<commit_message>
adicionei ponto no cuidado
</commit_message>
<xml_diff>
--- a/TP1/Relatorio/Relatorio.docx
+++ b/TP1/Relatorio/Relatorio.docx
@@ -57,8 +57,6 @@
       </w:r>
     </w:p>
     <w:p/>
-    <w:bookmarkStart w:id="0" w:name="_GoBack"/>
-    <w:bookmarkEnd w:id="0"/>
     <w:p>
       <w:pPr>
         <w:pStyle w:val="ndice1"/>
@@ -3393,11 +3391,11 @@
       <w:pPr>
         <w:pStyle w:val="Seccao"/>
       </w:pPr>
-      <w:bookmarkStart w:id="1" w:name="_Toc509071800"/>
+      <w:bookmarkStart w:id="0" w:name="_Toc509071800"/>
       <w:r>
         <w:t>Introdução</w:t>
       </w:r>
-      <w:bookmarkEnd w:id="1"/>
+      <w:bookmarkEnd w:id="0"/>
     </w:p>
     <w:p>
       <w:pPr>
@@ -3434,10 +3432,7 @@
         <w:pStyle w:val="CorpoTexto"/>
       </w:pPr>
       <w:r>
-        <w:t>Adicionar alguns predicados extras que pudessem fazer sentido na transposição para o mundo real</w:t>
-      </w:r>
-      <w:r>
-        <w:t xml:space="preserve">. </w:t>
+        <w:t xml:space="preserve">Adicionar alguns predicados extras que pudessem fazer sentido na transposição para o mundo real. </w:t>
       </w:r>
       <w:r>
         <w:t xml:space="preserve">Para além dos predicados básicos, achávamos que faria sentido adicionar outros que tornasse mais rica a nossa base de conhecimento. </w:t>
@@ -3448,13 +3443,7 @@
         <w:pStyle w:val="CorpoTexto"/>
       </w:pPr>
       <w:r>
-        <w:t>Tentar, de uma maneira simples, aproximar todos os predicados o mais possível do mundo real</w:t>
-      </w:r>
-      <w:r>
-        <w:t xml:space="preserve">. </w:t>
-      </w:r>
-      <w:r>
-        <w:t xml:space="preserve">Apesar, de o sistema ser bastante simples, tentámos sempre criar um conhecimento realista no contexto dos cuidados de saúde. </w:t>
+        <w:t xml:space="preserve">Tentar, de uma maneira simples, aproximar todos os predicados o mais possível do mundo real. Apesar, de o sistema ser bastante simples, tentámos sempre criar um conhecimento realista no contexto dos cuidados de saúde. </w:t>
       </w:r>
       <w:r>
         <w:br w:type="page"/>
@@ -3464,25 +3453,19 @@
       <w:pPr>
         <w:pStyle w:val="Seccao"/>
       </w:pPr>
-      <w:bookmarkStart w:id="2" w:name="_Toc509071801"/>
+      <w:bookmarkStart w:id="1" w:name="_Toc509071801"/>
       <w:r>
         <w:lastRenderedPageBreak/>
         <w:t>Preliminares</w:t>
       </w:r>
-      <w:bookmarkEnd w:id="2"/>
-    </w:p>
-    <w:p>
-      <w:pPr>
-        <w:pStyle w:val="CorpoTexto"/>
-      </w:pPr>
-      <w:r>
-        <w:t>Para que o leitor possa entrar em sintonia com todos os conteúdos abordados neste relatório é importante que tenha em mente um conjunto de definições</w:t>
-      </w:r>
-      <w:r>
-        <w:t xml:space="preserve">. </w:t>
-      </w:r>
-      <w:r>
-        <w:t xml:space="preserve">É necessário saber o que é a programação em lógica e alguns dos seus conceitos essenciais, bem como a maneira correta de representar o conhecimento e raciocínio. Neste relatório, a linguagem utilizada é o PROLOG que faz jus da lógica para representar o conhecimento. </w:t>
+      <w:bookmarkEnd w:id="1"/>
+    </w:p>
+    <w:p>
+      <w:pPr>
+        <w:pStyle w:val="CorpoTexto"/>
+      </w:pPr>
+      <w:r>
+        <w:t xml:space="preserve">Para que o leitor possa entrar em sintonia com todos os conteúdos abordados neste relatório é importante que tenha em mente um conjunto de definições. É necessário saber o que é a programação em lógica e alguns dos seus conceitos essenciais, bem como a maneira correta de representar o conhecimento e raciocínio. Neste relatório, a linguagem utilizada é o PROLOG que faz jus da lógica para representar o conhecimento. </w:t>
       </w:r>
     </w:p>
     <w:p>
@@ -3646,12 +3629,12 @@
       <w:pPr>
         <w:pStyle w:val="Seccao"/>
       </w:pPr>
-      <w:bookmarkStart w:id="3" w:name="_Toc509071802"/>
+      <w:bookmarkStart w:id="2" w:name="_Toc509071802"/>
       <w:r>
         <w:lastRenderedPageBreak/>
         <w:t>Descrição do Trabalho e Análise de Resultados</w:t>
       </w:r>
-      <w:bookmarkEnd w:id="3"/>
+      <w:bookmarkEnd w:id="2"/>
     </w:p>
     <w:p>
       <w:pPr>
@@ -3661,22 +3644,142 @@
           <w:numId w:val="4"/>
         </w:numPr>
       </w:pPr>
-      <w:bookmarkStart w:id="4" w:name="_Toc509071803"/>
+      <w:bookmarkStart w:id="3" w:name="_Toc509071803"/>
       <w:r>
         <w:t>Predicado Base</w:t>
       </w:r>
+      <w:bookmarkEnd w:id="3"/>
+      <w:r>
+        <w:t xml:space="preserve"> </w:t>
+      </w:r>
+    </w:p>
+    <w:p>
+      <w:pPr>
+        <w:pStyle w:val="Cabealho3"/>
+      </w:pPr>
+      <w:bookmarkStart w:id="4" w:name="_Toc509071804"/>
+      <w:r>
+        <w:t>Cuidado</w:t>
+      </w:r>
       <w:bookmarkEnd w:id="4"/>
-      <w:r>
-        <w:t xml:space="preserve"> </w:t>
+    </w:p>
+    <w:p>
+      <w:pPr>
+        <w:pStyle w:val="CorpoTexto"/>
+      </w:pPr>
+      <w:r>
+        <w:t xml:space="preserve">Na nossa base de conhecimento o predicado utente representa um indivíduo ao qual é prestado um determinado cuidado, podemos então deduzir, que no mundo real o utente será um cidadão comum. Portanto tem de possuir um nome, mas como um nome não identifica inequivocamente uma pessoa numa atividade é necessário um identificador. Precisamos ainda de um campo com a idade dos cidadãos, </w:t>
+      </w:r>
+      <w:r>
+        <w:rPr>
+          <w:highlight w:val="yellow"/>
+        </w:rPr>
+        <w:t>DIZER PORQUE PRECISAMOS DA IDADE</w:t>
+      </w:r>
+      <w:r>
+        <w:t xml:space="preserve"> e também da sua morada para que possamos identificar os utentes de diferentes localidades. Para caraterizar a morada de um utente decidimos criar um predicado morada, sendo que esta contém um campo relativo à rua da morada do mesmo, outra relativo à localidade e outro relativo à cidade. </w:t>
+      </w:r>
+    </w:p>
+    <w:p>
+      <w:pPr>
+        <w:pStyle w:val="CorpoTexto"/>
+      </w:pPr>
+      <w:r>
+        <w:t xml:space="preserve">Pelas razões referidas anteriormente, decidimos criar o predicado:  </w:t>
+      </w:r>
+    </w:p>
+    <w:p>
+      <w:pPr>
+        <w:pStyle w:val="CorpoTexto"/>
+      </w:pPr>
+      <w:r>
+        <w:rPr>
+          <w:highlight w:val="yellow"/>
+        </w:rPr>
+        <w:t>FALTA POR O CONHECIMENTO QUE CADA UM MANIPULA</w:t>
+      </w:r>
+    </w:p>
+    <w:p>
+      <w:pPr>
+        <w:pStyle w:val="CorpoTexto"/>
+        <w:rPr>
+          <w:b/>
+        </w:rPr>
+      </w:pPr>
+      <w:proofErr w:type="gramStart"/>
+      <w:r>
+        <w:rPr>
+          <w:b/>
+        </w:rPr>
+        <w:t xml:space="preserve">utente( </w:t>
+      </w:r>
+      <w:proofErr w:type="spellStart"/>
+      <w:r>
+        <w:rPr>
+          <w:b/>
+        </w:rPr>
+        <w:t>ID</w:t>
+      </w:r>
+      <w:proofErr w:type="gramEnd"/>
+      <w:r>
+        <w:rPr>
+          <w:b/>
+        </w:rPr>
+        <w:t>,Nome,Idade,morada</w:t>
+      </w:r>
+      <w:proofErr w:type="spellEnd"/>
+      <w:r>
+        <w:rPr>
+          <w:b/>
+        </w:rPr>
+        <w:t xml:space="preserve">( </w:t>
+      </w:r>
+      <w:proofErr w:type="spellStart"/>
+      <w:r>
+        <w:rPr>
+          <w:b/>
+        </w:rPr>
+        <w:t>Rua,Localidade,Cidade</w:t>
+      </w:r>
+      <w:proofErr w:type="spellEnd"/>
+      <w:r>
+        <w:rPr>
+          <w:b/>
+        </w:rPr>
+        <w:t xml:space="preserve"> ) )</w:t>
+      </w:r>
+    </w:p>
+    <w:p>
+      <w:pPr>
+        <w:pStyle w:val="CorpoTexto"/>
+      </w:pPr>
+      <w:r>
+        <w:t>De seguida apresentamos alguns exemplos relativos a utentes presentes na base de conhecimento:</w:t>
+      </w:r>
+    </w:p>
+    <w:p>
+      <w:pPr>
+        <w:pStyle w:val="CorpoTexto"/>
+      </w:pPr>
+      <w:r>
+        <w:t>Exemplo 1 -&gt;</w:t>
+      </w:r>
+    </w:p>
+    <w:p>
+      <w:pPr>
+        <w:pStyle w:val="CorpoTexto"/>
+      </w:pPr>
+      <w:r>
+        <w:t>Exemplo 2 -&gt;</w:t>
       </w:r>
     </w:p>
     <w:p>
       <w:pPr>
         <w:pStyle w:val="Cabealho3"/>
       </w:pPr>
-      <w:bookmarkStart w:id="5" w:name="_Toc509071804"/>
-      <w:r>
-        <w:t>Cuidado</w:t>
+      <w:bookmarkStart w:id="5" w:name="_Toc509071805"/>
+      <w:r>
+        <w:t>Morada</w:t>
       </w:r>
       <w:bookmarkEnd w:id="5"/>
     </w:p>
@@ -3685,141 +3788,21 @@
         <w:pStyle w:val="CorpoTexto"/>
       </w:pPr>
       <w:r>
-        <w:t xml:space="preserve">Na nossa base de conhecimento o predicado utente representa um indivíduo ao qual é prestado um determinado cuidado, podemos então deduzir, que no mundo real o utente será um cidadão comum. Portanto tem de possuir um nome, mas como um nome não identifica inequivocamente uma pessoa numa atividade é necessário um identificador. Precisamos ainda de um campo com a idade dos cidadãos, </w:t>
-      </w:r>
-      <w:r>
         <w:rPr>
           <w:highlight w:val="yellow"/>
         </w:rPr>
-        <w:t>DIZER PORQUE PRECISAMOS DA IDADE</w:t>
-      </w:r>
-      <w:r>
-        <w:t xml:space="preserve"> e também da sua morada para que possamos identificar os utentes de diferentes localidades. Para caraterizar a morada de um utente decidimos criar um predicado morada, sendo que esta contém um campo relativo à rua da morada do mesmo, outra relativo à localidade e outro relativo à cidade. </w:t>
-      </w:r>
-    </w:p>
-    <w:p>
-      <w:pPr>
-        <w:pStyle w:val="CorpoTexto"/>
-      </w:pPr>
-      <w:r>
-        <w:t xml:space="preserve">Pelas razões referidas anteriormente, decidimos criar o predicado:  </w:t>
-      </w:r>
-    </w:p>
-    <w:p>
-      <w:pPr>
-        <w:pStyle w:val="CorpoTexto"/>
-      </w:pPr>
-      <w:r>
-        <w:rPr>
-          <w:highlight w:val="yellow"/>
-        </w:rPr>
-        <w:t>FALTA POR O CONHECIMENTO QUE CADA UM MANIPULA</w:t>
-      </w:r>
-    </w:p>
-    <w:p>
-      <w:pPr>
-        <w:pStyle w:val="CorpoTexto"/>
-        <w:rPr>
-          <w:b/>
-        </w:rPr>
-      </w:pPr>
-      <w:proofErr w:type="gramStart"/>
-      <w:r>
-        <w:rPr>
-          <w:b/>
-        </w:rPr>
-        <w:t xml:space="preserve">utente( </w:t>
-      </w:r>
-      <w:proofErr w:type="spellStart"/>
-      <w:r>
-        <w:rPr>
-          <w:b/>
-        </w:rPr>
-        <w:t>ID</w:t>
-      </w:r>
-      <w:proofErr w:type="gramEnd"/>
-      <w:r>
-        <w:rPr>
-          <w:b/>
-        </w:rPr>
-        <w:t>,Nome,Idade,morada</w:t>
-      </w:r>
-      <w:proofErr w:type="spellEnd"/>
-      <w:r>
-        <w:rPr>
-          <w:b/>
-        </w:rPr>
-        <w:t xml:space="preserve">( </w:t>
-      </w:r>
-      <w:proofErr w:type="spellStart"/>
-      <w:r>
-        <w:rPr>
-          <w:b/>
-        </w:rPr>
-        <w:t>Rua,Localidade,Cidade</w:t>
-      </w:r>
-      <w:proofErr w:type="spellEnd"/>
-      <w:r>
-        <w:rPr>
-          <w:b/>
-        </w:rPr>
-        <w:t xml:space="preserve"> ) )</w:t>
-      </w:r>
-    </w:p>
-    <w:p>
-      <w:pPr>
-        <w:pStyle w:val="CorpoTexto"/>
-      </w:pPr>
-      <w:r>
-        <w:t>De seguida apresentamos alguns exemplos relativos a utentes presentes na base de conhecimento:</w:t>
-      </w:r>
-    </w:p>
-    <w:p>
-      <w:pPr>
-        <w:pStyle w:val="CorpoTexto"/>
-      </w:pPr>
-      <w:r>
-        <w:t>Exemplo 1 -&gt;</w:t>
-      </w:r>
-    </w:p>
-    <w:p>
-      <w:pPr>
-        <w:pStyle w:val="CorpoTexto"/>
-      </w:pPr>
-      <w:r>
-        <w:t>Exemplo 2 -&gt;</w:t>
+        <w:t>COLOCAR AQUI ALGO SOBRE A MORADA</w:t>
       </w:r>
     </w:p>
     <w:p>
       <w:pPr>
         <w:pStyle w:val="Cabealho3"/>
       </w:pPr>
-      <w:bookmarkStart w:id="6" w:name="_Toc509071805"/>
-      <w:r>
-        <w:t>Morada</w:t>
+      <w:bookmarkStart w:id="6" w:name="_Toc509071806"/>
+      <w:r>
+        <w:t>Prestador</w:t>
       </w:r>
       <w:bookmarkEnd w:id="6"/>
-    </w:p>
-    <w:p>
-      <w:pPr>
-        <w:pStyle w:val="CorpoTexto"/>
-      </w:pPr>
-      <w:r>
-        <w:rPr>
-          <w:highlight w:val="yellow"/>
-        </w:rPr>
-        <w:t>COLOCAR AQUI ALGO SOBRE A MORADA</w:t>
-      </w:r>
-    </w:p>
-    <w:p>
-      <w:pPr>
-        <w:pStyle w:val="Cabealho3"/>
-      </w:pPr>
-      <w:bookmarkStart w:id="7" w:name="_Toc509071806"/>
-      <w:r>
-        <w:t>Prestador</w:t>
-      </w:r>
-      <w:bookmarkEnd w:id="7"/>
     </w:p>
     <w:p>
       <w:pPr>
@@ -3936,10 +3919,251 @@
       <w:pPr>
         <w:pStyle w:val="Cabealho3"/>
       </w:pPr>
-      <w:bookmarkStart w:id="8" w:name="_Toc509071807"/>
+      <w:bookmarkStart w:id="7" w:name="_Toc509071807"/>
       <w:r>
         <w:t>Instituição</w:t>
       </w:r>
+      <w:bookmarkEnd w:id="7"/>
+    </w:p>
+    <w:p>
+      <w:pPr>
+        <w:pStyle w:val="CorpoTexto"/>
+      </w:pPr>
+      <w:r>
+        <w:t xml:space="preserve">Na nossa base de conhecimento o predicado </w:t>
+      </w:r>
+      <w:proofErr w:type="spellStart"/>
+      <w:r>
+        <w:t>instituicao</w:t>
+      </w:r>
+      <w:proofErr w:type="spellEnd"/>
+      <w:r>
+        <w:t xml:space="preserve"> representa uma instituição na qual serão prestados os diversos cuidados. Para a caracterizar é necessário indicar qual o seu nome, em que cidade se localiza, que tipo de instituição é (hospital, centro de saúde, </w:t>
+      </w:r>
+      <w:proofErr w:type="spellStart"/>
+      <w:r>
+        <w:t>etc</w:t>
+      </w:r>
+      <w:proofErr w:type="spellEnd"/>
+      <w:r>
+        <w:t>) e a lista das especialidades dos seus serviços de saúde.</w:t>
+      </w:r>
+    </w:p>
+    <w:p>
+      <w:pPr>
+        <w:pStyle w:val="CorpoTexto"/>
+      </w:pPr>
+      <w:r>
+        <w:t>Pelos motivos referidos decidimos criar o seguinte predicado:</w:t>
+      </w:r>
+    </w:p>
+    <w:p>
+      <w:pPr>
+        <w:pStyle w:val="CorpoTexto"/>
+        <w:rPr>
+          <w:b/>
+        </w:rPr>
+      </w:pPr>
+      <w:r>
+        <w:tab/>
+      </w:r>
+      <w:proofErr w:type="spellStart"/>
+      <w:proofErr w:type="gramStart"/>
+      <w:r>
+        <w:rPr>
+          <w:b/>
+        </w:rPr>
+        <w:t>instituicao</w:t>
+      </w:r>
+      <w:proofErr w:type="spellEnd"/>
+      <w:r>
+        <w:rPr>
+          <w:b/>
+        </w:rPr>
+        <w:t>( Nome</w:t>
+      </w:r>
+      <w:proofErr w:type="gramEnd"/>
+      <w:r>
+        <w:rPr>
+          <w:b/>
+        </w:rPr>
+        <w:t xml:space="preserve">, </w:t>
+      </w:r>
+      <w:r>
+        <w:rPr>
+          <w:b/>
+        </w:rPr>
+        <w:t>Cidade</w:t>
+      </w:r>
+      <w:r>
+        <w:rPr>
+          <w:b/>
+        </w:rPr>
+        <w:t xml:space="preserve">, </w:t>
+      </w:r>
+      <w:r>
+        <w:rPr>
+          <w:b/>
+        </w:rPr>
+        <w:t>Tipo</w:t>
+      </w:r>
+      <w:r>
+        <w:rPr>
+          <w:b/>
+        </w:rPr>
+        <w:t xml:space="preserve">, </w:t>
+      </w:r>
+      <w:proofErr w:type="spellStart"/>
+      <w:r>
+        <w:rPr>
+          <w:b/>
+        </w:rPr>
+        <w:t>ListaEspecialidade</w:t>
+      </w:r>
+      <w:proofErr w:type="spellEnd"/>
+      <w:r>
+        <w:rPr>
+          <w:b/>
+        </w:rPr>
+        <w:t xml:space="preserve"> )</w:t>
+      </w:r>
+    </w:p>
+    <w:p>
+      <w:pPr>
+        <w:pStyle w:val="CorpoTexto"/>
+      </w:pPr>
+      <w:r>
+        <w:t>Exemplo de alguns cuidados registados na nossa base de conhecimento:</w:t>
+      </w:r>
+    </w:p>
+    <w:p>
+      <w:pPr>
+        <w:pStyle w:val="CorpoTexto"/>
+        <w:ind w:firstLine="0"/>
+        <w:rPr>
+          <w:b/>
+        </w:rPr>
+      </w:pPr>
+      <w:proofErr w:type="spellStart"/>
+      <w:proofErr w:type="gramStart"/>
+      <w:r>
+        <w:rPr>
+          <w:b/>
+        </w:rPr>
+        <w:t>instituicao</w:t>
+      </w:r>
+      <w:proofErr w:type="spellEnd"/>
+      <w:r>
+        <w:rPr>
+          <w:b/>
+        </w:rPr>
+        <w:t>( '</w:t>
+      </w:r>
+      <w:proofErr w:type="gramEnd"/>
+      <w:r>
+        <w:rPr>
+          <w:b/>
+        </w:rPr>
+        <w:t xml:space="preserve">Hospital de </w:t>
+      </w:r>
+      <w:proofErr w:type="spellStart"/>
+      <w:r>
+        <w:rPr>
+          <w:b/>
+        </w:rPr>
+        <w:t>Braga','Braga','Hospital</w:t>
+      </w:r>
+      <w:proofErr w:type="spellEnd"/>
+      <w:r>
+        <w:rPr>
+          <w:b/>
+        </w:rPr>
+        <w:t>',['ortopedia'] ).</w:t>
+      </w:r>
+    </w:p>
+    <w:p>
+      <w:pPr>
+        <w:pStyle w:val="CorpoTexto"/>
+        <w:ind w:firstLine="0"/>
+      </w:pPr>
+      <w:proofErr w:type="spellStart"/>
+      <w:proofErr w:type="gramStart"/>
+      <w:r>
+        <w:rPr>
+          <w:b/>
+        </w:rPr>
+        <w:t>instituicao</w:t>
+      </w:r>
+      <w:proofErr w:type="spellEnd"/>
+      <w:r>
+        <w:rPr>
+          <w:b/>
+        </w:rPr>
+        <w:t>( '</w:t>
+      </w:r>
+      <w:proofErr w:type="gramEnd"/>
+      <w:r>
+        <w:rPr>
+          <w:b/>
+        </w:rPr>
+        <w:t xml:space="preserve">Hospital de </w:t>
+      </w:r>
+      <w:proofErr w:type="spellStart"/>
+      <w:r>
+        <w:rPr>
+          <w:b/>
+        </w:rPr>
+        <w:t>Guimaraes</w:t>
+      </w:r>
+      <w:proofErr w:type="spellEnd"/>
+      <w:r>
+        <w:rPr>
+          <w:b/>
+        </w:rPr>
+        <w:t>','</w:t>
+      </w:r>
+      <w:proofErr w:type="spellStart"/>
+      <w:r>
+        <w:rPr>
+          <w:b/>
+        </w:rPr>
+        <w:t>Guimaraes</w:t>
+      </w:r>
+      <w:proofErr w:type="spellEnd"/>
+      <w:r>
+        <w:rPr>
+          <w:b/>
+        </w:rPr>
+        <w:t>','Hospital',['</w:t>
+      </w:r>
+      <w:proofErr w:type="spellStart"/>
+      <w:r>
+        <w:rPr>
+          <w:b/>
+        </w:rPr>
+        <w:t>urologia','neurologia</w:t>
+      </w:r>
+      <w:proofErr w:type="spellEnd"/>
+      <w:r>
+        <w:rPr>
+          <w:b/>
+        </w:rPr>
+        <w:t>'] ).</w:t>
+      </w:r>
+    </w:p>
+    <w:p>
+      <w:pPr>
+        <w:pStyle w:val="CorpoTexto"/>
+      </w:pPr>
+    </w:p>
+    <w:p>
+      <w:pPr>
+        <w:pStyle w:val="Cabealho3"/>
+      </w:pPr>
+      <w:bookmarkStart w:id="8" w:name="_Toc509071808"/>
+      <w:r>
+        <w:t>Cuidado</w:t>
+      </w:r>
       <w:bookmarkEnd w:id="8"/>
     </w:p>
     <w:p>
@@ -3947,155 +4171,117 @@
         <w:pStyle w:val="CorpoTexto"/>
       </w:pPr>
       <w:r>
-        <w:t xml:space="preserve">Na nossa base de conhecimento o predicado </w:t>
-      </w:r>
-      <w:proofErr w:type="spellStart"/>
-      <w:r>
-        <w:t>instituicao</w:t>
-      </w:r>
-      <w:proofErr w:type="spellEnd"/>
-      <w:r>
-        <w:t xml:space="preserve"> representa uma instituição na qual serão prestados os diversos cuidados. Para a caracterizar é necessário indicar qual o seu nome, em que cidade se localiza, que tipo de instituição é (hospital, centro de saúde, </w:t>
-      </w:r>
-      <w:proofErr w:type="spellStart"/>
-      <w:r>
-        <w:t>etc</w:t>
-      </w:r>
-      <w:proofErr w:type="spellEnd"/>
-      <w:r>
-        <w:t>) e a lista das especialidades dos seus serviços de saúde.</w:t>
-      </w:r>
-    </w:p>
-    <w:p>
-      <w:pPr>
-        <w:pStyle w:val="CorpoTexto"/>
-      </w:pPr>
-      <w:r>
-        <w:t>Pelos motivos referidos decidimos criar o seguinte predicado:</w:t>
-      </w:r>
-    </w:p>
-    <w:p>
-      <w:pPr>
-        <w:pStyle w:val="CorpoTexto"/>
+        <w:t xml:space="preserve">Na nossa base de conhecimento o predicado cuidado representa um serviço médico prestado a um determinado utente. Esse serviço poderá ir de um simples curativo até uma intervenção cirúrgica. Para o caracterizarmos de uma forma completa precisamos de saber a quem foi prestado o serviço, quem foi o prestador do serviço, qual foi o tipo do serviço, quando foi prestado, em que instituição acorreu e qual foi o custo total que esse serviço implicou. </w:t>
+      </w:r>
+    </w:p>
+    <w:p>
+      <w:pPr>
+        <w:pStyle w:val="CorpoTexto"/>
+      </w:pPr>
+      <w:r>
+        <w:t xml:space="preserve">Pelos motivos referidos decidimos criar o seguinte predicado: </w:t>
+      </w:r>
+      <w:proofErr w:type="gramStart"/>
+      <w:r>
         <w:rPr>
           <w:b/>
         </w:rPr>
-      </w:pPr>
-      <w:r>
-        <w:tab/>
-      </w:r>
-      <w:proofErr w:type="spellStart"/>
+        <w:t xml:space="preserve">cuidado( </w:t>
+      </w:r>
+      <w:proofErr w:type="spellStart"/>
+      <w:r>
+        <w:rPr>
+          <w:b/>
+        </w:rPr>
+        <w:t>Data</w:t>
+      </w:r>
+      <w:proofErr w:type="gramEnd"/>
+      <w:r>
+        <w:rPr>
+          <w:b/>
+        </w:rPr>
+        <w:t>,IdUt</w:t>
+      </w:r>
+      <w:r>
+        <w:rPr>
+          <w:b/>
+        </w:rPr>
+        <w:t>ente</w:t>
+      </w:r>
+      <w:r>
+        <w:rPr>
+          <w:b/>
+        </w:rPr>
+        <w:t>,IdPrest</w:t>
+      </w:r>
+      <w:r>
+        <w:rPr>
+          <w:b/>
+        </w:rPr>
+        <w:t>ador</w:t>
+      </w:r>
+      <w:r>
+        <w:rPr>
+          <w:b/>
+        </w:rPr>
+        <w:t>,Descrição,Custo,Instituição</w:t>
+      </w:r>
+      <w:proofErr w:type="spellEnd"/>
+      <w:r>
+        <w:rPr>
+          <w:b/>
+        </w:rPr>
+        <w:t xml:space="preserve"> </w:t>
+      </w:r>
+      <w:r>
+        <w:rPr>
+          <w:b/>
+        </w:rPr>
+        <w:t>)</w:t>
+      </w:r>
+    </w:p>
+    <w:p>
+      <w:pPr>
+        <w:pStyle w:val="CorpoTexto"/>
+      </w:pPr>
+      <w:r>
+        <w:t>Exemplo de alguns cuidados registados na nossa base de conhecimento:</w:t>
+      </w:r>
+    </w:p>
+    <w:p>
+      <w:pPr>
+        <w:pStyle w:val="CorpoTexto"/>
+        <w:ind w:firstLine="0"/>
+      </w:pPr>
       <w:proofErr w:type="gramStart"/>
       <w:r>
-        <w:rPr>
-          <w:b/>
-        </w:rPr>
-        <w:t>instituicao</w:t>
-      </w:r>
-      <w:proofErr w:type="spellEnd"/>
-      <w:r>
-        <w:rPr>
-          <w:b/>
-        </w:rPr>
-        <w:t>( Nome</w:t>
+        <w:t>cuidado( data</w:t>
       </w:r>
       <w:proofErr w:type="gramEnd"/>
       <w:r>
-        <w:rPr>
-          <w:b/>
-        </w:rPr>
-        <w:t xml:space="preserve">, </w:t>
-      </w:r>
-      <w:r>
-        <w:rPr>
-          <w:b/>
-        </w:rPr>
-        <w:t>Cidade</w:t>
-      </w:r>
-      <w:r>
-        <w:rPr>
-          <w:b/>
-        </w:rPr>
-        <w:t xml:space="preserve">, </w:t>
-      </w:r>
-      <w:r>
-        <w:rPr>
-          <w:b/>
-        </w:rPr>
-        <w:t>Tipo</w:t>
-      </w:r>
-      <w:r>
-        <w:rPr>
-          <w:b/>
-        </w:rPr>
-        <w:t xml:space="preserve">, </w:t>
-      </w:r>
-      <w:proofErr w:type="spellStart"/>
-      <w:r>
-        <w:rPr>
-          <w:b/>
-        </w:rPr>
-        <w:t>ListaEspecialidade</w:t>
-      </w:r>
-      <w:proofErr w:type="spellEnd"/>
-      <w:r>
-        <w:rPr>
-          <w:b/>
-        </w:rPr>
-        <w:t xml:space="preserve"> )</w:t>
-      </w:r>
-    </w:p>
-    <w:p>
-      <w:pPr>
-        <w:pStyle w:val="CorpoTexto"/>
-      </w:pPr>
-      <w:r>
-        <w:t>Exemplo de alguns cuidados registados na nossa base de conhecimento:</w:t>
+        <w:t>( 2018,3,14,20 ),1,1,'curativo',23,'Hospital de Braga'  ).</w:t>
       </w:r>
     </w:p>
     <w:p>
       <w:pPr>
         <w:pStyle w:val="CorpoTexto"/>
         <w:ind w:firstLine="0"/>
-        <w:rPr>
-          <w:b/>
-        </w:rPr>
-      </w:pPr>
-      <w:proofErr w:type="spellStart"/>
+      </w:pPr>
       <w:proofErr w:type="gramStart"/>
       <w:r>
-        <w:rPr>
-          <w:b/>
-        </w:rPr>
-        <w:t>instituicao</w:t>
-      </w:r>
-      <w:proofErr w:type="spellEnd"/>
-      <w:r>
-        <w:rPr>
-          <w:b/>
-        </w:rPr>
-        <w:t>( '</w:t>
+        <w:t>cuidado( data</w:t>
       </w:r>
       <w:proofErr w:type="gramEnd"/>
       <w:r>
-        <w:rPr>
-          <w:b/>
-        </w:rPr>
-        <w:t xml:space="preserve">Hospital de </w:t>
-      </w:r>
-      <w:proofErr w:type="spellStart"/>
-      <w:r>
-        <w:rPr>
-          <w:b/>
-        </w:rPr>
-        <w:t>Braga','Braga','Hospital</w:t>
-      </w:r>
-      <w:proofErr w:type="spellEnd"/>
-      <w:r>
-        <w:rPr>
-          <w:b/>
-        </w:rPr>
-        <w:t>',['ortopedia'] ).</w:t>
+        <w:t xml:space="preserve">( 2018,3,10,20 ),2,3,'rotina',23,'Hospital de </w:t>
+      </w:r>
+      <w:proofErr w:type="spellStart"/>
+      <w:r>
+        <w:t>Guimaraes</w:t>
+      </w:r>
+      <w:proofErr w:type="spellEnd"/>
+      <w:r>
+        <w:t>' ).</w:t>
       </w:r>
     </w:p>
     <w:p>
@@ -4103,235 +4289,32 @@
         <w:pStyle w:val="CorpoTexto"/>
         <w:ind w:firstLine="0"/>
       </w:pPr>
-      <w:proofErr w:type="spellStart"/>
       <w:proofErr w:type="gramStart"/>
       <w:r>
-        <w:rPr>
-          <w:b/>
-        </w:rPr>
-        <w:t>instituicao</w:t>
-      </w:r>
-      <w:proofErr w:type="spellEnd"/>
-      <w:r>
-        <w:rPr>
-          <w:b/>
-        </w:rPr>
-        <w:t>( '</w:t>
+        <w:t>cuidado( data</w:t>
       </w:r>
       <w:proofErr w:type="gramEnd"/>
       <w:r>
-        <w:rPr>
-          <w:b/>
-        </w:rPr>
-        <w:t xml:space="preserve">Hospital de </w:t>
-      </w:r>
-      <w:proofErr w:type="spellStart"/>
-      <w:r>
-        <w:rPr>
-          <w:b/>
-        </w:rPr>
+        <w:t xml:space="preserve">( 2018,3,10,20 ),3,3,'rotina',23,'Hospital de </w:t>
+      </w:r>
+      <w:proofErr w:type="spellStart"/>
+      <w:r>
         <w:t>Guimaraes</w:t>
       </w:r>
       <w:proofErr w:type="spellEnd"/>
       <w:r>
-        <w:rPr>
-          <w:b/>
-        </w:rPr>
-        <w:t>','</w:t>
-      </w:r>
-      <w:proofErr w:type="spellStart"/>
-      <w:r>
-        <w:rPr>
-          <w:b/>
-        </w:rPr>
-        <w:t>Guimaraes</w:t>
-      </w:r>
-      <w:proofErr w:type="spellEnd"/>
-      <w:r>
-        <w:rPr>
-          <w:b/>
-        </w:rPr>
-        <w:t>','Hospital',['</w:t>
-      </w:r>
-      <w:proofErr w:type="spellStart"/>
-      <w:r>
-        <w:rPr>
-          <w:b/>
-        </w:rPr>
-        <w:t>urologia','neurologia</w:t>
-      </w:r>
-      <w:proofErr w:type="spellEnd"/>
-      <w:r>
-        <w:rPr>
-          <w:b/>
-        </w:rPr>
-        <w:t>'] ).</w:t>
-      </w:r>
-    </w:p>
-    <w:p>
-      <w:pPr>
-        <w:pStyle w:val="CorpoTexto"/>
-      </w:pPr>
+        <w:t>' ).</w:t>
+      </w:r>
     </w:p>
     <w:p>
       <w:pPr>
         <w:pStyle w:val="Cabealho3"/>
       </w:pPr>
-      <w:bookmarkStart w:id="9" w:name="_Toc509071808"/>
-      <w:r>
-        <w:t>Cuidado</w:t>
+      <w:bookmarkStart w:id="9" w:name="_Toc509071809"/>
+      <w:r>
+        <w:t>Data</w:t>
       </w:r>
       <w:bookmarkEnd w:id="9"/>
-    </w:p>
-    <w:p>
-      <w:pPr>
-        <w:pStyle w:val="CorpoTexto"/>
-      </w:pPr>
-      <w:r>
-        <w:t xml:space="preserve">Na nossa base de conhecimento o predicado cuidado representa um serviço médico prestado a um determinado utente. Esse serviço poderá ir de um simples curativo até uma intervenção cirúrgica. Para o caracterizarmos de uma forma completa precisamos de saber a quem foi prestado o serviço, quem foi o prestador do serviço, qual foi o tipo do serviço, quando foi prestado, em que instituição acorreu e qual foi o custo total que esse serviço implicou. </w:t>
-      </w:r>
-    </w:p>
-    <w:p>
-      <w:pPr>
-        <w:pStyle w:val="CorpoTexto"/>
-      </w:pPr>
-      <w:r>
-        <w:t xml:space="preserve">Pelos motivos referidos decidimos criar o seguinte predicado: </w:t>
-      </w:r>
-      <w:proofErr w:type="gramStart"/>
-      <w:r>
-        <w:rPr>
-          <w:b/>
-        </w:rPr>
-        <w:t xml:space="preserve">cuidado( </w:t>
-      </w:r>
-      <w:proofErr w:type="spellStart"/>
-      <w:r>
-        <w:rPr>
-          <w:b/>
-        </w:rPr>
-        <w:t>Data</w:t>
-      </w:r>
-      <w:proofErr w:type="gramEnd"/>
-      <w:r>
-        <w:rPr>
-          <w:b/>
-        </w:rPr>
-        <w:t>,IdUt</w:t>
-      </w:r>
-      <w:r>
-        <w:rPr>
-          <w:b/>
-        </w:rPr>
-        <w:t>ente</w:t>
-      </w:r>
-      <w:r>
-        <w:rPr>
-          <w:b/>
-        </w:rPr>
-        <w:t>,IdPrest</w:t>
-      </w:r>
-      <w:r>
-        <w:rPr>
-          <w:b/>
-        </w:rPr>
-        <w:t>ador</w:t>
-      </w:r>
-      <w:r>
-        <w:rPr>
-          <w:b/>
-        </w:rPr>
-        <w:t>,Descrição,Custo,Instituição</w:t>
-      </w:r>
-      <w:proofErr w:type="spellEnd"/>
-      <w:r>
-        <w:rPr>
-          <w:b/>
-        </w:rPr>
-        <w:t xml:space="preserve"> </w:t>
-      </w:r>
-      <w:r>
-        <w:rPr>
-          <w:b/>
-        </w:rPr>
-        <w:t>)</w:t>
-      </w:r>
-    </w:p>
-    <w:p>
-      <w:pPr>
-        <w:pStyle w:val="CorpoTexto"/>
-      </w:pPr>
-      <w:r>
-        <w:t>Exemplo de alguns cuidados registados na nossa base de conhecimento:</w:t>
-      </w:r>
-    </w:p>
-    <w:p>
-      <w:pPr>
-        <w:pStyle w:val="CorpoTexto"/>
-        <w:ind w:firstLine="0"/>
-      </w:pPr>
-      <w:proofErr w:type="gramStart"/>
-      <w:r>
-        <w:t>cuidado( data</w:t>
-      </w:r>
-      <w:proofErr w:type="gramEnd"/>
-      <w:r>
-        <w:t>( 2018,3,14,20 ),1,1,'curativo',23,'Hospital de Braga'  ).</w:t>
-      </w:r>
-    </w:p>
-    <w:p>
-      <w:pPr>
-        <w:pStyle w:val="CorpoTexto"/>
-        <w:ind w:firstLine="0"/>
-      </w:pPr>
-      <w:proofErr w:type="gramStart"/>
-      <w:r>
-        <w:t>cuidado( data</w:t>
-      </w:r>
-      <w:proofErr w:type="gramEnd"/>
-      <w:r>
-        <w:t xml:space="preserve">( 2018,3,10,20 ),2,3,'rotina',23,'Hospital de </w:t>
-      </w:r>
-      <w:proofErr w:type="spellStart"/>
-      <w:r>
-        <w:t>Guimaraes</w:t>
-      </w:r>
-      <w:proofErr w:type="spellEnd"/>
-      <w:r>
-        <w:t>' ).</w:t>
-      </w:r>
-    </w:p>
-    <w:p>
-      <w:pPr>
-        <w:pStyle w:val="CorpoTexto"/>
-        <w:ind w:firstLine="0"/>
-      </w:pPr>
-      <w:proofErr w:type="gramStart"/>
-      <w:r>
-        <w:t>cuidado( data</w:t>
-      </w:r>
-      <w:proofErr w:type="gramEnd"/>
-      <w:r>
-        <w:t xml:space="preserve">( 2018,3,10,20 ),3,3,'rotina',23,'Hospital de </w:t>
-      </w:r>
-      <w:proofErr w:type="spellStart"/>
-      <w:r>
-        <w:t>Guimaraes</w:t>
-      </w:r>
-      <w:proofErr w:type="spellEnd"/>
-      <w:r>
-        <w:t>' ).</w:t>
-      </w:r>
-    </w:p>
-    <w:p>
-      <w:pPr>
-        <w:pStyle w:val="Cabealho3"/>
-      </w:pPr>
-      <w:bookmarkStart w:id="10" w:name="_Toc509071809"/>
-      <w:r>
-        <w:t>Data</w:t>
-      </w:r>
-      <w:bookmarkEnd w:id="10"/>
     </w:p>
     <w:p>
       <w:pPr>
@@ -4450,11 +4433,11 @@
           <w:numId w:val="4"/>
         </w:numPr>
       </w:pPr>
-      <w:bookmarkStart w:id="11" w:name="_Toc509071810"/>
+      <w:bookmarkStart w:id="10" w:name="_Toc509071810"/>
       <w:r>
         <w:t>Meta-Predicados</w:t>
       </w:r>
-      <w:bookmarkEnd w:id="11"/>
+      <w:bookmarkEnd w:id="10"/>
     </w:p>
     <w:p>
       <w:pPr>
@@ -4464,11 +4447,11 @@
           <w:numId w:val="11"/>
         </w:numPr>
       </w:pPr>
-      <w:bookmarkStart w:id="12" w:name="_Toc509071811"/>
+      <w:bookmarkStart w:id="11" w:name="_Toc509071811"/>
       <w:r>
         <w:t>Inserção</w:t>
       </w:r>
-      <w:bookmarkEnd w:id="12"/>
+      <w:bookmarkEnd w:id="11"/>
     </w:p>
     <w:p>
       <w:pPr>
@@ -5249,11 +5232,11 @@
       <w:pPr>
         <w:pStyle w:val="Cabealho3"/>
       </w:pPr>
-      <w:bookmarkStart w:id="13" w:name="_Toc509071812"/>
+      <w:bookmarkStart w:id="12" w:name="_Toc509071812"/>
       <w:r>
         <w:t>Remoção</w:t>
       </w:r>
-      <w:bookmarkEnd w:id="13"/>
+      <w:bookmarkEnd w:id="12"/>
     </w:p>
     <w:p>
       <w:pPr>
@@ -5468,6 +5451,7 @@
         <w:rPr>
           <w:rFonts w:ascii="Courier New" w:hAnsi="Courier New" w:cs="Courier New"/>
           <w:sz w:val="20"/>
+          <w:lang w:val="en-US"/>
         </w:rPr>
       </w:pPr>
       <w:proofErr w:type="gramStart"/>
@@ -5475,6 +5459,7 @@
         <w:rPr>
           <w:rFonts w:ascii="Courier New" w:hAnsi="Courier New" w:cs="Courier New"/>
           <w:sz w:val="20"/>
+          <w:lang w:val="en-US"/>
         </w:rPr>
         <w:t>remover( P</w:t>
       </w:r>
@@ -5483,24 +5468,9 @@
         <w:rPr>
           <w:rFonts w:ascii="Courier New" w:hAnsi="Courier New" w:cs="Courier New"/>
           <w:sz w:val="20"/>
-        </w:rPr>
-        <w:t xml:space="preserve"> ) :- </w:t>
-      </w:r>
-      <w:proofErr w:type="spellStart"/>
-      <w:r>
-        <w:rPr>
-          <w:rFonts w:ascii="Courier New" w:hAnsi="Courier New" w:cs="Courier New"/>
-          <w:sz w:val="20"/>
-        </w:rPr>
-        <w:t>retract</w:t>
-      </w:r>
-      <w:proofErr w:type="spellEnd"/>
-      <w:r>
-        <w:rPr>
-          <w:rFonts w:ascii="Courier New" w:hAnsi="Courier New" w:cs="Courier New"/>
-          <w:sz w:val="20"/>
-        </w:rPr>
-        <w:t>( P ).</w:t>
+          <w:lang w:val="en-US"/>
+        </w:rPr>
+        <w:t xml:space="preserve"> ) :- retract( P ).</w:t>
       </w:r>
     </w:p>
     <w:p>
@@ -5802,14 +5772,14 @@
           <w:highlight w:val="yellow"/>
         </w:rPr>
       </w:pPr>
-      <w:bookmarkStart w:id="14" w:name="_Toc509071813"/>
+      <w:bookmarkStart w:id="13" w:name="_Toc509071813"/>
       <w:r>
         <w:rPr>
           <w:highlight w:val="yellow"/>
         </w:rPr>
         <w:t>SE FOR PRECISO METE-SE AQUI MAIS ALGUM</w:t>
       </w:r>
-      <w:bookmarkEnd w:id="14"/>
+      <w:bookmarkEnd w:id="13"/>
     </w:p>
     <w:p>
       <w:pPr>
@@ -5824,19 +5794,234 @@
           <w:numId w:val="4"/>
         </w:numPr>
       </w:pPr>
-      <w:bookmarkStart w:id="15" w:name="_Toc509071814"/>
+      <w:bookmarkStart w:id="14" w:name="_Toc509071814"/>
       <w:r>
         <w:t>Invariantes</w:t>
       </w:r>
+      <w:bookmarkEnd w:id="14"/>
+    </w:p>
+    <w:p>
+      <w:pPr>
+        <w:pStyle w:val="Cabealho3"/>
+      </w:pPr>
+      <w:bookmarkStart w:id="15" w:name="_Toc509071815"/>
+      <w:r>
+        <w:t>Ids Repetidos</w:t>
+      </w:r>
       <w:bookmarkEnd w:id="15"/>
     </w:p>
     <w:p>
       <w:pPr>
+        <w:pStyle w:val="CorpoTexto"/>
+      </w:pPr>
+      <w:r>
+        <w:t>Como referido anteriormente, o ID (campo) identifica inequivocamente um utente. Por isto não pode ser possível, aquando da inserção de novos utentes, inserir um utente com um identificador que já esteja presente na base de conhecimento. Decidimos criar um invariante para garantir esta questão. (Tanto é válido para o utente como para o prestador)</w:t>
+      </w:r>
+    </w:p>
+    <w:p>
+      <w:pPr>
+        <w:pStyle w:val="CorpoTexto"/>
+      </w:pPr>
+      <w:r>
+        <w:t>A manipulação do invariante foi feita da seguinte forma:</w:t>
+      </w:r>
+    </w:p>
+    <w:p>
+      <w:pPr>
+        <w:pStyle w:val="CorpoTexto"/>
+        <w:rPr>
+          <w:rFonts w:ascii="Courier New" w:hAnsi="Courier New" w:cs="Courier New"/>
+        </w:rPr>
+      </w:pPr>
+      <w:r>
+        <w:rPr>
+          <w:rFonts w:ascii="Courier New" w:hAnsi="Courier New" w:cs="Courier New"/>
+        </w:rPr>
+        <w:t>+</w:t>
+      </w:r>
+      <w:proofErr w:type="gramStart"/>
+      <w:r>
+        <w:rPr>
+          <w:rFonts w:ascii="Courier New" w:hAnsi="Courier New" w:cs="Courier New"/>
+        </w:rPr>
+        <w:t xml:space="preserve">utente( </w:t>
+      </w:r>
+      <w:proofErr w:type="spellStart"/>
+      <w:r>
+        <w:rPr>
+          <w:rFonts w:ascii="Courier New" w:hAnsi="Courier New" w:cs="Courier New"/>
+        </w:rPr>
+        <w:t>IdU</w:t>
+      </w:r>
+      <w:proofErr w:type="spellEnd"/>
+      <w:proofErr w:type="gramEnd"/>
+      <w:r>
+        <w:rPr>
+          <w:rFonts w:ascii="Courier New" w:hAnsi="Courier New" w:cs="Courier New"/>
+        </w:rPr>
+        <w:t>,_,_,_ ) :: (</w:t>
+      </w:r>
+      <w:proofErr w:type="spellStart"/>
+      <w:r>
+        <w:rPr>
+          <w:rFonts w:ascii="Courier New" w:hAnsi="Courier New" w:cs="Courier New"/>
+        </w:rPr>
+        <w:t>solucoes</w:t>
+      </w:r>
+      <w:proofErr w:type="spellEnd"/>
+      <w:r>
+        <w:rPr>
+          <w:rFonts w:ascii="Courier New" w:hAnsi="Courier New" w:cs="Courier New"/>
+        </w:rPr>
+        <w:t xml:space="preserve">( </w:t>
+      </w:r>
+      <w:proofErr w:type="spellStart"/>
+      <w:r>
+        <w:rPr>
+          <w:rFonts w:ascii="Courier New" w:hAnsi="Courier New" w:cs="Courier New"/>
+        </w:rPr>
+        <w:t>IdU,utente</w:t>
+      </w:r>
+      <w:proofErr w:type="spellEnd"/>
+      <w:r>
+        <w:rPr>
+          <w:rFonts w:ascii="Courier New" w:hAnsi="Courier New" w:cs="Courier New"/>
+        </w:rPr>
+        <w:t xml:space="preserve">( </w:t>
+      </w:r>
+      <w:proofErr w:type="spellStart"/>
+      <w:r>
+        <w:rPr>
+          <w:rFonts w:ascii="Courier New" w:hAnsi="Courier New" w:cs="Courier New"/>
+        </w:rPr>
+        <w:t>IdU</w:t>
+      </w:r>
+      <w:proofErr w:type="spellEnd"/>
+      <w:r>
+        <w:rPr>
+          <w:rFonts w:ascii="Courier New" w:hAnsi="Courier New" w:cs="Courier New"/>
+        </w:rPr>
+        <w:t>,_,_,_ ),L ),</w:t>
+      </w:r>
+    </w:p>
+    <w:p>
+      <w:pPr>
+        <w:pStyle w:val="CorpoTexto"/>
+        <w:rPr>
+          <w:rFonts w:ascii="Courier New" w:hAnsi="Courier New" w:cs="Courier New"/>
+        </w:rPr>
+      </w:pPr>
+      <w:r>
+        <w:rPr>
+          <w:rFonts w:ascii="Courier New" w:hAnsi="Courier New" w:cs="Courier New"/>
+        </w:rPr>
+        <w:tab/>
+      </w:r>
+      <w:r>
+        <w:rPr>
+          <w:rFonts w:ascii="Courier New" w:hAnsi="Courier New" w:cs="Courier New"/>
+        </w:rPr>
+        <w:tab/>
+      </w:r>
+      <w:r>
+        <w:rPr>
+          <w:rFonts w:ascii="Courier New" w:hAnsi="Courier New" w:cs="Courier New"/>
+        </w:rPr>
+        <w:tab/>
+      </w:r>
+      <w:r>
+        <w:rPr>
+          <w:rFonts w:ascii="Courier New" w:hAnsi="Courier New" w:cs="Courier New"/>
+        </w:rPr>
+        <w:tab/>
+      </w:r>
+      <w:r>
+        <w:rPr>
+          <w:rFonts w:ascii="Courier New" w:hAnsi="Courier New" w:cs="Courier New"/>
+        </w:rPr>
+        <w:tab/>
+      </w:r>
+      <w:r>
+        <w:rPr>
+          <w:rFonts w:ascii="Courier New" w:hAnsi="Courier New" w:cs="Courier New"/>
+        </w:rPr>
+        <w:tab/>
+      </w:r>
+      <w:proofErr w:type="gramStart"/>
+      <w:r>
+        <w:rPr>
+          <w:rFonts w:ascii="Courier New" w:hAnsi="Courier New" w:cs="Courier New"/>
+        </w:rPr>
+        <w:t>comprimento( L</w:t>
+      </w:r>
+      <w:proofErr w:type="gramEnd"/>
+      <w:r>
+        <w:rPr>
+          <w:rFonts w:ascii="Courier New" w:hAnsi="Courier New" w:cs="Courier New"/>
+        </w:rPr>
+        <w:t>,X ),</w:t>
+      </w:r>
+    </w:p>
+    <w:p>
+      <w:pPr>
+        <w:pStyle w:val="CorpoTexto"/>
+        <w:rPr>
+          <w:rFonts w:ascii="Courier New" w:hAnsi="Courier New" w:cs="Courier New"/>
+        </w:rPr>
+      </w:pPr>
+      <w:r>
+        <w:rPr>
+          <w:rFonts w:ascii="Courier New" w:hAnsi="Courier New" w:cs="Courier New"/>
+        </w:rPr>
+        <w:tab/>
+      </w:r>
+      <w:r>
+        <w:rPr>
+          <w:rFonts w:ascii="Courier New" w:hAnsi="Courier New" w:cs="Courier New"/>
+        </w:rPr>
+        <w:tab/>
+      </w:r>
+      <w:r>
+        <w:rPr>
+          <w:rFonts w:ascii="Courier New" w:hAnsi="Courier New" w:cs="Courier New"/>
+        </w:rPr>
+        <w:tab/>
+      </w:r>
+      <w:r>
+        <w:rPr>
+          <w:rFonts w:ascii="Courier New" w:hAnsi="Courier New" w:cs="Courier New"/>
+        </w:rPr>
+        <w:tab/>
+      </w:r>
+      <w:r>
+        <w:rPr>
+          <w:rFonts w:ascii="Courier New" w:hAnsi="Courier New" w:cs="Courier New"/>
+        </w:rPr>
+        <w:tab/>
+      </w:r>
+      <w:r>
+        <w:rPr>
+          <w:rFonts w:ascii="Courier New" w:hAnsi="Courier New" w:cs="Courier New"/>
+        </w:rPr>
+        <w:tab/>
+        <w:t>X =&lt; 1).</w:t>
+      </w:r>
+    </w:p>
+    <w:p>
+      <w:pPr>
+        <w:pStyle w:val="CorpoTexto"/>
+      </w:pPr>
+      <w:r>
+        <w:t xml:space="preserve">Apenas temos de utilizar o predicado soluções (que nos dá todas as soluções para um predicado presentes na base de conhecimento), sendo que o predicado que procuramos são o utente com o identificador igual ao do utente adicionado. Depois apenas temos de garantir que a lista de soluções que obtivemos tem um comprimento inferior ou igual a 1 (poderia ser só igual). </w:t>
+      </w:r>
+    </w:p>
+    <w:p>
+      <w:pPr>
         <w:pStyle w:val="Cabealho3"/>
       </w:pPr>
-      <w:bookmarkStart w:id="16" w:name="_Toc509071815"/>
-      <w:r>
-        <w:t>Ids Repetidos</w:t>
+      <w:bookmarkStart w:id="16" w:name="_Toc509071816"/>
+      <w:r>
+        <w:t>Data Válida</w:t>
       </w:r>
       <w:bookmarkEnd w:id="16"/>
     </w:p>
@@ -5845,24 +6030,26 @@
         <w:pStyle w:val="CorpoTexto"/>
       </w:pPr>
       <w:r>
-        <w:t>Como referido anteriormente, o ID (campo) identifica inequivocamente um utente. Por isto não pode ser possível, aquando da inserção de novos utentes, inserir um utente com um identificador que já esteja presente na base de conhecimento. Decidimos criar um invariante para garantir esta questão. (Tanto é válido para o utente como para o prestador)</w:t>
-      </w:r>
-    </w:p>
-    <w:p>
-      <w:pPr>
-        <w:pStyle w:val="CorpoTexto"/>
-      </w:pPr>
-      <w:r>
-        <w:t>A manipulação do invariante foi feita da seguinte forma:</w:t>
-      </w:r>
-    </w:p>
-    <w:p>
-      <w:pPr>
-        <w:pStyle w:val="CorpoTexto"/>
-        <w:rPr>
-          <w:rFonts w:ascii="Courier New" w:hAnsi="Courier New" w:cs="Courier New"/>
-        </w:rPr>
-      </w:pPr>
+        <w:t>Não é possível inserir a informação relativa a um cuidado se a data desse cuidado não foi válida.</w:t>
+      </w:r>
+    </w:p>
+    <w:p>
+      <w:pPr>
+        <w:pStyle w:val="CorpoTexto"/>
+        <w:rPr>
+          <w:rFonts w:ascii="Courier New" w:hAnsi="Courier New" w:cs="Courier New"/>
+          <w:i/>
+        </w:rPr>
+      </w:pPr>
+      <w:r>
+        <w:rPr>
+          <w:b/>
+        </w:rPr>
+        <w:t>Invariante:</w:t>
+      </w:r>
+      <w:r>
+        <w:t xml:space="preserve"> </w:t>
+      </w:r>
       <w:r>
         <w:rPr>
           <w:rFonts w:ascii="Courier New" w:hAnsi="Courier New" w:cs="Courier New"/>
@@ -5874,710 +6061,493 @@
         <w:rPr>
           <w:rFonts w:ascii="Courier New" w:hAnsi="Courier New" w:cs="Courier New"/>
         </w:rPr>
-        <w:t xml:space="preserve">utente( </w:t>
-      </w:r>
-      <w:proofErr w:type="spellStart"/>
-      <w:r>
-        <w:rPr>
-          <w:rFonts w:ascii="Courier New" w:hAnsi="Courier New" w:cs="Courier New"/>
-        </w:rPr>
-        <w:t>IdU</w:t>
-      </w:r>
-      <w:proofErr w:type="spellEnd"/>
+        <w:t xml:space="preserve">cuidado( </w:t>
+      </w:r>
+      <w:proofErr w:type="spellStart"/>
+      <w:r>
+        <w:rPr>
+          <w:rFonts w:ascii="Courier New" w:hAnsi="Courier New" w:cs="Courier New"/>
+        </w:rPr>
+        <w:t>Data</w:t>
+      </w:r>
       <w:proofErr w:type="gramEnd"/>
       <w:r>
         <w:rPr>
           <w:rFonts w:ascii="Courier New" w:hAnsi="Courier New" w:cs="Courier New"/>
         </w:rPr>
-        <w:t>,_,_,_ ) :: (</w:t>
-      </w:r>
-      <w:proofErr w:type="spellStart"/>
-      <w:r>
-        <w:rPr>
-          <w:rFonts w:ascii="Courier New" w:hAnsi="Courier New" w:cs="Courier New"/>
-        </w:rPr>
-        <w:t>solucoes</w:t>
-      </w:r>
-      <w:proofErr w:type="spellEnd"/>
-      <w:r>
-        <w:rPr>
-          <w:rFonts w:ascii="Courier New" w:hAnsi="Courier New" w:cs="Courier New"/>
-        </w:rPr>
-        <w:t xml:space="preserve">( </w:t>
-      </w:r>
-      <w:proofErr w:type="spellStart"/>
-      <w:r>
-        <w:rPr>
-          <w:rFonts w:ascii="Courier New" w:hAnsi="Courier New" w:cs="Courier New"/>
-        </w:rPr>
-        <w:t>IdU,utente</w:t>
-      </w:r>
-      <w:proofErr w:type="spellEnd"/>
-      <w:r>
-        <w:rPr>
-          <w:rFonts w:ascii="Courier New" w:hAnsi="Courier New" w:cs="Courier New"/>
-        </w:rPr>
-        <w:t xml:space="preserve">( </w:t>
-      </w:r>
-      <w:proofErr w:type="spellStart"/>
-      <w:r>
-        <w:rPr>
-          <w:rFonts w:ascii="Courier New" w:hAnsi="Courier New" w:cs="Courier New"/>
-        </w:rPr>
-        <w:t>IdU</w:t>
-      </w:r>
-      <w:proofErr w:type="spellEnd"/>
-      <w:r>
-        <w:rPr>
-          <w:rFonts w:ascii="Courier New" w:hAnsi="Courier New" w:cs="Courier New"/>
-        </w:rPr>
-        <w:t>,_,_,_ ),L ),</w:t>
-      </w:r>
-    </w:p>
-    <w:p>
-      <w:pPr>
-        <w:pStyle w:val="CorpoTexto"/>
-        <w:rPr>
-          <w:rFonts w:ascii="Courier New" w:hAnsi="Courier New" w:cs="Courier New"/>
-        </w:rPr>
-      </w:pPr>
-      <w:r>
-        <w:rPr>
-          <w:rFonts w:ascii="Courier New" w:hAnsi="Courier New" w:cs="Courier New"/>
-        </w:rPr>
-        <w:tab/>
-      </w:r>
-      <w:r>
-        <w:rPr>
-          <w:rFonts w:ascii="Courier New" w:hAnsi="Courier New" w:cs="Courier New"/>
-        </w:rPr>
-        <w:tab/>
-      </w:r>
-      <w:r>
-        <w:rPr>
-          <w:rFonts w:ascii="Courier New" w:hAnsi="Courier New" w:cs="Courier New"/>
-        </w:rPr>
-        <w:tab/>
-      </w:r>
-      <w:r>
-        <w:rPr>
-          <w:rFonts w:ascii="Courier New" w:hAnsi="Courier New" w:cs="Courier New"/>
-        </w:rPr>
-        <w:tab/>
-      </w:r>
-      <w:r>
-        <w:rPr>
-          <w:rFonts w:ascii="Courier New" w:hAnsi="Courier New" w:cs="Courier New"/>
-        </w:rPr>
-        <w:tab/>
-      </w:r>
-      <w:r>
-        <w:rPr>
-          <w:rFonts w:ascii="Courier New" w:hAnsi="Courier New" w:cs="Courier New"/>
-        </w:rPr>
-        <w:tab/>
-      </w:r>
+        <w:t>,U,P,Descricao,C,I</w:t>
+      </w:r>
+      <w:proofErr w:type="spellEnd"/>
+      <w:r>
+        <w:rPr>
+          <w:rFonts w:ascii="Courier New" w:hAnsi="Courier New" w:cs="Courier New"/>
+        </w:rPr>
+        <w:t xml:space="preserve"> ) :: (</w:t>
+      </w:r>
+      <w:proofErr w:type="spellStart"/>
+      <w:r>
+        <w:rPr>
+          <w:rFonts w:ascii="Courier New" w:hAnsi="Courier New" w:cs="Courier New"/>
+        </w:rPr>
+        <w:t>dataValida</w:t>
+      </w:r>
+      <w:proofErr w:type="spellEnd"/>
+      <w:r>
+        <w:rPr>
+          <w:rFonts w:ascii="Courier New" w:hAnsi="Courier New" w:cs="Courier New"/>
+        </w:rPr>
+        <w:t>(Data)).</w:t>
+      </w:r>
+    </w:p>
+    <w:p>
+      <w:pPr>
+        <w:pStyle w:val="CorpoTexto"/>
+      </w:pPr>
+      <w:r>
+        <w:t xml:space="preserve">Neste caso apenas temos de utilizar o predicado </w:t>
+      </w:r>
+      <w:proofErr w:type="spellStart"/>
+      <w:r>
+        <w:rPr>
+          <w:i/>
+        </w:rPr>
+        <w:t>dataValida</w:t>
+      </w:r>
+      <w:proofErr w:type="spellEnd"/>
+      <w:r>
+        <w:t xml:space="preserve"> que irá verificar se todos os valores presentes na data são válidos.</w:t>
+      </w:r>
+    </w:p>
+    <w:p>
+      <w:pPr>
+        <w:spacing w:line="240" w:lineRule="auto"/>
+        <w:rPr>
+          <w:rFonts w:ascii="Courier New" w:hAnsi="Courier New" w:cs="Courier New"/>
+        </w:rPr>
+      </w:pPr>
+      <w:proofErr w:type="spellStart"/>
       <w:proofErr w:type="gramStart"/>
       <w:r>
         <w:rPr>
           <w:rFonts w:ascii="Courier New" w:hAnsi="Courier New" w:cs="Courier New"/>
         </w:rPr>
-        <w:t>comprimento( L</w:t>
+        <w:t>dataValida</w:t>
+      </w:r>
+      <w:proofErr w:type="spellEnd"/>
+      <w:r>
+        <w:rPr>
+          <w:rFonts w:ascii="Courier New" w:hAnsi="Courier New" w:cs="Courier New"/>
+        </w:rPr>
+        <w:t>( data</w:t>
       </w:r>
       <w:proofErr w:type="gramEnd"/>
       <w:r>
         <w:rPr>
           <w:rFonts w:ascii="Courier New" w:hAnsi="Courier New" w:cs="Courier New"/>
         </w:rPr>
-        <w:t>,X ),</w:t>
-      </w:r>
-    </w:p>
-    <w:p>
-      <w:pPr>
-        <w:pStyle w:val="CorpoTexto"/>
-        <w:rPr>
-          <w:rFonts w:ascii="Courier New" w:hAnsi="Courier New" w:cs="Courier New"/>
-        </w:rPr>
-      </w:pPr>
-      <w:r>
-        <w:rPr>
-          <w:rFonts w:ascii="Courier New" w:hAnsi="Courier New" w:cs="Courier New"/>
-        </w:rPr>
-        <w:tab/>
-      </w:r>
-      <w:r>
-        <w:rPr>
-          <w:rFonts w:ascii="Courier New" w:hAnsi="Courier New" w:cs="Courier New"/>
-        </w:rPr>
-        <w:tab/>
-      </w:r>
-      <w:r>
-        <w:rPr>
-          <w:rFonts w:ascii="Courier New" w:hAnsi="Courier New" w:cs="Courier New"/>
-        </w:rPr>
-        <w:tab/>
-      </w:r>
-      <w:r>
-        <w:rPr>
-          <w:rFonts w:ascii="Courier New" w:hAnsi="Courier New" w:cs="Courier New"/>
-        </w:rPr>
-        <w:tab/>
-      </w:r>
-      <w:r>
-        <w:rPr>
-          <w:rFonts w:ascii="Courier New" w:hAnsi="Courier New" w:cs="Courier New"/>
-        </w:rPr>
-        <w:tab/>
-      </w:r>
-      <w:r>
-        <w:rPr>
-          <w:rFonts w:ascii="Courier New" w:hAnsi="Courier New" w:cs="Courier New"/>
-        </w:rPr>
-        <w:tab/>
-        <w:t>X =&lt; 1).</w:t>
-      </w:r>
-    </w:p>
-    <w:p>
-      <w:pPr>
-        <w:pStyle w:val="CorpoTexto"/>
-      </w:pPr>
-      <w:r>
-        <w:t xml:space="preserve">Apenas temos de utilizar o predicado soluções (que nos dá todas as soluções para um predicado presentes na base de conhecimento), sendo que o predicado que procuramos são o utente com o identificador igual ao do utente adicionado. Depois apenas temos de garantir que a lista de soluções que obtivemos tem um comprimento inferior ou igual a 1 (poderia ser só igual). </w:t>
+        <w:t xml:space="preserve">(A,M,D,H) ) :- </w:t>
+      </w:r>
+      <w:r>
+        <w:rPr>
+          <w:rFonts w:ascii="Courier New" w:hAnsi="Courier New" w:cs="Courier New"/>
+        </w:rPr>
+        <w:tab/>
+        <w:t>natural(A),</w:t>
+      </w:r>
+    </w:p>
+    <w:p>
+      <w:pPr>
+        <w:spacing w:line="240" w:lineRule="auto"/>
+        <w:rPr>
+          <w:rFonts w:ascii="Courier New" w:hAnsi="Courier New" w:cs="Courier New"/>
+        </w:rPr>
+      </w:pPr>
+      <w:r>
+        <w:rPr>
+          <w:rFonts w:ascii="Courier New" w:hAnsi="Courier New" w:cs="Courier New"/>
+        </w:rPr>
+        <w:tab/>
+      </w:r>
+      <w:r>
+        <w:rPr>
+          <w:rFonts w:ascii="Courier New" w:hAnsi="Courier New" w:cs="Courier New"/>
+        </w:rPr>
+        <w:tab/>
+      </w:r>
+      <w:r>
+        <w:rPr>
+          <w:rFonts w:ascii="Courier New" w:hAnsi="Courier New" w:cs="Courier New"/>
+        </w:rPr>
+        <w:tab/>
+      </w:r>
+      <w:r>
+        <w:rPr>
+          <w:rFonts w:ascii="Courier New" w:hAnsi="Courier New" w:cs="Courier New"/>
+        </w:rPr>
+        <w:tab/>
+      </w:r>
+      <w:r>
+        <w:rPr>
+          <w:rFonts w:ascii="Courier New" w:hAnsi="Courier New" w:cs="Courier New"/>
+        </w:rPr>
+        <w:tab/>
+      </w:r>
+      <w:r>
+        <w:rPr>
+          <w:rFonts w:ascii="Courier New" w:hAnsi="Courier New" w:cs="Courier New"/>
+        </w:rPr>
+        <w:tab/>
+      </w:r>
+      <w:r>
+        <w:rPr>
+          <w:rFonts w:ascii="Courier New" w:hAnsi="Courier New" w:cs="Courier New"/>
+        </w:rPr>
+        <w:tab/>
+        <w:t>natural(M),</w:t>
+      </w:r>
+    </w:p>
+    <w:p>
+      <w:pPr>
+        <w:spacing w:line="240" w:lineRule="auto"/>
+        <w:rPr>
+          <w:rFonts w:ascii="Courier New" w:hAnsi="Courier New" w:cs="Courier New"/>
+        </w:rPr>
+      </w:pPr>
+      <w:r>
+        <w:rPr>
+          <w:rFonts w:ascii="Courier New" w:hAnsi="Courier New" w:cs="Courier New"/>
+        </w:rPr>
+        <w:tab/>
+      </w:r>
+      <w:r>
+        <w:rPr>
+          <w:rFonts w:ascii="Courier New" w:hAnsi="Courier New" w:cs="Courier New"/>
+        </w:rPr>
+        <w:tab/>
+      </w:r>
+      <w:r>
+        <w:rPr>
+          <w:rFonts w:ascii="Courier New" w:hAnsi="Courier New" w:cs="Courier New"/>
+        </w:rPr>
+        <w:tab/>
+      </w:r>
+      <w:r>
+        <w:rPr>
+          <w:rFonts w:ascii="Courier New" w:hAnsi="Courier New" w:cs="Courier New"/>
+        </w:rPr>
+        <w:tab/>
+      </w:r>
+      <w:r>
+        <w:rPr>
+          <w:rFonts w:ascii="Courier New" w:hAnsi="Courier New" w:cs="Courier New"/>
+        </w:rPr>
+        <w:tab/>
+      </w:r>
+      <w:r>
+        <w:rPr>
+          <w:rFonts w:ascii="Courier New" w:hAnsi="Courier New" w:cs="Courier New"/>
+        </w:rPr>
+        <w:tab/>
+      </w:r>
+      <w:r>
+        <w:rPr>
+          <w:rFonts w:ascii="Courier New" w:hAnsi="Courier New" w:cs="Courier New"/>
+        </w:rPr>
+        <w:tab/>
+        <w:t>natural(D),</w:t>
+      </w:r>
+    </w:p>
+    <w:p>
+      <w:pPr>
+        <w:spacing w:line="240" w:lineRule="auto"/>
+        <w:rPr>
+          <w:rFonts w:ascii="Courier New" w:hAnsi="Courier New" w:cs="Courier New"/>
+        </w:rPr>
+      </w:pPr>
+      <w:r>
+        <w:rPr>
+          <w:rFonts w:ascii="Courier New" w:hAnsi="Courier New" w:cs="Courier New"/>
+        </w:rPr>
+        <w:tab/>
+      </w:r>
+      <w:r>
+        <w:rPr>
+          <w:rFonts w:ascii="Courier New" w:hAnsi="Courier New" w:cs="Courier New"/>
+        </w:rPr>
+        <w:tab/>
+      </w:r>
+      <w:r>
+        <w:rPr>
+          <w:rFonts w:ascii="Courier New" w:hAnsi="Courier New" w:cs="Courier New"/>
+        </w:rPr>
+        <w:tab/>
+      </w:r>
+      <w:r>
+        <w:rPr>
+          <w:rFonts w:ascii="Courier New" w:hAnsi="Courier New" w:cs="Courier New"/>
+        </w:rPr>
+        <w:tab/>
+      </w:r>
+      <w:r>
+        <w:rPr>
+          <w:rFonts w:ascii="Courier New" w:hAnsi="Courier New" w:cs="Courier New"/>
+        </w:rPr>
+        <w:tab/>
+      </w:r>
+      <w:r>
+        <w:rPr>
+          <w:rFonts w:ascii="Courier New" w:hAnsi="Courier New" w:cs="Courier New"/>
+        </w:rPr>
+        <w:tab/>
+      </w:r>
+      <w:r>
+        <w:rPr>
+          <w:rFonts w:ascii="Courier New" w:hAnsi="Courier New" w:cs="Courier New"/>
+        </w:rPr>
+        <w:tab/>
+        <w:t>natural(H),</w:t>
+      </w:r>
+    </w:p>
+    <w:p>
+      <w:pPr>
+        <w:spacing w:line="240" w:lineRule="auto"/>
+        <w:rPr>
+          <w:rFonts w:ascii="Courier New" w:hAnsi="Courier New" w:cs="Courier New"/>
+        </w:rPr>
+      </w:pPr>
+      <w:r>
+        <w:rPr>
+          <w:rFonts w:ascii="Courier New" w:hAnsi="Courier New" w:cs="Courier New"/>
+        </w:rPr>
+        <w:tab/>
+      </w:r>
+      <w:r>
+        <w:rPr>
+          <w:rFonts w:ascii="Courier New" w:hAnsi="Courier New" w:cs="Courier New"/>
+        </w:rPr>
+        <w:tab/>
+      </w:r>
+      <w:r>
+        <w:rPr>
+          <w:rFonts w:ascii="Courier New" w:hAnsi="Courier New" w:cs="Courier New"/>
+        </w:rPr>
+        <w:tab/>
+      </w:r>
+      <w:r>
+        <w:rPr>
+          <w:rFonts w:ascii="Courier New" w:hAnsi="Courier New" w:cs="Courier New"/>
+        </w:rPr>
+        <w:tab/>
+      </w:r>
+      <w:r>
+        <w:rPr>
+          <w:rFonts w:ascii="Courier New" w:hAnsi="Courier New" w:cs="Courier New"/>
+        </w:rPr>
+        <w:tab/>
+      </w:r>
+      <w:r>
+        <w:rPr>
+          <w:rFonts w:ascii="Courier New" w:hAnsi="Courier New" w:cs="Courier New"/>
+        </w:rPr>
+        <w:tab/>
+      </w:r>
+      <w:r>
+        <w:rPr>
+          <w:rFonts w:ascii="Courier New" w:hAnsi="Courier New" w:cs="Courier New"/>
+        </w:rPr>
+        <w:tab/>
+        <w:t>H &lt; 25,</w:t>
+      </w:r>
+    </w:p>
+    <w:p>
+      <w:pPr>
+        <w:spacing w:line="240" w:lineRule="auto"/>
+        <w:rPr>
+          <w:rFonts w:ascii="Courier New" w:hAnsi="Courier New" w:cs="Courier New"/>
+        </w:rPr>
+      </w:pPr>
+      <w:r>
+        <w:rPr>
+          <w:rFonts w:ascii="Courier New" w:hAnsi="Courier New" w:cs="Courier New"/>
+        </w:rPr>
+        <w:tab/>
+      </w:r>
+      <w:r>
+        <w:rPr>
+          <w:rFonts w:ascii="Courier New" w:hAnsi="Courier New" w:cs="Courier New"/>
+        </w:rPr>
+        <w:tab/>
+      </w:r>
+      <w:r>
+        <w:rPr>
+          <w:rFonts w:ascii="Courier New" w:hAnsi="Courier New" w:cs="Courier New"/>
+        </w:rPr>
+        <w:tab/>
+      </w:r>
+      <w:r>
+        <w:rPr>
+          <w:rFonts w:ascii="Courier New" w:hAnsi="Courier New" w:cs="Courier New"/>
+        </w:rPr>
+        <w:tab/>
+      </w:r>
+      <w:r>
+        <w:rPr>
+          <w:rFonts w:ascii="Courier New" w:hAnsi="Courier New" w:cs="Courier New"/>
+        </w:rPr>
+        <w:tab/>
+      </w:r>
+      <w:r>
+        <w:rPr>
+          <w:rFonts w:ascii="Courier New" w:hAnsi="Courier New" w:cs="Courier New"/>
+        </w:rPr>
+        <w:tab/>
+      </w:r>
+      <w:r>
+        <w:rPr>
+          <w:rFonts w:ascii="Courier New" w:hAnsi="Courier New" w:cs="Courier New"/>
+        </w:rPr>
+        <w:tab/>
+        <w:t>M &lt; 13,</w:t>
+      </w:r>
+    </w:p>
+    <w:p>
+      <w:pPr>
+        <w:spacing w:line="240" w:lineRule="auto"/>
+        <w:rPr>
+          <w:rFonts w:ascii="Courier New" w:hAnsi="Courier New" w:cs="Courier New"/>
+        </w:rPr>
+      </w:pPr>
+      <w:r>
+        <w:rPr>
+          <w:rFonts w:ascii="Courier New" w:hAnsi="Courier New" w:cs="Courier New"/>
+        </w:rPr>
+        <w:lastRenderedPageBreak/>
+        <w:tab/>
+      </w:r>
+      <w:r>
+        <w:rPr>
+          <w:rFonts w:ascii="Courier New" w:hAnsi="Courier New" w:cs="Courier New"/>
+        </w:rPr>
+        <w:tab/>
+      </w:r>
+      <w:r>
+        <w:rPr>
+          <w:rFonts w:ascii="Courier New" w:hAnsi="Courier New" w:cs="Courier New"/>
+        </w:rPr>
+        <w:tab/>
+      </w:r>
+      <w:r>
+        <w:rPr>
+          <w:rFonts w:ascii="Courier New" w:hAnsi="Courier New" w:cs="Courier New"/>
+        </w:rPr>
+        <w:tab/>
+      </w:r>
+      <w:r>
+        <w:rPr>
+          <w:rFonts w:ascii="Courier New" w:hAnsi="Courier New" w:cs="Courier New"/>
+        </w:rPr>
+        <w:tab/>
+      </w:r>
+      <w:r>
+        <w:rPr>
+          <w:rFonts w:ascii="Courier New" w:hAnsi="Courier New" w:cs="Courier New"/>
+        </w:rPr>
+        <w:tab/>
+      </w:r>
+      <w:r>
+        <w:rPr>
+          <w:rFonts w:ascii="Courier New" w:hAnsi="Courier New" w:cs="Courier New"/>
+        </w:rPr>
+        <w:tab/>
+      </w:r>
+      <w:proofErr w:type="spellStart"/>
+      <w:proofErr w:type="gramStart"/>
+      <w:r>
+        <w:rPr>
+          <w:rFonts w:ascii="Courier New" w:hAnsi="Courier New" w:cs="Courier New"/>
+        </w:rPr>
+        <w:t>diasValidos</w:t>
+      </w:r>
+      <w:proofErr w:type="spellEnd"/>
+      <w:r>
+        <w:rPr>
+          <w:rFonts w:ascii="Courier New" w:hAnsi="Courier New" w:cs="Courier New"/>
+        </w:rPr>
+        <w:t>( A</w:t>
+      </w:r>
+      <w:proofErr w:type="gramEnd"/>
+      <w:r>
+        <w:rPr>
+          <w:rFonts w:ascii="Courier New" w:hAnsi="Courier New" w:cs="Courier New"/>
+        </w:rPr>
+        <w:t>,M,D ).</w:t>
+      </w:r>
+    </w:p>
+    <w:p>
+      <w:pPr>
+        <w:rPr>
+          <w:rFonts w:ascii="Courier New" w:hAnsi="Courier New" w:cs="Courier New"/>
+        </w:rPr>
+      </w:pPr>
+    </w:p>
+    <w:p>
+      <w:pPr>
+        <w:pStyle w:val="CorpoTexto"/>
+      </w:pPr>
+      <w:r>
+        <w:t xml:space="preserve">O predicado </w:t>
+      </w:r>
+      <w:proofErr w:type="spellStart"/>
+      <w:r>
+        <w:rPr>
+          <w:i/>
+        </w:rPr>
+        <w:t>dataValida</w:t>
+      </w:r>
+      <w:proofErr w:type="spellEnd"/>
+      <w:r>
+        <w:t xml:space="preserve"> começa por verificar se os valores </w:t>
+      </w:r>
+      <w:r>
+        <w:rPr>
+          <w:b/>
+        </w:rPr>
+        <w:t>indicados</w:t>
+      </w:r>
+      <w:r>
+        <w:t xml:space="preserve"> na data são naturais (</w:t>
+      </w:r>
+      <w:proofErr w:type="spellStart"/>
+      <w:proofErr w:type="gramStart"/>
+      <w:r>
+        <w:t>ano,mês</w:t>
+      </w:r>
+      <w:proofErr w:type="gramEnd"/>
+      <w:r>
+        <w:t>,dia,hora</w:t>
+      </w:r>
+      <w:proofErr w:type="spellEnd"/>
+      <w:r>
+        <w:t xml:space="preserve">). De seguida faz duas verificações simples onde verifica se o domínio das horas e dos mês esta correto (um dia tem 24 horas e um ano só tem 2 meses). Por fim verifica se o dia indicado é compatível com o mês e com o ano em questão (é preciso verificar quantos dias tem o mês e se o ano é bissexto caso estejamos a manipular o mês de </w:t>
+      </w:r>
+      <w:proofErr w:type="gramStart"/>
+      <w:r>
+        <w:t>Fevereiro</w:t>
+      </w:r>
+      <w:proofErr w:type="gramEnd"/>
+      <w:r>
+        <w:t>).</w:t>
       </w:r>
     </w:p>
     <w:p>
       <w:pPr>
         <w:pStyle w:val="Cabealho3"/>
       </w:pPr>
-      <w:bookmarkStart w:id="17" w:name="_Toc509071816"/>
-      <w:r>
-        <w:t>Data Válida</w:t>
+      <w:bookmarkStart w:id="17" w:name="_Toc509071817"/>
+      <w:r>
+        <w:t>Número de Cuidados num Determinado Período</w:t>
       </w:r>
       <w:bookmarkEnd w:id="17"/>
-    </w:p>
-    <w:p>
-      <w:pPr>
-        <w:pStyle w:val="CorpoTexto"/>
-      </w:pPr>
-      <w:r>
-        <w:t>Não é possível inserir a informação relativa a um cuidado se a data desse cuidado não foi válida.</w:t>
-      </w:r>
-    </w:p>
-    <w:p>
-      <w:pPr>
-        <w:pStyle w:val="CorpoTexto"/>
-        <w:rPr>
-          <w:rFonts w:ascii="Courier New" w:hAnsi="Courier New" w:cs="Courier New"/>
-          <w:i/>
-        </w:rPr>
-      </w:pPr>
-      <w:r>
-        <w:rPr>
-          <w:b/>
-        </w:rPr>
-        <w:t>Invariante:</w:t>
-      </w:r>
-      <w:r>
-        <w:t xml:space="preserve"> </w:t>
-      </w:r>
-      <w:r>
-        <w:rPr>
-          <w:rFonts w:ascii="Courier New" w:hAnsi="Courier New" w:cs="Courier New"/>
-        </w:rPr>
-        <w:t>+</w:t>
-      </w:r>
-      <w:proofErr w:type="gramStart"/>
-      <w:r>
-        <w:rPr>
-          <w:rFonts w:ascii="Courier New" w:hAnsi="Courier New" w:cs="Courier New"/>
-        </w:rPr>
-        <w:t xml:space="preserve">cuidado( </w:t>
-      </w:r>
-      <w:proofErr w:type="spellStart"/>
-      <w:r>
-        <w:rPr>
-          <w:rFonts w:ascii="Courier New" w:hAnsi="Courier New" w:cs="Courier New"/>
-        </w:rPr>
-        <w:t>Data</w:t>
-      </w:r>
-      <w:proofErr w:type="gramEnd"/>
-      <w:r>
-        <w:rPr>
-          <w:rFonts w:ascii="Courier New" w:hAnsi="Courier New" w:cs="Courier New"/>
-        </w:rPr>
-        <w:t>,U,P,Descricao,C,I</w:t>
-      </w:r>
-      <w:proofErr w:type="spellEnd"/>
-      <w:r>
-        <w:rPr>
-          <w:rFonts w:ascii="Courier New" w:hAnsi="Courier New" w:cs="Courier New"/>
-        </w:rPr>
-        <w:t xml:space="preserve"> ) :: (</w:t>
-      </w:r>
-      <w:proofErr w:type="spellStart"/>
-      <w:r>
-        <w:rPr>
-          <w:rFonts w:ascii="Courier New" w:hAnsi="Courier New" w:cs="Courier New"/>
-        </w:rPr>
-        <w:t>dataValida</w:t>
-      </w:r>
-      <w:proofErr w:type="spellEnd"/>
-      <w:r>
-        <w:rPr>
-          <w:rFonts w:ascii="Courier New" w:hAnsi="Courier New" w:cs="Courier New"/>
-        </w:rPr>
-        <w:t>(Data)).</w:t>
-      </w:r>
-    </w:p>
-    <w:p>
-      <w:pPr>
-        <w:pStyle w:val="CorpoTexto"/>
-      </w:pPr>
-      <w:r>
-        <w:t xml:space="preserve">Neste caso apenas temos de utilizar o predicado </w:t>
-      </w:r>
-      <w:proofErr w:type="spellStart"/>
-      <w:r>
-        <w:rPr>
-          <w:i/>
-        </w:rPr>
-        <w:t>dataValida</w:t>
-      </w:r>
-      <w:proofErr w:type="spellEnd"/>
-      <w:r>
-        <w:t xml:space="preserve"> que irá verificar se todos os valores presentes na data são válidos.</w:t>
-      </w:r>
-    </w:p>
-    <w:p>
-      <w:pPr>
-        <w:spacing w:line="240" w:lineRule="auto"/>
-        <w:rPr>
-          <w:rFonts w:ascii="Courier New" w:hAnsi="Courier New" w:cs="Courier New"/>
-        </w:rPr>
-      </w:pPr>
-      <w:proofErr w:type="spellStart"/>
-      <w:proofErr w:type="gramStart"/>
-      <w:r>
-        <w:rPr>
-          <w:rFonts w:ascii="Courier New" w:hAnsi="Courier New" w:cs="Courier New"/>
-        </w:rPr>
-        <w:t>dataValida</w:t>
-      </w:r>
-      <w:proofErr w:type="spellEnd"/>
-      <w:r>
-        <w:rPr>
-          <w:rFonts w:ascii="Courier New" w:hAnsi="Courier New" w:cs="Courier New"/>
-        </w:rPr>
-        <w:t>( data</w:t>
-      </w:r>
-      <w:proofErr w:type="gramEnd"/>
-      <w:r>
-        <w:rPr>
-          <w:rFonts w:ascii="Courier New" w:hAnsi="Courier New" w:cs="Courier New"/>
-        </w:rPr>
-        <w:t xml:space="preserve">(A,M,D,H) ) :- </w:t>
-      </w:r>
-      <w:r>
-        <w:rPr>
-          <w:rFonts w:ascii="Courier New" w:hAnsi="Courier New" w:cs="Courier New"/>
-        </w:rPr>
-        <w:tab/>
-        <w:t>natural(A),</w:t>
-      </w:r>
-    </w:p>
-    <w:p>
-      <w:pPr>
-        <w:spacing w:line="240" w:lineRule="auto"/>
-        <w:rPr>
-          <w:rFonts w:ascii="Courier New" w:hAnsi="Courier New" w:cs="Courier New"/>
-        </w:rPr>
-      </w:pPr>
-      <w:r>
-        <w:rPr>
-          <w:rFonts w:ascii="Courier New" w:hAnsi="Courier New" w:cs="Courier New"/>
-        </w:rPr>
-        <w:tab/>
-      </w:r>
-      <w:r>
-        <w:rPr>
-          <w:rFonts w:ascii="Courier New" w:hAnsi="Courier New" w:cs="Courier New"/>
-        </w:rPr>
-        <w:tab/>
-      </w:r>
-      <w:r>
-        <w:rPr>
-          <w:rFonts w:ascii="Courier New" w:hAnsi="Courier New" w:cs="Courier New"/>
-        </w:rPr>
-        <w:tab/>
-      </w:r>
-      <w:r>
-        <w:rPr>
-          <w:rFonts w:ascii="Courier New" w:hAnsi="Courier New" w:cs="Courier New"/>
-        </w:rPr>
-        <w:tab/>
-      </w:r>
-      <w:r>
-        <w:rPr>
-          <w:rFonts w:ascii="Courier New" w:hAnsi="Courier New" w:cs="Courier New"/>
-        </w:rPr>
-        <w:tab/>
-      </w:r>
-      <w:r>
-        <w:rPr>
-          <w:rFonts w:ascii="Courier New" w:hAnsi="Courier New" w:cs="Courier New"/>
-        </w:rPr>
-        <w:tab/>
-      </w:r>
-      <w:r>
-        <w:rPr>
-          <w:rFonts w:ascii="Courier New" w:hAnsi="Courier New" w:cs="Courier New"/>
-        </w:rPr>
-        <w:tab/>
-        <w:t>natural(M),</w:t>
-      </w:r>
-    </w:p>
-    <w:p>
-      <w:pPr>
-        <w:spacing w:line="240" w:lineRule="auto"/>
-        <w:rPr>
-          <w:rFonts w:ascii="Courier New" w:hAnsi="Courier New" w:cs="Courier New"/>
-        </w:rPr>
-      </w:pPr>
-      <w:r>
-        <w:rPr>
-          <w:rFonts w:ascii="Courier New" w:hAnsi="Courier New" w:cs="Courier New"/>
-        </w:rPr>
-        <w:tab/>
-      </w:r>
-      <w:r>
-        <w:rPr>
-          <w:rFonts w:ascii="Courier New" w:hAnsi="Courier New" w:cs="Courier New"/>
-        </w:rPr>
-        <w:tab/>
-      </w:r>
-      <w:r>
-        <w:rPr>
-          <w:rFonts w:ascii="Courier New" w:hAnsi="Courier New" w:cs="Courier New"/>
-        </w:rPr>
-        <w:tab/>
-      </w:r>
-      <w:r>
-        <w:rPr>
-          <w:rFonts w:ascii="Courier New" w:hAnsi="Courier New" w:cs="Courier New"/>
-        </w:rPr>
-        <w:tab/>
-      </w:r>
-      <w:r>
-        <w:rPr>
-          <w:rFonts w:ascii="Courier New" w:hAnsi="Courier New" w:cs="Courier New"/>
-        </w:rPr>
-        <w:tab/>
-      </w:r>
-      <w:r>
-        <w:rPr>
-          <w:rFonts w:ascii="Courier New" w:hAnsi="Courier New" w:cs="Courier New"/>
-        </w:rPr>
-        <w:tab/>
-      </w:r>
-      <w:r>
-        <w:rPr>
-          <w:rFonts w:ascii="Courier New" w:hAnsi="Courier New" w:cs="Courier New"/>
-        </w:rPr>
-        <w:tab/>
-        <w:t>natural(D),</w:t>
-      </w:r>
-    </w:p>
-    <w:p>
-      <w:pPr>
-        <w:spacing w:line="240" w:lineRule="auto"/>
-        <w:rPr>
-          <w:rFonts w:ascii="Courier New" w:hAnsi="Courier New" w:cs="Courier New"/>
-        </w:rPr>
-      </w:pPr>
-      <w:r>
-        <w:rPr>
-          <w:rFonts w:ascii="Courier New" w:hAnsi="Courier New" w:cs="Courier New"/>
-        </w:rPr>
-        <w:tab/>
-      </w:r>
-      <w:r>
-        <w:rPr>
-          <w:rFonts w:ascii="Courier New" w:hAnsi="Courier New" w:cs="Courier New"/>
-        </w:rPr>
-        <w:tab/>
-      </w:r>
-      <w:r>
-        <w:rPr>
-          <w:rFonts w:ascii="Courier New" w:hAnsi="Courier New" w:cs="Courier New"/>
-        </w:rPr>
-        <w:tab/>
-      </w:r>
-      <w:r>
-        <w:rPr>
-          <w:rFonts w:ascii="Courier New" w:hAnsi="Courier New" w:cs="Courier New"/>
-        </w:rPr>
-        <w:tab/>
-      </w:r>
-      <w:r>
-        <w:rPr>
-          <w:rFonts w:ascii="Courier New" w:hAnsi="Courier New" w:cs="Courier New"/>
-        </w:rPr>
-        <w:tab/>
-      </w:r>
-      <w:r>
-        <w:rPr>
-          <w:rFonts w:ascii="Courier New" w:hAnsi="Courier New" w:cs="Courier New"/>
-        </w:rPr>
-        <w:tab/>
-      </w:r>
-      <w:r>
-        <w:rPr>
-          <w:rFonts w:ascii="Courier New" w:hAnsi="Courier New" w:cs="Courier New"/>
-        </w:rPr>
-        <w:tab/>
-        <w:t>natural(H),</w:t>
-      </w:r>
-    </w:p>
-    <w:p>
-      <w:pPr>
-        <w:spacing w:line="240" w:lineRule="auto"/>
-        <w:rPr>
-          <w:rFonts w:ascii="Courier New" w:hAnsi="Courier New" w:cs="Courier New"/>
-        </w:rPr>
-      </w:pPr>
-      <w:r>
-        <w:rPr>
-          <w:rFonts w:ascii="Courier New" w:hAnsi="Courier New" w:cs="Courier New"/>
-        </w:rPr>
-        <w:tab/>
-      </w:r>
-      <w:r>
-        <w:rPr>
-          <w:rFonts w:ascii="Courier New" w:hAnsi="Courier New" w:cs="Courier New"/>
-        </w:rPr>
-        <w:tab/>
-      </w:r>
-      <w:r>
-        <w:rPr>
-          <w:rFonts w:ascii="Courier New" w:hAnsi="Courier New" w:cs="Courier New"/>
-        </w:rPr>
-        <w:tab/>
-      </w:r>
-      <w:r>
-        <w:rPr>
-          <w:rFonts w:ascii="Courier New" w:hAnsi="Courier New" w:cs="Courier New"/>
-        </w:rPr>
-        <w:tab/>
-      </w:r>
-      <w:r>
-        <w:rPr>
-          <w:rFonts w:ascii="Courier New" w:hAnsi="Courier New" w:cs="Courier New"/>
-        </w:rPr>
-        <w:tab/>
-      </w:r>
-      <w:r>
-        <w:rPr>
-          <w:rFonts w:ascii="Courier New" w:hAnsi="Courier New" w:cs="Courier New"/>
-        </w:rPr>
-        <w:tab/>
-      </w:r>
-      <w:r>
-        <w:rPr>
-          <w:rFonts w:ascii="Courier New" w:hAnsi="Courier New" w:cs="Courier New"/>
-        </w:rPr>
-        <w:tab/>
-        <w:t>H &lt; 25,</w:t>
-      </w:r>
-    </w:p>
-    <w:p>
-      <w:pPr>
-        <w:spacing w:line="240" w:lineRule="auto"/>
-        <w:rPr>
-          <w:rFonts w:ascii="Courier New" w:hAnsi="Courier New" w:cs="Courier New"/>
-        </w:rPr>
-      </w:pPr>
-      <w:r>
-        <w:rPr>
-          <w:rFonts w:ascii="Courier New" w:hAnsi="Courier New" w:cs="Courier New"/>
-        </w:rPr>
-        <w:tab/>
-      </w:r>
-      <w:r>
-        <w:rPr>
-          <w:rFonts w:ascii="Courier New" w:hAnsi="Courier New" w:cs="Courier New"/>
-        </w:rPr>
-        <w:tab/>
-      </w:r>
-      <w:r>
-        <w:rPr>
-          <w:rFonts w:ascii="Courier New" w:hAnsi="Courier New" w:cs="Courier New"/>
-        </w:rPr>
-        <w:tab/>
-      </w:r>
-      <w:r>
-        <w:rPr>
-          <w:rFonts w:ascii="Courier New" w:hAnsi="Courier New" w:cs="Courier New"/>
-        </w:rPr>
-        <w:tab/>
-      </w:r>
-      <w:r>
-        <w:rPr>
-          <w:rFonts w:ascii="Courier New" w:hAnsi="Courier New" w:cs="Courier New"/>
-        </w:rPr>
-        <w:tab/>
-      </w:r>
-      <w:r>
-        <w:rPr>
-          <w:rFonts w:ascii="Courier New" w:hAnsi="Courier New" w:cs="Courier New"/>
-        </w:rPr>
-        <w:tab/>
-      </w:r>
-      <w:r>
-        <w:rPr>
-          <w:rFonts w:ascii="Courier New" w:hAnsi="Courier New" w:cs="Courier New"/>
-        </w:rPr>
-        <w:tab/>
-        <w:t>M &lt; 13,</w:t>
-      </w:r>
-    </w:p>
-    <w:p>
-      <w:pPr>
-        <w:spacing w:line="240" w:lineRule="auto"/>
-        <w:rPr>
-          <w:rFonts w:ascii="Courier New" w:hAnsi="Courier New" w:cs="Courier New"/>
-        </w:rPr>
-      </w:pPr>
-      <w:r>
-        <w:rPr>
-          <w:rFonts w:ascii="Courier New" w:hAnsi="Courier New" w:cs="Courier New"/>
-        </w:rPr>
-        <w:lastRenderedPageBreak/>
-        <w:tab/>
-      </w:r>
-      <w:r>
-        <w:rPr>
-          <w:rFonts w:ascii="Courier New" w:hAnsi="Courier New" w:cs="Courier New"/>
-        </w:rPr>
-        <w:tab/>
-      </w:r>
-      <w:r>
-        <w:rPr>
-          <w:rFonts w:ascii="Courier New" w:hAnsi="Courier New" w:cs="Courier New"/>
-        </w:rPr>
-        <w:tab/>
-      </w:r>
-      <w:r>
-        <w:rPr>
-          <w:rFonts w:ascii="Courier New" w:hAnsi="Courier New" w:cs="Courier New"/>
-        </w:rPr>
-        <w:tab/>
-      </w:r>
-      <w:r>
-        <w:rPr>
-          <w:rFonts w:ascii="Courier New" w:hAnsi="Courier New" w:cs="Courier New"/>
-        </w:rPr>
-        <w:tab/>
-      </w:r>
-      <w:r>
-        <w:rPr>
-          <w:rFonts w:ascii="Courier New" w:hAnsi="Courier New" w:cs="Courier New"/>
-        </w:rPr>
-        <w:tab/>
-      </w:r>
-      <w:r>
-        <w:rPr>
-          <w:rFonts w:ascii="Courier New" w:hAnsi="Courier New" w:cs="Courier New"/>
-        </w:rPr>
-        <w:tab/>
-      </w:r>
-      <w:proofErr w:type="spellStart"/>
-      <w:proofErr w:type="gramStart"/>
-      <w:r>
-        <w:rPr>
-          <w:rFonts w:ascii="Courier New" w:hAnsi="Courier New" w:cs="Courier New"/>
-        </w:rPr>
-        <w:t>diasValidos</w:t>
-      </w:r>
-      <w:proofErr w:type="spellEnd"/>
-      <w:r>
-        <w:rPr>
-          <w:rFonts w:ascii="Courier New" w:hAnsi="Courier New" w:cs="Courier New"/>
-        </w:rPr>
-        <w:t>( A</w:t>
-      </w:r>
-      <w:proofErr w:type="gramEnd"/>
-      <w:r>
-        <w:rPr>
-          <w:rFonts w:ascii="Courier New" w:hAnsi="Courier New" w:cs="Courier New"/>
-        </w:rPr>
-        <w:t>,M,D ).</w:t>
-      </w:r>
-    </w:p>
-    <w:p>
-      <w:pPr>
-        <w:rPr>
-          <w:rFonts w:ascii="Courier New" w:hAnsi="Courier New" w:cs="Courier New"/>
-        </w:rPr>
-      </w:pPr>
-    </w:p>
-    <w:p>
-      <w:pPr>
-        <w:pStyle w:val="CorpoTexto"/>
-      </w:pPr>
-      <w:r>
-        <w:t xml:space="preserve">O predicado </w:t>
-      </w:r>
-      <w:proofErr w:type="spellStart"/>
-      <w:r>
-        <w:rPr>
-          <w:i/>
-        </w:rPr>
-        <w:t>dataValida</w:t>
-      </w:r>
-      <w:proofErr w:type="spellEnd"/>
-      <w:r>
-        <w:t xml:space="preserve"> começa por verificar se os valores </w:t>
-      </w:r>
-      <w:r>
-        <w:rPr>
-          <w:b/>
-        </w:rPr>
-        <w:t>indicados</w:t>
-      </w:r>
-      <w:r>
-        <w:t xml:space="preserve"> na data são naturais (</w:t>
-      </w:r>
-      <w:proofErr w:type="spellStart"/>
-      <w:proofErr w:type="gramStart"/>
-      <w:r>
-        <w:t>ano,mês</w:t>
-      </w:r>
-      <w:proofErr w:type="gramEnd"/>
-      <w:r>
-        <w:t>,dia,hora</w:t>
-      </w:r>
-      <w:proofErr w:type="spellEnd"/>
-      <w:r>
-        <w:t xml:space="preserve">). De seguida faz duas verificações simples onde verifica se o domínio das horas e dos mês esta correto (um dia tem 24 horas e um ano só tem 2 meses). Por fim verifica se o dia indicado é compatível com o mês e com o ano em questão (é preciso verificar quantos dias tem o mês e se o ano é bissexto caso estejamos a manipular o mês de </w:t>
-      </w:r>
-      <w:proofErr w:type="gramStart"/>
-      <w:r>
-        <w:t>Fevereiro</w:t>
-      </w:r>
-      <w:proofErr w:type="gramEnd"/>
-      <w:r>
-        <w:t>).</w:t>
-      </w:r>
-    </w:p>
-    <w:p>
-      <w:pPr>
-        <w:pStyle w:val="Cabealho3"/>
-      </w:pPr>
-      <w:bookmarkStart w:id="18" w:name="_Toc509071817"/>
-      <w:r>
-        <w:t>Número de Cuidados num Determinado Período</w:t>
-      </w:r>
-      <w:bookmarkEnd w:id="18"/>
     </w:p>
     <w:p>
       <w:pPr>
@@ -6663,79 +6633,203 @@
       <w:pPr>
         <w:pStyle w:val="Cabealho3"/>
       </w:pPr>
-      <w:bookmarkStart w:id="19" w:name="_Toc509071818"/>
+      <w:bookmarkStart w:id="18" w:name="_Toc509071818"/>
       <w:r>
         <w:t>Cuidados com utentes/prestadores Inválidos</w:t>
       </w:r>
+      <w:bookmarkEnd w:id="18"/>
+    </w:p>
+    <w:p>
+      <w:pPr>
+        <w:pStyle w:val="CorpoTexto"/>
+        <w:rPr>
+          <w:b/>
+        </w:rPr>
+      </w:pPr>
+      <w:r>
+        <w:rPr>
+          <w:b/>
+        </w:rPr>
+        <w:t xml:space="preserve">Cuidado tem </w:t>
+      </w:r>
+      <w:r>
+        <w:rPr>
+          <w:b/>
+        </w:rPr>
+        <w:t>utente</w:t>
+      </w:r>
+      <w:r>
+        <w:rPr>
+          <w:b/>
+        </w:rPr>
+        <w:t xml:space="preserve"> válido</w:t>
+      </w:r>
+      <w:r>
+        <w:rPr>
+          <w:b/>
+        </w:rPr>
+        <w:t>:</w:t>
+      </w:r>
+      <w:r>
+        <w:rPr>
+          <w:b/>
+        </w:rPr>
+        <w:t xml:space="preserve"> </w:t>
+      </w:r>
+      <w:r>
+        <w:t xml:space="preserve"> Não podemos adicionar cuidados para os quais não existam utentes registados, logo temos de verificar se o utente presente no cuidado é válido.</w:t>
+      </w:r>
+    </w:p>
+    <w:p>
+      <w:pPr>
+        <w:pStyle w:val="CorpoTexto"/>
+        <w:rPr>
+          <w:rFonts w:ascii="Courier New" w:hAnsi="Courier New" w:cs="Courier New"/>
+          <w:i/>
+        </w:rPr>
+      </w:pPr>
+      <w:r>
+        <w:rPr>
+          <w:b/>
+        </w:rPr>
+        <w:t>Invariante</w:t>
+      </w:r>
+      <w:r>
+        <w:rPr>
+          <w:rFonts w:ascii="Courier New" w:hAnsi="Courier New" w:cs="Courier New"/>
+          <w:b/>
+        </w:rPr>
+        <w:t>:</w:t>
+      </w:r>
+      <w:r>
+        <w:rPr>
+          <w:rFonts w:ascii="Courier New" w:hAnsi="Courier New" w:cs="Courier New"/>
+        </w:rPr>
+        <w:t xml:space="preserve"> </w:t>
+      </w:r>
+      <w:r>
+        <w:rPr>
+          <w:rFonts w:ascii="Courier New" w:hAnsi="Courier New" w:cs="Courier New"/>
+        </w:rPr>
+        <w:t>+</w:t>
+      </w:r>
+      <w:proofErr w:type="gramStart"/>
+      <w:r>
+        <w:rPr>
+          <w:rFonts w:ascii="Courier New" w:hAnsi="Courier New" w:cs="Courier New"/>
+        </w:rPr>
+        <w:t>cuidado( _</w:t>
+      </w:r>
+      <w:proofErr w:type="gramEnd"/>
+      <w:r>
+        <w:rPr>
+          <w:rFonts w:ascii="Courier New" w:hAnsi="Courier New" w:cs="Courier New"/>
+        </w:rPr>
+        <w:t>,</w:t>
+      </w:r>
+      <w:proofErr w:type="spellStart"/>
+      <w:r>
+        <w:rPr>
+          <w:rFonts w:ascii="Courier New" w:hAnsi="Courier New" w:cs="Courier New"/>
+        </w:rPr>
+        <w:t>IdU</w:t>
+      </w:r>
+      <w:proofErr w:type="spellEnd"/>
+      <w:r>
+        <w:rPr>
+          <w:rFonts w:ascii="Courier New" w:hAnsi="Courier New" w:cs="Courier New"/>
+        </w:rPr>
+        <w:t>,_,_,_,_ ) :: (</w:t>
+      </w:r>
+      <w:proofErr w:type="spellStart"/>
+      <w:r>
+        <w:rPr>
+          <w:rFonts w:ascii="Courier New" w:hAnsi="Courier New" w:cs="Courier New"/>
+        </w:rPr>
+        <w:t>solucoes</w:t>
+      </w:r>
+      <w:proofErr w:type="spellEnd"/>
+      <w:r>
+        <w:rPr>
+          <w:rFonts w:ascii="Courier New" w:hAnsi="Courier New" w:cs="Courier New"/>
+        </w:rPr>
+        <w:t xml:space="preserve">( </w:t>
+      </w:r>
+      <w:proofErr w:type="spellStart"/>
+      <w:r>
+        <w:rPr>
+          <w:rFonts w:ascii="Courier New" w:hAnsi="Courier New" w:cs="Courier New"/>
+        </w:rPr>
+        <w:t>IdU,utente</w:t>
+      </w:r>
+      <w:proofErr w:type="spellEnd"/>
+      <w:r>
+        <w:rPr>
+          <w:rFonts w:ascii="Courier New" w:hAnsi="Courier New" w:cs="Courier New"/>
+        </w:rPr>
+        <w:t xml:space="preserve">( </w:t>
+      </w:r>
+      <w:proofErr w:type="spellStart"/>
+      <w:r>
+        <w:rPr>
+          <w:rFonts w:ascii="Courier New" w:hAnsi="Courier New" w:cs="Courier New"/>
+        </w:rPr>
+        <w:t>IdU</w:t>
+      </w:r>
+      <w:proofErr w:type="spellEnd"/>
+      <w:r>
+        <w:rPr>
+          <w:rFonts w:ascii="Courier New" w:hAnsi="Courier New" w:cs="Courier New"/>
+        </w:rPr>
+        <w:t>,_,_,_ ),L ),comprimento( L,X ),X == 1).</w:t>
+      </w:r>
+    </w:p>
+    <w:p>
+      <w:pPr>
+        <w:pStyle w:val="CorpoTexto"/>
+      </w:pPr>
+      <w:r>
+        <w:t>Utilizando o predicado soluções construímos uma lista com o ID do utente presente no cuidado e verificamos se essa lista contem lá um ID.</w:t>
+      </w:r>
+    </w:p>
+    <w:p>
+      <w:pPr>
+        <w:pStyle w:val="CorpoTexto"/>
+      </w:pPr>
+      <w:r>
+        <w:t>Para o prestador o predicado é idêntico, incidindo no id do prestador</w:t>
+      </w:r>
+      <w:r>
+        <w:t>.</w:t>
+      </w:r>
+    </w:p>
+    <w:p>
+      <w:pPr>
+        <w:pStyle w:val="Cabealho3"/>
+      </w:pPr>
+      <w:bookmarkStart w:id="19" w:name="_Toc509071819"/>
+      <w:r>
+        <w:t>Cuidado com Prestador Inválido na Instituição</w:t>
+      </w:r>
       <w:bookmarkEnd w:id="19"/>
     </w:p>
     <w:p>
       <w:pPr>
         <w:pStyle w:val="CorpoTexto"/>
+      </w:pPr>
+      <w:r>
+        <w:t>Como os prestadores não trabalham em todas as instituições temos de confirmar que ele faz parta da instituição indicada no cuidado.</w:t>
+      </w:r>
+    </w:p>
+    <w:p>
+      <w:pPr>
+        <w:pStyle w:val="CorpoTexto"/>
+      </w:pPr>
+      <w:r>
         <w:rPr>
           <w:b/>
         </w:rPr>
-      </w:pPr>
-      <w:r>
-        <w:rPr>
-          <w:b/>
-        </w:rPr>
-        <w:t xml:space="preserve">Cuidado tem </w:t>
-      </w:r>
-      <w:r>
-        <w:rPr>
-          <w:b/>
-        </w:rPr>
-        <w:t>utente</w:t>
-      </w:r>
-      <w:r>
-        <w:rPr>
-          <w:b/>
-        </w:rPr>
-        <w:t xml:space="preserve"> válido</w:t>
-      </w:r>
-      <w:r>
-        <w:rPr>
-          <w:b/>
-        </w:rPr>
-        <w:t>:</w:t>
-      </w:r>
-      <w:r>
-        <w:rPr>
-          <w:b/>
-        </w:rPr>
-        <w:t xml:space="preserve"> </w:t>
-      </w:r>
-      <w:r>
-        <w:t xml:space="preserve"> Não podemos adicionar cuidados para os quais não existam utentes registados, logo temos de verificar se o utente presente no cuidado é válido.</w:t>
-      </w:r>
-    </w:p>
-    <w:p>
-      <w:pPr>
-        <w:pStyle w:val="CorpoTexto"/>
-        <w:rPr>
-          <w:rFonts w:ascii="Courier New" w:hAnsi="Courier New" w:cs="Courier New"/>
-          <w:i/>
-        </w:rPr>
-      </w:pPr>
-      <w:r>
-        <w:rPr>
-          <w:b/>
-        </w:rPr>
-        <w:t>Invariante</w:t>
-      </w:r>
-      <w:r>
-        <w:rPr>
-          <w:rFonts w:ascii="Courier New" w:hAnsi="Courier New" w:cs="Courier New"/>
-          <w:b/>
-        </w:rPr>
-        <w:t>:</w:t>
-      </w:r>
-      <w:r>
-        <w:rPr>
-          <w:rFonts w:ascii="Courier New" w:hAnsi="Courier New" w:cs="Courier New"/>
-        </w:rPr>
-        <w:t xml:space="preserve"> </w:t>
+        <w:t xml:space="preserve">Invariante: </w:t>
       </w:r>
       <w:r>
         <w:rPr>
@@ -6755,21 +6849,21 @@
         <w:rPr>
           <w:rFonts w:ascii="Courier New" w:hAnsi="Courier New" w:cs="Courier New"/>
         </w:rPr>
-        <w:t>,</w:t>
-      </w:r>
-      <w:proofErr w:type="spellStart"/>
-      <w:r>
-        <w:rPr>
-          <w:rFonts w:ascii="Courier New" w:hAnsi="Courier New" w:cs="Courier New"/>
-        </w:rPr>
-        <w:t>IdU</w:t>
-      </w:r>
-      <w:proofErr w:type="spellEnd"/>
-      <w:r>
-        <w:rPr>
-          <w:rFonts w:ascii="Courier New" w:hAnsi="Courier New" w:cs="Courier New"/>
-        </w:rPr>
-        <w:t>,_,_,_,_ ) :: (</w:t>
+        <w:t>,_,</w:t>
+      </w:r>
+      <w:proofErr w:type="spellStart"/>
+      <w:r>
+        <w:rPr>
+          <w:rFonts w:ascii="Courier New" w:hAnsi="Courier New" w:cs="Courier New"/>
+        </w:rPr>
+        <w:t>IdP</w:t>
+      </w:r>
+      <w:proofErr w:type="spellEnd"/>
+      <w:r>
+        <w:rPr>
+          <w:rFonts w:ascii="Courier New" w:hAnsi="Courier New" w:cs="Courier New"/>
+        </w:rPr>
+        <w:t>,_,_,I ) :: (</w:t>
       </w:r>
       <w:proofErr w:type="spellStart"/>
       <w:r>
@@ -6783,477 +6877,353 @@
         <w:rPr>
           <w:rFonts w:ascii="Courier New" w:hAnsi="Courier New" w:cs="Courier New"/>
         </w:rPr>
-        <w:t xml:space="preserve">( </w:t>
-      </w:r>
-      <w:proofErr w:type="spellStart"/>
-      <w:r>
-        <w:rPr>
-          <w:rFonts w:ascii="Courier New" w:hAnsi="Courier New" w:cs="Courier New"/>
-        </w:rPr>
-        <w:t>IdU,utente</w:t>
-      </w:r>
-      <w:proofErr w:type="spellEnd"/>
-      <w:r>
-        <w:rPr>
-          <w:rFonts w:ascii="Courier New" w:hAnsi="Courier New" w:cs="Courier New"/>
-        </w:rPr>
-        <w:t xml:space="preserve">( </w:t>
-      </w:r>
-      <w:proofErr w:type="spellStart"/>
-      <w:r>
-        <w:rPr>
-          <w:rFonts w:ascii="Courier New" w:hAnsi="Courier New" w:cs="Courier New"/>
-        </w:rPr>
-        <w:t>IdU</w:t>
-      </w:r>
-      <w:proofErr w:type="spellEnd"/>
-      <w:r>
-        <w:rPr>
-          <w:rFonts w:ascii="Courier New" w:hAnsi="Courier New" w:cs="Courier New"/>
-        </w:rPr>
-        <w:t>,_,_,_ ),L ),comprimento( L,X ),X == 1).</w:t>
-      </w:r>
-    </w:p>
-    <w:p>
-      <w:pPr>
-        <w:pStyle w:val="CorpoTexto"/>
-      </w:pPr>
-      <w:r>
-        <w:t>Utilizando o predicado soluções construímos uma lista com o ID do utente presente no cuidado e verificamos se essa lista contem lá um ID.</w:t>
-      </w:r>
-    </w:p>
-    <w:p>
-      <w:pPr>
-        <w:pStyle w:val="CorpoTexto"/>
-      </w:pPr>
-      <w:r>
-        <w:t>Para o prestador o predicado é idêntico, incidindo no id do prestador</w:t>
-      </w:r>
-      <w:r>
-        <w:t>.</w:t>
+        <w:t xml:space="preserve">( LI,( prestador( </w:t>
+      </w:r>
+      <w:proofErr w:type="spellStart"/>
+      <w:r>
+        <w:rPr>
+          <w:rFonts w:ascii="Courier New" w:hAnsi="Courier New" w:cs="Courier New"/>
+        </w:rPr>
+        <w:t>IdP</w:t>
+      </w:r>
+      <w:proofErr w:type="spellEnd"/>
+      <w:r>
+        <w:rPr>
+          <w:rFonts w:ascii="Courier New" w:hAnsi="Courier New" w:cs="Courier New"/>
+        </w:rPr>
+        <w:t>,_,_,LI ),pertence( I,LI ) ),L ), comprimento( L,X ),  X == 1).</w:t>
+      </w:r>
+    </w:p>
+    <w:p>
+      <w:pPr>
+        <w:pStyle w:val="CorpoTexto"/>
+      </w:pPr>
+      <w:r>
+        <w:t>Conjugando o predicado pertence e soluções primeiramente colocamos numa lista as instituições a que o prestador em questão trabalha e de seguida verificamos se a instituição indicada no cuidado pertence a essa mesma lista.</w:t>
       </w:r>
     </w:p>
     <w:p>
       <w:pPr>
         <w:pStyle w:val="Cabealho3"/>
       </w:pPr>
-      <w:bookmarkStart w:id="20" w:name="_Toc509071819"/>
-      <w:r>
-        <w:t>Cuidado com Prestador Inválido na Instituição</w:t>
-      </w:r>
-      <w:bookmarkEnd w:id="20"/>
-    </w:p>
-    <w:p>
-      <w:pPr>
-        <w:pStyle w:val="CorpoTexto"/>
-      </w:pPr>
-      <w:r>
-        <w:t>Como os prestadores não trabalham em todas as instituições temos de confirmar que ele faz parta da instituição indicada no cuidado.</w:t>
-      </w:r>
-    </w:p>
-    <w:p>
-      <w:pPr>
-        <w:pStyle w:val="CorpoTexto"/>
-      </w:pPr>
-      <w:r>
-        <w:rPr>
-          <w:b/>
-        </w:rPr>
-        <w:t xml:space="preserve">Invariante: </w:t>
-      </w:r>
-      <w:r>
-        <w:rPr>
-          <w:rFonts w:ascii="Courier New" w:hAnsi="Courier New" w:cs="Courier New"/>
-        </w:rPr>
-        <w:t>+</w:t>
-      </w:r>
-      <w:proofErr w:type="gramStart"/>
-      <w:r>
-        <w:rPr>
-          <w:rFonts w:ascii="Courier New" w:hAnsi="Courier New" w:cs="Courier New"/>
-        </w:rPr>
-        <w:t>cuidado( _</w:t>
-      </w:r>
-      <w:proofErr w:type="gramEnd"/>
-      <w:r>
-        <w:rPr>
-          <w:rFonts w:ascii="Courier New" w:hAnsi="Courier New" w:cs="Courier New"/>
-        </w:rPr>
-        <w:t>,_,</w:t>
-      </w:r>
-      <w:proofErr w:type="spellStart"/>
-      <w:r>
-        <w:rPr>
-          <w:rFonts w:ascii="Courier New" w:hAnsi="Courier New" w:cs="Courier New"/>
-        </w:rPr>
-        <w:t>IdP</w:t>
-      </w:r>
-      <w:proofErr w:type="spellEnd"/>
-      <w:r>
-        <w:rPr>
-          <w:rFonts w:ascii="Courier New" w:hAnsi="Courier New" w:cs="Courier New"/>
-        </w:rPr>
-        <w:t>,_,_,I ) :: (</w:t>
-      </w:r>
-      <w:proofErr w:type="spellStart"/>
-      <w:r>
-        <w:rPr>
-          <w:rFonts w:ascii="Courier New" w:hAnsi="Courier New" w:cs="Courier New"/>
-        </w:rPr>
-        <w:t>solucoes</w:t>
-      </w:r>
-      <w:proofErr w:type="spellEnd"/>
-      <w:r>
-        <w:rPr>
-          <w:rFonts w:ascii="Courier New" w:hAnsi="Courier New" w:cs="Courier New"/>
-        </w:rPr>
-        <w:t xml:space="preserve">( LI,( prestador( </w:t>
-      </w:r>
-      <w:proofErr w:type="spellStart"/>
-      <w:r>
-        <w:rPr>
-          <w:rFonts w:ascii="Courier New" w:hAnsi="Courier New" w:cs="Courier New"/>
-        </w:rPr>
-        <w:t>IdP</w:t>
-      </w:r>
-      <w:proofErr w:type="spellEnd"/>
-      <w:r>
-        <w:rPr>
-          <w:rFonts w:ascii="Courier New" w:hAnsi="Courier New" w:cs="Courier New"/>
-        </w:rPr>
-        <w:t>,_,_,LI ),pertence( I,LI ) ),L ), comprimento( L,X ),  X == 1).</w:t>
-      </w:r>
-    </w:p>
-    <w:p>
-      <w:pPr>
-        <w:pStyle w:val="CorpoTexto"/>
-      </w:pPr>
-      <w:r>
-        <w:t>Conjugando o predicado pertence e soluções primeiramente colocamos numa lista as instituições a que o prestador em questão trabalha e de seguida verificamos se a instituição indicada no cuidado pertence a essa mesma lista.</w:t>
-      </w:r>
-    </w:p>
-    <w:p>
-      <w:pPr>
-        <w:pStyle w:val="Cabealho3"/>
-      </w:pPr>
-      <w:bookmarkStart w:id="21" w:name="_Toc509071820"/>
+      <w:bookmarkStart w:id="20" w:name="_Toc509071820"/>
       <w:r>
         <w:lastRenderedPageBreak/>
         <w:t>Custo Negativo</w:t>
       </w:r>
+      <w:bookmarkEnd w:id="20"/>
+    </w:p>
+    <w:p>
+      <w:pPr>
+        <w:pStyle w:val="CorpoTexto"/>
+        <w:rPr>
+          <w:u w:val="single"/>
+        </w:rPr>
+      </w:pPr>
+      <w:r>
+        <w:t xml:space="preserve">Não é possível que um cuidado prestado tenha um valor </w:t>
+      </w:r>
+      <w:proofErr w:type="gramStart"/>
+      <w:r>
+        <w:t>negativo ,</w:t>
+      </w:r>
+      <w:proofErr w:type="gramEnd"/>
+      <w:r>
+        <w:t xml:space="preserve"> assim sendo, temos de verificar se o custo indicado no cuidado é positivo.</w:t>
+      </w:r>
+    </w:p>
+    <w:p>
+      <w:pPr>
+        <w:pStyle w:val="CorpoTexto"/>
+        <w:rPr>
+          <w:rFonts w:ascii="Courier New" w:hAnsi="Courier New" w:cs="Courier New"/>
+        </w:rPr>
+      </w:pPr>
+      <w:r>
+        <w:rPr>
+          <w:b/>
+        </w:rPr>
+        <w:t>Invariante:</w:t>
+      </w:r>
+      <w:r>
+        <w:t xml:space="preserve">  </w:t>
+      </w:r>
+      <w:r>
+        <w:rPr>
+          <w:rFonts w:ascii="Courier New" w:hAnsi="Courier New" w:cs="Courier New"/>
+        </w:rPr>
+        <w:t>+</w:t>
+      </w:r>
+      <w:proofErr w:type="gramStart"/>
+      <w:r>
+        <w:rPr>
+          <w:rFonts w:ascii="Courier New" w:hAnsi="Courier New" w:cs="Courier New"/>
+        </w:rPr>
+        <w:t>cuidado( _</w:t>
+      </w:r>
+      <w:proofErr w:type="gramEnd"/>
+      <w:r>
+        <w:rPr>
+          <w:rFonts w:ascii="Courier New" w:hAnsi="Courier New" w:cs="Courier New"/>
+        </w:rPr>
+        <w:t>,_,_,_,C,_ ) :: (C &gt;= 0).</w:t>
+      </w:r>
+    </w:p>
+    <w:p>
+      <w:pPr>
+        <w:pStyle w:val="Cabealho3"/>
+      </w:pPr>
+      <w:bookmarkStart w:id="21" w:name="_Toc509071821"/>
+      <w:r>
+        <w:t>Remoção de Utente</w:t>
+      </w:r>
+      <w:r>
+        <w:t>/Prestador</w:t>
+      </w:r>
       <w:bookmarkEnd w:id="21"/>
     </w:p>
     <w:p>
       <w:pPr>
         <w:pStyle w:val="CorpoTexto"/>
-        <w:rPr>
-          <w:u w:val="single"/>
-        </w:rPr>
-      </w:pPr>
-      <w:r>
-        <w:t xml:space="preserve">Não é possível que um cuidado prestado tenha um valor </w:t>
+      </w:pPr>
+      <w:r>
+        <w:t>Não é possível remover um utente da base de conhecimento para os quais ainda existem cuidados, visto que iria retirar consistência à mesma. Para garantir o referido, criamos um invariante</w:t>
+      </w:r>
+      <w:r>
+        <w:t xml:space="preserve"> </w:t>
+      </w:r>
+      <w:r>
+        <w:t>(</w:t>
+      </w:r>
+      <w:r>
+        <w:t>t</w:t>
+      </w:r>
+      <w:r>
+        <w:t>anto é válido para o utente como para o prestador)</w:t>
+      </w:r>
+      <w:r>
+        <w:t>.</w:t>
+      </w:r>
+    </w:p>
+    <w:p>
+      <w:pPr>
+        <w:pStyle w:val="CorpoTexto"/>
+      </w:pPr>
+      <w:r>
+        <w:t>A manipulação do invariante foi feita da seguinte forma:</w:t>
+      </w:r>
+    </w:p>
+    <w:p>
+      <w:pPr>
+        <w:pStyle w:val="CorpoTexto"/>
+        <w:rPr>
+          <w:rFonts w:ascii="Courier New" w:hAnsi="Courier New" w:cs="Courier New"/>
+        </w:rPr>
+      </w:pPr>
+      <w:r>
+        <w:rPr>
+          <w:rFonts w:ascii="Courier New" w:hAnsi="Courier New" w:cs="Courier New"/>
+        </w:rPr>
+        <w:t>-</w:t>
       </w:r>
       <w:proofErr w:type="gramStart"/>
       <w:r>
-        <w:t>negativo ,</w:t>
-      </w:r>
+        <w:rPr>
+          <w:rFonts w:ascii="Courier New" w:hAnsi="Courier New" w:cs="Courier New"/>
+        </w:rPr>
+        <w:t xml:space="preserve">utente( </w:t>
+      </w:r>
+      <w:proofErr w:type="spellStart"/>
+      <w:r>
+        <w:rPr>
+          <w:rFonts w:ascii="Courier New" w:hAnsi="Courier New" w:cs="Courier New"/>
+        </w:rPr>
+        <w:t>IdU</w:t>
+      </w:r>
+      <w:proofErr w:type="spellEnd"/>
       <w:proofErr w:type="gramEnd"/>
       <w:r>
-        <w:t xml:space="preserve"> assim sendo, temos de verificar se o custo indicado no cuidado é positivo.</w:t>
-      </w:r>
-    </w:p>
-    <w:p>
-      <w:pPr>
-        <w:pStyle w:val="CorpoTexto"/>
-        <w:rPr>
-          <w:rFonts w:ascii="Courier New" w:hAnsi="Courier New" w:cs="Courier New"/>
-        </w:rPr>
-      </w:pPr>
-      <w:r>
-        <w:rPr>
-          <w:b/>
-        </w:rPr>
-        <w:t>Invariante:</w:t>
-      </w:r>
-      <w:r>
-        <w:t xml:space="preserve">  </w:t>
-      </w:r>
-      <w:r>
-        <w:rPr>
-          <w:rFonts w:ascii="Courier New" w:hAnsi="Courier New" w:cs="Courier New"/>
-        </w:rPr>
-        <w:t>+</w:t>
+        <w:rPr>
+          <w:rFonts w:ascii="Courier New" w:hAnsi="Courier New" w:cs="Courier New"/>
+        </w:rPr>
+        <w:t>,_,_,_ ) :: (</w:t>
+      </w:r>
+      <w:proofErr w:type="spellStart"/>
+      <w:r>
+        <w:rPr>
+          <w:rFonts w:ascii="Courier New" w:hAnsi="Courier New" w:cs="Courier New"/>
+        </w:rPr>
+        <w:t>solucoes</w:t>
+      </w:r>
+      <w:proofErr w:type="spellEnd"/>
+      <w:r>
+        <w:rPr>
+          <w:rFonts w:ascii="Courier New" w:hAnsi="Courier New" w:cs="Courier New"/>
+        </w:rPr>
+        <w:t xml:space="preserve">( </w:t>
+      </w:r>
+      <w:proofErr w:type="spellStart"/>
+      <w:r>
+        <w:rPr>
+          <w:rFonts w:ascii="Courier New" w:hAnsi="Courier New" w:cs="Courier New"/>
+        </w:rPr>
+        <w:t>D,cuidado</w:t>
+      </w:r>
+      <w:proofErr w:type="spellEnd"/>
+      <w:r>
+        <w:rPr>
+          <w:rFonts w:ascii="Courier New" w:hAnsi="Courier New" w:cs="Courier New"/>
+        </w:rPr>
+        <w:t>(</w:t>
+      </w:r>
+      <w:proofErr w:type="spellStart"/>
+      <w:r>
+        <w:rPr>
+          <w:rFonts w:ascii="Courier New" w:hAnsi="Courier New" w:cs="Courier New"/>
+        </w:rPr>
+        <w:t>D,IdU</w:t>
+      </w:r>
+      <w:proofErr w:type="spellEnd"/>
+      <w:r>
+        <w:rPr>
+          <w:rFonts w:ascii="Courier New" w:hAnsi="Courier New" w:cs="Courier New"/>
+        </w:rPr>
+        <w:t>,_,_,_,_ ),L ),</w:t>
+      </w:r>
+    </w:p>
+    <w:p>
+      <w:pPr>
+        <w:pStyle w:val="CorpoTexto"/>
+        <w:rPr>
+          <w:rFonts w:ascii="Courier New" w:hAnsi="Courier New" w:cs="Courier New"/>
+        </w:rPr>
+      </w:pPr>
+      <w:r>
+        <w:rPr>
+          <w:rFonts w:ascii="Courier New" w:hAnsi="Courier New" w:cs="Courier New"/>
+        </w:rPr>
+        <w:tab/>
+      </w:r>
+      <w:r>
+        <w:rPr>
+          <w:rFonts w:ascii="Courier New" w:hAnsi="Courier New" w:cs="Courier New"/>
+        </w:rPr>
+        <w:tab/>
+      </w:r>
+      <w:r>
+        <w:rPr>
+          <w:rFonts w:ascii="Courier New" w:hAnsi="Courier New" w:cs="Courier New"/>
+        </w:rPr>
+        <w:tab/>
+      </w:r>
+      <w:r>
+        <w:rPr>
+          <w:rFonts w:ascii="Courier New" w:hAnsi="Courier New" w:cs="Courier New"/>
+        </w:rPr>
+        <w:tab/>
+      </w:r>
+      <w:r>
+        <w:rPr>
+          <w:rFonts w:ascii="Courier New" w:hAnsi="Courier New" w:cs="Courier New"/>
+        </w:rPr>
+        <w:tab/>
+      </w:r>
+      <w:r>
+        <w:rPr>
+          <w:rFonts w:ascii="Courier New" w:hAnsi="Courier New" w:cs="Courier New"/>
+        </w:rPr>
+        <w:tab/>
       </w:r>
       <w:proofErr w:type="gramStart"/>
       <w:r>
         <w:rPr>
           <w:rFonts w:ascii="Courier New" w:hAnsi="Courier New" w:cs="Courier New"/>
         </w:rPr>
-        <w:t>cuidado( _</w:t>
+        <w:t>comprimento( L</w:t>
       </w:r>
       <w:proofErr w:type="gramEnd"/>
       <w:r>
         <w:rPr>
           <w:rFonts w:ascii="Courier New" w:hAnsi="Courier New" w:cs="Courier New"/>
         </w:rPr>
-        <w:t>,_,_,_,C,_ ) :: (C &gt;= 0).</w:t>
-      </w:r>
+        <w:t>,X ),</w:t>
+      </w:r>
+    </w:p>
+    <w:p>
+      <w:pPr>
+        <w:pStyle w:val="CorpoTexto"/>
+        <w:rPr>
+          <w:rFonts w:ascii="Courier New" w:hAnsi="Courier New" w:cs="Courier New"/>
+        </w:rPr>
+      </w:pPr>
+      <w:r>
+        <w:rPr>
+          <w:rFonts w:ascii="Courier New" w:hAnsi="Courier New" w:cs="Courier New"/>
+        </w:rPr>
+        <w:tab/>
+      </w:r>
+      <w:r>
+        <w:rPr>
+          <w:rFonts w:ascii="Courier New" w:hAnsi="Courier New" w:cs="Courier New"/>
+        </w:rPr>
+        <w:tab/>
+      </w:r>
+      <w:r>
+        <w:rPr>
+          <w:rFonts w:ascii="Courier New" w:hAnsi="Courier New" w:cs="Courier New"/>
+        </w:rPr>
+        <w:tab/>
+      </w:r>
+      <w:r>
+        <w:rPr>
+          <w:rFonts w:ascii="Courier New" w:hAnsi="Courier New" w:cs="Courier New"/>
+        </w:rPr>
+        <w:tab/>
+      </w:r>
+      <w:r>
+        <w:rPr>
+          <w:rFonts w:ascii="Courier New" w:hAnsi="Courier New" w:cs="Courier New"/>
+        </w:rPr>
+        <w:tab/>
+      </w:r>
+      <w:r>
+        <w:rPr>
+          <w:rFonts w:ascii="Courier New" w:hAnsi="Courier New" w:cs="Courier New"/>
+        </w:rPr>
+        <w:tab/>
+        <w:t>X == 0).</w:t>
+      </w:r>
+    </w:p>
+    <w:p>
+      <w:pPr>
+        <w:pStyle w:val="CorpoTexto"/>
+      </w:pPr>
+      <w:r>
+        <w:t xml:space="preserve">Utilizamos o predicado soluções para obter todas as datas dos cuidados para o utente com o identificador do utente que queremos retirar. Depois apenas podemos remover se o comprimento dessa lista for </w:t>
+      </w:r>
+      <w:proofErr w:type="gramStart"/>
+      <w:r>
+        <w:t>zero</w:t>
+      </w:r>
+      <w:proofErr w:type="gramEnd"/>
+      <w:r>
+        <w:t xml:space="preserve"> ou seja, caso não existam cuidados.</w:t>
+      </w:r>
+    </w:p>
+    <w:p>
+      <w:pPr>
+        <w:pStyle w:val="CorpoTexto"/>
+      </w:pPr>
     </w:p>
     <w:p>
       <w:pPr>
         <w:pStyle w:val="Cabealho3"/>
       </w:pPr>
-      <w:bookmarkStart w:id="22" w:name="_Toc509071821"/>
-      <w:r>
-        <w:t>Remoção de Utente</w:t>
-      </w:r>
-      <w:r>
-        <w:t>/Prestador</w:t>
+      <w:bookmarkStart w:id="22" w:name="_Toc509071822"/>
+      <w:r>
+        <w:t>Especialidade Válida de um Prestador</w:t>
       </w:r>
       <w:bookmarkEnd w:id="22"/>
-    </w:p>
-    <w:p>
-      <w:pPr>
-        <w:pStyle w:val="CorpoTexto"/>
-      </w:pPr>
-      <w:r>
-        <w:t>Não é possível remover um utente da base de conhecimento para os quais ainda existem cuidados, visto que iria retirar consistência à mesma. Para garantir o referido, criamos um invariante</w:t>
-      </w:r>
-      <w:r>
-        <w:t xml:space="preserve"> </w:t>
-      </w:r>
-      <w:r>
-        <w:t>(</w:t>
-      </w:r>
-      <w:r>
-        <w:t>t</w:t>
-      </w:r>
-      <w:r>
-        <w:t>anto é válido para o utente como para o prestador)</w:t>
-      </w:r>
-      <w:r>
-        <w:t>.</w:t>
-      </w:r>
-    </w:p>
-    <w:p>
-      <w:pPr>
-        <w:pStyle w:val="CorpoTexto"/>
-      </w:pPr>
-      <w:r>
-        <w:t>A manipulação do invariante foi feita da seguinte forma:</w:t>
-      </w:r>
-    </w:p>
-    <w:p>
-      <w:pPr>
-        <w:pStyle w:val="CorpoTexto"/>
-        <w:rPr>
-          <w:rFonts w:ascii="Courier New" w:hAnsi="Courier New" w:cs="Courier New"/>
-        </w:rPr>
-      </w:pPr>
-      <w:r>
-        <w:rPr>
-          <w:rFonts w:ascii="Courier New" w:hAnsi="Courier New" w:cs="Courier New"/>
-        </w:rPr>
-        <w:t>-</w:t>
-      </w:r>
-      <w:proofErr w:type="gramStart"/>
-      <w:r>
-        <w:rPr>
-          <w:rFonts w:ascii="Courier New" w:hAnsi="Courier New" w:cs="Courier New"/>
-        </w:rPr>
-        <w:t xml:space="preserve">utente( </w:t>
-      </w:r>
-      <w:proofErr w:type="spellStart"/>
-      <w:r>
-        <w:rPr>
-          <w:rFonts w:ascii="Courier New" w:hAnsi="Courier New" w:cs="Courier New"/>
-        </w:rPr>
-        <w:t>IdU</w:t>
-      </w:r>
-      <w:proofErr w:type="spellEnd"/>
-      <w:proofErr w:type="gramEnd"/>
-      <w:r>
-        <w:rPr>
-          <w:rFonts w:ascii="Courier New" w:hAnsi="Courier New" w:cs="Courier New"/>
-        </w:rPr>
-        <w:t>,_,_,_ ) :: (</w:t>
-      </w:r>
-      <w:proofErr w:type="spellStart"/>
-      <w:r>
-        <w:rPr>
-          <w:rFonts w:ascii="Courier New" w:hAnsi="Courier New" w:cs="Courier New"/>
-        </w:rPr>
-        <w:t>solucoes</w:t>
-      </w:r>
-      <w:proofErr w:type="spellEnd"/>
-      <w:r>
-        <w:rPr>
-          <w:rFonts w:ascii="Courier New" w:hAnsi="Courier New" w:cs="Courier New"/>
-        </w:rPr>
-        <w:t xml:space="preserve">( </w:t>
-      </w:r>
-      <w:proofErr w:type="spellStart"/>
-      <w:r>
-        <w:rPr>
-          <w:rFonts w:ascii="Courier New" w:hAnsi="Courier New" w:cs="Courier New"/>
-        </w:rPr>
-        <w:t>D,cuidado</w:t>
-      </w:r>
-      <w:proofErr w:type="spellEnd"/>
-      <w:r>
-        <w:rPr>
-          <w:rFonts w:ascii="Courier New" w:hAnsi="Courier New" w:cs="Courier New"/>
-        </w:rPr>
-        <w:t>(</w:t>
-      </w:r>
-      <w:proofErr w:type="spellStart"/>
-      <w:r>
-        <w:rPr>
-          <w:rFonts w:ascii="Courier New" w:hAnsi="Courier New" w:cs="Courier New"/>
-        </w:rPr>
-        <w:t>D,IdU</w:t>
-      </w:r>
-      <w:proofErr w:type="spellEnd"/>
-      <w:r>
-        <w:rPr>
-          <w:rFonts w:ascii="Courier New" w:hAnsi="Courier New" w:cs="Courier New"/>
-        </w:rPr>
-        <w:t>,_,_,_,_ ),L ),</w:t>
-      </w:r>
-    </w:p>
-    <w:p>
-      <w:pPr>
-        <w:pStyle w:val="CorpoTexto"/>
-        <w:rPr>
-          <w:rFonts w:ascii="Courier New" w:hAnsi="Courier New" w:cs="Courier New"/>
-        </w:rPr>
-      </w:pPr>
-      <w:r>
-        <w:rPr>
-          <w:rFonts w:ascii="Courier New" w:hAnsi="Courier New" w:cs="Courier New"/>
-        </w:rPr>
-        <w:tab/>
-      </w:r>
-      <w:r>
-        <w:rPr>
-          <w:rFonts w:ascii="Courier New" w:hAnsi="Courier New" w:cs="Courier New"/>
-        </w:rPr>
-        <w:tab/>
-      </w:r>
-      <w:r>
-        <w:rPr>
-          <w:rFonts w:ascii="Courier New" w:hAnsi="Courier New" w:cs="Courier New"/>
-        </w:rPr>
-        <w:tab/>
-      </w:r>
-      <w:r>
-        <w:rPr>
-          <w:rFonts w:ascii="Courier New" w:hAnsi="Courier New" w:cs="Courier New"/>
-        </w:rPr>
-        <w:tab/>
-      </w:r>
-      <w:r>
-        <w:rPr>
-          <w:rFonts w:ascii="Courier New" w:hAnsi="Courier New" w:cs="Courier New"/>
-        </w:rPr>
-        <w:tab/>
-      </w:r>
-      <w:r>
-        <w:rPr>
-          <w:rFonts w:ascii="Courier New" w:hAnsi="Courier New" w:cs="Courier New"/>
-        </w:rPr>
-        <w:tab/>
-      </w:r>
-      <w:proofErr w:type="gramStart"/>
-      <w:r>
-        <w:rPr>
-          <w:rFonts w:ascii="Courier New" w:hAnsi="Courier New" w:cs="Courier New"/>
-        </w:rPr>
-        <w:t>comprimento( L</w:t>
-      </w:r>
-      <w:proofErr w:type="gramEnd"/>
-      <w:r>
-        <w:rPr>
-          <w:rFonts w:ascii="Courier New" w:hAnsi="Courier New" w:cs="Courier New"/>
-        </w:rPr>
-        <w:t>,X ),</w:t>
-      </w:r>
-    </w:p>
-    <w:p>
-      <w:pPr>
-        <w:pStyle w:val="CorpoTexto"/>
-        <w:rPr>
-          <w:rFonts w:ascii="Courier New" w:hAnsi="Courier New" w:cs="Courier New"/>
-        </w:rPr>
-      </w:pPr>
-      <w:r>
-        <w:rPr>
-          <w:rFonts w:ascii="Courier New" w:hAnsi="Courier New" w:cs="Courier New"/>
-        </w:rPr>
-        <w:tab/>
-      </w:r>
-      <w:r>
-        <w:rPr>
-          <w:rFonts w:ascii="Courier New" w:hAnsi="Courier New" w:cs="Courier New"/>
-        </w:rPr>
-        <w:tab/>
-      </w:r>
-      <w:r>
-        <w:rPr>
-          <w:rFonts w:ascii="Courier New" w:hAnsi="Courier New" w:cs="Courier New"/>
-        </w:rPr>
-        <w:tab/>
-      </w:r>
-      <w:r>
-        <w:rPr>
-          <w:rFonts w:ascii="Courier New" w:hAnsi="Courier New" w:cs="Courier New"/>
-        </w:rPr>
-        <w:tab/>
-      </w:r>
-      <w:r>
-        <w:rPr>
-          <w:rFonts w:ascii="Courier New" w:hAnsi="Courier New" w:cs="Courier New"/>
-        </w:rPr>
-        <w:tab/>
-      </w:r>
-      <w:r>
-        <w:rPr>
-          <w:rFonts w:ascii="Courier New" w:hAnsi="Courier New" w:cs="Courier New"/>
-        </w:rPr>
-        <w:tab/>
-        <w:t>X == 0).</w:t>
-      </w:r>
-    </w:p>
-    <w:p>
-      <w:pPr>
-        <w:pStyle w:val="CorpoTexto"/>
-      </w:pPr>
-      <w:r>
-        <w:t xml:space="preserve">Utilizamos o predicado soluções para obter todas as datas dos cuidados para o utente com o identificador do utente que queremos retirar. Depois apenas podemos remover se o comprimento dessa lista for </w:t>
-      </w:r>
-      <w:proofErr w:type="gramStart"/>
-      <w:r>
-        <w:t>zero</w:t>
-      </w:r>
-      <w:proofErr w:type="gramEnd"/>
-      <w:r>
-        <w:t xml:space="preserve"> ou seja, caso não existam cuidados.</w:t>
-      </w:r>
-    </w:p>
-    <w:p>
-      <w:pPr>
-        <w:pStyle w:val="CorpoTexto"/>
-      </w:pPr>
-    </w:p>
-    <w:p>
-      <w:pPr>
-        <w:pStyle w:val="Cabealho3"/>
-      </w:pPr>
-      <w:bookmarkStart w:id="23" w:name="_Toc509071822"/>
-      <w:r>
-        <w:t>Especialidade Válida de um Prestador</w:t>
-      </w:r>
-      <w:bookmarkEnd w:id="23"/>
     </w:p>
     <w:p>
       <w:pPr>
@@ -7722,11 +7692,11 @@
       <w:pPr>
         <w:pStyle w:val="Cabealho3"/>
       </w:pPr>
-      <w:bookmarkStart w:id="24" w:name="_Toc509071823"/>
+      <w:bookmarkStart w:id="23" w:name="_Toc509071823"/>
       <w:r>
         <w:t>Instituições Válidas do Prestador</w:t>
       </w:r>
-      <w:bookmarkEnd w:id="24"/>
+      <w:bookmarkEnd w:id="23"/>
     </w:p>
     <w:p>
       <w:pPr>
@@ -7998,6 +7968,164 @@
           <w:rFonts w:cs="Arial"/>
         </w:rPr>
         <w:t xml:space="preserve"> então tal predicado não será válido para adicionar à base de conhecimento.</w:t>
+      </w:r>
+    </w:p>
+    <w:p>
+      <w:pPr>
+        <w:pStyle w:val="Cabealho3"/>
+      </w:pPr>
+      <w:r>
+        <w:t>Cuidado Igual</w:t>
+      </w:r>
+    </w:p>
+    <w:p>
+      <w:pPr>
+        <w:pStyle w:val="CorpoTexto"/>
+      </w:pPr>
+      <w:r>
+        <w:t xml:space="preserve">Não é possível inserir dois cuidados com exatamente a mesma </w:t>
+      </w:r>
+      <w:proofErr w:type="gramStart"/>
+      <w:r>
+        <w:t>informação ,</w:t>
+      </w:r>
+      <w:proofErr w:type="gramEnd"/>
+      <w:r>
+        <w:t xml:space="preserve"> uma vez que consideramos que se estavam a referir ao mesmo.</w:t>
+      </w:r>
+    </w:p>
+    <w:p>
+      <w:pPr>
+        <w:pStyle w:val="CorpoTexto"/>
+      </w:pPr>
+      <w:r>
+        <w:t>+</w:t>
+      </w:r>
+      <w:proofErr w:type="gramStart"/>
+      <w:r>
+        <w:t xml:space="preserve">cuidado( </w:t>
+      </w:r>
+      <w:proofErr w:type="spellStart"/>
+      <w:r>
+        <w:t>D</w:t>
+      </w:r>
+      <w:proofErr w:type="gramEnd"/>
+      <w:r>
+        <w:t>,IdU,IdP,Desc,C,I</w:t>
+      </w:r>
+      <w:proofErr w:type="spellEnd"/>
+      <w:r>
+        <w:t xml:space="preserve"> ) :: (</w:t>
+      </w:r>
+      <w:proofErr w:type="spellStart"/>
+      <w:r>
+        <w:t>solucoes</w:t>
+      </w:r>
+      <w:proofErr w:type="spellEnd"/>
+      <w:r>
+        <w:t xml:space="preserve">( </w:t>
+      </w:r>
+      <w:proofErr w:type="spellStart"/>
+      <w:r>
+        <w:t>LI,cuidado</w:t>
+      </w:r>
+      <w:proofErr w:type="spellEnd"/>
+      <w:r>
+        <w:t xml:space="preserve">( </w:t>
+      </w:r>
+      <w:proofErr w:type="spellStart"/>
+      <w:r>
+        <w:t>D,IdU,IdP,Desc,C,I</w:t>
+      </w:r>
+      <w:proofErr w:type="spellEnd"/>
+      <w:r>
+        <w:t xml:space="preserve"> ),L ),</w:t>
+      </w:r>
+    </w:p>
+    <w:p>
+      <w:pPr>
+        <w:pStyle w:val="CorpoTexto"/>
+      </w:pPr>
+      <w:r>
+        <w:tab/>
+      </w:r>
+      <w:r>
+        <w:tab/>
+      </w:r>
+      <w:r>
+        <w:tab/>
+      </w:r>
+      <w:r>
+        <w:tab/>
+      </w:r>
+      <w:r>
+        <w:tab/>
+      </w:r>
+      <w:r>
+        <w:tab/>
+      </w:r>
+      <w:proofErr w:type="gramStart"/>
+      <w:r>
+        <w:t>comprimento( L</w:t>
+      </w:r>
+      <w:proofErr w:type="gramEnd"/>
+      <w:r>
+        <w:t>,X ),</w:t>
+      </w:r>
+    </w:p>
+    <w:p>
+      <w:pPr>
+        <w:pStyle w:val="CorpoTexto"/>
+      </w:pPr>
+      <w:r>
+        <w:tab/>
+      </w:r>
+      <w:r>
+        <w:tab/>
+      </w:r>
+      <w:r>
+        <w:tab/>
+      </w:r>
+      <w:r>
+        <w:tab/>
+      </w:r>
+      <w:r>
+        <w:tab/>
+      </w:r>
+      <w:r>
+        <w:tab/>
+        <w:t>X == 1).</w:t>
+      </w:r>
+    </w:p>
+    <w:p>
+      <w:pPr>
+        <w:jc w:val="both"/>
+        <w:rPr>
+          <w:rFonts w:cstheme="minorHAnsi"/>
+          <w:b/>
+        </w:rPr>
+      </w:pPr>
+      <w:bookmarkStart w:id="24" w:name="_GoBack"/>
+      <w:bookmarkEnd w:id="24"/>
+      <w:r>
+        <w:rPr>
+          <w:rFonts w:cstheme="minorHAnsi"/>
+        </w:rPr>
+        <w:t>Para esta confirmação inserimos o cuidado e verificamos se apenas existe um cuidado na lista resultante.</w:t>
+      </w:r>
+    </w:p>
+    <w:p>
+      <w:pPr>
+        <w:pStyle w:val="CorpoTexto"/>
+        <w:rPr>
+          <w:rFonts w:cs="Arial"/>
+        </w:rPr>
+      </w:pPr>
+      <w:r>
+        <w:rPr>
+          <w:rFonts w:cs="Arial"/>
+        </w:rPr>
+        <w:t xml:space="preserve"> </w:t>
       </w:r>
     </w:p>
     <w:p>
@@ -8029,7 +8157,11 @@
         <w:pStyle w:val="CorpoTexto"/>
       </w:pPr>
       <w:r>
-        <w:t>Para identificar os utentes utilizamos quatro critérios de seleção: Id, Nome, Idade e Morada.  Dividimos posteriormente a idade em cinco subcritérios de seleção: “igual a”, “menor que”, “maior que”, “igual ou menor que” e “igual ou maior que”, e a morada em três subcritérios: rua, localidade e cidade. Para representar cada um casos de seleção descritos acima recorremos aos seguintes predicados.</w:t>
+        <w:t xml:space="preserve">Para identificar os utentes utilizamos quatro critérios de seleção: Id, Nome, Idade e Morada.  Dividimos posteriormente a idade em cinco subcritérios de seleção: “igual a”, “menor </w:t>
+      </w:r>
+      <w:r>
+        <w:lastRenderedPageBreak/>
+        <w:t>que”, “maior que”, “igual ou menor que” e “igual ou maior que”, e a morada em três subcritérios: rua, localidade e cidade. Para representar cada um casos de seleção descritos acima recorremos aos seguintes predicados.</w:t>
       </w:r>
     </w:p>
     <w:p>
@@ -8148,7 +8280,6 @@
       </w:pPr>
       <w:bookmarkStart w:id="27" w:name="_Toc509071826"/>
       <w:r>
-        <w:lastRenderedPageBreak/>
         <w:t>Identificar as Instituições Prestadoras de Cuidados de Saúde</w:t>
       </w:r>
       <w:bookmarkEnd w:id="27"/>
@@ -8370,7 +8501,11 @@
         <w:pStyle w:val="CorpoTexto"/>
       </w:pPr>
       <w:r>
-        <w:t xml:space="preserve">Como todos os casos desta secção são muito semelhantes, explicamos apenas o raciocínio para identificação de todos os utentes que efetuaram serviços de saúde de uma determinada especialidade por ser o caso mais complexo. Visto que a especialidade é um parâmetro do prestador, selecionamos todos os prestadores que possuam essa especialidade. De seguida verificamos que cuidados de saúde foram efetuados por esses prestadores através dos seus </w:t>
+        <w:t xml:space="preserve">Como todos os casos desta secção são muito semelhantes, explicamos apenas o raciocínio para identificação de todos os utentes que efetuaram serviços de saúde de uma </w:t>
+      </w:r>
+      <w:r>
+        <w:lastRenderedPageBreak/>
+        <w:t xml:space="preserve">determinada especialidade por ser o caso mais complexo. Visto que a especialidade é um parâmetro do prestador, selecionamos todos os prestadores que possuam essa especialidade. De seguida verificamos que cuidados de saúde foram efetuados por esses prestadores através dos seus </w:t>
       </w:r>
       <w:proofErr w:type="spellStart"/>
       <w:r>
@@ -8416,7 +8551,6 @@
       </w:pPr>
       <w:bookmarkStart w:id="30" w:name="_Toc509071829"/>
       <w:r>
-        <w:lastRenderedPageBreak/>
         <w:t>Identificar cuidados de saúde realizados por utente/instituição/prestador</w:t>
       </w:r>
       <w:bookmarkEnd w:id="30"/>
@@ -8851,6 +8985,7 @@
       </w:pPr>
       <w:bookmarkStart w:id="32" w:name="_Toc509071831"/>
       <w:r>
+        <w:lastRenderedPageBreak/>
         <w:t>Calcular o Custo Total dos Cuidados de Saúde por utente/especialidade/prestador/datas</w:t>
       </w:r>
       <w:bookmarkEnd w:id="32"/>
@@ -9029,7 +9164,6 @@
           <w:rFonts w:ascii="Courier New" w:hAnsi="Courier New" w:cs="Courier New"/>
           <w:sz w:val="20"/>
         </w:rPr>
-        <w:lastRenderedPageBreak/>
         <w:t>totalCustoEspecialidade</w:t>
       </w:r>
       <w:proofErr w:type="spellEnd"/>
@@ -9446,6 +9580,7 @@
       </w:pPr>
       <w:bookmarkStart w:id="35" w:name="_Toc509071834"/>
       <w:r>
+        <w:lastRenderedPageBreak/>
         <w:t>Outros</w:t>
       </w:r>
       <w:bookmarkEnd w:id="35"/>
@@ -9659,7 +9794,10 @@
           <w:fldChar w:fldCharType="separate"/>
         </w:r>
         <w:r>
-          <w:t>2</w:t>
+          <w:rPr>
+            <w:noProof/>
+          </w:rPr>
+          <w:t>17</w:t>
         </w:r>
         <w:r>
           <w:fldChar w:fldCharType="end"/>
@@ -9702,7 +9840,10 @@
           <w:fldChar w:fldCharType="separate"/>
         </w:r>
         <w:r>
-          <w:t>2</w:t>
+          <w:rPr>
+            <w:noProof/>
+          </w:rPr>
+          <w:t>i</w:t>
         </w:r>
         <w:r>
           <w:fldChar w:fldCharType="end"/>
@@ -9745,7 +9886,10 @@
           <w:fldChar w:fldCharType="separate"/>
         </w:r>
         <w:r>
-          <w:t>2</w:t>
+          <w:rPr>
+            <w:noProof/>
+          </w:rPr>
+          <w:t>1</w:t>
         </w:r>
         <w:r>
           <w:fldChar w:fldCharType="end"/>
@@ -10077,6 +10221,92 @@
     </w:lvl>
   </w:abstractNum>
   <w:abstractNum w:abstractNumId="3" w15:restartNumberingAfterBreak="0">
+    <w:nsid w:val="2D7C2827"/>
+    <w:multiLevelType w:val="hybridMultilevel"/>
+    <w:tmpl w:val="2102B8C8"/>
+    <w:lvl w:ilvl="0" w:tplc="0816000F">
+      <w:start w:val="1"/>
+      <w:numFmt w:val="decimal"/>
+      <w:lvlText w:val="%1."/>
+      <w:lvlJc w:val="left"/>
+      <w:pPr>
+        <w:ind w:left="1429" w:hanging="360"/>
+      </w:pPr>
+    </w:lvl>
+    <w:lvl w:ilvl="1" w:tplc="08160019" w:tentative="1">
+      <w:start w:val="1"/>
+      <w:numFmt w:val="lowerLetter"/>
+      <w:lvlText w:val="%2."/>
+      <w:lvlJc w:val="left"/>
+      <w:pPr>
+        <w:ind w:left="2149" w:hanging="360"/>
+      </w:pPr>
+    </w:lvl>
+    <w:lvl w:ilvl="2" w:tplc="0816001B" w:tentative="1">
+      <w:start w:val="1"/>
+      <w:numFmt w:val="lowerRoman"/>
+      <w:lvlText w:val="%3."/>
+      <w:lvlJc w:val="right"/>
+      <w:pPr>
+        <w:ind w:left="2869" w:hanging="180"/>
+      </w:pPr>
+    </w:lvl>
+    <w:lvl w:ilvl="3" w:tplc="0816000F" w:tentative="1">
+      <w:start w:val="1"/>
+      <w:numFmt w:val="decimal"/>
+      <w:lvlText w:val="%4."/>
+      <w:lvlJc w:val="left"/>
+      <w:pPr>
+        <w:ind w:left="3589" w:hanging="360"/>
+      </w:pPr>
+    </w:lvl>
+    <w:lvl w:ilvl="4" w:tplc="08160019" w:tentative="1">
+      <w:start w:val="1"/>
+      <w:numFmt w:val="lowerLetter"/>
+      <w:lvlText w:val="%5."/>
+      <w:lvlJc w:val="left"/>
+      <w:pPr>
+        <w:ind w:left="4309" w:hanging="360"/>
+      </w:pPr>
+    </w:lvl>
+    <w:lvl w:ilvl="5" w:tplc="0816001B" w:tentative="1">
+      <w:start w:val="1"/>
+      <w:numFmt w:val="lowerRoman"/>
+      <w:lvlText w:val="%6."/>
+      <w:lvlJc w:val="right"/>
+      <w:pPr>
+        <w:ind w:left="5029" w:hanging="180"/>
+      </w:pPr>
+    </w:lvl>
+    <w:lvl w:ilvl="6" w:tplc="0816000F" w:tentative="1">
+      <w:start w:val="1"/>
+      <w:numFmt w:val="decimal"/>
+      <w:lvlText w:val="%7."/>
+      <w:lvlJc w:val="left"/>
+      <w:pPr>
+        <w:ind w:left="5749" w:hanging="360"/>
+      </w:pPr>
+    </w:lvl>
+    <w:lvl w:ilvl="7" w:tplc="08160019" w:tentative="1">
+      <w:start w:val="1"/>
+      <w:numFmt w:val="lowerLetter"/>
+      <w:lvlText w:val="%8."/>
+      <w:lvlJc w:val="left"/>
+      <w:pPr>
+        <w:ind w:left="6469" w:hanging="360"/>
+      </w:pPr>
+    </w:lvl>
+    <w:lvl w:ilvl="8" w:tplc="0816001B" w:tentative="1">
+      <w:start w:val="1"/>
+      <w:numFmt w:val="lowerRoman"/>
+      <w:lvlText w:val="%9."/>
+      <w:lvlJc w:val="right"/>
+      <w:pPr>
+        <w:ind w:left="7189" w:hanging="180"/>
+      </w:pPr>
+    </w:lvl>
+  </w:abstractNum>
+  <w:abstractNum w:abstractNumId="4" w15:restartNumberingAfterBreak="0">
     <w:nsid w:val="32506EFA"/>
     <w:multiLevelType w:val="hybridMultilevel"/>
     <w:tmpl w:val="5FD00B70"/>
@@ -10165,14 +10395,14 @@
       </w:pPr>
     </w:lvl>
   </w:abstractNum>
-  <w:abstractNum w:abstractNumId="4" w15:restartNumberingAfterBreak="0">
+  <w:abstractNum w:abstractNumId="5" w15:restartNumberingAfterBreak="0">
     <w:nsid w:val="3C1B0E43"/>
     <w:multiLevelType w:val="hybridMultilevel"/>
     <w:tmpl w:val="80EEA5C8"/>
     <w:lvl w:ilvl="0" w:tplc="EE666BC2">
       <w:start w:val="1"/>
       <w:numFmt w:val="decimal"/>
-      <w:pStyle w:val="Ttulo1"/>
+      <w:pStyle w:val="Cabealho1"/>
       <w:lvlText w:val="%1."/>
       <w:lvlJc w:val="left"/>
       <w:pPr>
@@ -10252,7 +10482,7 @@
       </w:pPr>
     </w:lvl>
   </w:abstractNum>
-  <w:abstractNum w:abstractNumId="5" w15:restartNumberingAfterBreak="0">
+  <w:abstractNum w:abstractNumId="6" w15:restartNumberingAfterBreak="0">
     <w:nsid w:val="3EE526A7"/>
     <w:multiLevelType w:val="hybridMultilevel"/>
     <w:tmpl w:val="25ACAF12"/>
@@ -10365,7 +10595,7 @@
       </w:rPr>
     </w:lvl>
   </w:abstractNum>
-  <w:abstractNum w:abstractNumId="6" w15:restartNumberingAfterBreak="0">
+  <w:abstractNum w:abstractNumId="7" w15:restartNumberingAfterBreak="0">
     <w:nsid w:val="41342F12"/>
     <w:multiLevelType w:val="hybridMultilevel"/>
     <w:tmpl w:val="E20A170C"/>
@@ -10454,13 +10684,13 @@
       </w:pPr>
     </w:lvl>
   </w:abstractNum>
-  <w:abstractNum w:abstractNumId="7" w15:restartNumberingAfterBreak="0">
+  <w:abstractNum w:abstractNumId="8" w15:restartNumberingAfterBreak="0">
     <w:nsid w:val="562E6E9D"/>
     <w:multiLevelType w:val="multilevel"/>
     <w:tmpl w:val="0816001D"/>
     <w:numStyleLink w:val="Titulo"/>
   </w:abstractNum>
-  <w:abstractNum w:abstractNumId="8" w15:restartNumberingAfterBreak="0">
+  <w:abstractNum w:abstractNumId="9" w15:restartNumberingAfterBreak="0">
     <w:nsid w:val="6E906311"/>
     <w:multiLevelType w:val="multilevel"/>
     <w:tmpl w:val="0816001D"/>
@@ -10552,7 +10782,7 @@
       </w:pPr>
     </w:lvl>
   </w:abstractNum>
-  <w:abstractNum w:abstractNumId="9" w15:restartNumberingAfterBreak="0">
+  <w:abstractNum w:abstractNumId="10" w15:restartNumberingAfterBreak="0">
     <w:nsid w:val="74C45BB8"/>
     <w:multiLevelType w:val="hybridMultilevel"/>
     <w:tmpl w:val="67627B4A"/>
@@ -10641,7 +10871,7 @@
       </w:pPr>
     </w:lvl>
   </w:abstractNum>
-  <w:abstractNum w:abstractNumId="10" w15:restartNumberingAfterBreak="0">
+  <w:abstractNum w:abstractNumId="11" w15:restartNumberingAfterBreak="0">
     <w:nsid w:val="757B513E"/>
     <w:multiLevelType w:val="hybridMultilevel"/>
     <w:tmpl w:val="402E7F58"/>
@@ -10730,7 +10960,120 @@
       </w:pPr>
     </w:lvl>
   </w:abstractNum>
-  <w:abstractNum w:abstractNumId="11" w15:restartNumberingAfterBreak="0">
+  <w:abstractNum w:abstractNumId="12" w15:restartNumberingAfterBreak="0">
+    <w:nsid w:val="780057EA"/>
+    <w:multiLevelType w:val="hybridMultilevel"/>
+    <w:tmpl w:val="0DB2C410"/>
+    <w:lvl w:ilvl="0" w:tplc="08160001">
+      <w:start w:val="1"/>
+      <w:numFmt w:val="bullet"/>
+      <w:lvlText w:val=""/>
+      <w:lvlJc w:val="left"/>
+      <w:pPr>
+        <w:ind w:left="1429" w:hanging="360"/>
+      </w:pPr>
+      <w:rPr>
+        <w:rFonts w:ascii="Symbol" w:hAnsi="Symbol" w:hint="default"/>
+      </w:rPr>
+    </w:lvl>
+    <w:lvl w:ilvl="1" w:tplc="08160003" w:tentative="1">
+      <w:start w:val="1"/>
+      <w:numFmt w:val="bullet"/>
+      <w:lvlText w:val="o"/>
+      <w:lvlJc w:val="left"/>
+      <w:pPr>
+        <w:ind w:left="2149" w:hanging="360"/>
+      </w:pPr>
+      <w:rPr>
+        <w:rFonts w:ascii="Courier New" w:hAnsi="Courier New" w:cs="Courier New" w:hint="default"/>
+      </w:rPr>
+    </w:lvl>
+    <w:lvl w:ilvl="2" w:tplc="08160005" w:tentative="1">
+      <w:start w:val="1"/>
+      <w:numFmt w:val="bullet"/>
+      <w:lvlText w:val=""/>
+      <w:lvlJc w:val="left"/>
+      <w:pPr>
+        <w:ind w:left="2869" w:hanging="360"/>
+      </w:pPr>
+      <w:rPr>
+        <w:rFonts w:ascii="Wingdings" w:hAnsi="Wingdings" w:hint="default"/>
+      </w:rPr>
+    </w:lvl>
+    <w:lvl w:ilvl="3" w:tplc="08160001" w:tentative="1">
+      <w:start w:val="1"/>
+      <w:numFmt w:val="bullet"/>
+      <w:lvlText w:val=""/>
+      <w:lvlJc w:val="left"/>
+      <w:pPr>
+        <w:ind w:left="3589" w:hanging="360"/>
+      </w:pPr>
+      <w:rPr>
+        <w:rFonts w:ascii="Symbol" w:hAnsi="Symbol" w:hint="default"/>
+      </w:rPr>
+    </w:lvl>
+    <w:lvl w:ilvl="4" w:tplc="08160003" w:tentative="1">
+      <w:start w:val="1"/>
+      <w:numFmt w:val="bullet"/>
+      <w:lvlText w:val="o"/>
+      <w:lvlJc w:val="left"/>
+      <w:pPr>
+        <w:ind w:left="4309" w:hanging="360"/>
+      </w:pPr>
+      <w:rPr>
+        <w:rFonts w:ascii="Courier New" w:hAnsi="Courier New" w:cs="Courier New" w:hint="default"/>
+      </w:rPr>
+    </w:lvl>
+    <w:lvl w:ilvl="5" w:tplc="08160005" w:tentative="1">
+      <w:start w:val="1"/>
+      <w:numFmt w:val="bullet"/>
+      <w:lvlText w:val=""/>
+      <w:lvlJc w:val="left"/>
+      <w:pPr>
+        <w:ind w:left="5029" w:hanging="360"/>
+      </w:pPr>
+      <w:rPr>
+        <w:rFonts w:ascii="Wingdings" w:hAnsi="Wingdings" w:hint="default"/>
+      </w:rPr>
+    </w:lvl>
+    <w:lvl w:ilvl="6" w:tplc="08160001" w:tentative="1">
+      <w:start w:val="1"/>
+      <w:numFmt w:val="bullet"/>
+      <w:lvlText w:val=""/>
+      <w:lvlJc w:val="left"/>
+      <w:pPr>
+        <w:ind w:left="5749" w:hanging="360"/>
+      </w:pPr>
+      <w:rPr>
+        <w:rFonts w:ascii="Symbol" w:hAnsi="Symbol" w:hint="default"/>
+      </w:rPr>
+    </w:lvl>
+    <w:lvl w:ilvl="7" w:tplc="08160003" w:tentative="1">
+      <w:start w:val="1"/>
+      <w:numFmt w:val="bullet"/>
+      <w:lvlText w:val="o"/>
+      <w:lvlJc w:val="left"/>
+      <w:pPr>
+        <w:ind w:left="6469" w:hanging="360"/>
+      </w:pPr>
+      <w:rPr>
+        <w:rFonts w:ascii="Courier New" w:hAnsi="Courier New" w:cs="Courier New" w:hint="default"/>
+      </w:rPr>
+    </w:lvl>
+    <w:lvl w:ilvl="8" w:tplc="08160005" w:tentative="1">
+      <w:start w:val="1"/>
+      <w:numFmt w:val="bullet"/>
+      <w:lvlText w:val=""/>
+      <w:lvlJc w:val="left"/>
+      <w:pPr>
+        <w:ind w:left="7189" w:hanging="360"/>
+      </w:pPr>
+      <w:rPr>
+        <w:rFonts w:ascii="Wingdings" w:hAnsi="Wingdings" w:hint="default"/>
+      </w:rPr>
+    </w:lvl>
+  </w:abstractNum>
+  <w:abstractNum w:abstractNumId="13" w15:restartNumberingAfterBreak="0">
     <w:nsid w:val="794D48D8"/>
     <w:multiLevelType w:val="multilevel"/>
     <w:tmpl w:val="BB66CA0A"/>
@@ -10852,7 +11195,7 @@
       </w:rPr>
     </w:lvl>
   </w:abstractNum>
-  <w:abstractNum w:abstractNumId="12" w15:restartNumberingAfterBreak="0">
+  <w:abstractNum w:abstractNumId="14" w15:restartNumberingAfterBreak="0">
     <w:nsid w:val="7BAF40D4"/>
     <w:multiLevelType w:val="hybridMultilevel"/>
     <w:tmpl w:val="F36C4142"/>
@@ -10966,37 +11309,37 @@
     </w:lvl>
   </w:abstractNum>
   <w:num w:numId="1">
-    <w:abstractNumId w:val="4"/>
+    <w:abstractNumId w:val="5"/>
   </w:num>
   <w:num w:numId="2">
+    <w:abstractNumId w:val="9"/>
+  </w:num>
+  <w:num w:numId="3">
     <w:abstractNumId w:val="8"/>
   </w:num>
-  <w:num w:numId="3">
+  <w:num w:numId="4">
+    <w:abstractNumId w:val="13"/>
+  </w:num>
+  <w:num w:numId="5">
     <w:abstractNumId w:val="7"/>
   </w:num>
-  <w:num w:numId="4">
-    <w:abstractNumId w:val="11"/>
-  </w:num>
-  <w:num w:numId="5">
+  <w:num w:numId="6">
     <w:abstractNumId w:val="6"/>
   </w:num>
-  <w:num w:numId="6">
-    <w:abstractNumId w:val="5"/>
-  </w:num>
   <w:num w:numId="7">
-    <w:abstractNumId w:val="10"/>
+    <w:abstractNumId w:val="11"/>
   </w:num>
   <w:num w:numId="8">
     <w:abstractNumId w:val="0"/>
   </w:num>
   <w:num w:numId="9">
-    <w:abstractNumId w:val="3"/>
+    <w:abstractNumId w:val="4"/>
   </w:num>
   <w:num w:numId="10">
-    <w:abstractNumId w:val="9"/>
+    <w:abstractNumId w:val="10"/>
   </w:num>
   <w:num w:numId="11">
-    <w:abstractNumId w:val="11"/>
+    <w:abstractNumId w:val="13"/>
     <w:lvlOverride w:ilvl="0">
       <w:startOverride w:val="1"/>
     </w:lvlOverride>
@@ -11029,10 +11372,16 @@
     <w:abstractNumId w:val="2"/>
   </w:num>
   <w:num w:numId="13">
-    <w:abstractNumId w:val="12"/>
+    <w:abstractNumId w:val="14"/>
   </w:num>
   <w:num w:numId="14">
     <w:abstractNumId w:val="1"/>
+  </w:num>
+  <w:num w:numId="15">
+    <w:abstractNumId w:val="3"/>
+  </w:num>
+  <w:num w:numId="16">
+    <w:abstractNumId w:val="12"/>
   </w:num>
 </w:numbering>
 </file>
@@ -11435,11 +11784,11 @@
     <w:name w:val="Normal"/>
     <w:qFormat/>
   </w:style>
-  <w:style w:type="paragraph" w:styleId="Ttulo1">
+  <w:style w:type="paragraph" w:styleId="Cabealho1">
     <w:name w:val="heading 1"/>
     <w:basedOn w:val="Normal"/>
     <w:next w:val="Normal"/>
-    <w:link w:val="Ttulo1Carter"/>
+    <w:link w:val="Cabealho1Carter"/>
     <w:uiPriority w:val="9"/>
     <w:qFormat/>
     <w:rsid w:val="006233C1"/>
@@ -11556,10 +11905,10 @@
     <w:semiHidden/>
     <w:unhideWhenUsed/>
   </w:style>
-  <w:style w:type="character" w:customStyle="1" w:styleId="Ttulo1Carter">
-    <w:name w:val="Título 1 Caráter"/>
+  <w:style w:type="character" w:customStyle="1" w:styleId="Cabealho1Carter">
+    <w:name w:val="Cabeçalho 1 Caráter"/>
     <w:basedOn w:val="Tipodeletrapredefinidodopargrafo"/>
-    <w:link w:val="Ttulo1"/>
+    <w:link w:val="Cabealho1"/>
     <w:uiPriority w:val="9"/>
     <w:rsid w:val="006233C1"/>
     <w:rPr>
@@ -12159,7 +12508,7 @@
 </file>
 
 <file path=customXml/itemProps1.xml><?xml version="1.0" encoding="utf-8"?>
-<ds:datastoreItem xmlns:ds="http://schemas.openxmlformats.org/officeDocument/2006/customXml" ds:itemID="{60B2CDD2-88B2-4F38-977C-6EB5FDFB749B}">
+<ds:datastoreItem xmlns:ds="http://schemas.openxmlformats.org/officeDocument/2006/customXml" ds:itemID="{67FC4354-2417-4E65-8157-6FDD1E44229F}">
   <ds:schemaRefs>
     <ds:schemaRef ds:uri="http://schemas.openxmlformats.org/officeDocument/2006/bibliography"/>
   </ds:schemaRefs>

</xml_diff>

<commit_message>
Tinha-me esquecido de atualizar o indice
</commit_message>
<xml_diff>
--- a/TP1/Relatorio/Relatorio.docx
+++ b/TP1/Relatorio/Relatorio.docx
@@ -55,6 +55,8 @@
         </w:rPr>
         <w:t>Índice</w:t>
       </w:r>
+      <w:bookmarkStart w:id="0" w:name="_GoBack"/>
+      <w:bookmarkEnd w:id="0"/>
     </w:p>
     <w:p/>
     <w:p>
@@ -79,7 +81,7 @@
       <w:r>
         <w:fldChar w:fldCharType="separate"/>
       </w:r>
-      <w:hyperlink w:anchor="_Toc509071800" w:history="1">
+      <w:hyperlink w:anchor="_Toc509090502" w:history="1">
         <w:r>
           <w:rPr>
             <w:rStyle w:val="Hiperligao"/>
@@ -121,7 +123,7 @@
             <w:noProof/>
             <w:webHidden/>
           </w:rPr>
-          <w:instrText xml:space="preserve"> PAGEREF _Toc509071800 \h </w:instrText>
+          <w:instrText xml:space="preserve"> PAGEREF _Toc509090502 \h </w:instrText>
         </w:r>
         <w:r>
           <w:rPr>
@@ -165,7 +167,7 @@
           <w:lang w:eastAsia="pt-PT"/>
         </w:rPr>
       </w:pPr>
-      <w:hyperlink w:anchor="_Toc509071801" w:history="1">
+      <w:hyperlink w:anchor="_Toc509090503" w:history="1">
         <w:r>
           <w:rPr>
             <w:rStyle w:val="Hiperligao"/>
@@ -207,7 +209,7 @@
             <w:noProof/>
             <w:webHidden/>
           </w:rPr>
-          <w:instrText xml:space="preserve"> PAGEREF _Toc509071801 \h </w:instrText>
+          <w:instrText xml:space="preserve"> PAGEREF _Toc509090503 \h </w:instrText>
         </w:r>
         <w:r>
           <w:rPr>
@@ -251,7 +253,7 @@
           <w:lang w:eastAsia="pt-PT"/>
         </w:rPr>
       </w:pPr>
-      <w:hyperlink w:anchor="_Toc509071802" w:history="1">
+      <w:hyperlink w:anchor="_Toc509090504" w:history="1">
         <w:r>
           <w:rPr>
             <w:rStyle w:val="Hiperligao"/>
@@ -293,7 +295,7 @@
             <w:noProof/>
             <w:webHidden/>
           </w:rPr>
-          <w:instrText xml:space="preserve"> PAGEREF _Toc509071802 \h </w:instrText>
+          <w:instrText xml:space="preserve"> PAGEREF _Toc509090504 \h </w:instrText>
         </w:r>
         <w:r>
           <w:rPr>
@@ -337,7 +339,7 @@
           <w:lang w:eastAsia="pt-PT"/>
         </w:rPr>
       </w:pPr>
-      <w:hyperlink w:anchor="_Toc509071803" w:history="1">
+      <w:hyperlink w:anchor="_Toc509090505" w:history="1">
         <w:r>
           <w:rPr>
             <w:rStyle w:val="Hiperligao"/>
@@ -379,7 +381,7 @@
             <w:noProof/>
             <w:webHidden/>
           </w:rPr>
-          <w:instrText xml:space="preserve"> PAGEREF _Toc509071803 \h </w:instrText>
+          <w:instrText xml:space="preserve"> PAGEREF _Toc509090505 \h </w:instrText>
         </w:r>
         <w:r>
           <w:rPr>
@@ -423,7 +425,7 @@
           <w:lang w:eastAsia="pt-PT"/>
         </w:rPr>
       </w:pPr>
-      <w:hyperlink w:anchor="_Toc509071804" w:history="1">
+      <w:hyperlink w:anchor="_Toc509090506" w:history="1">
         <w:r>
           <w:rPr>
             <w:rStyle w:val="Hiperligao"/>
@@ -466,7 +468,7 @@
             <w:noProof/>
             <w:webHidden/>
           </w:rPr>
-          <w:instrText xml:space="preserve"> PAGEREF _Toc509071804 \h </w:instrText>
+          <w:instrText xml:space="preserve"> PAGEREF _Toc509090506 \h </w:instrText>
         </w:r>
         <w:r>
           <w:rPr>
@@ -510,7 +512,7 @@
           <w:lang w:eastAsia="pt-PT"/>
         </w:rPr>
       </w:pPr>
-      <w:hyperlink w:anchor="_Toc509071805" w:history="1">
+      <w:hyperlink w:anchor="_Toc509090507" w:history="1">
         <w:r>
           <w:rPr>
             <w:rStyle w:val="Hiperligao"/>
@@ -553,7 +555,7 @@
             <w:noProof/>
             <w:webHidden/>
           </w:rPr>
-          <w:instrText xml:space="preserve"> PAGEREF _Toc509071805 \h </w:instrText>
+          <w:instrText xml:space="preserve"> PAGEREF _Toc509090507 \h </w:instrText>
         </w:r>
         <w:r>
           <w:rPr>
@@ -597,7 +599,7 @@
           <w:lang w:eastAsia="pt-PT"/>
         </w:rPr>
       </w:pPr>
-      <w:hyperlink w:anchor="_Toc509071806" w:history="1">
+      <w:hyperlink w:anchor="_Toc509090508" w:history="1">
         <w:r>
           <w:rPr>
             <w:rStyle w:val="Hiperligao"/>
@@ -640,7 +642,7 @@
             <w:noProof/>
             <w:webHidden/>
           </w:rPr>
-          <w:instrText xml:space="preserve"> PAGEREF _Toc509071806 \h </w:instrText>
+          <w:instrText xml:space="preserve"> PAGEREF _Toc509090508 \h </w:instrText>
         </w:r>
         <w:r>
           <w:rPr>
@@ -684,7 +686,7 @@
           <w:lang w:eastAsia="pt-PT"/>
         </w:rPr>
       </w:pPr>
-      <w:hyperlink w:anchor="_Toc509071807" w:history="1">
+      <w:hyperlink w:anchor="_Toc509090509" w:history="1">
         <w:r>
           <w:rPr>
             <w:rStyle w:val="Hiperligao"/>
@@ -727,7 +729,7 @@
             <w:noProof/>
             <w:webHidden/>
           </w:rPr>
-          <w:instrText xml:space="preserve"> PAGEREF _Toc509071807 \h </w:instrText>
+          <w:instrText xml:space="preserve"> PAGEREF _Toc509090509 \h </w:instrText>
         </w:r>
         <w:r>
           <w:rPr>
@@ -771,7 +773,7 @@
           <w:lang w:eastAsia="pt-PT"/>
         </w:rPr>
       </w:pPr>
-      <w:hyperlink w:anchor="_Toc509071808" w:history="1">
+      <w:hyperlink w:anchor="_Toc509090510" w:history="1">
         <w:r>
           <w:rPr>
             <w:rStyle w:val="Hiperligao"/>
@@ -814,7 +816,7 @@
             <w:noProof/>
             <w:webHidden/>
           </w:rPr>
-          <w:instrText xml:space="preserve"> PAGEREF _Toc509071808 \h </w:instrText>
+          <w:instrText xml:space="preserve"> PAGEREF _Toc509090510 \h </w:instrText>
         </w:r>
         <w:r>
           <w:rPr>
@@ -858,7 +860,7 @@
           <w:lang w:eastAsia="pt-PT"/>
         </w:rPr>
       </w:pPr>
-      <w:hyperlink w:anchor="_Toc509071809" w:history="1">
+      <w:hyperlink w:anchor="_Toc509090511" w:history="1">
         <w:r>
           <w:rPr>
             <w:rStyle w:val="Hiperligao"/>
@@ -901,7 +903,7 @@
             <w:noProof/>
             <w:webHidden/>
           </w:rPr>
-          <w:instrText xml:space="preserve"> PAGEREF _Toc509071809 \h </w:instrText>
+          <w:instrText xml:space="preserve"> PAGEREF _Toc509090511 \h </w:instrText>
         </w:r>
         <w:r>
           <w:rPr>
@@ -945,7 +947,7 @@
           <w:lang w:eastAsia="pt-PT"/>
         </w:rPr>
       </w:pPr>
-      <w:hyperlink w:anchor="_Toc509071810" w:history="1">
+      <w:hyperlink w:anchor="_Toc509090512" w:history="1">
         <w:r>
           <w:rPr>
             <w:rStyle w:val="Hiperligao"/>
@@ -987,7 +989,7 @@
             <w:noProof/>
             <w:webHidden/>
           </w:rPr>
-          <w:instrText xml:space="preserve"> PAGEREF _Toc509071810 \h </w:instrText>
+          <w:instrText xml:space="preserve"> PAGEREF _Toc509090512 \h </w:instrText>
         </w:r>
         <w:r>
           <w:rPr>
@@ -1031,7 +1033,7 @@
           <w:lang w:eastAsia="pt-PT"/>
         </w:rPr>
       </w:pPr>
-      <w:hyperlink w:anchor="_Toc509071811" w:history="1">
+      <w:hyperlink w:anchor="_Toc509090513" w:history="1">
         <w:r>
           <w:rPr>
             <w:rStyle w:val="Hiperligao"/>
@@ -1074,7 +1076,7 @@
             <w:noProof/>
             <w:webHidden/>
           </w:rPr>
-          <w:instrText xml:space="preserve"> PAGEREF _Toc509071811 \h </w:instrText>
+          <w:instrText xml:space="preserve"> PAGEREF _Toc509090513 \h </w:instrText>
         </w:r>
         <w:r>
           <w:rPr>
@@ -1118,7 +1120,7 @@
           <w:lang w:eastAsia="pt-PT"/>
         </w:rPr>
       </w:pPr>
-      <w:hyperlink w:anchor="_Toc509071812" w:history="1">
+      <w:hyperlink w:anchor="_Toc509090514" w:history="1">
         <w:r>
           <w:rPr>
             <w:rStyle w:val="Hiperligao"/>
@@ -1161,7 +1163,7 @@
             <w:noProof/>
             <w:webHidden/>
           </w:rPr>
-          <w:instrText xml:space="preserve"> PAGEREF _Toc509071812 \h </w:instrText>
+          <w:instrText xml:space="preserve"> PAGEREF _Toc509090514 \h </w:instrText>
         </w:r>
         <w:r>
           <w:rPr>
@@ -1205,7 +1207,7 @@
           <w:lang w:eastAsia="pt-PT"/>
         </w:rPr>
       </w:pPr>
-      <w:hyperlink w:anchor="_Toc509071813" w:history="1">
+      <w:hyperlink w:anchor="_Toc509090515" w:history="1">
         <w:r>
           <w:rPr>
             <w:rStyle w:val="Hiperligao"/>
@@ -1250,7 +1252,7 @@
             <w:noProof/>
             <w:webHidden/>
           </w:rPr>
-          <w:instrText xml:space="preserve"> PAGEREF _Toc509071813 \h </w:instrText>
+          <w:instrText xml:space="preserve"> PAGEREF _Toc509090515 \h </w:instrText>
         </w:r>
         <w:r>
           <w:rPr>
@@ -1294,7 +1296,7 @@
           <w:lang w:eastAsia="pt-PT"/>
         </w:rPr>
       </w:pPr>
-      <w:hyperlink w:anchor="_Toc509071814" w:history="1">
+      <w:hyperlink w:anchor="_Toc509090516" w:history="1">
         <w:r>
           <w:rPr>
             <w:rStyle w:val="Hiperligao"/>
@@ -1336,7 +1338,7 @@
             <w:noProof/>
             <w:webHidden/>
           </w:rPr>
-          <w:instrText xml:space="preserve"> PAGEREF _Toc509071814 \h </w:instrText>
+          <w:instrText xml:space="preserve"> PAGEREF _Toc509090516 \h </w:instrText>
         </w:r>
         <w:r>
           <w:rPr>
@@ -1380,7 +1382,7 @@
           <w:lang w:eastAsia="pt-PT"/>
         </w:rPr>
       </w:pPr>
-      <w:hyperlink w:anchor="_Toc509071815" w:history="1">
+      <w:hyperlink w:anchor="_Toc509090517" w:history="1">
         <w:r>
           <w:rPr>
             <w:rStyle w:val="Hiperligao"/>
@@ -1423,7 +1425,7 @@
             <w:noProof/>
             <w:webHidden/>
           </w:rPr>
-          <w:instrText xml:space="preserve"> PAGEREF _Toc509071815 \h </w:instrText>
+          <w:instrText xml:space="preserve"> PAGEREF _Toc509090517 \h </w:instrText>
         </w:r>
         <w:r>
           <w:rPr>
@@ -1467,7 +1469,7 @@
           <w:lang w:eastAsia="pt-PT"/>
         </w:rPr>
       </w:pPr>
-      <w:hyperlink w:anchor="_Toc509071816" w:history="1">
+      <w:hyperlink w:anchor="_Toc509090518" w:history="1">
         <w:r>
           <w:rPr>
             <w:rStyle w:val="Hiperligao"/>
@@ -1510,7 +1512,7 @@
             <w:noProof/>
             <w:webHidden/>
           </w:rPr>
-          <w:instrText xml:space="preserve"> PAGEREF _Toc509071816 \h </w:instrText>
+          <w:instrText xml:space="preserve"> PAGEREF _Toc509090518 \h </w:instrText>
         </w:r>
         <w:r>
           <w:rPr>
@@ -1554,7 +1556,7 @@
           <w:lang w:eastAsia="pt-PT"/>
         </w:rPr>
       </w:pPr>
-      <w:hyperlink w:anchor="_Toc509071817" w:history="1">
+      <w:hyperlink w:anchor="_Toc509090519" w:history="1">
         <w:r>
           <w:rPr>
             <w:rStyle w:val="Hiperligao"/>
@@ -1597,7 +1599,7 @@
             <w:noProof/>
             <w:webHidden/>
           </w:rPr>
-          <w:instrText xml:space="preserve"> PAGEREF _Toc509071817 \h </w:instrText>
+          <w:instrText xml:space="preserve"> PAGEREF _Toc509090519 \h </w:instrText>
         </w:r>
         <w:r>
           <w:rPr>
@@ -1641,7 +1643,7 @@
           <w:lang w:eastAsia="pt-PT"/>
         </w:rPr>
       </w:pPr>
-      <w:hyperlink w:anchor="_Toc509071818" w:history="1">
+      <w:hyperlink w:anchor="_Toc509090520" w:history="1">
         <w:r>
           <w:rPr>
             <w:rStyle w:val="Hiperligao"/>
@@ -1684,7 +1686,7 @@
             <w:noProof/>
             <w:webHidden/>
           </w:rPr>
-          <w:instrText xml:space="preserve"> PAGEREF _Toc509071818 \h </w:instrText>
+          <w:instrText xml:space="preserve"> PAGEREF _Toc509090520 \h </w:instrText>
         </w:r>
         <w:r>
           <w:rPr>
@@ -1728,7 +1730,7 @@
           <w:lang w:eastAsia="pt-PT"/>
         </w:rPr>
       </w:pPr>
-      <w:hyperlink w:anchor="_Toc509071819" w:history="1">
+      <w:hyperlink w:anchor="_Toc509090521" w:history="1">
         <w:r>
           <w:rPr>
             <w:rStyle w:val="Hiperligao"/>
@@ -1771,7 +1773,7 @@
             <w:noProof/>
             <w:webHidden/>
           </w:rPr>
-          <w:instrText xml:space="preserve"> PAGEREF _Toc509071819 \h </w:instrText>
+          <w:instrText xml:space="preserve"> PAGEREF _Toc509090521 \h </w:instrText>
         </w:r>
         <w:r>
           <w:rPr>
@@ -1815,7 +1817,7 @@
           <w:lang w:eastAsia="pt-PT"/>
         </w:rPr>
       </w:pPr>
-      <w:hyperlink w:anchor="_Toc509071820" w:history="1">
+      <w:hyperlink w:anchor="_Toc509090522" w:history="1">
         <w:r>
           <w:rPr>
             <w:rStyle w:val="Hiperligao"/>
@@ -1858,7 +1860,7 @@
             <w:noProof/>
             <w:webHidden/>
           </w:rPr>
-          <w:instrText xml:space="preserve"> PAGEREF _Toc509071820 \h </w:instrText>
+          <w:instrText xml:space="preserve"> PAGEREF _Toc509090522 \h </w:instrText>
         </w:r>
         <w:r>
           <w:rPr>
@@ -1902,7 +1904,7 @@
           <w:lang w:eastAsia="pt-PT"/>
         </w:rPr>
       </w:pPr>
-      <w:hyperlink w:anchor="_Toc509071821" w:history="1">
+      <w:hyperlink w:anchor="_Toc509090523" w:history="1">
         <w:r>
           <w:rPr>
             <w:rStyle w:val="Hiperligao"/>
@@ -1945,7 +1947,7 @@
             <w:noProof/>
             <w:webHidden/>
           </w:rPr>
-          <w:instrText xml:space="preserve"> PAGEREF _Toc509071821 \h </w:instrText>
+          <w:instrText xml:space="preserve"> PAGEREF _Toc509090523 \h </w:instrText>
         </w:r>
         <w:r>
           <w:rPr>
@@ -1989,7 +1991,7 @@
           <w:lang w:eastAsia="pt-PT"/>
         </w:rPr>
       </w:pPr>
-      <w:hyperlink w:anchor="_Toc509071822" w:history="1">
+      <w:hyperlink w:anchor="_Toc509090524" w:history="1">
         <w:r>
           <w:rPr>
             <w:rStyle w:val="Hiperligao"/>
@@ -2032,7 +2034,7 @@
             <w:noProof/>
             <w:webHidden/>
           </w:rPr>
-          <w:instrText xml:space="preserve"> PAGEREF _Toc509071822 \h </w:instrText>
+          <w:instrText xml:space="preserve"> PAGEREF _Toc509090524 \h </w:instrText>
         </w:r>
         <w:r>
           <w:rPr>
@@ -2076,7 +2078,7 @@
           <w:lang w:eastAsia="pt-PT"/>
         </w:rPr>
       </w:pPr>
-      <w:hyperlink w:anchor="_Toc509071823" w:history="1">
+      <w:hyperlink w:anchor="_Toc509090525" w:history="1">
         <w:r>
           <w:rPr>
             <w:rStyle w:val="Hiperligao"/>
@@ -2119,7 +2121,94 @@
             <w:noProof/>
             <w:webHidden/>
           </w:rPr>
-          <w:instrText xml:space="preserve"> PAGEREF _Toc509071823 \h </w:instrText>
+          <w:instrText xml:space="preserve"> PAGEREF _Toc509090525 \h </w:instrText>
+        </w:r>
+        <w:r>
+          <w:rPr>
+            <w:noProof/>
+            <w:webHidden/>
+          </w:rPr>
+        </w:r>
+        <w:r>
+          <w:rPr>
+            <w:noProof/>
+            <w:webHidden/>
+          </w:rPr>
+          <w:fldChar w:fldCharType="separate"/>
+        </w:r>
+        <w:r>
+          <w:rPr>
+            <w:noProof/>
+            <w:webHidden/>
+          </w:rPr>
+          <w:t>10</w:t>
+        </w:r>
+        <w:r>
+          <w:rPr>
+            <w:noProof/>
+            <w:webHidden/>
+          </w:rPr>
+          <w:fldChar w:fldCharType="end"/>
+        </w:r>
+      </w:hyperlink>
+    </w:p>
+    <w:p>
+      <w:pPr>
+        <w:pStyle w:val="ndice3"/>
+        <w:tabs>
+          <w:tab w:val="left" w:pos="1320"/>
+          <w:tab w:val="right" w:leader="dot" w:pos="8494"/>
+        </w:tabs>
+        <w:rPr>
+          <w:rFonts w:eastAsiaTheme="minorEastAsia"/>
+          <w:noProof/>
+          <w:lang w:eastAsia="pt-PT"/>
+        </w:rPr>
+      </w:pPr>
+      <w:hyperlink w:anchor="_Toc509090526" w:history="1">
+        <w:r>
+          <w:rPr>
+            <w:rStyle w:val="Hiperligao"/>
+            <w:rFonts w:cs="Arial"/>
+            <w:noProof/>
+          </w:rPr>
+          <w:t>3.3.10.</w:t>
+        </w:r>
+        <w:r>
+          <w:rPr>
+            <w:rFonts w:eastAsiaTheme="minorEastAsia"/>
+            <w:noProof/>
+            <w:lang w:eastAsia="pt-PT"/>
+          </w:rPr>
+          <w:tab/>
+        </w:r>
+        <w:r>
+          <w:rPr>
+            <w:rStyle w:val="Hiperligao"/>
+            <w:noProof/>
+          </w:rPr>
+          <w:t>Cuidado Igual</w:t>
+        </w:r>
+        <w:r>
+          <w:rPr>
+            <w:noProof/>
+            <w:webHidden/>
+          </w:rPr>
+          <w:tab/>
+        </w:r>
+        <w:r>
+          <w:rPr>
+            <w:noProof/>
+            <w:webHidden/>
+          </w:rPr>
+          <w:fldChar w:fldCharType="begin"/>
+        </w:r>
+        <w:r>
+          <w:rPr>
+            <w:noProof/>
+            <w:webHidden/>
+          </w:rPr>
+          <w:instrText xml:space="preserve"> PAGEREF _Toc509090526 \h </w:instrText>
         </w:r>
         <w:r>
           <w:rPr>
@@ -2163,7 +2252,7 @@
           <w:lang w:eastAsia="pt-PT"/>
         </w:rPr>
       </w:pPr>
-      <w:hyperlink w:anchor="_Toc509071824" w:history="1">
+      <w:hyperlink w:anchor="_Toc509090527" w:history="1">
         <w:r>
           <w:rPr>
             <w:rStyle w:val="Hiperligao"/>
@@ -2205,7 +2294,7 @@
             <w:noProof/>
             <w:webHidden/>
           </w:rPr>
-          <w:instrText xml:space="preserve"> PAGEREF _Toc509071824 \h </w:instrText>
+          <w:instrText xml:space="preserve"> PAGEREF _Toc509090527 \h </w:instrText>
         </w:r>
         <w:r>
           <w:rPr>
@@ -2249,7 +2338,7 @@
           <w:lang w:eastAsia="pt-PT"/>
         </w:rPr>
       </w:pPr>
-      <w:hyperlink w:anchor="_Toc509071825" w:history="1">
+      <w:hyperlink w:anchor="_Toc509090528" w:history="1">
         <w:r>
           <w:rPr>
             <w:rStyle w:val="Hiperligao"/>
@@ -2292,7 +2381,7 @@
             <w:noProof/>
             <w:webHidden/>
           </w:rPr>
-          <w:instrText xml:space="preserve"> PAGEREF _Toc509071825 \h </w:instrText>
+          <w:instrText xml:space="preserve"> PAGEREF _Toc509090528 \h </w:instrText>
         </w:r>
         <w:r>
           <w:rPr>
@@ -2336,7 +2425,7 @@
           <w:lang w:eastAsia="pt-PT"/>
         </w:rPr>
       </w:pPr>
-      <w:hyperlink w:anchor="_Toc509071826" w:history="1">
+      <w:hyperlink w:anchor="_Toc509090529" w:history="1">
         <w:r>
           <w:rPr>
             <w:rStyle w:val="Hiperligao"/>
@@ -2379,7 +2468,7 @@
             <w:noProof/>
             <w:webHidden/>
           </w:rPr>
-          <w:instrText xml:space="preserve"> PAGEREF _Toc509071826 \h </w:instrText>
+          <w:instrText xml:space="preserve"> PAGEREF _Toc509090529 \h </w:instrText>
         </w:r>
         <w:r>
           <w:rPr>
@@ -2423,7 +2512,7 @@
           <w:lang w:eastAsia="pt-PT"/>
         </w:rPr>
       </w:pPr>
-      <w:hyperlink w:anchor="_Toc509071827" w:history="1">
+      <w:hyperlink w:anchor="_Toc509090530" w:history="1">
         <w:r>
           <w:rPr>
             <w:rStyle w:val="Hiperligao"/>
@@ -2466,7 +2555,7 @@
             <w:noProof/>
             <w:webHidden/>
           </w:rPr>
-          <w:instrText xml:space="preserve"> PAGEREF _Toc509071827 \h </w:instrText>
+          <w:instrText xml:space="preserve"> PAGEREF _Toc509090530 \h </w:instrText>
         </w:r>
         <w:r>
           <w:rPr>
@@ -2510,7 +2599,7 @@
           <w:lang w:eastAsia="pt-PT"/>
         </w:rPr>
       </w:pPr>
-      <w:hyperlink w:anchor="_Toc509071828" w:history="1">
+      <w:hyperlink w:anchor="_Toc509090531" w:history="1">
         <w:r>
           <w:rPr>
             <w:rStyle w:val="Hiperligao"/>
@@ -2553,7 +2642,7 @@
             <w:noProof/>
             <w:webHidden/>
           </w:rPr>
-          <w:instrText xml:space="preserve"> PAGEREF _Toc509071828 \h </w:instrText>
+          <w:instrText xml:space="preserve"> PAGEREF _Toc509090531 \h </w:instrText>
         </w:r>
         <w:r>
           <w:rPr>
@@ -2597,7 +2686,7 @@
           <w:lang w:eastAsia="pt-PT"/>
         </w:rPr>
       </w:pPr>
-      <w:hyperlink w:anchor="_Toc509071829" w:history="1">
+      <w:hyperlink w:anchor="_Toc509090532" w:history="1">
         <w:r>
           <w:rPr>
             <w:rStyle w:val="Hiperligao"/>
@@ -2640,7 +2729,7 @@
             <w:noProof/>
             <w:webHidden/>
           </w:rPr>
-          <w:instrText xml:space="preserve"> PAGEREF _Toc509071829 \h </w:instrText>
+          <w:instrText xml:space="preserve"> PAGEREF _Toc509090532 \h </w:instrText>
         </w:r>
         <w:r>
           <w:rPr>
@@ -2684,7 +2773,7 @@
           <w:lang w:eastAsia="pt-PT"/>
         </w:rPr>
       </w:pPr>
-      <w:hyperlink w:anchor="_Toc509071830" w:history="1">
+      <w:hyperlink w:anchor="_Toc509090533" w:history="1">
         <w:r>
           <w:rPr>
             <w:rStyle w:val="Hiperligao"/>
@@ -2727,7 +2816,7 @@
             <w:noProof/>
             <w:webHidden/>
           </w:rPr>
-          <w:instrText xml:space="preserve"> PAGEREF _Toc509071830 \h </w:instrText>
+          <w:instrText xml:space="preserve"> PAGEREF _Toc509090533 \h </w:instrText>
         </w:r>
         <w:r>
           <w:rPr>
@@ -2771,7 +2860,7 @@
           <w:lang w:eastAsia="pt-PT"/>
         </w:rPr>
       </w:pPr>
-      <w:hyperlink w:anchor="_Toc509071831" w:history="1">
+      <w:hyperlink w:anchor="_Toc509090534" w:history="1">
         <w:r>
           <w:rPr>
             <w:rStyle w:val="Hiperligao"/>
@@ -2814,7 +2903,7 @@
             <w:noProof/>
             <w:webHidden/>
           </w:rPr>
-          <w:instrText xml:space="preserve"> PAGEREF _Toc509071831 \h </w:instrText>
+          <w:instrText xml:space="preserve"> PAGEREF _Toc509090534 \h </w:instrText>
         </w:r>
         <w:r>
           <w:rPr>
@@ -2834,7 +2923,7 @@
             <w:noProof/>
             <w:webHidden/>
           </w:rPr>
-          <w:t>12</w:t>
+          <w:t>13</w:t>
         </w:r>
         <w:r>
           <w:rPr>
@@ -2858,7 +2947,7 @@
           <w:lang w:eastAsia="pt-PT"/>
         </w:rPr>
       </w:pPr>
-      <w:hyperlink w:anchor="_Toc509071832" w:history="1">
+      <w:hyperlink w:anchor="_Toc509090535" w:history="1">
         <w:r>
           <w:rPr>
             <w:rStyle w:val="Hiperligao"/>
@@ -2900,7 +2989,7 @@
             <w:noProof/>
             <w:webHidden/>
           </w:rPr>
-          <w:instrText xml:space="preserve"> PAGEREF _Toc509071832 \h </w:instrText>
+          <w:instrText xml:space="preserve"> PAGEREF _Toc509090535 \h </w:instrText>
         </w:r>
         <w:r>
           <w:rPr>
@@ -2944,7 +3033,7 @@
           <w:lang w:eastAsia="pt-PT"/>
         </w:rPr>
       </w:pPr>
-      <w:hyperlink w:anchor="_Toc509071833" w:history="1">
+      <w:hyperlink w:anchor="_Toc509090536" w:history="1">
         <w:r>
           <w:rPr>
             <w:rStyle w:val="Hiperligao"/>
@@ -2987,7 +3076,7 @@
             <w:noProof/>
             <w:webHidden/>
           </w:rPr>
-          <w:instrText xml:space="preserve"> PAGEREF _Toc509071833 \h </w:instrText>
+          <w:instrText xml:space="preserve"> PAGEREF _Toc509090536 \h </w:instrText>
         </w:r>
         <w:r>
           <w:rPr>
@@ -3031,7 +3120,7 @@
           <w:lang w:eastAsia="pt-PT"/>
         </w:rPr>
       </w:pPr>
-      <w:hyperlink w:anchor="_Toc509071834" w:history="1">
+      <w:hyperlink w:anchor="_Toc509090537" w:history="1">
         <w:r>
           <w:rPr>
             <w:rStyle w:val="Hiperligao"/>
@@ -3074,7 +3163,7 @@
             <w:noProof/>
             <w:webHidden/>
           </w:rPr>
-          <w:instrText xml:space="preserve"> PAGEREF _Toc509071834 \h </w:instrText>
+          <w:instrText xml:space="preserve"> PAGEREF _Toc509090537 \h </w:instrText>
         </w:r>
         <w:r>
           <w:rPr>
@@ -3094,7 +3183,7 @@
             <w:noProof/>
             <w:webHidden/>
           </w:rPr>
-          <w:t>13</w:t>
+          <w:t>14</w:t>
         </w:r>
         <w:r>
           <w:rPr>
@@ -3118,7 +3207,7 @@
           <w:lang w:eastAsia="pt-PT"/>
         </w:rPr>
       </w:pPr>
-      <w:hyperlink w:anchor="_Toc509071835" w:history="1">
+      <w:hyperlink w:anchor="_Toc509090538" w:history="1">
         <w:r>
           <w:rPr>
             <w:rStyle w:val="Hiperligao"/>
@@ -3160,7 +3249,7 @@
             <w:noProof/>
             <w:webHidden/>
           </w:rPr>
-          <w:instrText xml:space="preserve"> PAGEREF _Toc509071835 \h </w:instrText>
+          <w:instrText xml:space="preserve"> PAGEREF _Toc509090538 \h </w:instrText>
         </w:r>
         <w:r>
           <w:rPr>
@@ -3204,7 +3293,7 @@
           <w:lang w:eastAsia="pt-PT"/>
         </w:rPr>
       </w:pPr>
-      <w:hyperlink w:anchor="_Toc509071836" w:history="1">
+      <w:hyperlink w:anchor="_Toc509090539" w:history="1">
         <w:r>
           <w:rPr>
             <w:rStyle w:val="Hiperligao"/>
@@ -3246,7 +3335,7 @@
             <w:noProof/>
             <w:webHidden/>
           </w:rPr>
-          <w:instrText xml:space="preserve"> PAGEREF _Toc509071836 \h </w:instrText>
+          <w:instrText xml:space="preserve"> PAGEREF _Toc509090539 \h </w:instrText>
         </w:r>
         <w:r>
           <w:rPr>
@@ -3290,7 +3379,7 @@
           <w:lang w:eastAsia="pt-PT"/>
         </w:rPr>
       </w:pPr>
-      <w:hyperlink w:anchor="_Toc509071837" w:history="1">
+      <w:hyperlink w:anchor="_Toc509090540" w:history="1">
         <w:r>
           <w:rPr>
             <w:rStyle w:val="Hiperligao"/>
@@ -3332,7 +3421,7 @@
             <w:noProof/>
             <w:webHidden/>
           </w:rPr>
-          <w:instrText xml:space="preserve"> PAGEREF _Toc509071837 \h </w:instrText>
+          <w:instrText xml:space="preserve"> PAGEREF _Toc509090540 \h </w:instrText>
         </w:r>
         <w:r>
           <w:rPr>
@@ -3391,11 +3480,11 @@
       <w:pPr>
         <w:pStyle w:val="Seccao"/>
       </w:pPr>
-      <w:bookmarkStart w:id="0" w:name="_Toc509071800"/>
+      <w:bookmarkStart w:id="1" w:name="_Toc509090502"/>
       <w:r>
         <w:t>Introdução</w:t>
       </w:r>
-      <w:bookmarkEnd w:id="0"/>
+      <w:bookmarkEnd w:id="1"/>
     </w:p>
     <w:p>
       <w:pPr>
@@ -3453,12 +3542,12 @@
       <w:pPr>
         <w:pStyle w:val="Seccao"/>
       </w:pPr>
-      <w:bookmarkStart w:id="1" w:name="_Toc509071801"/>
+      <w:bookmarkStart w:id="2" w:name="_Toc509090503"/>
       <w:r>
         <w:lastRenderedPageBreak/>
         <w:t>Preliminares</w:t>
       </w:r>
-      <w:bookmarkEnd w:id="1"/>
+      <w:bookmarkEnd w:id="2"/>
     </w:p>
     <w:p>
       <w:pPr>
@@ -3629,12 +3718,12 @@
       <w:pPr>
         <w:pStyle w:val="Seccao"/>
       </w:pPr>
-      <w:bookmarkStart w:id="2" w:name="_Toc509071802"/>
+      <w:bookmarkStart w:id="3" w:name="_Toc509090504"/>
       <w:r>
         <w:lastRenderedPageBreak/>
         <w:t>Descrição do Trabalho e Análise de Resultados</w:t>
       </w:r>
-      <w:bookmarkEnd w:id="2"/>
+      <w:bookmarkEnd w:id="3"/>
     </w:p>
     <w:p>
       <w:pPr>
@@ -3644,11 +3733,11 @@
           <w:numId w:val="4"/>
         </w:numPr>
       </w:pPr>
-      <w:bookmarkStart w:id="3" w:name="_Toc509071803"/>
+      <w:bookmarkStart w:id="4" w:name="_Toc509090505"/>
       <w:r>
         <w:t>Predicado Base</w:t>
       </w:r>
-      <w:bookmarkEnd w:id="3"/>
+      <w:bookmarkEnd w:id="4"/>
       <w:r>
         <w:t xml:space="preserve"> </w:t>
       </w:r>
@@ -3657,11 +3746,11 @@
       <w:pPr>
         <w:pStyle w:val="Cabealho3"/>
       </w:pPr>
-      <w:bookmarkStart w:id="4" w:name="_Toc509071804"/>
+      <w:bookmarkStart w:id="5" w:name="_Toc509090506"/>
       <w:r>
         <w:t>Cuidado</w:t>
       </w:r>
-      <w:bookmarkEnd w:id="4"/>
+      <w:bookmarkEnd w:id="5"/>
     </w:p>
     <w:p>
       <w:pPr>
@@ -3777,11 +3866,11 @@
       <w:pPr>
         <w:pStyle w:val="Cabealho3"/>
       </w:pPr>
-      <w:bookmarkStart w:id="5" w:name="_Toc509071805"/>
+      <w:bookmarkStart w:id="6" w:name="_Toc509090507"/>
       <w:r>
         <w:t>Morada</w:t>
       </w:r>
-      <w:bookmarkEnd w:id="5"/>
+      <w:bookmarkEnd w:id="6"/>
     </w:p>
     <w:p>
       <w:pPr>
@@ -3798,11 +3887,11 @@
       <w:pPr>
         <w:pStyle w:val="Cabealho3"/>
       </w:pPr>
-      <w:bookmarkStart w:id="6" w:name="_Toc509071806"/>
+      <w:bookmarkStart w:id="7" w:name="_Toc509090508"/>
       <w:r>
         <w:t>Prestador</w:t>
       </w:r>
-      <w:bookmarkEnd w:id="6"/>
+      <w:bookmarkEnd w:id="7"/>
     </w:p>
     <w:p>
       <w:pPr>
@@ -3919,11 +4008,11 @@
       <w:pPr>
         <w:pStyle w:val="Cabealho3"/>
       </w:pPr>
-      <w:bookmarkStart w:id="7" w:name="_Toc509071807"/>
+      <w:bookmarkStart w:id="8" w:name="_Toc509090509"/>
       <w:r>
         <w:t>Instituição</w:t>
       </w:r>
-      <w:bookmarkEnd w:id="7"/>
+      <w:bookmarkEnd w:id="8"/>
     </w:p>
     <w:p>
       <w:pPr>
@@ -4160,11 +4249,11 @@
       <w:pPr>
         <w:pStyle w:val="Cabealho3"/>
       </w:pPr>
-      <w:bookmarkStart w:id="8" w:name="_Toc509071808"/>
+      <w:bookmarkStart w:id="9" w:name="_Toc509090510"/>
       <w:r>
         <w:t>Cuidado</w:t>
       </w:r>
-      <w:bookmarkEnd w:id="8"/>
+      <w:bookmarkEnd w:id="9"/>
     </w:p>
     <w:p>
       <w:pPr>
@@ -4310,11 +4399,11 @@
       <w:pPr>
         <w:pStyle w:val="Cabealho3"/>
       </w:pPr>
-      <w:bookmarkStart w:id="9" w:name="_Toc509071809"/>
+      <w:bookmarkStart w:id="10" w:name="_Toc509090511"/>
       <w:r>
         <w:t>Data</w:t>
       </w:r>
-      <w:bookmarkEnd w:id="9"/>
+      <w:bookmarkEnd w:id="10"/>
     </w:p>
     <w:p>
       <w:pPr>
@@ -4433,11 +4522,11 @@
           <w:numId w:val="4"/>
         </w:numPr>
       </w:pPr>
-      <w:bookmarkStart w:id="10" w:name="_Toc509071810"/>
+      <w:bookmarkStart w:id="11" w:name="_Toc509090512"/>
       <w:r>
         <w:t>Meta-Predicados</w:t>
       </w:r>
-      <w:bookmarkEnd w:id="10"/>
+      <w:bookmarkEnd w:id="11"/>
     </w:p>
     <w:p>
       <w:pPr>
@@ -4447,11 +4536,11 @@
           <w:numId w:val="11"/>
         </w:numPr>
       </w:pPr>
-      <w:bookmarkStart w:id="11" w:name="_Toc509071811"/>
+      <w:bookmarkStart w:id="12" w:name="_Toc509090513"/>
       <w:r>
         <w:t>Inserção</w:t>
       </w:r>
-      <w:bookmarkEnd w:id="11"/>
+      <w:bookmarkEnd w:id="12"/>
     </w:p>
     <w:p>
       <w:pPr>
@@ -5232,11 +5321,11 @@
       <w:pPr>
         <w:pStyle w:val="Cabealho3"/>
       </w:pPr>
-      <w:bookmarkStart w:id="12" w:name="_Toc509071812"/>
+      <w:bookmarkStart w:id="13" w:name="_Toc509090514"/>
       <w:r>
         <w:t>Remoção</w:t>
       </w:r>
-      <w:bookmarkEnd w:id="12"/>
+      <w:bookmarkEnd w:id="13"/>
     </w:p>
     <w:p>
       <w:pPr>
@@ -5772,14 +5861,14 @@
           <w:highlight w:val="yellow"/>
         </w:rPr>
       </w:pPr>
-      <w:bookmarkStart w:id="13" w:name="_Toc509071813"/>
+      <w:bookmarkStart w:id="14" w:name="_Toc509090515"/>
       <w:r>
         <w:rPr>
           <w:highlight w:val="yellow"/>
         </w:rPr>
         <w:t>SE FOR PRECISO METE-SE AQUI MAIS ALGUM</w:t>
       </w:r>
-      <w:bookmarkEnd w:id="13"/>
+      <w:bookmarkEnd w:id="14"/>
     </w:p>
     <w:p>
       <w:pPr>
@@ -5794,21 +5883,21 @@
           <w:numId w:val="4"/>
         </w:numPr>
       </w:pPr>
-      <w:bookmarkStart w:id="14" w:name="_Toc509071814"/>
+      <w:bookmarkStart w:id="15" w:name="_Toc509090516"/>
       <w:r>
         <w:t>Invariantes</w:t>
       </w:r>
-      <w:bookmarkEnd w:id="14"/>
+      <w:bookmarkEnd w:id="15"/>
     </w:p>
     <w:p>
       <w:pPr>
         <w:pStyle w:val="Cabealho3"/>
       </w:pPr>
-      <w:bookmarkStart w:id="15" w:name="_Toc509071815"/>
+      <w:bookmarkStart w:id="16" w:name="_Toc509090517"/>
       <w:r>
         <w:t>Ids Repetidos</w:t>
       </w:r>
-      <w:bookmarkEnd w:id="15"/>
+      <w:bookmarkEnd w:id="16"/>
     </w:p>
     <w:p>
       <w:pPr>
@@ -6019,11 +6108,11 @@
       <w:pPr>
         <w:pStyle w:val="Cabealho3"/>
       </w:pPr>
-      <w:bookmarkStart w:id="16" w:name="_Toc509071816"/>
+      <w:bookmarkStart w:id="17" w:name="_Toc509090518"/>
       <w:r>
         <w:t>Data Válida</w:t>
       </w:r>
-      <w:bookmarkEnd w:id="16"/>
+      <w:bookmarkEnd w:id="17"/>
     </w:p>
     <w:p>
       <w:pPr>
@@ -6543,11 +6632,11 @@
       <w:pPr>
         <w:pStyle w:val="Cabealho3"/>
       </w:pPr>
-      <w:bookmarkStart w:id="17" w:name="_Toc509071817"/>
+      <w:bookmarkStart w:id="18" w:name="_Toc509090519"/>
       <w:r>
         <w:t>Número de Cuidados num Determinado Período</w:t>
       </w:r>
-      <w:bookmarkEnd w:id="17"/>
+      <w:bookmarkEnd w:id="18"/>
     </w:p>
     <w:p>
       <w:pPr>
@@ -6633,11 +6722,11 @@
       <w:pPr>
         <w:pStyle w:val="Cabealho3"/>
       </w:pPr>
-      <w:bookmarkStart w:id="18" w:name="_Toc509071818"/>
+      <w:bookmarkStart w:id="19" w:name="_Toc509090520"/>
       <w:r>
         <w:t>Cuidados com utentes/prestadores Inválidos</w:t>
       </w:r>
-      <w:bookmarkEnd w:id="18"/>
+      <w:bookmarkEnd w:id="19"/>
     </w:p>
     <w:p>
       <w:pPr>
@@ -6807,11 +6896,11 @@
       <w:pPr>
         <w:pStyle w:val="Cabealho3"/>
       </w:pPr>
-      <w:bookmarkStart w:id="19" w:name="_Toc509071819"/>
+      <w:bookmarkStart w:id="20" w:name="_Toc509090521"/>
       <w:r>
         <w:t>Cuidado com Prestador Inválido na Instituição</w:t>
       </w:r>
-      <w:bookmarkEnd w:id="19"/>
+      <w:bookmarkEnd w:id="20"/>
     </w:p>
     <w:p>
       <w:pPr>
@@ -6906,12 +6995,12 @@
       <w:pPr>
         <w:pStyle w:val="Cabealho3"/>
       </w:pPr>
-      <w:bookmarkStart w:id="20" w:name="_Toc509071820"/>
+      <w:bookmarkStart w:id="21" w:name="_Toc509090522"/>
       <w:r>
         <w:lastRenderedPageBreak/>
         <w:t>Custo Negativo</w:t>
       </w:r>
-      <w:bookmarkEnd w:id="20"/>
+      <w:bookmarkEnd w:id="21"/>
     </w:p>
     <w:p>
       <w:pPr>
@@ -6973,14 +7062,14 @@
       <w:pPr>
         <w:pStyle w:val="Cabealho3"/>
       </w:pPr>
-      <w:bookmarkStart w:id="21" w:name="_Toc509071821"/>
+      <w:bookmarkStart w:id="22" w:name="_Toc509090523"/>
       <w:r>
         <w:t>Remoção de Utente</w:t>
       </w:r>
       <w:r>
         <w:t>/Prestador</w:t>
       </w:r>
-      <w:bookmarkEnd w:id="21"/>
+      <w:bookmarkEnd w:id="22"/>
     </w:p>
     <w:p>
       <w:pPr>
@@ -7219,11 +7308,11 @@
       <w:pPr>
         <w:pStyle w:val="Cabealho3"/>
       </w:pPr>
-      <w:bookmarkStart w:id="22" w:name="_Toc509071822"/>
+      <w:bookmarkStart w:id="23" w:name="_Toc509090524"/>
       <w:r>
         <w:t>Especialidade Válida de um Prestador</w:t>
       </w:r>
-      <w:bookmarkEnd w:id="22"/>
+      <w:bookmarkEnd w:id="23"/>
     </w:p>
     <w:p>
       <w:pPr>
@@ -7692,11 +7781,11 @@
       <w:pPr>
         <w:pStyle w:val="Cabealho3"/>
       </w:pPr>
-      <w:bookmarkStart w:id="23" w:name="_Toc509071823"/>
+      <w:bookmarkStart w:id="24" w:name="_Toc509090525"/>
       <w:r>
         <w:t>Instituições Válidas do Prestador</w:t>
       </w:r>
-      <w:bookmarkEnd w:id="23"/>
+      <w:bookmarkEnd w:id="24"/>
     </w:p>
     <w:p>
       <w:pPr>
@@ -7974,9 +8063,11 @@
       <w:pPr>
         <w:pStyle w:val="Cabealho3"/>
       </w:pPr>
+      <w:bookmarkStart w:id="25" w:name="_Toc509090526"/>
       <w:r>
         <w:t>Cuidado Igual</w:t>
       </w:r>
+      <w:bookmarkEnd w:id="25"/>
     </w:p>
     <w:p>
       <w:pPr>
@@ -8105,8 +8196,6 @@
           <w:b/>
         </w:rPr>
       </w:pPr>
-      <w:bookmarkStart w:id="24" w:name="_GoBack"/>
-      <w:bookmarkEnd w:id="24"/>
       <w:r>
         <w:rPr>
           <w:rFonts w:cstheme="minorHAnsi"/>
@@ -8136,21 +8225,21 @@
           <w:numId w:val="4"/>
         </w:numPr>
       </w:pPr>
-      <w:bookmarkStart w:id="25" w:name="_Toc509071824"/>
+      <w:bookmarkStart w:id="26" w:name="_Toc509090527"/>
       <w:r>
         <w:t>Predicados Propostos</w:t>
       </w:r>
-      <w:bookmarkEnd w:id="25"/>
+      <w:bookmarkEnd w:id="26"/>
     </w:p>
     <w:p>
       <w:pPr>
         <w:pStyle w:val="Cabealho3"/>
       </w:pPr>
-      <w:bookmarkStart w:id="26" w:name="_Toc509071825"/>
+      <w:bookmarkStart w:id="27" w:name="_Toc509090528"/>
       <w:r>
         <w:t>Identificar Utentes</w:t>
       </w:r>
-      <w:bookmarkEnd w:id="26"/>
+      <w:bookmarkEnd w:id="27"/>
     </w:p>
     <w:p>
       <w:pPr>
@@ -8278,11 +8367,11 @@
           <w:szCs w:val="28"/>
         </w:rPr>
       </w:pPr>
-      <w:bookmarkStart w:id="27" w:name="_Toc509071826"/>
+      <w:bookmarkStart w:id="28" w:name="_Toc509090529"/>
       <w:r>
         <w:t>Identificar as Instituições Prestadoras de Cuidados de Saúde</w:t>
       </w:r>
-      <w:bookmarkEnd w:id="27"/>
+      <w:bookmarkEnd w:id="28"/>
     </w:p>
     <w:p>
       <w:pPr>
@@ -8343,11 +8432,11 @@
       <w:pPr>
         <w:pStyle w:val="Cabealho3"/>
       </w:pPr>
-      <w:bookmarkStart w:id="28" w:name="_Toc509071827"/>
+      <w:bookmarkStart w:id="29" w:name="_Toc509090530"/>
       <w:r>
         <w:t>Identificar Cuidados de Saúde prestados por instituição/cidade/datas</w:t>
       </w:r>
-      <w:bookmarkEnd w:id="28"/>
+      <w:bookmarkEnd w:id="29"/>
     </w:p>
     <w:p>
       <w:pPr>
@@ -8427,11 +8516,11 @@
       <w:pPr>
         <w:pStyle w:val="Cabealho3"/>
       </w:pPr>
-      <w:bookmarkStart w:id="29" w:name="_Toc509071828"/>
+      <w:bookmarkStart w:id="30" w:name="_Toc509090531"/>
       <w:r>
         <w:t>Identificar os Utentes de um prestador/especialidade/instituição</w:t>
       </w:r>
-      <w:bookmarkEnd w:id="29"/>
+      <w:bookmarkEnd w:id="30"/>
     </w:p>
     <w:p>
       <w:pPr>
@@ -8549,11 +8638,11 @@
       <w:pPr>
         <w:pStyle w:val="Cabealho3"/>
       </w:pPr>
-      <w:bookmarkStart w:id="30" w:name="_Toc509071829"/>
+      <w:bookmarkStart w:id="31" w:name="_Toc509090532"/>
       <w:r>
         <w:t>Identificar cuidados de saúde realizados por utente/instituição/prestador</w:t>
       </w:r>
-      <w:bookmarkEnd w:id="30"/>
+      <w:bookmarkEnd w:id="31"/>
     </w:p>
     <w:p>
       <w:pPr>
@@ -8620,7 +8709,7 @@
       <w:pPr>
         <w:pStyle w:val="Cabealho3"/>
       </w:pPr>
-      <w:bookmarkStart w:id="31" w:name="_Toc509071830"/>
+      <w:bookmarkStart w:id="32" w:name="_Toc509090533"/>
       <w:r>
         <w:t xml:space="preserve">Determinar Todas as instituições/prestadores a que um Utente </w:t>
       </w:r>
@@ -8628,7 +8717,7 @@
       <w:r>
         <w:t>já Recorreu</w:t>
       </w:r>
-      <w:bookmarkEnd w:id="31"/>
+      <w:bookmarkEnd w:id="32"/>
       <w:proofErr w:type="gramEnd"/>
     </w:p>
     <w:p>
@@ -8983,12 +9072,12 @@
       <w:pPr>
         <w:pStyle w:val="Cabealho3"/>
       </w:pPr>
-      <w:bookmarkStart w:id="32" w:name="_Toc509071831"/>
+      <w:bookmarkStart w:id="33" w:name="_Toc509090534"/>
       <w:r>
         <w:lastRenderedPageBreak/>
         <w:t>Calcular o Custo Total dos Cuidados de Saúde por utente/especialidade/prestador/datas</w:t>
       </w:r>
-      <w:bookmarkEnd w:id="32"/>
+      <w:bookmarkEnd w:id="33"/>
     </w:p>
     <w:p>
       <w:pPr>
@@ -9295,11 +9384,11 @@
           <w:numId w:val="4"/>
         </w:numPr>
       </w:pPr>
-      <w:bookmarkStart w:id="33" w:name="_Toc509071832"/>
+      <w:bookmarkStart w:id="34" w:name="_Toc509090535"/>
       <w:r>
         <w:t>Predicado Extra</w:t>
       </w:r>
-      <w:bookmarkEnd w:id="33"/>
+      <w:bookmarkEnd w:id="34"/>
     </w:p>
     <w:p>
       <w:pPr>
@@ -9313,11 +9402,11 @@
       <w:pPr>
         <w:pStyle w:val="Cabealho3"/>
       </w:pPr>
-      <w:bookmarkStart w:id="34" w:name="_Toc509071833"/>
+      <w:bookmarkStart w:id="35" w:name="_Toc509090536"/>
       <w:r>
         <w:t>Utentes com Mais Custos</w:t>
       </w:r>
-      <w:bookmarkEnd w:id="34"/>
+      <w:bookmarkEnd w:id="35"/>
     </w:p>
     <w:p>
       <w:pPr>
@@ -9578,12 +9667,12 @@
       <w:pPr>
         <w:pStyle w:val="Cabealho3"/>
       </w:pPr>
-      <w:bookmarkStart w:id="35" w:name="_Toc509071834"/>
+      <w:bookmarkStart w:id="36" w:name="_Toc509090537"/>
       <w:r>
         <w:lastRenderedPageBreak/>
         <w:t>Outros</w:t>
       </w:r>
-      <w:bookmarkEnd w:id="35"/>
+      <w:bookmarkEnd w:id="36"/>
     </w:p>
     <w:p>
       <w:pPr>
@@ -9660,12 +9749,12 @@
       <w:pPr>
         <w:pStyle w:val="Seccao"/>
       </w:pPr>
-      <w:bookmarkStart w:id="36" w:name="_Toc509071835"/>
+      <w:bookmarkStart w:id="37" w:name="_Toc509090538"/>
       <w:r>
         <w:lastRenderedPageBreak/>
         <w:t>Conclusões e Sugestões</w:t>
       </w:r>
-      <w:bookmarkEnd w:id="36"/>
+      <w:bookmarkEnd w:id="37"/>
     </w:p>
     <w:p>
       <w:pPr>
@@ -9706,12 +9795,12 @@
       <w:pPr>
         <w:pStyle w:val="Seccao"/>
       </w:pPr>
-      <w:bookmarkStart w:id="37" w:name="_Toc509071836"/>
+      <w:bookmarkStart w:id="38" w:name="_Toc509090539"/>
       <w:r>
         <w:lastRenderedPageBreak/>
         <w:t>Referências</w:t>
       </w:r>
-      <w:bookmarkEnd w:id="37"/>
+      <w:bookmarkEnd w:id="38"/>
     </w:p>
     <w:p>
       <w:r>
@@ -9722,12 +9811,12 @@
       <w:pPr>
         <w:pStyle w:val="Seccao"/>
       </w:pPr>
-      <w:bookmarkStart w:id="38" w:name="_Toc509071837"/>
+      <w:bookmarkStart w:id="39" w:name="_Toc509090540"/>
       <w:r>
         <w:lastRenderedPageBreak/>
         <w:t>Anexos</w:t>
       </w:r>
-      <w:bookmarkEnd w:id="38"/>
+      <w:bookmarkEnd w:id="39"/>
     </w:p>
     <w:sectPr>
       <w:footerReference w:type="first" r:id="rId10"/>
@@ -9797,7 +9886,7 @@
           <w:rPr>
             <w:noProof/>
           </w:rPr>
-          <w:t>17</w:t>
+          <w:t>16</w:t>
         </w:r>
         <w:r>
           <w:fldChar w:fldCharType="end"/>
@@ -12508,7 +12597,7 @@
 </file>
 
 <file path=customXml/itemProps1.xml><?xml version="1.0" encoding="utf-8"?>
-<ds:datastoreItem xmlns:ds="http://schemas.openxmlformats.org/officeDocument/2006/customXml" ds:itemID="{67FC4354-2417-4E65-8157-6FDD1E44229F}">
+<ds:datastoreItem xmlns:ds="http://schemas.openxmlformats.org/officeDocument/2006/customXml" ds:itemID="{DBF7AE88-E690-46FE-8A30-ED2E63FA35E7}">
   <ds:schemaRefs>
     <ds:schemaRef ds:uri="http://schemas.openxmlformats.org/officeDocument/2006/bibliography"/>
   </ds:schemaRefs>

</xml_diff>

<commit_message>
Adicionado-> rESUMO E MORADA Revisto -> Meta predicados (nao percebi aquele ",predicado".) -> Ponto 8 e 9 alterei so uma palavra ou outra
</commit_message>
<xml_diff>
--- a/TP1/Relatorio/Relatorio.docx
+++ b/TP1/Relatorio/Relatorio.docx
@@ -40,8 +40,17 @@
       <w:pPr>
         <w:pStyle w:val="CorpoTexto"/>
       </w:pPr>
-      <w:bookmarkStart w:id="0" w:name="_GoBack"/>
-      <w:bookmarkEnd w:id="0"/>
+      <w:r>
+        <w:t>O presente relatório pretende explicar a conceção, através de raciocínio e conhecimento, de um sistema de serviços relacionados com a saúde. Para auxiliar esta tarefa, usamos a linguagem de programação em lógica o PROLOG e o meio utilizado para testar todo o conhecimento foi a ferramenta SiCStus.</w:t>
+      </w:r>
+    </w:p>
+    <w:p>
+      <w:pPr>
+        <w:pStyle w:val="CorpoTexto"/>
+      </w:pPr>
+      <w:r>
+        <w:t>Como já referido, este relatório incide na explicação de todo o raciocínio na construção de todo o conhecimento necessário para manipulação de um serviço de cuidados de saúde. Para além disto, serão apresentados os resultados obtidos.</w:t>
+      </w:r>
       <w:r>
         <w:br w:type="page"/>
       </w:r>
@@ -86,7 +95,7 @@
       <w:r>
         <w:fldChar w:fldCharType="separate"/>
       </w:r>
-      <w:hyperlink w:anchor="_Toc509153577" w:history="1">
+      <w:hyperlink w:anchor="_Toc509155773" w:history="1">
         <w:r>
           <w:rPr>
             <w:rStyle w:val="Hiperligao"/>
@@ -128,7 +137,7 @@
             <w:noProof/>
             <w:webHidden/>
           </w:rPr>
-          <w:instrText xml:space="preserve"> PAGEREF _Toc509153577 \h </w:instrText>
+          <w:instrText xml:space="preserve"> PAGEREF _Toc509155773 \h </w:instrText>
         </w:r>
         <w:r>
           <w:rPr>
@@ -172,7 +181,7 @@
           <w:lang w:eastAsia="pt-PT"/>
         </w:rPr>
       </w:pPr>
-      <w:hyperlink w:anchor="_Toc509153578" w:history="1">
+      <w:hyperlink w:anchor="_Toc509155774" w:history="1">
         <w:r>
           <w:rPr>
             <w:rStyle w:val="Hiperligao"/>
@@ -214,7 +223,7 @@
             <w:noProof/>
             <w:webHidden/>
           </w:rPr>
-          <w:instrText xml:space="preserve"> PAGEREF _Toc509153578 \h </w:instrText>
+          <w:instrText xml:space="preserve"> PAGEREF _Toc509155774 \h </w:instrText>
         </w:r>
         <w:r>
           <w:rPr>
@@ -258,7 +267,7 @@
           <w:lang w:eastAsia="pt-PT"/>
         </w:rPr>
       </w:pPr>
-      <w:hyperlink w:anchor="_Toc509153579" w:history="1">
+      <w:hyperlink w:anchor="_Toc509155775" w:history="1">
         <w:r>
           <w:rPr>
             <w:rStyle w:val="Hiperligao"/>
@@ -300,7 +309,7 @@
             <w:noProof/>
             <w:webHidden/>
           </w:rPr>
-          <w:instrText xml:space="preserve"> PAGEREF _Toc509153579 \h </w:instrText>
+          <w:instrText xml:space="preserve"> PAGEREF _Toc509155775 \h </w:instrText>
         </w:r>
         <w:r>
           <w:rPr>
@@ -344,7 +353,7 @@
           <w:lang w:eastAsia="pt-PT"/>
         </w:rPr>
       </w:pPr>
-      <w:hyperlink w:anchor="_Toc509153580" w:history="1">
+      <w:hyperlink w:anchor="_Toc509155776" w:history="1">
         <w:r>
           <w:rPr>
             <w:rStyle w:val="Hiperligao"/>
@@ -386,7 +395,7 @@
             <w:noProof/>
             <w:webHidden/>
           </w:rPr>
-          <w:instrText xml:space="preserve"> PAGEREF _Toc509153580 \h </w:instrText>
+          <w:instrText xml:space="preserve"> PAGEREF _Toc509155776 \h </w:instrText>
         </w:r>
         <w:r>
           <w:rPr>
@@ -430,7 +439,7 @@
           <w:lang w:eastAsia="pt-PT"/>
         </w:rPr>
       </w:pPr>
-      <w:hyperlink w:anchor="_Toc509153581" w:history="1">
+      <w:hyperlink w:anchor="_Toc509155777" w:history="1">
         <w:r>
           <w:rPr>
             <w:rStyle w:val="Hiperligao"/>
@@ -473,7 +482,7 @@
             <w:noProof/>
             <w:webHidden/>
           </w:rPr>
-          <w:instrText xml:space="preserve"> PAGEREF _Toc509153581 \h </w:instrText>
+          <w:instrText xml:space="preserve"> PAGEREF _Toc509155777 \h </w:instrText>
         </w:r>
         <w:r>
           <w:rPr>
@@ -517,7 +526,7 @@
           <w:lang w:eastAsia="pt-PT"/>
         </w:rPr>
       </w:pPr>
-      <w:hyperlink w:anchor="_Toc509153582" w:history="1">
+      <w:hyperlink w:anchor="_Toc509155778" w:history="1">
         <w:r>
           <w:rPr>
             <w:rStyle w:val="Hiperligao"/>
@@ -560,7 +569,7 @@
             <w:noProof/>
             <w:webHidden/>
           </w:rPr>
-          <w:instrText xml:space="preserve"> PAGEREF _Toc509153582 \h </w:instrText>
+          <w:instrText xml:space="preserve"> PAGEREF _Toc509155778 \h </w:instrText>
         </w:r>
         <w:r>
           <w:rPr>
@@ -604,7 +613,7 @@
           <w:lang w:eastAsia="pt-PT"/>
         </w:rPr>
       </w:pPr>
-      <w:hyperlink w:anchor="_Toc509153583" w:history="1">
+      <w:hyperlink w:anchor="_Toc509155779" w:history="1">
         <w:r>
           <w:rPr>
             <w:rStyle w:val="Hiperligao"/>
@@ -647,7 +656,7 @@
             <w:noProof/>
             <w:webHidden/>
           </w:rPr>
-          <w:instrText xml:space="preserve"> PAGEREF _Toc509153583 \h </w:instrText>
+          <w:instrText xml:space="preserve"> PAGEREF _Toc509155779 \h </w:instrText>
         </w:r>
         <w:r>
           <w:rPr>
@@ -667,7 +676,7 @@
             <w:noProof/>
             <w:webHidden/>
           </w:rPr>
-          <w:t>3</w:t>
+          <w:t>4</w:t>
         </w:r>
         <w:r>
           <w:rPr>
@@ -691,7 +700,7 @@
           <w:lang w:eastAsia="pt-PT"/>
         </w:rPr>
       </w:pPr>
-      <w:hyperlink w:anchor="_Toc509153584" w:history="1">
+      <w:hyperlink w:anchor="_Toc509155780" w:history="1">
         <w:r>
           <w:rPr>
             <w:rStyle w:val="Hiperligao"/>
@@ -734,7 +743,7 @@
             <w:noProof/>
             <w:webHidden/>
           </w:rPr>
-          <w:instrText xml:space="preserve"> PAGEREF _Toc509153584 \h </w:instrText>
+          <w:instrText xml:space="preserve"> PAGEREF _Toc509155780 \h </w:instrText>
         </w:r>
         <w:r>
           <w:rPr>
@@ -778,7 +787,7 @@
           <w:lang w:eastAsia="pt-PT"/>
         </w:rPr>
       </w:pPr>
-      <w:hyperlink w:anchor="_Toc509153585" w:history="1">
+      <w:hyperlink w:anchor="_Toc509155781" w:history="1">
         <w:r>
           <w:rPr>
             <w:rStyle w:val="Hiperligao"/>
@@ -821,7 +830,7 @@
             <w:noProof/>
             <w:webHidden/>
           </w:rPr>
-          <w:instrText xml:space="preserve"> PAGEREF _Toc509153585 \h </w:instrText>
+          <w:instrText xml:space="preserve"> PAGEREF _Toc509155781 \h </w:instrText>
         </w:r>
         <w:r>
           <w:rPr>
@@ -865,7 +874,7 @@
           <w:lang w:eastAsia="pt-PT"/>
         </w:rPr>
       </w:pPr>
-      <w:hyperlink w:anchor="_Toc509153586" w:history="1">
+      <w:hyperlink w:anchor="_Toc509155782" w:history="1">
         <w:r>
           <w:rPr>
             <w:rStyle w:val="Hiperligao"/>
@@ -908,7 +917,7 @@
             <w:noProof/>
             <w:webHidden/>
           </w:rPr>
-          <w:instrText xml:space="preserve"> PAGEREF _Toc509153586 \h </w:instrText>
+          <w:instrText xml:space="preserve"> PAGEREF _Toc509155782 \h </w:instrText>
         </w:r>
         <w:r>
           <w:rPr>
@@ -928,7 +937,7 @@
             <w:noProof/>
             <w:webHidden/>
           </w:rPr>
-          <w:t>4</w:t>
+          <w:t>5</w:t>
         </w:r>
         <w:r>
           <w:rPr>
@@ -952,7 +961,7 @@
           <w:lang w:eastAsia="pt-PT"/>
         </w:rPr>
       </w:pPr>
-      <w:hyperlink w:anchor="_Toc509153587" w:history="1">
+      <w:hyperlink w:anchor="_Toc509155783" w:history="1">
         <w:r>
           <w:rPr>
             <w:rStyle w:val="Hiperligao"/>
@@ -994,7 +1003,7 @@
             <w:noProof/>
             <w:webHidden/>
           </w:rPr>
-          <w:instrText xml:space="preserve"> PAGEREF _Toc509153587 \h </w:instrText>
+          <w:instrText xml:space="preserve"> PAGEREF _Toc509155783 \h </w:instrText>
         </w:r>
         <w:r>
           <w:rPr>
@@ -1038,7 +1047,7 @@
           <w:lang w:eastAsia="pt-PT"/>
         </w:rPr>
       </w:pPr>
-      <w:hyperlink w:anchor="_Toc509153588" w:history="1">
+      <w:hyperlink w:anchor="_Toc509155784" w:history="1">
         <w:r>
           <w:rPr>
             <w:rStyle w:val="Hiperligao"/>
@@ -1080,7 +1089,7 @@
             <w:noProof/>
             <w:webHidden/>
           </w:rPr>
-          <w:instrText xml:space="preserve"> PAGEREF _Toc509153588 \h </w:instrText>
+          <w:instrText xml:space="preserve"> PAGEREF _Toc509155784 \h </w:instrText>
         </w:r>
         <w:r>
           <w:rPr>
@@ -1100,7 +1109,7 @@
             <w:noProof/>
             <w:webHidden/>
           </w:rPr>
-          <w:t>5</w:t>
+          <w:t>6</w:t>
         </w:r>
         <w:r>
           <w:rPr>
@@ -1124,7 +1133,7 @@
           <w:lang w:eastAsia="pt-PT"/>
         </w:rPr>
       </w:pPr>
-      <w:hyperlink w:anchor="_Toc509153589" w:history="1">
+      <w:hyperlink w:anchor="_Toc509155785" w:history="1">
         <w:r>
           <w:rPr>
             <w:rStyle w:val="Hiperligao"/>
@@ -1167,7 +1176,7 @@
             <w:noProof/>
             <w:webHidden/>
           </w:rPr>
-          <w:instrText xml:space="preserve"> PAGEREF _Toc509153589 \h </w:instrText>
+          <w:instrText xml:space="preserve"> PAGEREF _Toc509155785 \h </w:instrText>
         </w:r>
         <w:r>
           <w:rPr>
@@ -1187,7 +1196,7 @@
             <w:noProof/>
             <w:webHidden/>
           </w:rPr>
-          <w:t>5</w:t>
+          <w:t>6</w:t>
         </w:r>
         <w:r>
           <w:rPr>
@@ -1211,7 +1220,7 @@
           <w:lang w:eastAsia="pt-PT"/>
         </w:rPr>
       </w:pPr>
-      <w:hyperlink w:anchor="_Toc509153590" w:history="1">
+      <w:hyperlink w:anchor="_Toc509155786" w:history="1">
         <w:r>
           <w:rPr>
             <w:rStyle w:val="Hiperligao"/>
@@ -1254,7 +1263,7 @@
             <w:noProof/>
             <w:webHidden/>
           </w:rPr>
-          <w:instrText xml:space="preserve"> PAGEREF _Toc509153590 \h </w:instrText>
+          <w:instrText xml:space="preserve"> PAGEREF _Toc509155786 \h </w:instrText>
         </w:r>
         <w:r>
           <w:rPr>
@@ -1298,7 +1307,7 @@
           <w:lang w:eastAsia="pt-PT"/>
         </w:rPr>
       </w:pPr>
-      <w:hyperlink w:anchor="_Toc509153591" w:history="1">
+      <w:hyperlink w:anchor="_Toc509155787" w:history="1">
         <w:r>
           <w:rPr>
             <w:rStyle w:val="Hiperligao"/>
@@ -1340,7 +1349,7 @@
             <w:noProof/>
             <w:webHidden/>
           </w:rPr>
-          <w:instrText xml:space="preserve"> PAGEREF _Toc509153591 \h </w:instrText>
+          <w:instrText xml:space="preserve"> PAGEREF _Toc509155787 \h </w:instrText>
         </w:r>
         <w:r>
           <w:rPr>
@@ -1384,7 +1393,7 @@
           <w:lang w:eastAsia="pt-PT"/>
         </w:rPr>
       </w:pPr>
-      <w:hyperlink w:anchor="_Toc509153592" w:history="1">
+      <w:hyperlink w:anchor="_Toc509155788" w:history="1">
         <w:r>
           <w:rPr>
             <w:rStyle w:val="Hiperligao"/>
@@ -1427,7 +1436,7 @@
             <w:noProof/>
             <w:webHidden/>
           </w:rPr>
-          <w:instrText xml:space="preserve"> PAGEREF _Toc509153592 \h </w:instrText>
+          <w:instrText xml:space="preserve"> PAGEREF _Toc509155788 \h </w:instrText>
         </w:r>
         <w:r>
           <w:rPr>
@@ -1471,7 +1480,7 @@
           <w:lang w:eastAsia="pt-PT"/>
         </w:rPr>
       </w:pPr>
-      <w:hyperlink w:anchor="_Toc509153593" w:history="1">
+      <w:hyperlink w:anchor="_Toc509155789" w:history="1">
         <w:r>
           <w:rPr>
             <w:rStyle w:val="Hiperligao"/>
@@ -1514,7 +1523,7 @@
             <w:noProof/>
             <w:webHidden/>
           </w:rPr>
-          <w:instrText xml:space="preserve"> PAGEREF _Toc509153593 \h </w:instrText>
+          <w:instrText xml:space="preserve"> PAGEREF _Toc509155789 \h </w:instrText>
         </w:r>
         <w:r>
           <w:rPr>
@@ -1534,7 +1543,7 @@
             <w:noProof/>
             <w:webHidden/>
           </w:rPr>
-          <w:t>8</w:t>
+          <w:t>9</w:t>
         </w:r>
         <w:r>
           <w:rPr>
@@ -1558,7 +1567,7 @@
           <w:lang w:eastAsia="pt-PT"/>
         </w:rPr>
       </w:pPr>
-      <w:hyperlink w:anchor="_Toc509153594" w:history="1">
+      <w:hyperlink w:anchor="_Toc509155790" w:history="1">
         <w:r>
           <w:rPr>
             <w:rStyle w:val="Hiperligao"/>
@@ -1601,7 +1610,7 @@
             <w:noProof/>
             <w:webHidden/>
           </w:rPr>
-          <w:instrText xml:space="preserve"> PAGEREF _Toc509153594 \h </w:instrText>
+          <w:instrText xml:space="preserve"> PAGEREF _Toc509155790 \h </w:instrText>
         </w:r>
         <w:r>
           <w:rPr>
@@ -1621,7 +1630,7 @@
             <w:noProof/>
             <w:webHidden/>
           </w:rPr>
-          <w:t>9</w:t>
+          <w:t>10</w:t>
         </w:r>
         <w:r>
           <w:rPr>
@@ -1645,7 +1654,7 @@
           <w:lang w:eastAsia="pt-PT"/>
         </w:rPr>
       </w:pPr>
-      <w:hyperlink w:anchor="_Toc509153595" w:history="1">
+      <w:hyperlink w:anchor="_Toc509155791" w:history="1">
         <w:r>
           <w:rPr>
             <w:rStyle w:val="Hiperligao"/>
@@ -1688,7 +1697,7 @@
             <w:noProof/>
             <w:webHidden/>
           </w:rPr>
-          <w:instrText xml:space="preserve"> PAGEREF _Toc509153595 \h </w:instrText>
+          <w:instrText xml:space="preserve"> PAGEREF _Toc509155791 \h </w:instrText>
         </w:r>
         <w:r>
           <w:rPr>
@@ -1732,7 +1741,7 @@
           <w:lang w:eastAsia="pt-PT"/>
         </w:rPr>
       </w:pPr>
-      <w:hyperlink w:anchor="_Toc509153596" w:history="1">
+      <w:hyperlink w:anchor="_Toc509155792" w:history="1">
         <w:r>
           <w:rPr>
             <w:rStyle w:val="Hiperligao"/>
@@ -1775,7 +1784,7 @@
             <w:noProof/>
             <w:webHidden/>
           </w:rPr>
-          <w:instrText xml:space="preserve"> PAGEREF _Toc509153596 \h </w:instrText>
+          <w:instrText xml:space="preserve"> PAGEREF _Toc509155792 \h </w:instrText>
         </w:r>
         <w:r>
           <w:rPr>
@@ -1795,7 +1804,7 @@
             <w:noProof/>
             <w:webHidden/>
           </w:rPr>
-          <w:t>10</w:t>
+          <w:t>11</w:t>
         </w:r>
         <w:r>
           <w:rPr>
@@ -1819,7 +1828,7 @@
           <w:lang w:eastAsia="pt-PT"/>
         </w:rPr>
       </w:pPr>
-      <w:hyperlink w:anchor="_Toc509153597" w:history="1">
+      <w:hyperlink w:anchor="_Toc509155793" w:history="1">
         <w:r>
           <w:rPr>
             <w:rStyle w:val="Hiperligao"/>
@@ -1862,7 +1871,7 @@
             <w:noProof/>
             <w:webHidden/>
           </w:rPr>
-          <w:instrText xml:space="preserve"> PAGEREF _Toc509153597 \h </w:instrText>
+          <w:instrText xml:space="preserve"> PAGEREF _Toc509155793 \h </w:instrText>
         </w:r>
         <w:r>
           <w:rPr>
@@ -1906,7 +1915,7 @@
           <w:lang w:eastAsia="pt-PT"/>
         </w:rPr>
       </w:pPr>
-      <w:hyperlink w:anchor="_Toc509153598" w:history="1">
+      <w:hyperlink w:anchor="_Toc509155794" w:history="1">
         <w:r>
           <w:rPr>
             <w:rStyle w:val="Hiperligao"/>
@@ -1949,7 +1958,7 @@
             <w:noProof/>
             <w:webHidden/>
           </w:rPr>
-          <w:instrText xml:space="preserve"> PAGEREF _Toc509153598 \h </w:instrText>
+          <w:instrText xml:space="preserve"> PAGEREF _Toc509155794 \h </w:instrText>
         </w:r>
         <w:r>
           <w:rPr>
@@ -1969,7 +1978,7 @@
             <w:noProof/>
             <w:webHidden/>
           </w:rPr>
-          <w:t>11</w:t>
+          <w:t>12</w:t>
         </w:r>
         <w:r>
           <w:rPr>
@@ -1993,7 +2002,7 @@
           <w:lang w:eastAsia="pt-PT"/>
         </w:rPr>
       </w:pPr>
-      <w:hyperlink w:anchor="_Toc509153599" w:history="1">
+      <w:hyperlink w:anchor="_Toc509155795" w:history="1">
         <w:r>
           <w:rPr>
             <w:rStyle w:val="Hiperligao"/>
@@ -2036,7 +2045,7 @@
             <w:noProof/>
             <w:webHidden/>
           </w:rPr>
-          <w:instrText xml:space="preserve"> PAGEREF _Toc509153599 \h </w:instrText>
+          <w:instrText xml:space="preserve"> PAGEREF _Toc509155795 \h </w:instrText>
         </w:r>
         <w:r>
           <w:rPr>
@@ -2080,7 +2089,7 @@
           <w:lang w:eastAsia="pt-PT"/>
         </w:rPr>
       </w:pPr>
-      <w:hyperlink w:anchor="_Toc509153600" w:history="1">
+      <w:hyperlink w:anchor="_Toc509155796" w:history="1">
         <w:r>
           <w:rPr>
             <w:rStyle w:val="Hiperligao"/>
@@ -2123,7 +2132,7 @@
             <w:noProof/>
             <w:webHidden/>
           </w:rPr>
-          <w:instrText xml:space="preserve"> PAGEREF _Toc509153600 \h </w:instrText>
+          <w:instrText xml:space="preserve"> PAGEREF _Toc509155796 \h </w:instrText>
         </w:r>
         <w:r>
           <w:rPr>
@@ -2167,7 +2176,7 @@
           <w:lang w:eastAsia="pt-PT"/>
         </w:rPr>
       </w:pPr>
-      <w:hyperlink w:anchor="_Toc509153601" w:history="1">
+      <w:hyperlink w:anchor="_Toc509155797" w:history="1">
         <w:r>
           <w:rPr>
             <w:rStyle w:val="Hiperligao"/>
@@ -2210,7 +2219,7 @@
             <w:noProof/>
             <w:webHidden/>
           </w:rPr>
-          <w:instrText xml:space="preserve"> PAGEREF _Toc509153601 \h </w:instrText>
+          <w:instrText xml:space="preserve"> PAGEREF _Toc509155797 \h </w:instrText>
         </w:r>
         <w:r>
           <w:rPr>
@@ -2230,7 +2239,7 @@
             <w:noProof/>
             <w:webHidden/>
           </w:rPr>
-          <w:t>13</w:t>
+          <w:t>14</w:t>
         </w:r>
         <w:r>
           <w:rPr>
@@ -2254,7 +2263,7 @@
           <w:lang w:eastAsia="pt-PT"/>
         </w:rPr>
       </w:pPr>
-      <w:hyperlink w:anchor="_Toc509153602" w:history="1">
+      <w:hyperlink w:anchor="_Toc509155798" w:history="1">
         <w:r>
           <w:rPr>
             <w:rStyle w:val="Hiperligao"/>
@@ -2297,7 +2306,7 @@
             <w:noProof/>
             <w:webHidden/>
           </w:rPr>
-          <w:instrText xml:space="preserve"> PAGEREF _Toc509153602 \h </w:instrText>
+          <w:instrText xml:space="preserve"> PAGEREF _Toc509155798 \h </w:instrText>
         </w:r>
         <w:r>
           <w:rPr>
@@ -2341,7 +2350,7 @@
           <w:lang w:eastAsia="pt-PT"/>
         </w:rPr>
       </w:pPr>
-      <w:hyperlink w:anchor="_Toc509153603" w:history="1">
+      <w:hyperlink w:anchor="_Toc509155799" w:history="1">
         <w:r>
           <w:rPr>
             <w:rStyle w:val="Hiperligao"/>
@@ -2383,7 +2392,7 @@
             <w:noProof/>
             <w:webHidden/>
           </w:rPr>
-          <w:instrText xml:space="preserve"> PAGEREF _Toc509153603 \h </w:instrText>
+          <w:instrText xml:space="preserve"> PAGEREF _Toc509155799 \h </w:instrText>
         </w:r>
         <w:r>
           <w:rPr>
@@ -2403,7 +2412,7 @@
             <w:noProof/>
             <w:webHidden/>
           </w:rPr>
-          <w:t>14</w:t>
+          <w:t>15</w:t>
         </w:r>
         <w:r>
           <w:rPr>
@@ -2427,7 +2436,7 @@
           <w:lang w:eastAsia="pt-PT"/>
         </w:rPr>
       </w:pPr>
-      <w:hyperlink w:anchor="_Toc509153604" w:history="1">
+      <w:hyperlink w:anchor="_Toc509155800" w:history="1">
         <w:r>
           <w:rPr>
             <w:rStyle w:val="Hiperligao"/>
@@ -2470,7 +2479,7 @@
             <w:noProof/>
             <w:webHidden/>
           </w:rPr>
-          <w:instrText xml:space="preserve"> PAGEREF _Toc509153604 \h </w:instrText>
+          <w:instrText xml:space="preserve"> PAGEREF _Toc509155800 \h </w:instrText>
         </w:r>
         <w:r>
           <w:rPr>
@@ -2490,7 +2499,7 @@
             <w:noProof/>
             <w:webHidden/>
           </w:rPr>
-          <w:t>14</w:t>
+          <w:t>15</w:t>
         </w:r>
         <w:r>
           <w:rPr>
@@ -2514,7 +2523,7 @@
           <w:lang w:eastAsia="pt-PT"/>
         </w:rPr>
       </w:pPr>
-      <w:hyperlink w:anchor="_Toc509153605" w:history="1">
+      <w:hyperlink w:anchor="_Toc509155801" w:history="1">
         <w:r>
           <w:rPr>
             <w:rStyle w:val="Hiperligao"/>
@@ -2557,7 +2566,7 @@
             <w:noProof/>
             <w:webHidden/>
           </w:rPr>
-          <w:instrText xml:space="preserve"> PAGEREF _Toc509153605 \h </w:instrText>
+          <w:instrText xml:space="preserve"> PAGEREF _Toc509155801 \h </w:instrText>
         </w:r>
         <w:r>
           <w:rPr>
@@ -2577,7 +2586,7 @@
             <w:noProof/>
             <w:webHidden/>
           </w:rPr>
-          <w:t>15</w:t>
+          <w:t>16</w:t>
         </w:r>
         <w:r>
           <w:rPr>
@@ -2601,7 +2610,7 @@
           <w:lang w:eastAsia="pt-PT"/>
         </w:rPr>
       </w:pPr>
-      <w:hyperlink w:anchor="_Toc509153606" w:history="1">
+      <w:hyperlink w:anchor="_Toc509155802" w:history="1">
         <w:r>
           <w:rPr>
             <w:rStyle w:val="Hiperligao"/>
@@ -2644,7 +2653,7 @@
             <w:noProof/>
             <w:webHidden/>
           </w:rPr>
-          <w:instrText xml:space="preserve"> PAGEREF _Toc509153606 \h </w:instrText>
+          <w:instrText xml:space="preserve"> PAGEREF _Toc509155802 \h </w:instrText>
         </w:r>
         <w:r>
           <w:rPr>
@@ -2664,7 +2673,7 @@
             <w:noProof/>
             <w:webHidden/>
           </w:rPr>
-          <w:t>15</w:t>
+          <w:t>16</w:t>
         </w:r>
         <w:r>
           <w:rPr>
@@ -2688,7 +2697,7 @@
           <w:lang w:eastAsia="pt-PT"/>
         </w:rPr>
       </w:pPr>
-      <w:hyperlink w:anchor="_Toc509153607" w:history="1">
+      <w:hyperlink w:anchor="_Toc509155803" w:history="1">
         <w:r>
           <w:rPr>
             <w:rStyle w:val="Hiperligao"/>
@@ -2731,7 +2740,7 @@
             <w:noProof/>
             <w:webHidden/>
           </w:rPr>
-          <w:instrText xml:space="preserve"> PAGEREF _Toc509153607 \h </w:instrText>
+          <w:instrText xml:space="preserve"> PAGEREF _Toc509155803 \h </w:instrText>
         </w:r>
         <w:r>
           <w:rPr>
@@ -2751,7 +2760,7 @@
             <w:noProof/>
             <w:webHidden/>
           </w:rPr>
-          <w:t>16</w:t>
+          <w:t>17</w:t>
         </w:r>
         <w:r>
           <w:rPr>
@@ -2775,7 +2784,7 @@
           <w:lang w:eastAsia="pt-PT"/>
         </w:rPr>
       </w:pPr>
-      <w:hyperlink w:anchor="_Toc509153608" w:history="1">
+      <w:hyperlink w:anchor="_Toc509155804" w:history="1">
         <w:r>
           <w:rPr>
             <w:rStyle w:val="Hiperligao"/>
@@ -2818,7 +2827,7 @@
             <w:noProof/>
             <w:webHidden/>
           </w:rPr>
-          <w:instrText xml:space="preserve"> PAGEREF _Toc509153608 \h </w:instrText>
+          <w:instrText xml:space="preserve"> PAGEREF _Toc509155804 \h </w:instrText>
         </w:r>
         <w:r>
           <w:rPr>
@@ -2838,7 +2847,7 @@
             <w:noProof/>
             <w:webHidden/>
           </w:rPr>
-          <w:t>17</w:t>
+          <w:t>18</w:t>
         </w:r>
         <w:r>
           <w:rPr>
@@ -2862,7 +2871,7 @@
           <w:lang w:eastAsia="pt-PT"/>
         </w:rPr>
       </w:pPr>
-      <w:hyperlink w:anchor="_Toc509153609" w:history="1">
+      <w:hyperlink w:anchor="_Toc509155805" w:history="1">
         <w:r>
           <w:rPr>
             <w:rStyle w:val="Hiperligao"/>
@@ -2905,7 +2914,7 @@
             <w:noProof/>
             <w:webHidden/>
           </w:rPr>
-          <w:instrText xml:space="preserve"> PAGEREF _Toc509153609 \h </w:instrText>
+          <w:instrText xml:space="preserve"> PAGEREF _Toc509155805 \h </w:instrText>
         </w:r>
         <w:r>
           <w:rPr>
@@ -2925,7 +2934,7 @@
             <w:noProof/>
             <w:webHidden/>
           </w:rPr>
-          <w:t>17</w:t>
+          <w:t>18</w:t>
         </w:r>
         <w:r>
           <w:rPr>
@@ -2949,7 +2958,7 @@
           <w:lang w:eastAsia="pt-PT"/>
         </w:rPr>
       </w:pPr>
-      <w:hyperlink w:anchor="_Toc509153610" w:history="1">
+      <w:hyperlink w:anchor="_Toc509155806" w:history="1">
         <w:r>
           <w:rPr>
             <w:rStyle w:val="Hiperligao"/>
@@ -2992,7 +3001,7 @@
             <w:noProof/>
             <w:webHidden/>
           </w:rPr>
-          <w:instrText xml:space="preserve"> PAGEREF _Toc509153610 \h </w:instrText>
+          <w:instrText xml:space="preserve"> PAGEREF _Toc509155806 \h </w:instrText>
         </w:r>
         <w:r>
           <w:rPr>
@@ -3012,7 +3021,7 @@
             <w:noProof/>
             <w:webHidden/>
           </w:rPr>
-          <w:t>18</w:t>
+          <w:t>19</w:t>
         </w:r>
         <w:r>
           <w:rPr>
@@ -3036,7 +3045,7 @@
           <w:lang w:eastAsia="pt-PT"/>
         </w:rPr>
       </w:pPr>
-      <w:hyperlink w:anchor="_Toc509153611" w:history="1">
+      <w:hyperlink w:anchor="_Toc509155807" w:history="1">
         <w:r>
           <w:rPr>
             <w:rStyle w:val="Hiperligao"/>
@@ -3078,7 +3087,7 @@
             <w:noProof/>
             <w:webHidden/>
           </w:rPr>
-          <w:instrText xml:space="preserve"> PAGEREF _Toc509153611 \h </w:instrText>
+          <w:instrText xml:space="preserve"> PAGEREF _Toc509155807 \h </w:instrText>
         </w:r>
         <w:r>
           <w:rPr>
@@ -3098,7 +3107,7 @@
             <w:noProof/>
             <w:webHidden/>
           </w:rPr>
-          <w:t>18</w:t>
+          <w:t>19</w:t>
         </w:r>
         <w:r>
           <w:rPr>
@@ -3122,7 +3131,7 @@
           <w:lang w:eastAsia="pt-PT"/>
         </w:rPr>
       </w:pPr>
-      <w:hyperlink w:anchor="_Toc509153612" w:history="1">
+      <w:hyperlink w:anchor="_Toc509155808" w:history="1">
         <w:r>
           <w:rPr>
             <w:rStyle w:val="Hiperligao"/>
@@ -3165,7 +3174,7 @@
             <w:noProof/>
             <w:webHidden/>
           </w:rPr>
-          <w:instrText xml:space="preserve"> PAGEREF _Toc509153612 \h </w:instrText>
+          <w:instrText xml:space="preserve"> PAGEREF _Toc509155808 \h </w:instrText>
         </w:r>
         <w:r>
           <w:rPr>
@@ -3185,7 +3194,7 @@
             <w:noProof/>
             <w:webHidden/>
           </w:rPr>
-          <w:t>19</w:t>
+          <w:t>20</w:t>
         </w:r>
         <w:r>
           <w:rPr>
@@ -3209,7 +3218,7 @@
           <w:lang w:eastAsia="pt-PT"/>
         </w:rPr>
       </w:pPr>
-      <w:hyperlink w:anchor="_Toc509153613" w:history="1">
+      <w:hyperlink w:anchor="_Toc509155809" w:history="1">
         <w:r>
           <w:rPr>
             <w:rStyle w:val="Hiperligao"/>
@@ -3252,7 +3261,7 @@
             <w:noProof/>
             <w:webHidden/>
           </w:rPr>
-          <w:instrText xml:space="preserve"> PAGEREF _Toc509153613 \h </w:instrText>
+          <w:instrText xml:space="preserve"> PAGEREF _Toc509155809 \h </w:instrText>
         </w:r>
         <w:r>
           <w:rPr>
@@ -3272,7 +3281,7 @@
             <w:noProof/>
             <w:webHidden/>
           </w:rPr>
-          <w:t>19</w:t>
+          <w:t>20</w:t>
         </w:r>
         <w:r>
           <w:rPr>
@@ -3296,7 +3305,7 @@
           <w:lang w:eastAsia="pt-PT"/>
         </w:rPr>
       </w:pPr>
-      <w:hyperlink w:anchor="_Toc509153614" w:history="1">
+      <w:hyperlink w:anchor="_Toc509155810" w:history="1">
         <w:r>
           <w:rPr>
             <w:rStyle w:val="Hiperligao"/>
@@ -3339,7 +3348,7 @@
             <w:noProof/>
             <w:webHidden/>
           </w:rPr>
-          <w:instrText xml:space="preserve"> PAGEREF _Toc509153614 \h </w:instrText>
+          <w:instrText xml:space="preserve"> PAGEREF _Toc509155810 \h </w:instrText>
         </w:r>
         <w:r>
           <w:rPr>
@@ -3359,7 +3368,7 @@
             <w:noProof/>
             <w:webHidden/>
           </w:rPr>
-          <w:t>20</w:t>
+          <w:t>21</w:t>
         </w:r>
         <w:r>
           <w:rPr>
@@ -3383,7 +3392,7 @@
           <w:lang w:eastAsia="pt-PT"/>
         </w:rPr>
       </w:pPr>
-      <w:hyperlink w:anchor="_Toc509153615" w:history="1">
+      <w:hyperlink w:anchor="_Toc509155811" w:history="1">
         <w:r>
           <w:rPr>
             <w:rStyle w:val="Hiperligao"/>
@@ -3425,7 +3434,7 @@
             <w:noProof/>
             <w:webHidden/>
           </w:rPr>
-          <w:instrText xml:space="preserve"> PAGEREF _Toc509153615 \h </w:instrText>
+          <w:instrText xml:space="preserve"> PAGEREF _Toc509155811 \h </w:instrText>
         </w:r>
         <w:r>
           <w:rPr>
@@ -3445,7 +3454,7 @@
             <w:noProof/>
             <w:webHidden/>
           </w:rPr>
-          <w:t>22</w:t>
+          <w:t>23</w:t>
         </w:r>
         <w:r>
           <w:rPr>
@@ -3469,7 +3478,7 @@
           <w:lang w:eastAsia="pt-PT"/>
         </w:rPr>
       </w:pPr>
-      <w:hyperlink w:anchor="_Toc509153616" w:history="1">
+      <w:hyperlink w:anchor="_Toc509155812" w:history="1">
         <w:r>
           <w:rPr>
             <w:rStyle w:val="Hiperligao"/>
@@ -3511,7 +3520,7 @@
             <w:noProof/>
             <w:webHidden/>
           </w:rPr>
-          <w:instrText xml:space="preserve"> PAGEREF _Toc509153616 \h </w:instrText>
+          <w:instrText xml:space="preserve"> PAGEREF _Toc509155812 \h </w:instrText>
         </w:r>
         <w:r>
           <w:rPr>
@@ -3531,7 +3540,7 @@
             <w:noProof/>
             <w:webHidden/>
           </w:rPr>
-          <w:t>23</w:t>
+          <w:t>24</w:t>
         </w:r>
         <w:r>
           <w:rPr>
@@ -3555,7 +3564,7 @@
           <w:lang w:eastAsia="pt-PT"/>
         </w:rPr>
       </w:pPr>
-      <w:hyperlink w:anchor="_Toc509153617" w:history="1">
+      <w:hyperlink w:anchor="_Toc509155813" w:history="1">
         <w:r>
           <w:rPr>
             <w:rStyle w:val="Hiperligao"/>
@@ -3597,7 +3606,7 @@
             <w:noProof/>
             <w:webHidden/>
           </w:rPr>
-          <w:instrText xml:space="preserve"> PAGEREF _Toc509153617 \h </w:instrText>
+          <w:instrText xml:space="preserve"> PAGEREF _Toc509155813 \h </w:instrText>
         </w:r>
         <w:r>
           <w:rPr>
@@ -3617,7 +3626,7 @@
             <w:noProof/>
             <w:webHidden/>
           </w:rPr>
-          <w:t>24</w:t>
+          <w:t>25</w:t>
         </w:r>
         <w:r>
           <w:rPr>
@@ -5615,11 +5624,11 @@
       <w:pPr>
         <w:pStyle w:val="Seccao"/>
       </w:pPr>
-      <w:bookmarkStart w:id="1" w:name="_Toc509153577"/>
+      <w:bookmarkStart w:id="0" w:name="_Toc509155773"/>
       <w:r>
         <w:t>Introdução</w:t>
       </w:r>
-      <w:bookmarkEnd w:id="1"/>
+      <w:bookmarkEnd w:id="0"/>
     </w:p>
     <w:p>
       <w:pPr>
@@ -5680,12 +5689,12 @@
       <w:pPr>
         <w:pStyle w:val="Seccao"/>
       </w:pPr>
-      <w:bookmarkStart w:id="2" w:name="_Toc509153578"/>
+      <w:bookmarkStart w:id="1" w:name="_Toc509155774"/>
       <w:r>
         <w:lastRenderedPageBreak/>
         <w:t>Preliminares</w:t>
       </w:r>
-      <w:bookmarkEnd w:id="2"/>
+      <w:bookmarkEnd w:id="1"/>
     </w:p>
     <w:p>
       <w:pPr>
@@ -5862,12 +5871,12 @@
       <w:pPr>
         <w:pStyle w:val="Seccao"/>
       </w:pPr>
-      <w:bookmarkStart w:id="3" w:name="_Toc509153579"/>
+      <w:bookmarkStart w:id="2" w:name="_Toc509155775"/>
       <w:r>
         <w:lastRenderedPageBreak/>
         <w:t>Descrição do Trabalho e Análise de Resultados</w:t>
       </w:r>
-      <w:bookmarkEnd w:id="3"/>
+      <w:bookmarkEnd w:id="2"/>
     </w:p>
     <w:p>
       <w:pPr>
@@ -5877,364 +5886,522 @@
           <w:numId w:val="4"/>
         </w:numPr>
       </w:pPr>
-      <w:bookmarkStart w:id="4" w:name="_Toc509153580"/>
+      <w:bookmarkStart w:id="3" w:name="_Toc509155776"/>
       <w:r>
         <w:t>Predicado Base</w:t>
       </w:r>
+      <w:bookmarkEnd w:id="3"/>
+      <w:r>
+        <w:t xml:space="preserve"> </w:t>
+      </w:r>
+    </w:p>
+    <w:p>
+      <w:pPr>
+        <w:pStyle w:val="Cabealho3"/>
+      </w:pPr>
+      <w:bookmarkStart w:id="4" w:name="_Toc509155777"/>
+      <w:r>
+        <w:t>Cuidado</w:t>
+      </w:r>
       <w:bookmarkEnd w:id="4"/>
-      <w:r>
+    </w:p>
+    <w:p>
+      <w:pPr>
+        <w:pStyle w:val="CorpoTexto"/>
+      </w:pPr>
+      <w:r>
+        <w:t xml:space="preserve">Na nossa base de conhecimento o predicado utente representa um indivíduo ao qual é prestado um determinado cuidado, podemos então deduzir, que no mundo real o utente será um cidadão comum. Portanto tem de possuir um nome, mas como um nome não identifica inequivocamente uma pessoa numa atividade é necessário um identificador. Precisamos ainda de um campo com a idade dos cidadãos, </w:t>
+      </w:r>
+      <w:r>
+        <w:t>pois podemos querer identifica-los por idades,</w:t>
+      </w:r>
+      <w:r>
+        <w:t xml:space="preserve"> e também da sua morada para que possamos identificar os utentes de diferentes localidades. Para caraterizar a morada de um utente decidimos criar um predicado morada, sendo que esta contém um campo relativo à rua da morada do mesmo, outra relativo à localidade e outro relativo à cidade. </w:t>
+      </w:r>
+    </w:p>
+    <w:p>
+      <w:pPr>
+        <w:pStyle w:val="CorpoTexto"/>
+      </w:pPr>
+      <w:r>
+        <w:t xml:space="preserve">Pelas razões referidas anteriormente, decidimos criar o predicado:  </w:t>
+      </w:r>
+    </w:p>
+    <w:p>
+      <w:pPr>
+        <w:pStyle w:val="CorpoTexto"/>
+      </w:pPr>
+      <w:r>
+        <w:t xml:space="preserve">utente: </w:t>
+      </w:r>
+      <w:proofErr w:type="spellStart"/>
+      <w:r>
+        <w:t>IdUt</w:t>
+      </w:r>
+      <w:proofErr w:type="spellEnd"/>
+      <w:r>
+        <w:t>, Nome, Idade, Morada -&gt; {</w:t>
+      </w:r>
+      <w:proofErr w:type="gramStart"/>
+      <w:r>
+        <w:t>V,F</w:t>
+      </w:r>
+      <w:proofErr w:type="gramEnd"/>
+      <w:r>
+        <w:t>}</w:t>
+      </w:r>
+    </w:p>
+    <w:p>
+      <w:pPr>
+        <w:pStyle w:val="CorpoTexto"/>
+        <w:rPr>
+          <w:b/>
+        </w:rPr>
+      </w:pPr>
+      <w:proofErr w:type="gramStart"/>
+      <w:r>
+        <w:rPr>
+          <w:b/>
+        </w:rPr>
+        <w:t xml:space="preserve">utente( </w:t>
+      </w:r>
+      <w:proofErr w:type="spellStart"/>
+      <w:r>
+        <w:rPr>
+          <w:b/>
+        </w:rPr>
+        <w:t>ID</w:t>
+      </w:r>
+      <w:proofErr w:type="gramEnd"/>
+      <w:r>
+        <w:rPr>
+          <w:b/>
+        </w:rPr>
+        <w:t>,Nome,Idade,morada</w:t>
+      </w:r>
+      <w:proofErr w:type="spellEnd"/>
+      <w:r>
+        <w:rPr>
+          <w:b/>
+        </w:rPr>
+        <w:t xml:space="preserve">( </w:t>
+      </w:r>
+      <w:proofErr w:type="spellStart"/>
+      <w:r>
+        <w:rPr>
+          <w:b/>
+        </w:rPr>
+        <w:t>Rua,Localidade,Cidade</w:t>
+      </w:r>
+      <w:proofErr w:type="spellEnd"/>
+      <w:r>
+        <w:rPr>
+          <w:b/>
+        </w:rPr>
+        <w:t xml:space="preserve"> ) )</w:t>
+      </w:r>
+    </w:p>
+    <w:p>
+      <w:pPr>
+        <w:pStyle w:val="CorpoTexto"/>
+      </w:pPr>
+      <w:r>
+        <w:t>De seguida apresentamos alguns exemplos relativos a utentes presentes na base de conhecimento:</w:t>
+      </w:r>
+    </w:p>
+    <w:p>
+      <w:pPr>
+        <w:pStyle w:val="CorpoTexto"/>
+      </w:pPr>
+      <w:proofErr w:type="gramStart"/>
+      <w:r>
+        <w:t>utente( 1</w:t>
+      </w:r>
+      <w:proofErr w:type="gramEnd"/>
+      <w:r>
+        <w:t xml:space="preserve">,ana,14,morada( 'Rua do </w:t>
+      </w:r>
+      <w:proofErr w:type="spellStart"/>
+      <w:r>
+        <w:t>Louro','Caldas</w:t>
+      </w:r>
+      <w:proofErr w:type="spellEnd"/>
+      <w:r>
+        <w:t xml:space="preserve"> das Taipas','</w:t>
+      </w:r>
+      <w:proofErr w:type="spellStart"/>
+      <w:r>
+        <w:t>Guimaraes</w:t>
+      </w:r>
+      <w:proofErr w:type="spellEnd"/>
+      <w:r>
+        <w:t>' ) ).</w:t>
+      </w:r>
+    </w:p>
+    <w:p>
+      <w:pPr>
+        <w:pStyle w:val="CorpoTexto"/>
+      </w:pPr>
+      <w:proofErr w:type="gramStart"/>
+      <w:r>
+        <w:t>utente( 2</w:t>
+      </w:r>
+      <w:proofErr w:type="gramEnd"/>
+      <w:r>
+        <w:t xml:space="preserve">,luis,13,morada( 'Rua do </w:t>
+      </w:r>
+      <w:proofErr w:type="spellStart"/>
+      <w:r>
+        <w:t>Azevinho','Braga','Braga</w:t>
+      </w:r>
+      <w:proofErr w:type="spellEnd"/>
+      <w:r>
+        <w:t>' ) ).</w:t>
+      </w:r>
+    </w:p>
+    <w:p>
+      <w:pPr>
+        <w:pStyle w:val="Cabealho3"/>
+      </w:pPr>
+      <w:bookmarkStart w:id="5" w:name="_Toc509155778"/>
+      <w:r>
+        <w:t>Morada</w:t>
+      </w:r>
+      <w:bookmarkEnd w:id="5"/>
+    </w:p>
+    <w:p>
+      <w:pPr>
+        <w:ind w:firstLine="708"/>
+        <w:jc w:val="both"/>
+      </w:pPr>
+      <w:r>
+        <w:t xml:space="preserve">No predicado utente está presente um campo morada. Como a morada de um cidadão é algo complexo decidimos então criar um predicado que nos permitisse ter um maior controlo sobre a morada de um individuo. Assim neste predicado decidimos incluir a </w:t>
+      </w:r>
+      <w:r>
+        <w:rPr>
+          <w:i/>
+        </w:rPr>
+        <w:t>rua</w:t>
+      </w:r>
+      <w:r>
+        <w:t xml:space="preserve">, local onde reside uma pessoa (neste campo rua já está incluído o número da porta), </w:t>
+      </w:r>
+      <w:r>
+        <w:rPr>
+          <w:i/>
+        </w:rPr>
+        <w:t>localidade</w:t>
+      </w:r>
+      <w:r>
+        <w:t xml:space="preserve"> e </w:t>
+      </w:r>
+      <w:r>
+        <w:rPr>
+          <w:i/>
+        </w:rPr>
+        <w:t>cidade</w:t>
+      </w:r>
+      <w:r>
+        <w:t>.</w:t>
+      </w:r>
+    </w:p>
+    <w:p>
+      <w:pPr>
+        <w:ind w:firstLine="708"/>
+        <w:rPr>
+          <w:b/>
+        </w:rPr>
+      </w:pPr>
+      <w:proofErr w:type="gramStart"/>
+      <w:r>
+        <w:rPr>
+          <w:b/>
+        </w:rPr>
+        <w:t xml:space="preserve">morada( </w:t>
+      </w:r>
+      <w:proofErr w:type="spellStart"/>
+      <w:r>
+        <w:rPr>
+          <w:b/>
+        </w:rPr>
+        <w:t>rua</w:t>
+      </w:r>
+      <w:proofErr w:type="gramEnd"/>
+      <w:r>
+        <w:rPr>
+          <w:b/>
+        </w:rPr>
+        <w:t>,localidade,cidade</w:t>
+      </w:r>
+      <w:proofErr w:type="spellEnd"/>
+      <w:r>
+        <w:rPr>
+          <w:b/>
+        </w:rPr>
+        <w:t xml:space="preserve">). </w:t>
+      </w:r>
+    </w:p>
+    <w:p>
+      <w:pPr>
+        <w:ind w:firstLine="708"/>
+      </w:pPr>
+      <w:r>
+        <w:t>Alguns exemplos:</w:t>
+      </w:r>
+    </w:p>
+    <w:p>
+      <w:pPr>
+        <w:ind w:firstLine="708"/>
+      </w:pPr>
+      <w:proofErr w:type="gramStart"/>
+      <w:r>
+        <w:t>morada( '</w:t>
+      </w:r>
+      <w:proofErr w:type="gramEnd"/>
+      <w:r>
+        <w:t xml:space="preserve">Rua do </w:t>
+      </w:r>
+      <w:proofErr w:type="spellStart"/>
+      <w:r>
+        <w:t>Louro','Caldas</w:t>
+      </w:r>
+      <w:proofErr w:type="spellEnd"/>
+      <w:r>
+        <w:t xml:space="preserve"> das Taipas','</w:t>
+      </w:r>
+      <w:proofErr w:type="spellStart"/>
+      <w:r>
+        <w:t>Guimaraes</w:t>
+      </w:r>
+      <w:proofErr w:type="spellEnd"/>
+      <w:r>
+        <w:t>' ).</w:t>
+      </w:r>
+    </w:p>
+    <w:p>
+      <w:pPr>
+        <w:ind w:firstLine="708"/>
+      </w:pPr>
+      <w:proofErr w:type="gramStart"/>
+      <w:r>
+        <w:t>morada( '</w:t>
+      </w:r>
+      <w:proofErr w:type="gramEnd"/>
+      <w:r>
+        <w:t xml:space="preserve">Rua do </w:t>
+      </w:r>
+      <w:proofErr w:type="spellStart"/>
+      <w:r>
+        <w:t>Azevinho','Braga','Braga</w:t>
+      </w:r>
+      <w:proofErr w:type="spellEnd"/>
+      <w:r>
+        <w:t>' ) .</w:t>
+      </w:r>
+    </w:p>
+    <w:p>
+      <w:pPr>
+        <w:ind w:firstLine="708"/>
+      </w:pPr>
+      <w:proofErr w:type="gramStart"/>
+      <w:r>
+        <w:t>morada( '</w:t>
+      </w:r>
+      <w:proofErr w:type="gramEnd"/>
+      <w:r>
+        <w:t xml:space="preserve">Rua do </w:t>
+      </w:r>
+      <w:proofErr w:type="spellStart"/>
+      <w:r>
+        <w:t>Rual</w:t>
+      </w:r>
+      <w:proofErr w:type="spellEnd"/>
+      <w:r>
+        <w:t>','São João de Ponte','</w:t>
+      </w:r>
+      <w:proofErr w:type="spellStart"/>
+      <w:r>
+        <w:t>Guimaraes</w:t>
+      </w:r>
+      <w:proofErr w:type="spellEnd"/>
+      <w:r>
+        <w:t>' ).</w:t>
+      </w:r>
+    </w:p>
+    <w:p>
+      <w:pPr>
+        <w:pStyle w:val="CorpoTexto"/>
+      </w:pPr>
+    </w:p>
+    <w:p>
+      <w:pPr>
+        <w:pStyle w:val="CorpoTexto"/>
+      </w:pPr>
+    </w:p>
+    <w:p>
+      <w:pPr>
+        <w:pStyle w:val="Cabealho3"/>
+      </w:pPr>
+      <w:bookmarkStart w:id="6" w:name="_Toc509155779"/>
+      <w:r>
+        <w:lastRenderedPageBreak/>
+        <w:t>Prestador</w:t>
+      </w:r>
+      <w:bookmarkEnd w:id="6"/>
+    </w:p>
+    <w:p>
+      <w:pPr>
+        <w:pStyle w:val="CorpoTexto"/>
+      </w:pPr>
+      <w:r>
+        <w:t xml:space="preserve">Na nossa base de conhecimento o predicado prestador representa um indivíduo que presta um determinado cuidado, podemos então deduzir, que no mundo real o prestador seria um profissional de saúde. Sendo assim tem de possuir um </w:t>
+      </w:r>
+      <w:r>
+        <w:rPr>
+          <w:b/>
+        </w:rPr>
+        <w:t>nome</w:t>
+      </w:r>
+      <w:r>
+        <w:t xml:space="preserve">, e como o nome de uma pessoa não é suficiente para a identificar unicamente num serviço, foi necessário definir um </w:t>
+      </w:r>
+      <w:r>
+        <w:rPr>
+          <w:b/>
+        </w:rPr>
+        <w:t>identificador</w:t>
+      </w:r>
+      <w:r>
+        <w:t xml:space="preserve"> para cada prestador. Para além destes campos, um prestador deve de possuir uma </w:t>
+      </w:r>
+      <w:r>
+        <w:rPr>
+          <w:b/>
+        </w:rPr>
+        <w:t>especialidade</w:t>
+      </w:r>
+      <w:r>
+        <w:t xml:space="preserve"> e uma instituição onde pratica os cuidados. Todavia, um prestador pode trabalhar em </w:t>
+      </w:r>
+      <w:r>
+        <w:rPr>
+          <w:b/>
+        </w:rPr>
+        <w:t>várias instituições</w:t>
+      </w:r>
+      <w:r>
+        <w:t>, caso assim deseje e seja permitido.</w:t>
+      </w:r>
+    </w:p>
+    <w:p>
+      <w:pPr>
+        <w:pStyle w:val="CorpoTexto"/>
+      </w:pPr>
+      <w:r>
+        <w:t xml:space="preserve">Posto isto usamos o predicado prestador para descrever a seguinte relação: </w:t>
+      </w:r>
+      <w:proofErr w:type="gramStart"/>
+      <w:r>
+        <w:rPr>
+          <w:b/>
+        </w:rPr>
+        <w:t xml:space="preserve">prestador( </w:t>
+      </w:r>
+      <w:proofErr w:type="spellStart"/>
+      <w:r>
+        <w:rPr>
+          <w:b/>
+        </w:rPr>
+        <w:t>ID</w:t>
+      </w:r>
+      <w:proofErr w:type="gramEnd"/>
+      <w:r>
+        <w:rPr>
+          <w:b/>
+        </w:rPr>
+        <w:t>,Nome,Especialidade,L_Instituicoes</w:t>
+      </w:r>
+      <w:proofErr w:type="spellEnd"/>
+      <w:r>
+        <w:rPr>
+          <w:b/>
+        </w:rPr>
         <w:t xml:space="preserve"> </w:t>
       </w:r>
+      <w:r>
+        <w:rPr>
+          <w:b/>
+        </w:rPr>
+        <w:t>)</w:t>
+      </w:r>
+      <w:r>
+        <w:t>. Segue alguns exemplos:</w:t>
+      </w:r>
+    </w:p>
+    <w:p>
+      <w:pPr>
+        <w:pStyle w:val="CorpoTexto"/>
+      </w:pPr>
+      <w:proofErr w:type="gramStart"/>
+      <w:r>
+        <w:t>prestador( 1</w:t>
+      </w:r>
+      <w:proofErr w:type="gramEnd"/>
+      <w:r>
+        <w:t>,jose,'ortopedia',['Hospital de Braga'] ).</w:t>
+      </w:r>
+    </w:p>
+    <w:p>
+      <w:pPr>
+        <w:pStyle w:val="CorpoTexto"/>
+      </w:pPr>
+      <w:proofErr w:type="gramStart"/>
+      <w:r>
+        <w:t>prestador( 2</w:t>
+      </w:r>
+      <w:proofErr w:type="gramEnd"/>
+      <w:r>
+        <w:t xml:space="preserve">,joao,'urologia',['Hospital de </w:t>
+      </w:r>
+      <w:proofErr w:type="spellStart"/>
+      <w:r>
+        <w:t>Guimaraes</w:t>
+      </w:r>
+      <w:proofErr w:type="spellEnd"/>
+      <w:r>
+        <w:t>'] ).</w:t>
+      </w:r>
+    </w:p>
+    <w:p>
+      <w:pPr>
+        <w:pStyle w:val="CorpoTexto"/>
+      </w:pPr>
+      <w:proofErr w:type="gramStart"/>
+      <w:r>
+        <w:t>prestador( 3</w:t>
+      </w:r>
+      <w:proofErr w:type="gramEnd"/>
+      <w:r>
+        <w:t xml:space="preserve">,jorge,'neurologia',['Hospital de </w:t>
+      </w:r>
+      <w:proofErr w:type="spellStart"/>
+      <w:r>
+        <w:t>Guimaraes</w:t>
+      </w:r>
+      <w:proofErr w:type="spellEnd"/>
+      <w:r>
+        <w:t>'] ).</w:t>
+      </w:r>
     </w:p>
     <w:p>
       <w:pPr>
         <w:pStyle w:val="Cabealho3"/>
       </w:pPr>
-      <w:bookmarkStart w:id="5" w:name="_Toc509153581"/>
-      <w:r>
-        <w:t>Cuidado</w:t>
-      </w:r>
-      <w:bookmarkEnd w:id="5"/>
-    </w:p>
-    <w:p>
-      <w:pPr>
-        <w:pStyle w:val="CorpoTexto"/>
-      </w:pPr>
-      <w:r>
-        <w:t xml:space="preserve">Na nossa base de conhecimento o predicado utente representa um indivíduo ao qual é prestado um determinado cuidado, podemos então deduzir, que no mundo real o utente será um cidadão comum. Portanto tem de possuir um nome, mas como um nome não identifica inequivocamente uma pessoa numa atividade é necessário um identificador. Precisamos ainda de um campo com a idade dos cidadãos, </w:t>
-      </w:r>
-      <w:r>
-        <w:t>pois podemos querer identifica-los por idades,</w:t>
-      </w:r>
-      <w:r>
-        <w:t xml:space="preserve"> e também da sua morada para que possamos identificar os utentes de diferentes localidades. Para caraterizar a morada de um utente decidimos criar um predicado morada, sendo que esta contém um campo relativo à rua da morada do mesmo, outra relativo à localidade e outro relativo à cidade. </w:t>
-      </w:r>
-    </w:p>
-    <w:p>
-      <w:pPr>
-        <w:pStyle w:val="CorpoTexto"/>
-      </w:pPr>
-      <w:r>
-        <w:t xml:space="preserve">Pelas razões referidas anteriormente, decidimos criar o predicado:  </w:t>
-      </w:r>
-    </w:p>
-    <w:p>
-      <w:pPr>
-        <w:pStyle w:val="CorpoTexto"/>
-      </w:pPr>
-      <w:r>
-        <w:t xml:space="preserve">utente: </w:t>
-      </w:r>
-      <w:proofErr w:type="spellStart"/>
-      <w:r>
-        <w:t>IdUt</w:t>
-      </w:r>
-      <w:proofErr w:type="spellEnd"/>
-      <w:r>
-        <w:t>, Nome, Idade, Morada -&gt; {</w:t>
-      </w:r>
-      <w:proofErr w:type="gramStart"/>
-      <w:r>
-        <w:t>V,F</w:t>
-      </w:r>
-      <w:proofErr w:type="gramEnd"/>
-      <w:r>
-        <w:t>}</w:t>
-      </w:r>
-    </w:p>
-    <w:p>
-      <w:pPr>
-        <w:pStyle w:val="CorpoTexto"/>
-        <w:rPr>
-          <w:b/>
-        </w:rPr>
-      </w:pPr>
-      <w:proofErr w:type="gramStart"/>
-      <w:r>
-        <w:rPr>
-          <w:b/>
-        </w:rPr>
-        <w:t xml:space="preserve">utente( </w:t>
-      </w:r>
-      <w:proofErr w:type="spellStart"/>
-      <w:r>
-        <w:rPr>
-          <w:b/>
-        </w:rPr>
-        <w:t>ID</w:t>
-      </w:r>
-      <w:proofErr w:type="gramEnd"/>
-      <w:r>
-        <w:rPr>
-          <w:b/>
-        </w:rPr>
-        <w:t>,Nome,Idade,morada</w:t>
-      </w:r>
-      <w:proofErr w:type="spellEnd"/>
-      <w:r>
-        <w:rPr>
-          <w:b/>
-        </w:rPr>
-        <w:t xml:space="preserve">( </w:t>
-      </w:r>
-      <w:proofErr w:type="spellStart"/>
-      <w:r>
-        <w:rPr>
-          <w:b/>
-        </w:rPr>
-        <w:t>Rua,Localidade,Cidade</w:t>
-      </w:r>
-      <w:proofErr w:type="spellEnd"/>
-      <w:r>
-        <w:rPr>
-          <w:b/>
-        </w:rPr>
-        <w:t xml:space="preserve"> ) )</w:t>
-      </w:r>
-    </w:p>
-    <w:p>
-      <w:pPr>
-        <w:pStyle w:val="CorpoTexto"/>
-      </w:pPr>
-      <w:r>
-        <w:t>De seguida apresentamos alguns exemplos relativos a utentes presentes na base de conhecimento:</w:t>
-      </w:r>
-    </w:p>
-    <w:p>
-      <w:pPr>
-        <w:pStyle w:val="CorpoTexto"/>
-      </w:pPr>
-      <w:proofErr w:type="gramStart"/>
-      <w:r>
-        <w:t>utente( 1</w:t>
-      </w:r>
-      <w:proofErr w:type="gramEnd"/>
-      <w:r>
-        <w:t xml:space="preserve">,ana,14,morada( 'Rua do </w:t>
-      </w:r>
-      <w:proofErr w:type="spellStart"/>
-      <w:r>
-        <w:t>Louro','Caldas</w:t>
-      </w:r>
-      <w:proofErr w:type="spellEnd"/>
-      <w:r>
-        <w:t xml:space="preserve"> das Taipas','</w:t>
-      </w:r>
-      <w:proofErr w:type="spellStart"/>
-      <w:r>
-        <w:t>Guimaraes</w:t>
-      </w:r>
-      <w:proofErr w:type="spellEnd"/>
-      <w:r>
-        <w:t>' ) ).</w:t>
-      </w:r>
-    </w:p>
-    <w:p>
-      <w:pPr>
-        <w:pStyle w:val="CorpoTexto"/>
-      </w:pPr>
-      <w:proofErr w:type="gramStart"/>
-      <w:r>
-        <w:t>utente( 2</w:t>
-      </w:r>
-      <w:proofErr w:type="gramEnd"/>
-      <w:r>
-        <w:t xml:space="preserve">,luis,13,morada( 'Rua do </w:t>
-      </w:r>
-      <w:proofErr w:type="spellStart"/>
-      <w:r>
-        <w:t>Azevinho','Braga','Braga</w:t>
-      </w:r>
-      <w:proofErr w:type="spellEnd"/>
-      <w:r>
-        <w:t>' ) ).</w:t>
-      </w:r>
-    </w:p>
-    <w:p>
-      <w:pPr>
-        <w:pStyle w:val="Cabealho3"/>
-      </w:pPr>
-      <w:bookmarkStart w:id="6" w:name="_Toc509153582"/>
-      <w:r>
-        <w:t>Morada</w:t>
-      </w:r>
-      <w:bookmarkEnd w:id="6"/>
-    </w:p>
-    <w:p>
-      <w:pPr>
-        <w:pStyle w:val="CorpoTexto"/>
-      </w:pPr>
-      <w:r>
-        <w:rPr>
-          <w:highlight w:val="yellow"/>
-        </w:rPr>
-        <w:t>COLOCAR AQUI ALGO SOBRE A MORADA</w:t>
-      </w:r>
-    </w:p>
-    <w:p>
-      <w:pPr>
-        <w:pStyle w:val="Cabealho3"/>
-      </w:pPr>
-      <w:bookmarkStart w:id="7" w:name="_Toc509153583"/>
-      <w:r>
-        <w:t>Prestador</w:t>
+      <w:bookmarkStart w:id="7" w:name="_Toc509155780"/>
+      <w:r>
+        <w:t>Instituição</w:t>
       </w:r>
       <w:bookmarkEnd w:id="7"/>
-    </w:p>
-    <w:p>
-      <w:pPr>
-        <w:pStyle w:val="CorpoTexto"/>
-      </w:pPr>
-      <w:r>
-        <w:t xml:space="preserve">Na nossa base de conhecimento o predicado prestador representa um indivíduo que presta um determinado cuidado, podemos então deduzir, que no mundo real o prestador seria um profissional de saúde. Sendo assim tem de possuir um </w:t>
-      </w:r>
-      <w:r>
-        <w:rPr>
-          <w:b/>
-        </w:rPr>
-        <w:t>nome</w:t>
-      </w:r>
-      <w:r>
-        <w:t xml:space="preserve">, e como o nome de uma pessoa não é suficiente para a identificar unicamente num serviço, foi necessário definir um </w:t>
-      </w:r>
-      <w:r>
-        <w:rPr>
-          <w:b/>
-        </w:rPr>
-        <w:t>identificador</w:t>
-      </w:r>
-      <w:r>
-        <w:t xml:space="preserve"> para cada prestador. Para além destes campos, um prestador deve de possuir uma </w:t>
-      </w:r>
-      <w:r>
-        <w:rPr>
-          <w:b/>
-        </w:rPr>
-        <w:t>especialidade</w:t>
-      </w:r>
-      <w:r>
-        <w:t xml:space="preserve"> e uma instituição onde pratica os cuidados. Todavia, um prestador pode trabalhar em </w:t>
-      </w:r>
-      <w:r>
-        <w:rPr>
-          <w:b/>
-        </w:rPr>
-        <w:t>várias instituições</w:t>
-      </w:r>
-      <w:r>
-        <w:t>, caso assim deseje e seja permitido.</w:t>
-      </w:r>
-    </w:p>
-    <w:p>
-      <w:pPr>
-        <w:pStyle w:val="CorpoTexto"/>
-      </w:pPr>
-      <w:r>
-        <w:t xml:space="preserve">Posto isto usamos o predicado prestador para descrever a seguinte relação: </w:t>
-      </w:r>
-      <w:proofErr w:type="gramStart"/>
-      <w:r>
-        <w:rPr>
-          <w:b/>
-        </w:rPr>
-        <w:t xml:space="preserve">prestador( </w:t>
-      </w:r>
-      <w:proofErr w:type="spellStart"/>
-      <w:r>
-        <w:rPr>
-          <w:b/>
-        </w:rPr>
-        <w:t>ID</w:t>
-      </w:r>
-      <w:proofErr w:type="gramEnd"/>
-      <w:r>
-        <w:rPr>
-          <w:b/>
-        </w:rPr>
-        <w:t>,Nome,Especialidade,L_Instituicoes</w:t>
-      </w:r>
-      <w:proofErr w:type="spellEnd"/>
-      <w:r>
-        <w:rPr>
-          <w:b/>
-        </w:rPr>
-        <w:t xml:space="preserve"> </w:t>
-      </w:r>
-      <w:r>
-        <w:rPr>
-          <w:b/>
-        </w:rPr>
-        <w:t>)</w:t>
-      </w:r>
-      <w:r>
-        <w:t>. Segue alguns exemplos:</w:t>
-      </w:r>
-    </w:p>
-    <w:p>
-      <w:pPr>
-        <w:pStyle w:val="CorpoTexto"/>
-      </w:pPr>
-      <w:proofErr w:type="gramStart"/>
-      <w:r>
-        <w:t>prestador( 1</w:t>
-      </w:r>
-      <w:proofErr w:type="gramEnd"/>
-      <w:r>
-        <w:t>,jose,'ortopedia',['Hospital de Braga'] ).</w:t>
-      </w:r>
-    </w:p>
-    <w:p>
-      <w:pPr>
-        <w:pStyle w:val="CorpoTexto"/>
-      </w:pPr>
-      <w:proofErr w:type="gramStart"/>
-      <w:r>
-        <w:lastRenderedPageBreak/>
-        <w:t>prestador( 2</w:t>
-      </w:r>
-      <w:proofErr w:type="gramEnd"/>
-      <w:r>
-        <w:t xml:space="preserve">,joao,'urologia',['Hospital de </w:t>
-      </w:r>
-      <w:proofErr w:type="spellStart"/>
-      <w:r>
-        <w:t>Guimaraes</w:t>
-      </w:r>
-      <w:proofErr w:type="spellEnd"/>
-      <w:r>
-        <w:t>'] ).</w:t>
-      </w:r>
-    </w:p>
-    <w:p>
-      <w:pPr>
-        <w:pStyle w:val="CorpoTexto"/>
-      </w:pPr>
-      <w:proofErr w:type="gramStart"/>
-      <w:r>
-        <w:t>prestador( 3</w:t>
-      </w:r>
-      <w:proofErr w:type="gramEnd"/>
-      <w:r>
-        <w:t xml:space="preserve">,jorge,'neurologia',['Hospital de </w:t>
-      </w:r>
-      <w:proofErr w:type="spellStart"/>
-      <w:r>
-        <w:t>Guimaraes</w:t>
-      </w:r>
-      <w:proofErr w:type="spellEnd"/>
-      <w:r>
-        <w:t>'] ).</w:t>
-      </w:r>
-    </w:p>
-    <w:p>
-      <w:pPr>
-        <w:pStyle w:val="Cabealho3"/>
-      </w:pPr>
-      <w:bookmarkStart w:id="8" w:name="_Toc509153584"/>
-      <w:r>
-        <w:t>Instituição</w:t>
-      </w:r>
-      <w:bookmarkEnd w:id="8"/>
     </w:p>
     <w:p>
       <w:pPr>
@@ -6426,11 +6593,11 @@
       <w:pPr>
         <w:pStyle w:val="Cabealho3"/>
       </w:pPr>
-      <w:bookmarkStart w:id="9" w:name="_Toc509153585"/>
+      <w:bookmarkStart w:id="8" w:name="_Toc509155781"/>
       <w:r>
         <w:t>Cuidado</w:t>
       </w:r>
-      <w:bookmarkEnd w:id="9"/>
+      <w:bookmarkEnd w:id="8"/>
     </w:p>
     <w:p>
       <w:pPr>
@@ -6511,6 +6678,7 @@
         <w:pStyle w:val="CorpoTexto"/>
       </w:pPr>
       <w:r>
+        <w:lastRenderedPageBreak/>
         <w:t>Exemplo de alguns cuidados registados na nossa base de conhecimento:</w:t>
       </w:r>
     </w:p>
@@ -6576,11 +6744,11 @@
       <w:pPr>
         <w:pStyle w:val="Cabealho3"/>
       </w:pPr>
-      <w:bookmarkStart w:id="10" w:name="_Toc509153586"/>
+      <w:bookmarkStart w:id="9" w:name="_Toc509155782"/>
       <w:r>
         <w:t>Data</w:t>
       </w:r>
-      <w:bookmarkEnd w:id="10"/>
+      <w:bookmarkEnd w:id="9"/>
     </w:p>
     <w:p>
       <w:pPr>
@@ -6653,7 +6821,6 @@
         <w:pStyle w:val="CorpoTexto"/>
       </w:pPr>
       <w:r>
-        <w:lastRenderedPageBreak/>
         <w:t>Alguns exemplos:</w:t>
       </w:r>
     </w:p>
@@ -6693,11 +6860,11 @@
           <w:numId w:val="4"/>
         </w:numPr>
       </w:pPr>
-      <w:bookmarkStart w:id="11" w:name="_Toc509153587"/>
+      <w:bookmarkStart w:id="10" w:name="_Toc509155783"/>
       <w:r>
         <w:t>Povoamento da Base de Conhecimento</w:t>
       </w:r>
-      <w:bookmarkEnd w:id="11"/>
+      <w:bookmarkEnd w:id="10"/>
     </w:p>
     <w:p>
       <w:pPr>
@@ -6737,6 +6904,7 @@
         <w:rPr>
           <w:noProof/>
         </w:rPr>
+        <w:lastRenderedPageBreak/>
         <mc:AlternateContent>
           <mc:Choice Requires="wps">
             <w:drawing>
@@ -6785,7 +6953,7 @@
                                 <w:sz w:val="20"/>
                               </w:rPr>
                             </w:pPr>
-                            <w:bookmarkStart w:id="12" w:name="_Toc509153618"/>
+                            <w:bookmarkStart w:id="11" w:name="_Toc509153618"/>
                             <w:r>
                               <w:rPr>
                                 <w:rFonts w:ascii="Arial" w:hAnsi="Arial" w:cs="Arial"/>
@@ -6836,7 +7004,7 @@
                               </w:rPr>
                               <w:t xml:space="preserve"> - Povoamento da Base de Conhecimento</w:t>
                             </w:r>
-                            <w:bookmarkEnd w:id="12"/>
+                            <w:bookmarkEnd w:id="11"/>
                           </w:p>
                         </w:txbxContent>
                       </wps:txbx>
@@ -6872,7 +7040,7 @@
                           <w:sz w:val="20"/>
                         </w:rPr>
                       </w:pPr>
-                      <w:bookmarkStart w:id="13" w:name="_Toc509153618"/>
+                      <w:bookmarkStart w:id="12" w:name="_Toc509153618"/>
                       <w:r>
                         <w:rPr>
                           <w:rFonts w:ascii="Arial" w:hAnsi="Arial" w:cs="Arial"/>
@@ -6923,7 +7091,7 @@
                         </w:rPr>
                         <w:t xml:space="preserve"> - Povoamento da Base de Conhecimento</w:t>
                       </w:r>
-                      <w:bookmarkEnd w:id="13"/>
+                      <w:bookmarkEnd w:id="12"/>
                     </w:p>
                   </w:txbxContent>
                 </v:textbox>
@@ -7010,11 +7178,11 @@
           <w:numId w:val="4"/>
         </w:numPr>
       </w:pPr>
-      <w:bookmarkStart w:id="14" w:name="_Toc509153588"/>
+      <w:bookmarkStart w:id="13" w:name="_Toc509155784"/>
       <w:r>
         <w:t>Meta-Predicados</w:t>
       </w:r>
-      <w:bookmarkEnd w:id="14"/>
+      <w:bookmarkEnd w:id="13"/>
     </w:p>
     <w:p>
       <w:pPr>
@@ -7024,11 +7192,11 @@
           <w:numId w:val="11"/>
         </w:numPr>
       </w:pPr>
-      <w:bookmarkStart w:id="15" w:name="_Toc509153589"/>
+      <w:bookmarkStart w:id="14" w:name="_Toc509155785"/>
       <w:r>
         <w:t>Inserção</w:t>
       </w:r>
-      <w:bookmarkEnd w:id="15"/>
+      <w:bookmarkEnd w:id="14"/>
     </w:p>
     <w:p>
       <w:pPr>
@@ -7043,83 +7211,80 @@
         <w:pStyle w:val="CorpoTexto"/>
       </w:pPr>
       <w:r>
+        <w:t>Para isso necessitamos de criar um predicado geral que realiza uma evolução à nossa base de conhecimento, o predicado. Este predicado tem como função, testar a possibilidade de adicionar o facto referido atendendo aos invariantes criados e caso seja possível, então insere-o na base de conhecimento.</w:t>
+      </w:r>
+    </w:p>
+    <w:p>
+      <w:pPr>
+        <w:pStyle w:val="CorpoTexto"/>
+      </w:pPr>
+      <w:r>
+        <w:t xml:space="preserve">Decidimos criar o predicado </w:t>
+      </w:r>
+      <w:proofErr w:type="gramStart"/>
+      <w:r>
+        <w:rPr>
+          <w:b/>
+        </w:rPr>
+        <w:t>evolução( T</w:t>
+      </w:r>
+      <w:proofErr w:type="gramEnd"/>
+      <w:r>
+        <w:rPr>
+          <w:b/>
+        </w:rPr>
+        <w:t xml:space="preserve"> )</w:t>
+      </w:r>
+      <w:r>
+        <w:t xml:space="preserve">, </w:t>
+      </w:r>
+      <w:r>
+        <w:t>que manipula um facto como conhecimento.</w:t>
+      </w:r>
+      <w:r>
+        <w:t xml:space="preserve"> Este predicado guarda todos os invariantes relativos à inserção do facto que vai inserir numa lista, inserindo o facto e testando cada um dos invariantes após a inserção. Caso um dos invariantes falhe e não posso evoluir o conhecimento, então retira o facto inserido.</w:t>
+      </w:r>
+    </w:p>
+    <w:p>
+      <w:pPr>
+        <w:pStyle w:val="CorpoTexto"/>
+      </w:pPr>
+      <w:r>
+        <w:t>A inserção é realizada com um predicado auxiliar (</w:t>
+      </w:r>
+      <w:r>
+        <w:rPr>
+          <w:b/>
+        </w:rPr>
+        <w:t>inserir</w:t>
+      </w:r>
+      <w:r>
+        <w:t>), que tem a responsabilidade de remover o facto previamente inserido caso os invariantes falhem.</w:t>
+      </w:r>
+    </w:p>
+    <w:p>
+      <w:pPr>
+        <w:pStyle w:val="CorpoTexto"/>
+      </w:pPr>
+      <w:r>
+        <w:t>O predicado de teste (</w:t>
+      </w:r>
+      <w:r>
+        <w:rPr>
+          <w:b/>
+        </w:rPr>
+        <w:t>testar</w:t>
+      </w:r>
+      <w:r>
+        <w:t>) manipula como conhecimento um facto e uma lista de invariantes, sendo que terá de testar cada um destes invariantes para o facto referido. Apenas será verdadeiro caso todos os invariantes sejam positivamente testados.</w:t>
+      </w:r>
+    </w:p>
+    <w:p>
+      <w:pPr>
+        <w:pStyle w:val="CorpoTexto"/>
+      </w:pPr>
+      <w:r>
         <w:lastRenderedPageBreak/>
-        <w:t>Para isso necessitamos de criar um predicado geral que realiza uma evolução à nossa base de conhecimento, o predicado. Este predicado tem como função, testar a possibilidade de adicionar o facto referido atendendo aos invariantes criados e caso seja possível, então insere-o na base de conhecimento.</w:t>
-      </w:r>
-    </w:p>
-    <w:p>
-      <w:pPr>
-        <w:pStyle w:val="CorpoTexto"/>
-      </w:pPr>
-      <w:r>
-        <w:t xml:space="preserve">Decidimos criar o predicado </w:t>
-      </w:r>
-      <w:proofErr w:type="gramStart"/>
-      <w:r>
-        <w:rPr>
-          <w:b/>
-        </w:rPr>
-        <w:t>evolução( T</w:t>
-      </w:r>
-      <w:proofErr w:type="gramEnd"/>
-      <w:r>
-        <w:rPr>
-          <w:b/>
-        </w:rPr>
-        <w:t xml:space="preserve"> )</w:t>
-      </w:r>
-      <w:r>
-        <w:t xml:space="preserve">, </w:t>
-      </w:r>
-      <w:r>
-        <w:rPr>
-          <w:highlight w:val="yellow"/>
-        </w:rPr>
-        <w:t>que manipula um facto como conhecimento.</w:t>
-      </w:r>
-      <w:r>
-        <w:t xml:space="preserve"> Este predicado guarda todos os invariantes relativos à inserção do facto que vai inserir numa lista, inserindo o facto e testando cada um dos invariantes após a inserção. Caso um dos invariantes falhe e não posso evoluir o conhecimento, então retira o facto inserido.</w:t>
-      </w:r>
-    </w:p>
-    <w:p>
-      <w:pPr>
-        <w:pStyle w:val="CorpoTexto"/>
-      </w:pPr>
-      <w:r>
-        <w:t>A inserção é realizada com um predicado auxiliar (</w:t>
-      </w:r>
-      <w:r>
-        <w:rPr>
-          <w:b/>
-        </w:rPr>
-        <w:t>inserir</w:t>
-      </w:r>
-      <w:r>
-        <w:t>), que tem a responsabilidade de remover o facto previamente inserido caso os invariantes falhem.</w:t>
-      </w:r>
-    </w:p>
-    <w:p>
-      <w:pPr>
-        <w:pStyle w:val="CorpoTexto"/>
-      </w:pPr>
-      <w:r>
-        <w:t>O predicado de teste (</w:t>
-      </w:r>
-      <w:r>
-        <w:rPr>
-          <w:b/>
-        </w:rPr>
-        <w:t>testar</w:t>
-      </w:r>
-      <w:r>
-        <w:t>) manipula como conhecimento um facto e uma lista de invariantes, sendo que terá de testar cada um destes invariantes para o facto referido. Apenas será verdadeiro caso todos os invariantes sejam positivamente testados.</w:t>
-      </w:r>
-    </w:p>
-    <w:p>
-      <w:pPr>
-        <w:pStyle w:val="CorpoTexto"/>
-      </w:pPr>
-      <w:r>
         <w:t>De seguida apresentamos os predicados referidos:</w:t>
       </w:r>
     </w:p>
@@ -7653,9 +7818,6 @@
     <w:p>
       <w:pPr>
         <w:pStyle w:val="CorpoTexto"/>
-        <w:rPr>
-          <w:highlight w:val="yellow"/>
-        </w:rPr>
       </w:pPr>
       <w:r>
         <w:t xml:space="preserve">Para realizar a inserção de um utente criamos o predicado </w:t>
@@ -7678,10 +7840,10 @@
         <w:t xml:space="preserve"> que o predicado utente. </w:t>
       </w:r>
       <w:r>
-        <w:rPr>
-          <w:highlight w:val="yellow"/>
-        </w:rPr>
-        <w:t>Este predicado auxilia-se no predicado evolução, passando como termo para evoluir o conhecimento o utente com o conhecimento recebido.</w:t>
+        <w:t>Este predicado apoia-se</w:t>
+      </w:r>
+      <w:r>
+        <w:t xml:space="preserve"> no predicado evolução, passando como termo para evoluir o conhecimento o utente com o conhecimento recebido.</w:t>
       </w:r>
     </w:p>
     <w:p>
@@ -7899,7 +8061,6 @@
         <w:pStyle w:val="CorpoTexto"/>
       </w:pPr>
       <w:r>
-        <w:lastRenderedPageBreak/>
         <w:t>Os restantes predicados de inserção, para prestadores, cuidados e instituições seguem o mesmo raciocínio que este pelo que não aprofundamos a sua explicação, referindo-os em anexo.</w:t>
       </w:r>
     </w:p>
@@ -7907,11 +8068,11 @@
       <w:pPr>
         <w:pStyle w:val="Cabealho3"/>
       </w:pPr>
-      <w:bookmarkStart w:id="16" w:name="_Toc509153590"/>
+      <w:bookmarkStart w:id="15" w:name="_Toc509155786"/>
       <w:r>
         <w:t>Remoção</w:t>
       </w:r>
-      <w:bookmarkEnd w:id="16"/>
+      <w:bookmarkEnd w:id="15"/>
     </w:p>
     <w:p>
       <w:pPr>
@@ -8155,6 +8316,7 @@
           <w:rFonts w:ascii="Courier New" w:hAnsi="Courier New" w:cs="Courier New"/>
           <w:sz w:val="20"/>
         </w:rPr>
+        <w:lastRenderedPageBreak/>
         <w:t>remover: Predicado -&gt; {</w:t>
       </w:r>
       <w:proofErr w:type="gramStart"/>
@@ -8180,7 +8342,6 @@
         <w:rPr>
           <w:rFonts w:ascii="Courier New" w:hAnsi="Courier New" w:cs="Courier New"/>
           <w:sz w:val="20"/>
-          <w:lang w:val="en-US"/>
         </w:rPr>
       </w:pPr>
       <w:proofErr w:type="gramStart"/>
@@ -8188,7 +8349,6 @@
         <w:rPr>
           <w:rFonts w:ascii="Courier New" w:hAnsi="Courier New" w:cs="Courier New"/>
           <w:sz w:val="20"/>
-          <w:lang w:val="en-US"/>
         </w:rPr>
         <w:t>remover( P</w:t>
       </w:r>
@@ -8197,9 +8357,24 @@
         <w:rPr>
           <w:rFonts w:ascii="Courier New" w:hAnsi="Courier New" w:cs="Courier New"/>
           <w:sz w:val="20"/>
-          <w:lang w:val="en-US"/>
-        </w:rPr>
-        <w:t xml:space="preserve"> ) :- retract( P ).</w:t>
+        </w:rPr>
+        <w:t xml:space="preserve"> ) :- </w:t>
+      </w:r>
+      <w:proofErr w:type="spellStart"/>
+      <w:r>
+        <w:rPr>
+          <w:rFonts w:ascii="Courier New" w:hAnsi="Courier New" w:cs="Courier New"/>
+          <w:sz w:val="20"/>
+        </w:rPr>
+        <w:t>retract</w:t>
+      </w:r>
+      <w:proofErr w:type="spellEnd"/>
+      <w:r>
+        <w:rPr>
+          <w:rFonts w:ascii="Courier New" w:hAnsi="Courier New" w:cs="Courier New"/>
+          <w:sz w:val="20"/>
+        </w:rPr>
+        <w:t>( P ).</w:t>
       </w:r>
     </w:p>
     <w:p>
@@ -8208,7 +8383,6 @@
         <w:rPr>
           <w:rFonts w:ascii="Courier New" w:hAnsi="Courier New" w:cs="Courier New"/>
           <w:sz w:val="20"/>
-          <w:lang w:val="en-US"/>
         </w:rPr>
       </w:pPr>
       <w:proofErr w:type="gramStart"/>
@@ -8216,7 +8390,6 @@
         <w:rPr>
           <w:rFonts w:ascii="Courier New" w:hAnsi="Courier New" w:cs="Courier New"/>
           <w:sz w:val="20"/>
-          <w:lang w:val="en-US"/>
         </w:rPr>
         <w:t>remover( P</w:t>
       </w:r>
@@ -8225,17 +8398,45 @@
         <w:rPr>
           <w:rFonts w:ascii="Courier New" w:hAnsi="Courier New" w:cs="Courier New"/>
           <w:sz w:val="20"/>
-          <w:lang w:val="en-US"/>
-        </w:rPr>
-        <w:t xml:space="preserve"> ) :- assert( P ), !, fail.</w:t>
+        </w:rPr>
+        <w:t xml:space="preserve"> ) :- </w:t>
+      </w:r>
+      <w:proofErr w:type="spellStart"/>
+      <w:r>
+        <w:rPr>
+          <w:rFonts w:ascii="Courier New" w:hAnsi="Courier New" w:cs="Courier New"/>
+          <w:sz w:val="20"/>
+        </w:rPr>
+        <w:t>assert</w:t>
+      </w:r>
+      <w:proofErr w:type="spellEnd"/>
+      <w:r>
+        <w:rPr>
+          <w:rFonts w:ascii="Courier New" w:hAnsi="Courier New" w:cs="Courier New"/>
+          <w:sz w:val="20"/>
+        </w:rPr>
+        <w:t xml:space="preserve">( P ), !, </w:t>
+      </w:r>
+      <w:proofErr w:type="spellStart"/>
+      <w:r>
+        <w:rPr>
+          <w:rFonts w:ascii="Courier New" w:hAnsi="Courier New" w:cs="Courier New"/>
+          <w:sz w:val="20"/>
+        </w:rPr>
+        <w:t>fail</w:t>
+      </w:r>
+      <w:proofErr w:type="spellEnd"/>
+      <w:r>
+        <w:rPr>
+          <w:rFonts w:ascii="Courier New" w:hAnsi="Courier New" w:cs="Courier New"/>
+          <w:sz w:val="20"/>
+        </w:rPr>
+        <w:t>.</w:t>
       </w:r>
     </w:p>
     <w:p>
       <w:pPr>
         <w:pStyle w:val="CorpoTexto"/>
-        <w:rPr>
-          <w:highlight w:val="yellow"/>
-        </w:rPr>
       </w:pPr>
       <w:r>
         <w:t xml:space="preserve">Para realizar a inserção de um utente criamos o predicado </w:t>
@@ -8258,61 +8459,24 @@
         <w:t xml:space="preserve">. </w:t>
       </w:r>
       <w:r>
-        <w:rPr>
-          <w:highlight w:val="yellow"/>
-        </w:rPr>
-        <w:t xml:space="preserve">Este predicado auxilia-se no predicado </w:t>
-      </w:r>
-      <w:r>
-        <w:rPr>
-          <w:highlight w:val="yellow"/>
-        </w:rPr>
-        <w:t>in</w:t>
-      </w:r>
-      <w:r>
-        <w:rPr>
-          <w:highlight w:val="yellow"/>
-        </w:rPr>
-        <w:t xml:space="preserve">volução, passando como termo para </w:t>
-      </w:r>
-      <w:r>
-        <w:rPr>
-          <w:highlight w:val="yellow"/>
-        </w:rPr>
-        <w:t>in</w:t>
-      </w:r>
-      <w:r>
-        <w:rPr>
-          <w:highlight w:val="yellow"/>
-        </w:rPr>
-        <w:t>voluir o conhecimento o utente com o conhecimento recebido</w:t>
-      </w:r>
-      <w:r>
-        <w:rPr>
-          <w:highlight w:val="yellow"/>
-        </w:rPr>
-        <w:t xml:space="preserve">, e com os restantes campos pertencentes ao predicado utente como quaisquer visto que o mecanismo de teste do </w:t>
+        <w:t xml:space="preserve">Este predicado </w:t>
+      </w:r>
+      <w:r>
+        <w:t xml:space="preserve">apoia-se </w:t>
+      </w:r>
+      <w:r>
+        <w:t xml:space="preserve">no predicado involução, passando como termo para involuir o conhecimento o utente com o conhecimento recebido, e com os restantes campos pertencentes ao predicado utente como quaisquer visto que o mecanismo de teste do </w:t>
       </w:r>
       <w:proofErr w:type="spellStart"/>
       <w:r>
         <w:rPr>
           <w:i/>
-          <w:highlight w:val="yellow"/>
         </w:rPr>
         <w:t>Prolog</w:t>
       </w:r>
       <w:proofErr w:type="spellEnd"/>
       <w:r>
-        <w:rPr>
-          <w:highlight w:val="yellow"/>
-        </w:rPr>
-        <w:t xml:space="preserve"> irá encontrar o único utente com aquele id, caso exista</w:t>
-      </w:r>
-      <w:r>
-        <w:rPr>
-          <w:highlight w:val="yellow"/>
-        </w:rPr>
-        <w:t>.</w:t>
+        <w:t xml:space="preserve"> irá encontrar o único utente com aquele id, caso exista.</w:t>
       </w:r>
     </w:p>
     <w:p>
@@ -8506,22 +8670,21 @@
           <w:numId w:val="4"/>
         </w:numPr>
       </w:pPr>
-      <w:bookmarkStart w:id="17" w:name="_Toc509153591"/>
-      <w:r>
-        <w:lastRenderedPageBreak/>
+      <w:bookmarkStart w:id="16" w:name="_Toc509155787"/>
+      <w:r>
         <w:t>Invariantes</w:t>
       </w:r>
+      <w:bookmarkEnd w:id="16"/>
+    </w:p>
+    <w:p>
+      <w:pPr>
+        <w:pStyle w:val="Cabealho3"/>
+      </w:pPr>
+      <w:bookmarkStart w:id="17" w:name="_Toc509155788"/>
+      <w:r>
+        <w:t>Ids Repetidos</w:t>
+      </w:r>
       <w:bookmarkEnd w:id="17"/>
-    </w:p>
-    <w:p>
-      <w:pPr>
-        <w:pStyle w:val="Cabealho3"/>
-      </w:pPr>
-      <w:bookmarkStart w:id="18" w:name="_Toc509153592"/>
-      <w:r>
-        <w:t>Ids Repetidos</w:t>
-      </w:r>
-      <w:bookmarkEnd w:id="18"/>
     </w:p>
     <w:p>
       <w:pPr>
@@ -8746,6 +8909,7 @@
         <w:rPr>
           <w:noProof/>
         </w:rPr>
+        <w:lastRenderedPageBreak/>
         <mc:AlternateContent>
           <mc:Choice Requires="wps">
             <w:drawing>
@@ -8794,7 +8958,7 @@
                                 <w:sz w:val="20"/>
                               </w:rPr>
                             </w:pPr>
-                            <w:bookmarkStart w:id="19" w:name="_Toc509153619"/>
+                            <w:bookmarkStart w:id="18" w:name="_Toc509153619"/>
                             <w:r>
                               <w:rPr>
                                 <w:rFonts w:ascii="Arial" w:hAnsi="Arial" w:cs="Arial"/>
@@ -8861,7 +9025,7 @@
                               </w:rPr>
                               <w:t xml:space="preserve"> Repetidos</w:t>
                             </w:r>
-                            <w:bookmarkEnd w:id="19"/>
+                            <w:bookmarkEnd w:id="18"/>
                           </w:p>
                         </w:txbxContent>
                       </wps:txbx>
@@ -8893,7 +9057,7 @@
                           <w:sz w:val="20"/>
                         </w:rPr>
                       </w:pPr>
-                      <w:bookmarkStart w:id="20" w:name="_Toc509153619"/>
+                      <w:bookmarkStart w:id="19" w:name="_Toc509153619"/>
                       <w:r>
                         <w:rPr>
                           <w:rFonts w:ascii="Arial" w:hAnsi="Arial" w:cs="Arial"/>
@@ -8960,7 +9124,7 @@
                         </w:rPr>
                         <w:t xml:space="preserve"> Repetidos</w:t>
                       </w:r>
-                      <w:bookmarkEnd w:id="20"/>
+                      <w:bookmarkEnd w:id="19"/>
                     </w:p>
                   </w:txbxContent>
                 </v:textbox>
@@ -9065,11 +9229,11 @@
       <w:pPr>
         <w:pStyle w:val="Cabealho3"/>
       </w:pPr>
-      <w:bookmarkStart w:id="21" w:name="_Toc509153593"/>
+      <w:bookmarkStart w:id="20" w:name="_Toc509155789"/>
       <w:r>
         <w:t>Data Válida</w:t>
       </w:r>
-      <w:bookmarkEnd w:id="21"/>
+      <w:bookmarkEnd w:id="20"/>
     </w:p>
     <w:p>
       <w:pPr>
@@ -9365,7 +9529,6 @@
         <w:rPr>
           <w:rFonts w:ascii="Courier New" w:hAnsi="Courier New" w:cs="Courier New"/>
         </w:rPr>
-        <w:lastRenderedPageBreak/>
         <w:tab/>
       </w:r>
       <w:r>
@@ -9605,6 +9768,7 @@
         <w:rPr>
           <w:noProof/>
         </w:rPr>
+        <w:lastRenderedPageBreak/>
         <mc:AlternateContent>
           <mc:Choice Requires="wps">
             <w:drawing>
@@ -9653,7 +9817,7 @@
                                 <w:sz w:val="20"/>
                               </w:rPr>
                             </w:pPr>
-                            <w:bookmarkStart w:id="22" w:name="_Toc509153620"/>
+                            <w:bookmarkStart w:id="21" w:name="_Toc509153620"/>
                             <w:r>
                               <w:rPr>
                                 <w:rFonts w:ascii="Arial" w:hAnsi="Arial" w:cs="Arial"/>
@@ -9718,7 +9882,7 @@
                               </w:rPr>
                               <w:t>alida</w:t>
                             </w:r>
-                            <w:bookmarkEnd w:id="22"/>
+                            <w:bookmarkEnd w:id="21"/>
                           </w:p>
                         </w:txbxContent>
                       </wps:txbx>
@@ -9750,7 +9914,7 @@
                           <w:sz w:val="20"/>
                         </w:rPr>
                       </w:pPr>
-                      <w:bookmarkStart w:id="23" w:name="_Toc509153620"/>
+                      <w:bookmarkStart w:id="22" w:name="_Toc509153620"/>
                       <w:r>
                         <w:rPr>
                           <w:rFonts w:ascii="Arial" w:hAnsi="Arial" w:cs="Arial"/>
@@ -9815,7 +9979,7 @@
                         </w:rPr>
                         <w:t>alida</w:t>
                       </w:r>
-                      <w:bookmarkEnd w:id="23"/>
+                      <w:bookmarkEnd w:id="22"/>
                     </w:p>
                   </w:txbxContent>
                 </v:textbox>
@@ -9900,11 +10064,11 @@
       <w:pPr>
         <w:pStyle w:val="Cabealho3"/>
       </w:pPr>
-      <w:bookmarkStart w:id="24" w:name="_Toc509153594"/>
+      <w:bookmarkStart w:id="23" w:name="_Toc509155790"/>
       <w:r>
         <w:t>Número de Cuidados num Determinado Período</w:t>
       </w:r>
-      <w:bookmarkEnd w:id="24"/>
+      <w:bookmarkEnd w:id="23"/>
     </w:p>
     <w:p>
       <w:pPr>
@@ -10034,7 +10198,7 @@
                                 <w:sz w:val="20"/>
                               </w:rPr>
                             </w:pPr>
-                            <w:bookmarkStart w:id="25" w:name="_Toc509153621"/>
+                            <w:bookmarkStart w:id="24" w:name="_Toc509153621"/>
                             <w:r>
                               <w:rPr>
                                 <w:rFonts w:ascii="Arial" w:hAnsi="Arial" w:cs="Arial"/>
@@ -10085,7 +10249,7 @@
                               </w:rPr>
                               <w:t xml:space="preserve"> - Resultado do predicado Numero de Cuidados</w:t>
                             </w:r>
-                            <w:bookmarkEnd w:id="25"/>
+                            <w:bookmarkEnd w:id="24"/>
                           </w:p>
                         </w:txbxContent>
                       </wps:txbx>
@@ -10117,7 +10281,7 @@
                           <w:sz w:val="20"/>
                         </w:rPr>
                       </w:pPr>
-                      <w:bookmarkStart w:id="26" w:name="_Toc509153621"/>
+                      <w:bookmarkStart w:id="25" w:name="_Toc509153621"/>
                       <w:r>
                         <w:rPr>
                           <w:rFonts w:ascii="Arial" w:hAnsi="Arial" w:cs="Arial"/>
@@ -10168,7 +10332,7 @@
                         </w:rPr>
                         <w:t xml:space="preserve"> - Resultado do predicado Numero de Cuidados</w:t>
                       </w:r>
-                      <w:bookmarkEnd w:id="26"/>
+                      <w:bookmarkEnd w:id="25"/>
                     </w:p>
                   </w:txbxContent>
                 </v:textbox>
@@ -10291,186 +10455,186 @@
       <w:pPr>
         <w:pStyle w:val="Cabealho3"/>
       </w:pPr>
-      <w:bookmarkStart w:id="27" w:name="_Toc509153595"/>
-      <w:r>
+      <w:bookmarkStart w:id="26" w:name="_Toc509155791"/>
+      <w:r>
+        <w:t>Cuidados com utentes/prestadores Inválidos</w:t>
+      </w:r>
+      <w:bookmarkEnd w:id="26"/>
+    </w:p>
+    <w:p>
+      <w:pPr>
+        <w:pStyle w:val="CorpoTexto"/>
+        <w:rPr>
+          <w:b/>
+        </w:rPr>
+      </w:pPr>
+      <w:r>
+        <w:rPr>
+          <w:b/>
+        </w:rPr>
+        <w:t xml:space="preserve">Cuidado tem </w:t>
+      </w:r>
+      <w:r>
+        <w:rPr>
+          <w:b/>
+        </w:rPr>
+        <w:t>utente</w:t>
+      </w:r>
+      <w:r>
+        <w:rPr>
+          <w:b/>
+        </w:rPr>
+        <w:t xml:space="preserve"> válido</w:t>
+      </w:r>
+      <w:r>
+        <w:rPr>
+          <w:b/>
+        </w:rPr>
+        <w:t>:</w:t>
+      </w:r>
+      <w:r>
+        <w:rPr>
+          <w:b/>
+        </w:rPr>
+        <w:t xml:space="preserve"> </w:t>
+      </w:r>
+      <w:r>
+        <w:t xml:space="preserve"> Não podemos adicionar cuidados para os quais não existam utentes registados, logo temos de verificar se o utente presente no cuidado é válido.</w:t>
+      </w:r>
+    </w:p>
+    <w:p>
+      <w:pPr>
+        <w:pStyle w:val="CorpoTexto"/>
+        <w:rPr>
+          <w:rFonts w:ascii="Courier New" w:hAnsi="Courier New" w:cs="Courier New"/>
+          <w:i/>
+        </w:rPr>
+      </w:pPr>
+      <w:r>
+        <w:rPr>
+          <w:b/>
+        </w:rPr>
+        <w:t>Invariante</w:t>
+      </w:r>
+      <w:r>
+        <w:rPr>
+          <w:rFonts w:ascii="Courier New" w:hAnsi="Courier New" w:cs="Courier New"/>
+          <w:b/>
+        </w:rPr>
+        <w:t>:</w:t>
+      </w:r>
+      <w:r>
+        <w:rPr>
+          <w:rFonts w:ascii="Courier New" w:hAnsi="Courier New" w:cs="Courier New"/>
+        </w:rPr>
+        <w:t xml:space="preserve"> </w:t>
+      </w:r>
+      <w:r>
+        <w:rPr>
+          <w:rFonts w:ascii="Courier New" w:hAnsi="Courier New" w:cs="Courier New"/>
+        </w:rPr>
+        <w:t>+</w:t>
+      </w:r>
+      <w:proofErr w:type="gramStart"/>
+      <w:r>
+        <w:rPr>
+          <w:rFonts w:ascii="Courier New" w:hAnsi="Courier New" w:cs="Courier New"/>
+        </w:rPr>
+        <w:t>cuidado( _</w:t>
+      </w:r>
+      <w:proofErr w:type="gramEnd"/>
+      <w:r>
+        <w:rPr>
+          <w:rFonts w:ascii="Courier New" w:hAnsi="Courier New" w:cs="Courier New"/>
+        </w:rPr>
+        <w:t>,</w:t>
+      </w:r>
+      <w:proofErr w:type="spellStart"/>
+      <w:r>
+        <w:rPr>
+          <w:rFonts w:ascii="Courier New" w:hAnsi="Courier New" w:cs="Courier New"/>
+        </w:rPr>
+        <w:t>IdU</w:t>
+      </w:r>
+      <w:proofErr w:type="spellEnd"/>
+      <w:r>
+        <w:rPr>
+          <w:rFonts w:ascii="Courier New" w:hAnsi="Courier New" w:cs="Courier New"/>
+        </w:rPr>
+        <w:t>,_,_,_,_ ) :: (</w:t>
+      </w:r>
+      <w:proofErr w:type="spellStart"/>
+      <w:r>
+        <w:rPr>
+          <w:rFonts w:ascii="Courier New" w:hAnsi="Courier New" w:cs="Courier New"/>
+        </w:rPr>
+        <w:t>solucoes</w:t>
+      </w:r>
+      <w:proofErr w:type="spellEnd"/>
+      <w:r>
+        <w:rPr>
+          <w:rFonts w:ascii="Courier New" w:hAnsi="Courier New" w:cs="Courier New"/>
+        </w:rPr>
+        <w:t xml:space="preserve">( </w:t>
+      </w:r>
+      <w:proofErr w:type="spellStart"/>
+      <w:r>
+        <w:rPr>
+          <w:rFonts w:ascii="Courier New" w:hAnsi="Courier New" w:cs="Courier New"/>
+        </w:rPr>
+        <w:t>IdU,utente</w:t>
+      </w:r>
+      <w:proofErr w:type="spellEnd"/>
+      <w:r>
+        <w:rPr>
+          <w:rFonts w:ascii="Courier New" w:hAnsi="Courier New" w:cs="Courier New"/>
+        </w:rPr>
+        <w:t xml:space="preserve">( </w:t>
+      </w:r>
+      <w:proofErr w:type="spellStart"/>
+      <w:r>
+        <w:rPr>
+          <w:rFonts w:ascii="Courier New" w:hAnsi="Courier New" w:cs="Courier New"/>
+        </w:rPr>
+        <w:t>IdU</w:t>
+      </w:r>
+      <w:proofErr w:type="spellEnd"/>
+      <w:r>
+        <w:rPr>
+          <w:rFonts w:ascii="Courier New" w:hAnsi="Courier New" w:cs="Courier New"/>
+        </w:rPr>
+        <w:t>,_,_,_ ),L ),comprimento( L,X ),X == 1).</w:t>
+      </w:r>
+    </w:p>
+    <w:p>
+      <w:pPr>
+        <w:pStyle w:val="CorpoTexto"/>
+      </w:pPr>
+      <w:r>
+        <w:t>Utilizando o predicado soluções</w:t>
+      </w:r>
+      <w:r>
+        <w:t>,</w:t>
+      </w:r>
+      <w:r>
+        <w:t xml:space="preserve"> construímos uma lista com o ID do utente presente no cuidado e verificamos se essa lista contem </w:t>
+      </w:r>
+      <w:r>
+        <w:t>um e um só</w:t>
+      </w:r>
+      <w:r>
+        <w:t xml:space="preserve"> ID.</w:t>
+      </w:r>
+    </w:p>
+    <w:p>
+      <w:pPr>
+        <w:pStyle w:val="CorpoTexto"/>
+      </w:pPr>
+      <w:r>
+        <w:rPr>
+          <w:noProof/>
+        </w:rPr>
         <w:lastRenderedPageBreak/>
-        <w:t>Cuidados com utentes/prestadores Inválidos</w:t>
-      </w:r>
-      <w:bookmarkEnd w:id="27"/>
-    </w:p>
-    <w:p>
-      <w:pPr>
-        <w:pStyle w:val="CorpoTexto"/>
-        <w:rPr>
-          <w:b/>
-        </w:rPr>
-      </w:pPr>
-      <w:r>
-        <w:rPr>
-          <w:b/>
-        </w:rPr>
-        <w:t xml:space="preserve">Cuidado tem </w:t>
-      </w:r>
-      <w:r>
-        <w:rPr>
-          <w:b/>
-        </w:rPr>
-        <w:t>utente</w:t>
-      </w:r>
-      <w:r>
-        <w:rPr>
-          <w:b/>
-        </w:rPr>
-        <w:t xml:space="preserve"> válido</w:t>
-      </w:r>
-      <w:r>
-        <w:rPr>
-          <w:b/>
-        </w:rPr>
-        <w:t>:</w:t>
-      </w:r>
-      <w:r>
-        <w:rPr>
-          <w:b/>
-        </w:rPr>
-        <w:t xml:space="preserve"> </w:t>
-      </w:r>
-      <w:r>
-        <w:t xml:space="preserve"> Não podemos adicionar cuidados para os quais não existam utentes registados, logo temos de verificar se o utente presente no cuidado é válido.</w:t>
-      </w:r>
-    </w:p>
-    <w:p>
-      <w:pPr>
-        <w:pStyle w:val="CorpoTexto"/>
-        <w:rPr>
-          <w:rFonts w:ascii="Courier New" w:hAnsi="Courier New" w:cs="Courier New"/>
-          <w:i/>
-        </w:rPr>
-      </w:pPr>
-      <w:r>
-        <w:rPr>
-          <w:b/>
-        </w:rPr>
-        <w:t>Invariante</w:t>
-      </w:r>
-      <w:r>
-        <w:rPr>
-          <w:rFonts w:ascii="Courier New" w:hAnsi="Courier New" w:cs="Courier New"/>
-          <w:b/>
-        </w:rPr>
-        <w:t>:</w:t>
-      </w:r>
-      <w:r>
-        <w:rPr>
-          <w:rFonts w:ascii="Courier New" w:hAnsi="Courier New" w:cs="Courier New"/>
-        </w:rPr>
-        <w:t xml:space="preserve"> </w:t>
-      </w:r>
-      <w:r>
-        <w:rPr>
-          <w:rFonts w:ascii="Courier New" w:hAnsi="Courier New" w:cs="Courier New"/>
-        </w:rPr>
-        <w:t>+</w:t>
-      </w:r>
-      <w:proofErr w:type="gramStart"/>
-      <w:r>
-        <w:rPr>
-          <w:rFonts w:ascii="Courier New" w:hAnsi="Courier New" w:cs="Courier New"/>
-        </w:rPr>
-        <w:t>cuidado( _</w:t>
-      </w:r>
-      <w:proofErr w:type="gramEnd"/>
-      <w:r>
-        <w:rPr>
-          <w:rFonts w:ascii="Courier New" w:hAnsi="Courier New" w:cs="Courier New"/>
-        </w:rPr>
-        <w:t>,</w:t>
-      </w:r>
-      <w:proofErr w:type="spellStart"/>
-      <w:r>
-        <w:rPr>
-          <w:rFonts w:ascii="Courier New" w:hAnsi="Courier New" w:cs="Courier New"/>
-        </w:rPr>
-        <w:t>IdU</w:t>
-      </w:r>
-      <w:proofErr w:type="spellEnd"/>
-      <w:r>
-        <w:rPr>
-          <w:rFonts w:ascii="Courier New" w:hAnsi="Courier New" w:cs="Courier New"/>
-        </w:rPr>
-        <w:t>,_,_,_,_ ) :: (</w:t>
-      </w:r>
-      <w:proofErr w:type="spellStart"/>
-      <w:r>
-        <w:rPr>
-          <w:rFonts w:ascii="Courier New" w:hAnsi="Courier New" w:cs="Courier New"/>
-        </w:rPr>
-        <w:t>solucoes</w:t>
-      </w:r>
-      <w:proofErr w:type="spellEnd"/>
-      <w:r>
-        <w:rPr>
-          <w:rFonts w:ascii="Courier New" w:hAnsi="Courier New" w:cs="Courier New"/>
-        </w:rPr>
-        <w:t xml:space="preserve">( </w:t>
-      </w:r>
-      <w:proofErr w:type="spellStart"/>
-      <w:r>
-        <w:rPr>
-          <w:rFonts w:ascii="Courier New" w:hAnsi="Courier New" w:cs="Courier New"/>
-        </w:rPr>
-        <w:t>IdU,utente</w:t>
-      </w:r>
-      <w:proofErr w:type="spellEnd"/>
-      <w:r>
-        <w:rPr>
-          <w:rFonts w:ascii="Courier New" w:hAnsi="Courier New" w:cs="Courier New"/>
-        </w:rPr>
-        <w:t xml:space="preserve">( </w:t>
-      </w:r>
-      <w:proofErr w:type="spellStart"/>
-      <w:r>
-        <w:rPr>
-          <w:rFonts w:ascii="Courier New" w:hAnsi="Courier New" w:cs="Courier New"/>
-        </w:rPr>
-        <w:t>IdU</w:t>
-      </w:r>
-      <w:proofErr w:type="spellEnd"/>
-      <w:r>
-        <w:rPr>
-          <w:rFonts w:ascii="Courier New" w:hAnsi="Courier New" w:cs="Courier New"/>
-        </w:rPr>
-        <w:t>,_,_,_ ),L ),comprimento( L,X ),X == 1).</w:t>
-      </w:r>
-    </w:p>
-    <w:p>
-      <w:pPr>
-        <w:pStyle w:val="CorpoTexto"/>
-      </w:pPr>
-      <w:r>
-        <w:t>Utilizando o predicado soluções</w:t>
-      </w:r>
-      <w:r>
-        <w:t>,</w:t>
-      </w:r>
-      <w:r>
-        <w:t xml:space="preserve"> construímos uma lista com o ID do utente presente no cuidado e verificamos se essa lista contem </w:t>
-      </w:r>
-      <w:r>
-        <w:t>um e um só</w:t>
-      </w:r>
-      <w:r>
-        <w:t xml:space="preserve"> ID.</w:t>
-      </w:r>
-    </w:p>
-    <w:p>
-      <w:pPr>
-        <w:pStyle w:val="CorpoTexto"/>
-      </w:pPr>
-      <w:r>
-        <w:rPr>
-          <w:noProof/>
-        </w:rPr>
         <mc:AlternateContent>
           <mc:Choice Requires="wps">
             <w:drawing>
@@ -10519,7 +10683,7 @@
                                 <w:sz w:val="20"/>
                               </w:rPr>
                             </w:pPr>
-                            <w:bookmarkStart w:id="28" w:name="_Toc509153622"/>
+                            <w:bookmarkStart w:id="27" w:name="_Toc509153622"/>
                             <w:r>
                               <w:rPr>
                                 <w:rFonts w:ascii="Arial" w:hAnsi="Arial" w:cs="Arial"/>
@@ -10570,7 +10734,7 @@
                               </w:rPr>
                               <w:t xml:space="preserve"> - Resultados do Predicado Cuidados Inválidos</w:t>
                             </w:r>
-                            <w:bookmarkEnd w:id="28"/>
+                            <w:bookmarkEnd w:id="27"/>
                           </w:p>
                         </w:txbxContent>
                       </wps:txbx>
@@ -10602,7 +10766,7 @@
                           <w:sz w:val="20"/>
                         </w:rPr>
                       </w:pPr>
-                      <w:bookmarkStart w:id="29" w:name="_Toc509153622"/>
+                      <w:bookmarkStart w:id="28" w:name="_Toc509153622"/>
                       <w:r>
                         <w:rPr>
                           <w:rFonts w:ascii="Arial" w:hAnsi="Arial" w:cs="Arial"/>
@@ -10653,7 +10817,7 @@
                         </w:rPr>
                         <w:t xml:space="preserve"> - Resultados do Predicado Cuidados Inválidos</w:t>
                       </w:r>
-                      <w:bookmarkEnd w:id="29"/>
+                      <w:bookmarkEnd w:id="28"/>
                     </w:p>
                   </w:txbxContent>
                 </v:textbox>
@@ -10749,11 +10913,11 @@
       <w:pPr>
         <w:pStyle w:val="Cabealho3"/>
       </w:pPr>
-      <w:bookmarkStart w:id="30" w:name="_Toc509153596"/>
+      <w:bookmarkStart w:id="29" w:name="_Toc509155792"/>
       <w:r>
         <w:t>Cuidado com Prestador Inválido na Instituição</w:t>
       </w:r>
-      <w:bookmarkEnd w:id="30"/>
+      <w:bookmarkEnd w:id="29"/>
     </w:p>
     <w:p>
       <w:pPr>
@@ -10959,7 +11123,7 @@
                                 <w:sz w:val="20"/>
                               </w:rPr>
                             </w:pPr>
-                            <w:bookmarkStart w:id="31" w:name="_Toc509153623"/>
+                            <w:bookmarkStart w:id="30" w:name="_Toc509153623"/>
                             <w:r>
                               <w:rPr>
                                 <w:rFonts w:ascii="Arial" w:hAnsi="Arial" w:cs="Arial"/>
@@ -11010,7 +11174,7 @@
                               </w:rPr>
                               <w:t xml:space="preserve"> - Resultado do Invariante Prestador Inválido na Instituição</w:t>
                             </w:r>
-                            <w:bookmarkEnd w:id="31"/>
+                            <w:bookmarkEnd w:id="30"/>
                           </w:p>
                         </w:txbxContent>
                       </wps:txbx>
@@ -11042,7 +11206,7 @@
                           <w:sz w:val="20"/>
                         </w:rPr>
                       </w:pPr>
-                      <w:bookmarkStart w:id="32" w:name="_Toc509153623"/>
+                      <w:bookmarkStart w:id="31" w:name="_Toc509153623"/>
                       <w:r>
                         <w:rPr>
                           <w:rFonts w:ascii="Arial" w:hAnsi="Arial" w:cs="Arial"/>
@@ -11093,7 +11257,7 @@
                         </w:rPr>
                         <w:t xml:space="preserve"> - Resultado do Invariante Prestador Inválido na Instituição</w:t>
                       </w:r>
-                      <w:bookmarkEnd w:id="32"/>
+                      <w:bookmarkEnd w:id="31"/>
                     </w:p>
                   </w:txbxContent>
                 </v:textbox>
@@ -11157,86 +11321,86 @@
       <w:pPr>
         <w:pStyle w:val="Cabealho3"/>
       </w:pPr>
-      <w:bookmarkStart w:id="33" w:name="_Toc509153597"/>
-      <w:r>
+      <w:bookmarkStart w:id="32" w:name="_Toc509155793"/>
+      <w:r>
+        <w:t xml:space="preserve">Custo </w:t>
+      </w:r>
+      <w:proofErr w:type="spellStart"/>
+      <w:r>
+        <w:t>Inváldio</w:t>
+      </w:r>
+      <w:bookmarkEnd w:id="32"/>
+      <w:proofErr w:type="spellEnd"/>
+    </w:p>
+    <w:p>
+      <w:pPr>
+        <w:pStyle w:val="CorpoTexto"/>
+        <w:rPr>
+          <w:u w:val="single"/>
+        </w:rPr>
+      </w:pPr>
+      <w:r>
+        <w:t>Não é possível que um cuidado pr</w:t>
+      </w:r>
+      <w:r>
+        <w:t>estado tenha um valor negativo.</w:t>
+      </w:r>
+      <w:r>
+        <w:t xml:space="preserve"> </w:t>
+      </w:r>
+      <w:r>
+        <w:t>A</w:t>
+      </w:r>
+      <w:r>
+        <w:t>ssim sendo, temos de verificar se o custo indicado no cuidado é positivo.</w:t>
+      </w:r>
+    </w:p>
+    <w:p>
+      <w:pPr>
+        <w:pStyle w:val="CorpoTexto"/>
+        <w:rPr>
+          <w:rFonts w:ascii="Courier New" w:hAnsi="Courier New" w:cs="Courier New"/>
+        </w:rPr>
+      </w:pPr>
+      <w:r>
+        <w:rPr>
+          <w:b/>
+        </w:rPr>
+        <w:t>Invariante:</w:t>
+      </w:r>
+      <w:r>
+        <w:t xml:space="preserve">  </w:t>
+      </w:r>
+      <w:r>
+        <w:rPr>
+          <w:rFonts w:ascii="Courier New" w:hAnsi="Courier New" w:cs="Courier New"/>
+        </w:rPr>
+        <w:t>+</w:t>
+      </w:r>
+      <w:proofErr w:type="gramStart"/>
+      <w:r>
+        <w:rPr>
+          <w:rFonts w:ascii="Courier New" w:hAnsi="Courier New" w:cs="Courier New"/>
+        </w:rPr>
+        <w:t>cuidado( _</w:t>
+      </w:r>
+      <w:proofErr w:type="gramEnd"/>
+      <w:r>
+        <w:rPr>
+          <w:rFonts w:ascii="Courier New" w:hAnsi="Courier New" w:cs="Courier New"/>
+        </w:rPr>
+        <w:t>,_,_,_,C,_ ) :: (C &gt;= 0).</w:t>
+      </w:r>
+    </w:p>
+    <w:p>
+      <w:pPr>
+        <w:pStyle w:val="CorpoTexto"/>
+      </w:pPr>
+      <w:r>
+        <w:rPr>
+          <w:noProof/>
+        </w:rPr>
         <w:lastRenderedPageBreak/>
-        <w:t xml:space="preserve">Custo </w:t>
-      </w:r>
-      <w:proofErr w:type="spellStart"/>
-      <w:r>
-        <w:t>Inváldio</w:t>
-      </w:r>
-      <w:bookmarkEnd w:id="33"/>
-      <w:proofErr w:type="spellEnd"/>
-    </w:p>
-    <w:p>
-      <w:pPr>
-        <w:pStyle w:val="CorpoTexto"/>
-        <w:rPr>
-          <w:u w:val="single"/>
-        </w:rPr>
-      </w:pPr>
-      <w:r>
-        <w:t>Não é possível que um cuidado pr</w:t>
-      </w:r>
-      <w:r>
-        <w:t>estado tenha um valor negativo.</w:t>
-      </w:r>
-      <w:r>
-        <w:t xml:space="preserve"> </w:t>
-      </w:r>
-      <w:r>
-        <w:t>A</w:t>
-      </w:r>
-      <w:r>
-        <w:t>ssim sendo, temos de verificar se o custo indicado no cuidado é positivo.</w:t>
-      </w:r>
-    </w:p>
-    <w:p>
-      <w:pPr>
-        <w:pStyle w:val="CorpoTexto"/>
-        <w:rPr>
-          <w:rFonts w:ascii="Courier New" w:hAnsi="Courier New" w:cs="Courier New"/>
-        </w:rPr>
-      </w:pPr>
-      <w:r>
-        <w:rPr>
-          <w:b/>
-        </w:rPr>
-        <w:t>Invariante:</w:t>
-      </w:r>
-      <w:r>
-        <w:t xml:space="preserve">  </w:t>
-      </w:r>
-      <w:r>
-        <w:rPr>
-          <w:rFonts w:ascii="Courier New" w:hAnsi="Courier New" w:cs="Courier New"/>
-        </w:rPr>
-        <w:t>+</w:t>
-      </w:r>
-      <w:proofErr w:type="gramStart"/>
-      <w:r>
-        <w:rPr>
-          <w:rFonts w:ascii="Courier New" w:hAnsi="Courier New" w:cs="Courier New"/>
-        </w:rPr>
-        <w:t>cuidado( _</w:t>
-      </w:r>
-      <w:proofErr w:type="gramEnd"/>
-      <w:r>
-        <w:rPr>
-          <w:rFonts w:ascii="Courier New" w:hAnsi="Courier New" w:cs="Courier New"/>
-        </w:rPr>
-        <w:t>,_,_,_,C,_ ) :: (C &gt;= 0).</w:t>
-      </w:r>
-    </w:p>
-    <w:p>
-      <w:pPr>
-        <w:pStyle w:val="CorpoTexto"/>
-      </w:pPr>
-      <w:r>
-        <w:rPr>
-          <w:noProof/>
-        </w:rPr>
         <mc:AlternateContent>
           <mc:Choice Requires="wps">
             <w:drawing>
@@ -11285,7 +11449,7 @@
                                 <w:sz w:val="20"/>
                               </w:rPr>
                             </w:pPr>
-                            <w:bookmarkStart w:id="34" w:name="_Toc509153624"/>
+                            <w:bookmarkStart w:id="33" w:name="_Toc509153624"/>
                             <w:r>
                               <w:rPr>
                                 <w:rFonts w:ascii="Arial" w:hAnsi="Arial" w:cs="Arial"/>
@@ -11343,7 +11507,7 @@
                               </w:rPr>
                               <w:t>Inválido</w:t>
                             </w:r>
-                            <w:bookmarkEnd w:id="34"/>
+                            <w:bookmarkEnd w:id="33"/>
                           </w:p>
                         </w:txbxContent>
                       </wps:txbx>
@@ -11375,7 +11539,7 @@
                           <w:sz w:val="20"/>
                         </w:rPr>
                       </w:pPr>
-                      <w:bookmarkStart w:id="35" w:name="_Toc509153624"/>
+                      <w:bookmarkStart w:id="34" w:name="_Toc509153624"/>
                       <w:r>
                         <w:rPr>
                           <w:rFonts w:ascii="Arial" w:hAnsi="Arial" w:cs="Arial"/>
@@ -11433,7 +11597,7 @@
                         </w:rPr>
                         <w:t>Inválido</w:t>
                       </w:r>
-                      <w:bookmarkEnd w:id="35"/>
+                      <w:bookmarkEnd w:id="34"/>
                     </w:p>
                   </w:txbxContent>
                 </v:textbox>
@@ -11518,14 +11682,14 @@
       <w:pPr>
         <w:pStyle w:val="Cabealho3"/>
       </w:pPr>
-      <w:bookmarkStart w:id="36" w:name="_Toc509153598"/>
+      <w:bookmarkStart w:id="35" w:name="_Toc509155794"/>
       <w:r>
         <w:t>Remoção de Utente</w:t>
       </w:r>
       <w:r>
         <w:t>/Prestador</w:t>
       </w:r>
-      <w:bookmarkEnd w:id="36"/>
+      <w:bookmarkEnd w:id="35"/>
     </w:p>
     <w:p>
       <w:pPr>
@@ -11811,7 +11975,7 @@
                                 <w:sz w:val="20"/>
                               </w:rPr>
                             </w:pPr>
-                            <w:bookmarkStart w:id="37" w:name="_Toc509153625"/>
+                            <w:bookmarkStart w:id="36" w:name="_Toc509153625"/>
                             <w:r>
                               <w:rPr>
                                 <w:rFonts w:ascii="Arial" w:hAnsi="Arial" w:cs="Arial"/>
@@ -11862,7 +12026,7 @@
                               </w:rPr>
                               <w:t xml:space="preserve"> - Resultado do Invariante Remover</w:t>
                             </w:r>
-                            <w:bookmarkEnd w:id="37"/>
+                            <w:bookmarkEnd w:id="36"/>
                           </w:p>
                         </w:txbxContent>
                       </wps:txbx>
@@ -11894,7 +12058,7 @@
                           <w:sz w:val="20"/>
                         </w:rPr>
                       </w:pPr>
-                      <w:bookmarkStart w:id="38" w:name="_Toc509153625"/>
+                      <w:bookmarkStart w:id="37" w:name="_Toc509153625"/>
                       <w:r>
                         <w:rPr>
                           <w:rFonts w:ascii="Arial" w:hAnsi="Arial" w:cs="Arial"/>
@@ -11945,7 +12109,7 @@
                         </w:rPr>
                         <w:t xml:space="preserve"> - Resultado do Invariante Remover</w:t>
                       </w:r>
-                      <w:bookmarkEnd w:id="38"/>
+                      <w:bookmarkEnd w:id="37"/>
                     </w:p>
                   </w:txbxContent>
                 </v:textbox>
@@ -12030,12 +12194,11 @@
       <w:pPr>
         <w:pStyle w:val="Cabealho3"/>
       </w:pPr>
-      <w:bookmarkStart w:id="39" w:name="_Toc509153599"/>
-      <w:r>
-        <w:lastRenderedPageBreak/>
+      <w:bookmarkStart w:id="38" w:name="_Toc509155795"/>
+      <w:r>
         <w:t>Especialidade Válida de um Prestador</w:t>
       </w:r>
-      <w:bookmarkEnd w:id="39"/>
+      <w:bookmarkEnd w:id="38"/>
     </w:p>
     <w:p>
       <w:pPr>
@@ -12076,6 +12239,7 @@
           <w:rFonts w:ascii="Courier New" w:hAnsi="Courier New" w:cs="Courier New"/>
           <w:sz w:val="20"/>
         </w:rPr>
+        <w:lastRenderedPageBreak/>
         <w:t>+prestador(</w:t>
       </w:r>
       <w:proofErr w:type="spellStart"/>
@@ -12504,7 +12668,7 @@
                                 <w:sz w:val="20"/>
                               </w:rPr>
                             </w:pPr>
-                            <w:bookmarkStart w:id="40" w:name="_Toc509153626"/>
+                            <w:bookmarkStart w:id="39" w:name="_Toc509153626"/>
                             <w:r>
                               <w:rPr>
                                 <w:rFonts w:ascii="Arial" w:hAnsi="Arial" w:cs="Arial"/>
@@ -12555,7 +12719,7 @@
                               </w:rPr>
                               <w:t xml:space="preserve"> - Resultado do Invariante Especialidade Inválida</w:t>
                             </w:r>
-                            <w:bookmarkEnd w:id="40"/>
+                            <w:bookmarkEnd w:id="39"/>
                           </w:p>
                         </w:txbxContent>
                       </wps:txbx>
@@ -12587,7 +12751,7 @@
                           <w:sz w:val="20"/>
                         </w:rPr>
                       </w:pPr>
-                      <w:bookmarkStart w:id="41" w:name="_Toc509153626"/>
+                      <w:bookmarkStart w:id="40" w:name="_Toc509153626"/>
                       <w:r>
                         <w:rPr>
                           <w:rFonts w:ascii="Arial" w:hAnsi="Arial" w:cs="Arial"/>
@@ -12638,7 +12802,7 @@
                         </w:rPr>
                         <w:t xml:space="preserve"> - Resultado do Invariante Especialidade Inválida</w:t>
                       </w:r>
-                      <w:bookmarkEnd w:id="41"/>
+                      <w:bookmarkEnd w:id="40"/>
                     </w:p>
                   </w:txbxContent>
                 </v:textbox>
@@ -12771,12 +12935,11 @@
       <w:pPr>
         <w:pStyle w:val="Cabealho3"/>
       </w:pPr>
-      <w:bookmarkStart w:id="42" w:name="_Toc509153600"/>
-      <w:r>
-        <w:lastRenderedPageBreak/>
+      <w:bookmarkStart w:id="41" w:name="_Toc509155796"/>
+      <w:r>
         <w:t>Instituições Válidas do Prestador</w:t>
       </w:r>
-      <w:bookmarkEnd w:id="42"/>
+      <w:bookmarkEnd w:id="41"/>
     </w:p>
     <w:p>
       <w:pPr>
@@ -13004,6 +13167,7 @@
         <w:rPr>
           <w:rFonts w:cs="Arial"/>
         </w:rPr>
+        <w:lastRenderedPageBreak/>
         <w:t xml:space="preserve">Para fazer esta validação apenas se tornou necessário de verificar se cada elemento da lista do predicado prestador unifica com um nome de um predicado instituição que está na base de conhecimento. Isso foi feito com o auxilio de um predicado </w:t>
       </w:r>
       <w:proofErr w:type="spellStart"/>
@@ -13087,7 +13251,7 @@
                                 <w:sz w:val="20"/>
                               </w:rPr>
                             </w:pPr>
-                            <w:bookmarkStart w:id="43" w:name="_Toc509153627"/>
+                            <w:bookmarkStart w:id="42" w:name="_Toc509153627"/>
                             <w:r>
                               <w:rPr>
                                 <w:rFonts w:ascii="Arial" w:hAnsi="Arial" w:cs="Arial"/>
@@ -13138,7 +13302,7 @@
                               </w:rPr>
                               <w:t xml:space="preserve"> - Resultado do Invariante de Instituição Inválida</w:t>
                             </w:r>
-                            <w:bookmarkEnd w:id="43"/>
+                            <w:bookmarkEnd w:id="42"/>
                           </w:p>
                         </w:txbxContent>
                       </wps:txbx>
@@ -13169,7 +13333,7 @@
                           <w:sz w:val="20"/>
                         </w:rPr>
                       </w:pPr>
-                      <w:bookmarkStart w:id="44" w:name="_Toc509153627"/>
+                      <w:bookmarkStart w:id="43" w:name="_Toc509153627"/>
                       <w:r>
                         <w:rPr>
                           <w:rFonts w:ascii="Arial" w:hAnsi="Arial" w:cs="Arial"/>
@@ -13220,7 +13384,7 @@
                         </w:rPr>
                         <w:t xml:space="preserve"> - Resultado do Invariante de Instituição Inválida</w:t>
                       </w:r>
-                      <w:bookmarkEnd w:id="44"/>
+                      <w:bookmarkEnd w:id="43"/>
                     </w:p>
                   </w:txbxContent>
                 </v:textbox>
@@ -13336,11 +13500,11 @@
       <w:pPr>
         <w:pStyle w:val="Cabealho3"/>
       </w:pPr>
-      <w:bookmarkStart w:id="45" w:name="_Toc509153601"/>
+      <w:bookmarkStart w:id="44" w:name="_Toc509155797"/>
       <w:r>
         <w:t>Cuidado Igual</w:t>
       </w:r>
-      <w:bookmarkEnd w:id="45"/>
+      <w:bookmarkEnd w:id="44"/>
     </w:p>
     <w:p>
       <w:pPr>
@@ -13607,7 +13771,7 @@
                                 <w:color w:val="000000" w:themeColor="text1"/>
                               </w:rPr>
                             </w:pPr>
-                            <w:bookmarkStart w:id="46" w:name="_Toc509153628"/>
+                            <w:bookmarkStart w:id="45" w:name="_Toc509153628"/>
                             <w:r>
                               <w:rPr>
                                 <w:rFonts w:ascii="Arial" w:hAnsi="Arial" w:cs="Arial"/>
@@ -13658,7 +13822,7 @@
                               </w:rPr>
                               <w:t xml:space="preserve"> - Resultado de Adicionar Cuidado Repetido</w:t>
                             </w:r>
-                            <w:bookmarkEnd w:id="46"/>
+                            <w:bookmarkEnd w:id="45"/>
                           </w:p>
                         </w:txbxContent>
                       </wps:txbx>
@@ -13689,7 +13853,7 @@
                           <w:color w:val="000000" w:themeColor="text1"/>
                         </w:rPr>
                       </w:pPr>
-                      <w:bookmarkStart w:id="47" w:name="_Toc509153628"/>
+                      <w:bookmarkStart w:id="46" w:name="_Toc509153628"/>
                       <w:r>
                         <w:rPr>
                           <w:rFonts w:ascii="Arial" w:hAnsi="Arial" w:cs="Arial"/>
@@ -13740,7 +13904,7 @@
                         </w:rPr>
                         <w:t xml:space="preserve"> - Resultado de Adicionar Cuidado Repetido</w:t>
                       </w:r>
-                      <w:bookmarkEnd w:id="47"/>
+                      <w:bookmarkEnd w:id="46"/>
                     </w:p>
                   </w:txbxContent>
                 </v:textbox>
@@ -13842,7 +14006,6 @@
         <w:pStyle w:val="CorpoTexto"/>
       </w:pPr>
       <w:r>
-        <w:lastRenderedPageBreak/>
         <w:t>Mais uma vez não foi possível adicionar um cuidado onde todos os campos são iguais a um cuidado que já está presente na base de conhecimento.</w:t>
       </w:r>
     </w:p>
@@ -13850,11 +14013,11 @@
       <w:pPr>
         <w:pStyle w:val="Cabealho3"/>
       </w:pPr>
-      <w:bookmarkStart w:id="48" w:name="_Toc509153602"/>
+      <w:bookmarkStart w:id="47" w:name="_Toc509155798"/>
       <w:r>
         <w:t>Remoção de instituição</w:t>
       </w:r>
-      <w:bookmarkEnd w:id="48"/>
+      <w:bookmarkEnd w:id="47"/>
     </w:p>
     <w:p>
       <w:pPr>
@@ -13885,6 +14048,7 @@
         <w:rPr>
           <w:rFonts w:ascii="Courier New" w:hAnsi="Courier New" w:cs="Courier New"/>
         </w:rPr>
+        <w:lastRenderedPageBreak/>
         <w:t>-</w:t>
       </w:r>
       <w:proofErr w:type="spellStart"/>
@@ -14302,7 +14466,7 @@
                                 <w:sz w:val="20"/>
                               </w:rPr>
                             </w:pPr>
-                            <w:bookmarkStart w:id="49" w:name="_Toc509153629"/>
+                            <w:bookmarkStart w:id="48" w:name="_Toc509153629"/>
                             <w:r>
                               <w:rPr>
                                 <w:rFonts w:ascii="Arial" w:hAnsi="Arial" w:cs="Arial"/>
@@ -14353,7 +14517,7 @@
                               </w:rPr>
                               <w:t xml:space="preserve"> - Resultados Invariante Remover Instituição</w:t>
                             </w:r>
-                            <w:bookmarkEnd w:id="49"/>
+                            <w:bookmarkEnd w:id="48"/>
                           </w:p>
                         </w:txbxContent>
                       </wps:txbx>
@@ -14385,7 +14549,7 @@
                           <w:sz w:val="20"/>
                         </w:rPr>
                       </w:pPr>
-                      <w:bookmarkStart w:id="50" w:name="_Toc509153629"/>
+                      <w:bookmarkStart w:id="49" w:name="_Toc509153629"/>
                       <w:r>
                         <w:rPr>
                           <w:rFonts w:ascii="Arial" w:hAnsi="Arial" w:cs="Arial"/>
@@ -14436,7 +14600,7 @@
                         </w:rPr>
                         <w:t xml:space="preserve"> - Resultados Invariante Remover Instituição</w:t>
                       </w:r>
-                      <w:bookmarkEnd w:id="50"/>
+                      <w:bookmarkEnd w:id="49"/>
                     </w:p>
                   </w:txbxContent>
                 </v:textbox>
@@ -14528,32 +14692,28 @@
           <w:numId w:val="4"/>
         </w:numPr>
       </w:pPr>
-      <w:bookmarkStart w:id="51" w:name="_Toc509153603"/>
+      <w:bookmarkStart w:id="50" w:name="_Toc509155799"/>
       <w:r>
         <w:t>Predicados Propostos</w:t>
       </w:r>
+      <w:bookmarkEnd w:id="50"/>
+    </w:p>
+    <w:p>
+      <w:pPr>
+        <w:pStyle w:val="Cabealho3"/>
+      </w:pPr>
+      <w:bookmarkStart w:id="51" w:name="_Toc509155800"/>
+      <w:r>
+        <w:t>Identificar Utentes</w:t>
+      </w:r>
       <w:bookmarkEnd w:id="51"/>
     </w:p>
     <w:p>
       <w:pPr>
-        <w:pStyle w:val="Cabealho3"/>
-      </w:pPr>
-      <w:bookmarkStart w:id="52" w:name="_Toc509153604"/>
-      <w:r>
-        <w:t>Identificar Utentes</w:t>
-      </w:r>
-      <w:bookmarkEnd w:id="52"/>
-    </w:p>
-    <w:p>
-      <w:pPr>
         <w:pStyle w:val="CorpoTexto"/>
       </w:pPr>
       <w:r>
-        <w:t xml:space="preserve">Para identificar os utentes utilizamos quatro critérios de seleção: Id, Nome, Idade e Morada.  Dividimos posteriormente a idade em cinco subcritérios de seleção: “igual a”, “menor que”, “maior que”, “igual ou menor que” e “igual ou maior que”, e a morada em três subcritérios: </w:t>
-      </w:r>
-      <w:r>
-        <w:lastRenderedPageBreak/>
-        <w:t>rua, localidade e cidade. Para representar cada um casos de seleção descritos acima recorremos aos seguintes predicados.</w:t>
+        <w:t>Para identificar os utentes utilizamos quatro critérios de seleção: Id, Nome, Idade e Morada.  Dividimos posteriormente a idade em cinco subcritérios de seleção: “igual a”, “menor que”, “maior que”, “igual ou menor que” e “igual ou maior que”, e a morada em três subcritérios: rua, localidade e cidade. Para representar cada um casos de seleção descritos acima recorremos aos seguintes predicados.</w:t>
       </w:r>
     </w:p>
     <w:p>
@@ -14719,6 +14879,7 @@
         <w:rPr>
           <w:noProof/>
         </w:rPr>
+        <w:lastRenderedPageBreak/>
         <mc:AlternateContent>
           <mc:Choice Requires="wps">
             <w:drawing>
@@ -14765,7 +14926,7 @@
                                 <w:color w:val="000000" w:themeColor="text1"/>
                               </w:rPr>
                             </w:pPr>
-                            <w:bookmarkStart w:id="53" w:name="_Toc509153630"/>
+                            <w:bookmarkStart w:id="52" w:name="_Toc509153630"/>
                             <w:r>
                               <w:rPr>
                                 <w:rFonts w:ascii="Arial" w:hAnsi="Arial" w:cs="Arial"/>
@@ -14824,7 +14985,7 @@
                               </w:rPr>
                               <w:t>utenteID</w:t>
                             </w:r>
-                            <w:bookmarkEnd w:id="53"/>
+                            <w:bookmarkEnd w:id="52"/>
                             <w:proofErr w:type="spellEnd"/>
                           </w:p>
                         </w:txbxContent>
@@ -14855,7 +15016,7 @@
                           <w:color w:val="000000" w:themeColor="text1"/>
                         </w:rPr>
                       </w:pPr>
-                      <w:bookmarkStart w:id="54" w:name="_Toc509153630"/>
+                      <w:bookmarkStart w:id="53" w:name="_Toc509153630"/>
                       <w:r>
                         <w:rPr>
                           <w:rFonts w:ascii="Arial" w:hAnsi="Arial" w:cs="Arial"/>
@@ -14914,7 +15075,7 @@
                         </w:rPr>
                         <w:t>utenteID</w:t>
                       </w:r>
-                      <w:bookmarkEnd w:id="54"/>
+                      <w:bookmarkEnd w:id="53"/>
                       <w:proofErr w:type="spellEnd"/>
                     </w:p>
                   </w:txbxContent>
@@ -14997,11 +15158,11 @@
           <w:szCs w:val="28"/>
         </w:rPr>
       </w:pPr>
-      <w:bookmarkStart w:id="55" w:name="_Toc509153605"/>
+      <w:bookmarkStart w:id="54" w:name="_Toc509155801"/>
       <w:r>
         <w:t>Identificar as Instituições Prestadoras de Cuidados de Saúde</w:t>
       </w:r>
-      <w:bookmarkEnd w:id="55"/>
+      <w:bookmarkEnd w:id="54"/>
     </w:p>
     <w:p>
       <w:pPr>
@@ -15279,7 +15440,7 @@
                                 <w:color w:val="000000" w:themeColor="text1"/>
                               </w:rPr>
                             </w:pPr>
-                            <w:bookmarkStart w:id="56" w:name="_Toc509153631"/>
+                            <w:bookmarkStart w:id="55" w:name="_Toc509153631"/>
                             <w:r>
                               <w:rPr>
                                 <w:rFonts w:ascii="Arial" w:hAnsi="Arial" w:cs="Arial"/>
@@ -15336,7 +15497,7 @@
                               </w:rPr>
                               <w:t xml:space="preserve"> - Resultados do Predicado instituicoesPrestadoresCuidados</w:t>
                             </w:r>
-                            <w:bookmarkEnd w:id="56"/>
+                            <w:bookmarkEnd w:id="55"/>
                           </w:p>
                         </w:txbxContent>
                       </wps:txbx>
@@ -15367,7 +15528,7 @@
                           <w:color w:val="000000" w:themeColor="text1"/>
                         </w:rPr>
                       </w:pPr>
-                      <w:bookmarkStart w:id="57" w:name="_Toc509153631"/>
+                      <w:bookmarkStart w:id="56" w:name="_Toc509153631"/>
                       <w:r>
                         <w:rPr>
                           <w:rFonts w:ascii="Arial" w:hAnsi="Arial" w:cs="Arial"/>
@@ -15424,7 +15585,7 @@
                         </w:rPr>
                         <w:t xml:space="preserve"> - Resultados do Predicado instituicoesPrestadoresCuidados</w:t>
                       </w:r>
-                      <w:bookmarkEnd w:id="57"/>
+                      <w:bookmarkEnd w:id="56"/>
                     </w:p>
                   </w:txbxContent>
                 </v:textbox>
@@ -15501,11 +15662,11 @@
       <w:pPr>
         <w:pStyle w:val="Cabealho3"/>
       </w:pPr>
-      <w:bookmarkStart w:id="58" w:name="_Toc509153606"/>
+      <w:bookmarkStart w:id="57" w:name="_Toc509155802"/>
       <w:r>
         <w:t>Identificar Cuidados de Saúde prestados por instituição/cidade/datas</w:t>
       </w:r>
-      <w:bookmarkEnd w:id="58"/>
+      <w:bookmarkEnd w:id="57"/>
     </w:p>
     <w:p>
       <w:pPr>
@@ -15779,11 +15940,7 @@
         <w:pStyle w:val="CorpoTexto"/>
       </w:pPr>
       <w:r>
-        <w:t xml:space="preserve">Dada a semelhança entre todas as resoluções apenas iremos explicar o raciocínio utilizado na identificação de cuidados de saúde numa dada cidade. Assim sendo, para </w:t>
-      </w:r>
-      <w:r>
-        <w:lastRenderedPageBreak/>
-        <w:t>identificação por cidade, precisamos de verificar quais as instituições que se localizam na cidade dada e quais cuidados de saúde realizados nessas instituições e agrupar os parâmetros desses cuidados (Data, ID do Utente, ID do Prestador, Descrição do serviço, Custo, Instituição).</w:t>
+        <w:t>Dada a semelhança entre todas as resoluções apenas iremos explicar o raciocínio utilizado na identificação de cuidados de saúde numa dada cidade. Assim sendo, para identificação por cidade, precisamos de verificar quais as instituições que se localizam na cidade dada e quais cuidados de saúde realizados nessas instituições e agrupar os parâmetros desses cuidados (Data, ID do Utente, ID do Prestador, Descrição do serviço, Custo, Instituição).</w:t>
       </w:r>
     </w:p>
     <w:p>
@@ -15842,7 +15999,7 @@
                                 <w:color w:val="000000" w:themeColor="text1"/>
                               </w:rPr>
                             </w:pPr>
-                            <w:bookmarkStart w:id="59" w:name="_Toc509153632"/>
+                            <w:bookmarkStart w:id="58" w:name="_Toc509153632"/>
                             <w:r>
                               <w:rPr>
                                 <w:rFonts w:ascii="Arial" w:hAnsi="Arial" w:cs="Arial"/>
@@ -15899,7 +16056,7 @@
                               </w:rPr>
                               <w:t xml:space="preserve"> - Resultados do Predicado cuidadosSaudeCidade</w:t>
                             </w:r>
-                            <w:bookmarkEnd w:id="59"/>
+                            <w:bookmarkEnd w:id="58"/>
                           </w:p>
                         </w:txbxContent>
                       </wps:txbx>
@@ -15930,7 +16087,7 @@
                           <w:color w:val="000000" w:themeColor="text1"/>
                         </w:rPr>
                       </w:pPr>
-                      <w:bookmarkStart w:id="60" w:name="_Toc509153632"/>
+                      <w:bookmarkStart w:id="59" w:name="_Toc509153632"/>
                       <w:r>
                         <w:rPr>
                           <w:rFonts w:ascii="Arial" w:hAnsi="Arial" w:cs="Arial"/>
@@ -15987,7 +16144,7 @@
                         </w:rPr>
                         <w:t xml:space="preserve"> - Resultados do Predicado cuidadosSaudeCidade</w:t>
                       </w:r>
-                      <w:bookmarkEnd w:id="60"/>
+                      <w:bookmarkEnd w:id="59"/>
                     </w:p>
                   </w:txbxContent>
                 </v:textbox>
@@ -16062,11 +16219,12 @@
       <w:pPr>
         <w:pStyle w:val="Cabealho3"/>
       </w:pPr>
-      <w:bookmarkStart w:id="61" w:name="_Toc509153607"/>
-      <w:r>
+      <w:bookmarkStart w:id="60" w:name="_Toc509155803"/>
+      <w:r>
+        <w:lastRenderedPageBreak/>
         <w:t>Identificar os Utentes de um prestador/especialidade/instituição</w:t>
       </w:r>
-      <w:bookmarkEnd w:id="61"/>
+      <w:bookmarkEnd w:id="60"/>
     </w:p>
     <w:p>
       <w:pPr>
@@ -16349,7 +16507,7 @@
                                 <w:sz w:val="20"/>
                               </w:rPr>
                             </w:pPr>
-                            <w:bookmarkStart w:id="62" w:name="_Toc509153633"/>
+                            <w:bookmarkStart w:id="61" w:name="_Toc509153633"/>
                             <w:r>
                               <w:rPr>
                                 <w:rFonts w:ascii="Arial" w:hAnsi="Arial" w:cs="Arial"/>
@@ -16408,7 +16566,7 @@
                               </w:rPr>
                               <w:t>utentesDaEspecialidade</w:t>
                             </w:r>
-                            <w:bookmarkEnd w:id="62"/>
+                            <w:bookmarkEnd w:id="61"/>
                             <w:proofErr w:type="spellEnd"/>
                           </w:p>
                         </w:txbxContent>
@@ -16441,7 +16599,7 @@
                           <w:sz w:val="20"/>
                         </w:rPr>
                       </w:pPr>
-                      <w:bookmarkStart w:id="63" w:name="_Toc509153633"/>
+                      <w:bookmarkStart w:id="62" w:name="_Toc509153633"/>
                       <w:r>
                         <w:rPr>
                           <w:rFonts w:ascii="Arial" w:hAnsi="Arial" w:cs="Arial"/>
@@ -16500,7 +16658,7 @@
                         </w:rPr>
                         <w:t>utentesDaEspecialidade</w:t>
                       </w:r>
-                      <w:bookmarkEnd w:id="63"/>
+                      <w:bookmarkEnd w:id="62"/>
                       <w:proofErr w:type="spellEnd"/>
                     </w:p>
                   </w:txbxContent>
@@ -16612,19 +16770,19 @@
         <w:pStyle w:val="CorpoTexto"/>
       </w:pPr>
       <w:r>
+        <w:t>De acordo com a nossa base de conhecimento, o predicado referido apresenta os resultados esperados.</w:t>
+      </w:r>
+    </w:p>
+    <w:p>
+      <w:pPr>
+        <w:pStyle w:val="Cabealho3"/>
+      </w:pPr>
+      <w:bookmarkStart w:id="63" w:name="_Toc509155804"/>
+      <w:r>
         <w:lastRenderedPageBreak/>
-        <w:t>De acordo com a nossa base de conhecimento, o predicado referido apresenta os resultados esperados.</w:t>
-      </w:r>
-    </w:p>
-    <w:p>
-      <w:pPr>
-        <w:pStyle w:val="Cabealho3"/>
-      </w:pPr>
-      <w:bookmarkStart w:id="64" w:name="_Toc509153608"/>
-      <w:r>
         <w:t>Identificar cuidados de saúde realizados por utente/instituição/prestador</w:t>
       </w:r>
-      <w:bookmarkEnd w:id="64"/>
+      <w:bookmarkEnd w:id="63"/>
     </w:p>
     <w:p>
       <w:pPr>
@@ -16682,7 +16840,7 @@
                                 <w:sz w:val="20"/>
                               </w:rPr>
                             </w:pPr>
-                            <w:bookmarkStart w:id="65" w:name="_Toc509153634"/>
+                            <w:bookmarkStart w:id="64" w:name="_Toc509153634"/>
                             <w:r>
                               <w:rPr>
                                 <w:rFonts w:ascii="Arial" w:hAnsi="Arial" w:cs="Arial"/>
@@ -16741,7 +16899,7 @@
                               </w:rPr>
                               <w:t>cuidadosUtente</w:t>
                             </w:r>
-                            <w:bookmarkEnd w:id="65"/>
+                            <w:bookmarkEnd w:id="64"/>
                             <w:proofErr w:type="spellEnd"/>
                           </w:p>
                         </w:txbxContent>
@@ -16774,7 +16932,7 @@
                           <w:sz w:val="20"/>
                         </w:rPr>
                       </w:pPr>
-                      <w:bookmarkStart w:id="66" w:name="_Toc509153634"/>
+                      <w:bookmarkStart w:id="65" w:name="_Toc509153634"/>
                       <w:r>
                         <w:rPr>
                           <w:rFonts w:ascii="Arial" w:hAnsi="Arial" w:cs="Arial"/>
@@ -16833,7 +16991,7 @@
                         </w:rPr>
                         <w:t>cuidadosUtente</w:t>
                       </w:r>
-                      <w:bookmarkEnd w:id="66"/>
+                      <w:bookmarkEnd w:id="65"/>
                       <w:proofErr w:type="spellEnd"/>
                     </w:p>
                   </w:txbxContent>
@@ -16955,7 +17113,7 @@
       <w:pPr>
         <w:pStyle w:val="Cabealho3"/>
       </w:pPr>
-      <w:bookmarkStart w:id="67" w:name="_Toc509153609"/>
+      <w:bookmarkStart w:id="66" w:name="_Toc509155805"/>
       <w:r>
         <w:t xml:space="preserve">Determinar Todas as instituições/prestadores a que um Utente </w:t>
       </w:r>
@@ -16963,15 +17121,20 @@
       <w:r>
         <w:t>já Recorreu</w:t>
       </w:r>
+      <w:bookmarkEnd w:id="66"/>
+      <w:proofErr w:type="gramEnd"/>
+    </w:p>
+    <w:p>
+      <w:pPr>
+        <w:pStyle w:val="CorpoTexto"/>
+      </w:pPr>
+      <w:r>
+        <w:t>Para determinar todos os prestadores a que um utente recorreu decidimos criar um predicado, que manipula o conhecimento de um identificador do utente e a lista com os prestadores</w:t>
+      </w:r>
+      <w:bookmarkStart w:id="67" w:name="_GoBack"/>
       <w:bookmarkEnd w:id="67"/>
-      <w:proofErr w:type="gramEnd"/>
-    </w:p>
-    <w:p>
-      <w:pPr>
-        <w:pStyle w:val="CorpoTexto"/>
-      </w:pPr>
-      <w:r>
-        <w:t xml:space="preserve">Para determinar todos os prestadores a que um utente recorreu decidimos criar um predicado, que manipula o conhecimento de um identificador do utente e a lista com os prestadores recorridos. Neste predicado auxiliamo-nos no predicado </w:t>
+      <w:r>
+        <w:t xml:space="preserve"> recorridos. Neste predicado auxiliamo-nos no predicado </w:t>
       </w:r>
       <w:proofErr w:type="spellStart"/>
       <w:r>
@@ -17568,7 +17731,7 @@
       <w:pPr>
         <w:pStyle w:val="Cabealho3"/>
       </w:pPr>
-      <w:bookmarkStart w:id="70" w:name="_Toc509153610"/>
+      <w:bookmarkStart w:id="70" w:name="_Toc509155806"/>
       <w:r>
         <w:t>Calcular o Custo Total dos Cuidados de Saúde por utente/especialidade/prestador/datas</w:t>
       </w:r>
@@ -18128,7 +18291,7 @@
           <w:numId w:val="4"/>
         </w:numPr>
       </w:pPr>
-      <w:bookmarkStart w:id="73" w:name="_Toc509153611"/>
+      <w:bookmarkStart w:id="73" w:name="_Toc509155807"/>
       <w:r>
         <w:t>Predicado Extra</w:t>
       </w:r>
@@ -18146,7 +18309,7 @@
       <w:pPr>
         <w:pStyle w:val="Cabealho3"/>
       </w:pPr>
-      <w:bookmarkStart w:id="74" w:name="_Toc509153612"/>
+      <w:bookmarkStart w:id="74" w:name="_Toc509155808"/>
       <w:r>
         <w:lastRenderedPageBreak/>
         <w:t>Utentes com Mais Custos</w:t>
@@ -18694,7 +18857,7 @@
       <w:pPr>
         <w:pStyle w:val="Cabealho3"/>
       </w:pPr>
-      <w:bookmarkStart w:id="77" w:name="_Toc509153613"/>
+      <w:bookmarkStart w:id="77" w:name="_Toc509155809"/>
       <w:r>
         <w:t>Identificar Instituições</w:t>
       </w:r>
@@ -19127,7 +19290,7 @@
       <w:pPr>
         <w:pStyle w:val="Cabealho3"/>
       </w:pPr>
-      <w:bookmarkStart w:id="80" w:name="_Toc509153614"/>
+      <w:bookmarkStart w:id="80" w:name="_Toc509155810"/>
       <w:r>
         <w:t>Identificar Cuidados por Tipo de Instituição</w:t>
       </w:r>
@@ -19645,7 +19808,7 @@
       <w:pPr>
         <w:pStyle w:val="Seccao"/>
       </w:pPr>
-      <w:bookmarkStart w:id="83" w:name="_Toc509153615"/>
+      <w:bookmarkStart w:id="83" w:name="_Toc509155811"/>
       <w:r>
         <w:lastRenderedPageBreak/>
         <w:t>Conclusões e Sugestões</w:t>
@@ -19697,7 +19860,7 @@
       <w:pPr>
         <w:pStyle w:val="Seccao"/>
       </w:pPr>
-      <w:bookmarkStart w:id="84" w:name="_Toc509153616"/>
+      <w:bookmarkStart w:id="84" w:name="_Toc509155812"/>
       <w:r>
         <w:lastRenderedPageBreak/>
         <w:t>Referências</w:t>
@@ -19713,7 +19876,7 @@
       <w:pPr>
         <w:pStyle w:val="Seccao"/>
       </w:pPr>
-      <w:bookmarkStart w:id="85" w:name="_Toc509153617"/>
+      <w:bookmarkStart w:id="85" w:name="_Toc509155813"/>
       <w:r>
         <w:lastRenderedPageBreak/>
         <w:t>Anexos</w:t>
@@ -19787,7 +19950,7 @@
           <w:rPr>
             <w:noProof/>
           </w:rPr>
-          <w:t>12</w:t>
+          <w:t>20</w:t>
         </w:r>
         <w:r>
           <w:fldChar w:fldCharType="end"/>
@@ -20390,7 +20553,7 @@
     <w:lvl w:ilvl="0" w:tplc="EE666BC2">
       <w:start w:val="1"/>
       <w:numFmt w:val="decimal"/>
-      <w:pStyle w:val="Ttulo1"/>
+      <w:pStyle w:val="Cabealho1"/>
       <w:lvlText w:val="%1."/>
       <w:lvlJc w:val="left"/>
       <w:pPr>
@@ -21772,11 +21935,11 @@
     <w:name w:val="Normal"/>
     <w:qFormat/>
   </w:style>
-  <w:style w:type="paragraph" w:styleId="Ttulo1">
+  <w:style w:type="paragraph" w:styleId="Cabealho1">
     <w:name w:val="heading 1"/>
     <w:basedOn w:val="Normal"/>
     <w:next w:val="Normal"/>
-    <w:link w:val="Ttulo1Carter"/>
+    <w:link w:val="Cabealho1Carter"/>
     <w:uiPriority w:val="9"/>
     <w:qFormat/>
     <w:rsid w:val="006233C1"/>
@@ -21893,10 +22056,10 @@
     <w:semiHidden/>
     <w:unhideWhenUsed/>
   </w:style>
-  <w:style w:type="character" w:customStyle="1" w:styleId="Ttulo1Carter">
-    <w:name w:val="Título 1 Caráter"/>
+  <w:style w:type="character" w:customStyle="1" w:styleId="Cabealho1Carter">
+    <w:name w:val="Cabeçalho 1 Caráter"/>
     <w:basedOn w:val="Tipodeletrapredefinidodopargrafo"/>
-    <w:link w:val="Ttulo1"/>
+    <w:link w:val="Cabealho1"/>
     <w:uiPriority w:val="9"/>
     <w:rsid w:val="006233C1"/>
     <w:rPr>
@@ -22556,7 +22719,7 @@
 </file>
 
 <file path=customXml/itemProps1.xml><?xml version="1.0" encoding="utf-8"?>
-<ds:datastoreItem xmlns:ds="http://schemas.openxmlformats.org/officeDocument/2006/customXml" ds:itemID="{7B616018-DF5A-4257-A554-69A9E2D715CC}">
+<ds:datastoreItem xmlns:ds="http://schemas.openxmlformats.org/officeDocument/2006/customXml" ds:itemID="{8A05F0A5-01C4-4D43-B05E-4350FA7053EE}">
   <ds:schemaRefs>
     <ds:schemaRef ds:uri="http://schemas.openxmlformats.org/officeDocument/2006/bibliography"/>
   </ds:schemaRefs>

</xml_diff>

<commit_message>
-> Adicionado o ordena ->Corrigido o "evolucao" CHECK IT OUT
</commit_message>
<xml_diff>
--- a/TP1/Relatorio/Relatorio.docx
+++ b/TP1/Relatorio/Relatorio.docx
@@ -2980,7 +2980,16 @@
             <w:rStyle w:val="Hiperligao"/>
             <w:noProof/>
           </w:rPr>
-          <w:t>Calcular o Custo Total dos Cuidados de Saúde por utente/especialidade/prestador/datas</w:t>
+          <w:t>Calcular o Custo Total dos Cuidados de Saúde por utente/espec</w:t>
+        </w:r>
+        <w:bookmarkStart w:id="0" w:name="_GoBack"/>
+        <w:bookmarkEnd w:id="0"/>
+        <w:r>
+          <w:rPr>
+            <w:rStyle w:val="Hiperligao"/>
+            <w:noProof/>
+          </w:rPr>
+          <w:t>ialidade/prestador/datas</w:t>
         </w:r>
         <w:r>
           <w:rPr>
@@ -5624,11 +5633,11 @@
       <w:pPr>
         <w:pStyle w:val="Seccao"/>
       </w:pPr>
-      <w:bookmarkStart w:id="0" w:name="_Toc509155773"/>
+      <w:bookmarkStart w:id="1" w:name="_Toc509155773"/>
       <w:r>
         <w:t>Introdução</w:t>
       </w:r>
-      <w:bookmarkEnd w:id="0"/>
+      <w:bookmarkEnd w:id="1"/>
     </w:p>
     <w:p>
       <w:pPr>
@@ -5689,12 +5698,12 @@
       <w:pPr>
         <w:pStyle w:val="Seccao"/>
       </w:pPr>
-      <w:bookmarkStart w:id="1" w:name="_Toc509155774"/>
+      <w:bookmarkStart w:id="2" w:name="_Toc509155774"/>
       <w:r>
         <w:lastRenderedPageBreak/>
         <w:t>Preliminares</w:t>
       </w:r>
-      <w:bookmarkEnd w:id="1"/>
+      <w:bookmarkEnd w:id="2"/>
     </w:p>
     <w:p>
       <w:pPr>
@@ -5871,12 +5880,12 @@
       <w:pPr>
         <w:pStyle w:val="Seccao"/>
       </w:pPr>
-      <w:bookmarkStart w:id="2" w:name="_Toc509155775"/>
+      <w:bookmarkStart w:id="3" w:name="_Toc509155775"/>
       <w:r>
         <w:lastRenderedPageBreak/>
         <w:t>Descrição do Trabalho e Análise de Resultados</w:t>
       </w:r>
-      <w:bookmarkEnd w:id="2"/>
+      <w:bookmarkEnd w:id="3"/>
     </w:p>
     <w:p>
       <w:pPr>
@@ -5886,11 +5895,11 @@
           <w:numId w:val="4"/>
         </w:numPr>
       </w:pPr>
-      <w:bookmarkStart w:id="3" w:name="_Toc509155776"/>
+      <w:bookmarkStart w:id="4" w:name="_Toc509155776"/>
       <w:r>
         <w:t>Predicado Base</w:t>
       </w:r>
-      <w:bookmarkEnd w:id="3"/>
+      <w:bookmarkEnd w:id="4"/>
       <w:r>
         <w:t xml:space="preserve"> </w:t>
       </w:r>
@@ -5899,11 +5908,11 @@
       <w:pPr>
         <w:pStyle w:val="Cabealho3"/>
       </w:pPr>
-      <w:bookmarkStart w:id="4" w:name="_Toc509155777"/>
+      <w:bookmarkStart w:id="5" w:name="_Toc509155777"/>
       <w:r>
         <w:t>Cuidado</w:t>
       </w:r>
-      <w:bookmarkEnd w:id="4"/>
+      <w:bookmarkEnd w:id="5"/>
     </w:p>
     <w:p>
       <w:pPr>
@@ -6063,11 +6072,11 @@
       <w:pPr>
         <w:pStyle w:val="Cabealho3"/>
       </w:pPr>
-      <w:bookmarkStart w:id="5" w:name="_Toc509155778"/>
+      <w:bookmarkStart w:id="6" w:name="_Toc509155778"/>
       <w:r>
         <w:t>Morada</w:t>
       </w:r>
-      <w:bookmarkEnd w:id="5"/>
+      <w:bookmarkEnd w:id="6"/>
     </w:p>
     <w:p>
       <w:pPr>
@@ -6242,12 +6251,12 @@
       <w:pPr>
         <w:pStyle w:val="Cabealho3"/>
       </w:pPr>
-      <w:bookmarkStart w:id="6" w:name="_Toc509155779"/>
+      <w:bookmarkStart w:id="7" w:name="_Toc509155779"/>
       <w:r>
         <w:lastRenderedPageBreak/>
         <w:t>Prestador</w:t>
       </w:r>
-      <w:bookmarkEnd w:id="6"/>
+      <w:bookmarkEnd w:id="7"/>
     </w:p>
     <w:p>
       <w:pPr>
@@ -6397,11 +6406,11 @@
       <w:pPr>
         <w:pStyle w:val="Cabealho3"/>
       </w:pPr>
-      <w:bookmarkStart w:id="7" w:name="_Toc509155780"/>
+      <w:bookmarkStart w:id="8" w:name="_Toc509155780"/>
       <w:r>
         <w:t>Instituição</w:t>
       </w:r>
-      <w:bookmarkEnd w:id="7"/>
+      <w:bookmarkEnd w:id="8"/>
     </w:p>
     <w:p>
       <w:pPr>
@@ -6593,11 +6602,11 @@
       <w:pPr>
         <w:pStyle w:val="Cabealho3"/>
       </w:pPr>
-      <w:bookmarkStart w:id="8" w:name="_Toc509155781"/>
+      <w:bookmarkStart w:id="9" w:name="_Toc509155781"/>
       <w:r>
         <w:t>Cuidado</w:t>
       </w:r>
-      <w:bookmarkEnd w:id="8"/>
+      <w:bookmarkEnd w:id="9"/>
     </w:p>
     <w:p>
       <w:pPr>
@@ -6744,11 +6753,11 @@
       <w:pPr>
         <w:pStyle w:val="Cabealho3"/>
       </w:pPr>
-      <w:bookmarkStart w:id="9" w:name="_Toc509155782"/>
+      <w:bookmarkStart w:id="10" w:name="_Toc509155782"/>
       <w:r>
         <w:t>Data</w:t>
       </w:r>
-      <w:bookmarkEnd w:id="9"/>
+      <w:bookmarkEnd w:id="10"/>
     </w:p>
     <w:p>
       <w:pPr>
@@ -6860,11 +6869,11 @@
           <w:numId w:val="4"/>
         </w:numPr>
       </w:pPr>
-      <w:bookmarkStart w:id="10" w:name="_Toc509155783"/>
+      <w:bookmarkStart w:id="11" w:name="_Toc509155783"/>
       <w:r>
         <w:t>Povoamento da Base de Conhecimento</w:t>
       </w:r>
-      <w:bookmarkEnd w:id="10"/>
+      <w:bookmarkEnd w:id="11"/>
     </w:p>
     <w:p>
       <w:pPr>
@@ -6953,7 +6962,7 @@
                                 <w:sz w:val="20"/>
                               </w:rPr>
                             </w:pPr>
-                            <w:bookmarkStart w:id="11" w:name="_Toc509153618"/>
+                            <w:bookmarkStart w:id="12" w:name="_Toc509153618"/>
                             <w:r>
                               <w:rPr>
                                 <w:rFonts w:ascii="Arial" w:hAnsi="Arial" w:cs="Arial"/>
@@ -7004,7 +7013,7 @@
                               </w:rPr>
                               <w:t xml:space="preserve"> - Povoamento da Base de Conhecimento</w:t>
                             </w:r>
-                            <w:bookmarkEnd w:id="11"/>
+                            <w:bookmarkEnd w:id="12"/>
                           </w:p>
                         </w:txbxContent>
                       </wps:txbx>
@@ -7040,7 +7049,7 @@
                           <w:sz w:val="20"/>
                         </w:rPr>
                       </w:pPr>
-                      <w:bookmarkStart w:id="12" w:name="_Toc509153618"/>
+                      <w:bookmarkStart w:id="13" w:name="_Toc509153618"/>
                       <w:r>
                         <w:rPr>
                           <w:rFonts w:ascii="Arial" w:hAnsi="Arial" w:cs="Arial"/>
@@ -7091,7 +7100,7 @@
                         </w:rPr>
                         <w:t xml:space="preserve"> - Povoamento da Base de Conhecimento</w:t>
                       </w:r>
-                      <w:bookmarkEnd w:id="12"/>
+                      <w:bookmarkEnd w:id="13"/>
                     </w:p>
                   </w:txbxContent>
                 </v:textbox>
@@ -7178,11 +7187,11 @@
           <w:numId w:val="4"/>
         </w:numPr>
       </w:pPr>
-      <w:bookmarkStart w:id="13" w:name="_Toc509155784"/>
+      <w:bookmarkStart w:id="14" w:name="_Toc509155784"/>
       <w:r>
         <w:t>Meta-Predicados</w:t>
       </w:r>
-      <w:bookmarkEnd w:id="13"/>
+      <w:bookmarkEnd w:id="14"/>
     </w:p>
     <w:p>
       <w:pPr>
@@ -7192,11 +7201,11 @@
           <w:numId w:val="11"/>
         </w:numPr>
       </w:pPr>
-      <w:bookmarkStart w:id="14" w:name="_Toc509155785"/>
+      <w:bookmarkStart w:id="15" w:name="_Toc509155785"/>
       <w:r>
         <w:t>Inserção</w:t>
       </w:r>
-      <w:bookmarkEnd w:id="14"/>
+      <w:bookmarkEnd w:id="15"/>
     </w:p>
     <w:p>
       <w:pPr>
@@ -7211,7 +7220,19 @@
         <w:pStyle w:val="CorpoTexto"/>
       </w:pPr>
       <w:r>
-        <w:t>Para isso necessitamos de criar um predicado geral que realiza uma evolução à nossa base de conhecimento, o predicado. Este predicado tem como função, testar a possibilidade de adicionar o facto referido atendendo aos invariantes criados e caso seja possível, então insere-o na base de conhecimento.</w:t>
+        <w:t>Para isso necessitamos de criar um predicado geral que realiza uma evolução à nossa base de conhecimento, o predicado</w:t>
+      </w:r>
+      <w:r>
+        <w:t xml:space="preserve"> </w:t>
+      </w:r>
+      <w:r>
+        <w:rPr>
+          <w:i/>
+        </w:rPr>
+        <w:t>evolução</w:t>
+      </w:r>
+      <w:r>
+        <w:t>. Este predicado tem como função, testar a possibilidade de adicionar o facto referido atendendo aos invariantes criados e caso seja possível, então insere-o na base de conhecimento.</w:t>
       </w:r>
     </w:p>
     <w:p>
@@ -8068,11 +8089,11 @@
       <w:pPr>
         <w:pStyle w:val="Cabealho3"/>
       </w:pPr>
-      <w:bookmarkStart w:id="15" w:name="_Toc509155786"/>
+      <w:bookmarkStart w:id="16" w:name="_Toc509155786"/>
       <w:r>
         <w:t>Remoção</w:t>
       </w:r>
-      <w:bookmarkEnd w:id="15"/>
+      <w:bookmarkEnd w:id="16"/>
     </w:p>
     <w:p>
       <w:pPr>
@@ -8670,21 +8691,21 @@
           <w:numId w:val="4"/>
         </w:numPr>
       </w:pPr>
-      <w:bookmarkStart w:id="16" w:name="_Toc509155787"/>
+      <w:bookmarkStart w:id="17" w:name="_Toc509155787"/>
       <w:r>
         <w:t>Invariantes</w:t>
       </w:r>
-      <w:bookmarkEnd w:id="16"/>
+      <w:bookmarkEnd w:id="17"/>
     </w:p>
     <w:p>
       <w:pPr>
         <w:pStyle w:val="Cabealho3"/>
       </w:pPr>
-      <w:bookmarkStart w:id="17" w:name="_Toc509155788"/>
+      <w:bookmarkStart w:id="18" w:name="_Toc509155788"/>
       <w:r>
         <w:t>Ids Repetidos</w:t>
       </w:r>
-      <w:bookmarkEnd w:id="17"/>
+      <w:bookmarkEnd w:id="18"/>
     </w:p>
     <w:p>
       <w:pPr>
@@ -8958,7 +8979,7 @@
                                 <w:sz w:val="20"/>
                               </w:rPr>
                             </w:pPr>
-                            <w:bookmarkStart w:id="18" w:name="_Toc509153619"/>
+                            <w:bookmarkStart w:id="19" w:name="_Toc509153619"/>
                             <w:r>
                               <w:rPr>
                                 <w:rFonts w:ascii="Arial" w:hAnsi="Arial" w:cs="Arial"/>
@@ -9025,7 +9046,7 @@
                               </w:rPr>
                               <w:t xml:space="preserve"> Repetidos</w:t>
                             </w:r>
-                            <w:bookmarkEnd w:id="18"/>
+                            <w:bookmarkEnd w:id="19"/>
                           </w:p>
                         </w:txbxContent>
                       </wps:txbx>
@@ -9057,7 +9078,7 @@
                           <w:sz w:val="20"/>
                         </w:rPr>
                       </w:pPr>
-                      <w:bookmarkStart w:id="19" w:name="_Toc509153619"/>
+                      <w:bookmarkStart w:id="20" w:name="_Toc509153619"/>
                       <w:r>
                         <w:rPr>
                           <w:rFonts w:ascii="Arial" w:hAnsi="Arial" w:cs="Arial"/>
@@ -9124,7 +9145,7 @@
                         </w:rPr>
                         <w:t xml:space="preserve"> Repetidos</w:t>
                       </w:r>
-                      <w:bookmarkEnd w:id="19"/>
+                      <w:bookmarkEnd w:id="20"/>
                     </w:p>
                   </w:txbxContent>
                 </v:textbox>
@@ -9229,11 +9250,11 @@
       <w:pPr>
         <w:pStyle w:val="Cabealho3"/>
       </w:pPr>
-      <w:bookmarkStart w:id="20" w:name="_Toc509155789"/>
+      <w:bookmarkStart w:id="21" w:name="_Toc509155789"/>
       <w:r>
         <w:t>Data Válida</w:t>
       </w:r>
-      <w:bookmarkEnd w:id="20"/>
+      <w:bookmarkEnd w:id="21"/>
     </w:p>
     <w:p>
       <w:pPr>
@@ -9817,7 +9838,7 @@
                                 <w:sz w:val="20"/>
                               </w:rPr>
                             </w:pPr>
-                            <w:bookmarkStart w:id="21" w:name="_Toc509153620"/>
+                            <w:bookmarkStart w:id="22" w:name="_Toc509153620"/>
                             <w:r>
                               <w:rPr>
                                 <w:rFonts w:ascii="Arial" w:hAnsi="Arial" w:cs="Arial"/>
@@ -9882,7 +9903,7 @@
                               </w:rPr>
                               <w:t>alida</w:t>
                             </w:r>
-                            <w:bookmarkEnd w:id="21"/>
+                            <w:bookmarkEnd w:id="22"/>
                           </w:p>
                         </w:txbxContent>
                       </wps:txbx>
@@ -9914,7 +9935,7 @@
                           <w:sz w:val="20"/>
                         </w:rPr>
                       </w:pPr>
-                      <w:bookmarkStart w:id="22" w:name="_Toc509153620"/>
+                      <w:bookmarkStart w:id="23" w:name="_Toc509153620"/>
                       <w:r>
                         <w:rPr>
                           <w:rFonts w:ascii="Arial" w:hAnsi="Arial" w:cs="Arial"/>
@@ -9979,7 +10000,7 @@
                         </w:rPr>
                         <w:t>alida</w:t>
                       </w:r>
-                      <w:bookmarkEnd w:id="22"/>
+                      <w:bookmarkEnd w:id="23"/>
                     </w:p>
                   </w:txbxContent>
                 </v:textbox>
@@ -10064,11 +10085,11 @@
       <w:pPr>
         <w:pStyle w:val="Cabealho3"/>
       </w:pPr>
-      <w:bookmarkStart w:id="23" w:name="_Toc509155790"/>
+      <w:bookmarkStart w:id="24" w:name="_Toc509155790"/>
       <w:r>
         <w:t>Número de Cuidados num Determinado Período</w:t>
       </w:r>
-      <w:bookmarkEnd w:id="23"/>
+      <w:bookmarkEnd w:id="24"/>
     </w:p>
     <w:p>
       <w:pPr>
@@ -10198,7 +10219,7 @@
                                 <w:sz w:val="20"/>
                               </w:rPr>
                             </w:pPr>
-                            <w:bookmarkStart w:id="24" w:name="_Toc509153621"/>
+                            <w:bookmarkStart w:id="25" w:name="_Toc509153621"/>
                             <w:r>
                               <w:rPr>
                                 <w:rFonts w:ascii="Arial" w:hAnsi="Arial" w:cs="Arial"/>
@@ -10249,7 +10270,7 @@
                               </w:rPr>
                               <w:t xml:space="preserve"> - Resultado do predicado Numero de Cuidados</w:t>
                             </w:r>
-                            <w:bookmarkEnd w:id="24"/>
+                            <w:bookmarkEnd w:id="25"/>
                           </w:p>
                         </w:txbxContent>
                       </wps:txbx>
@@ -10281,7 +10302,7 @@
                           <w:sz w:val="20"/>
                         </w:rPr>
                       </w:pPr>
-                      <w:bookmarkStart w:id="25" w:name="_Toc509153621"/>
+                      <w:bookmarkStart w:id="26" w:name="_Toc509153621"/>
                       <w:r>
                         <w:rPr>
                           <w:rFonts w:ascii="Arial" w:hAnsi="Arial" w:cs="Arial"/>
@@ -10332,7 +10353,7 @@
                         </w:rPr>
                         <w:t xml:space="preserve"> - Resultado do predicado Numero de Cuidados</w:t>
                       </w:r>
-                      <w:bookmarkEnd w:id="25"/>
+                      <w:bookmarkEnd w:id="26"/>
                     </w:p>
                   </w:txbxContent>
                 </v:textbox>
@@ -10455,11 +10476,11 @@
       <w:pPr>
         <w:pStyle w:val="Cabealho3"/>
       </w:pPr>
-      <w:bookmarkStart w:id="26" w:name="_Toc509155791"/>
+      <w:bookmarkStart w:id="27" w:name="_Toc509155791"/>
       <w:r>
         <w:t>Cuidados com utentes/prestadores Inválidos</w:t>
       </w:r>
-      <w:bookmarkEnd w:id="26"/>
+      <w:bookmarkEnd w:id="27"/>
     </w:p>
     <w:p>
       <w:pPr>
@@ -10683,7 +10704,7 @@
                                 <w:sz w:val="20"/>
                               </w:rPr>
                             </w:pPr>
-                            <w:bookmarkStart w:id="27" w:name="_Toc509153622"/>
+                            <w:bookmarkStart w:id="28" w:name="_Toc509153622"/>
                             <w:r>
                               <w:rPr>
                                 <w:rFonts w:ascii="Arial" w:hAnsi="Arial" w:cs="Arial"/>
@@ -10734,7 +10755,7 @@
                               </w:rPr>
                               <w:t xml:space="preserve"> - Resultados do Predicado Cuidados Inválidos</w:t>
                             </w:r>
-                            <w:bookmarkEnd w:id="27"/>
+                            <w:bookmarkEnd w:id="28"/>
                           </w:p>
                         </w:txbxContent>
                       </wps:txbx>
@@ -10766,7 +10787,7 @@
                           <w:sz w:val="20"/>
                         </w:rPr>
                       </w:pPr>
-                      <w:bookmarkStart w:id="28" w:name="_Toc509153622"/>
+                      <w:bookmarkStart w:id="29" w:name="_Toc509153622"/>
                       <w:r>
                         <w:rPr>
                           <w:rFonts w:ascii="Arial" w:hAnsi="Arial" w:cs="Arial"/>
@@ -10817,7 +10838,7 @@
                         </w:rPr>
                         <w:t xml:space="preserve"> - Resultados do Predicado Cuidados Inválidos</w:t>
                       </w:r>
-                      <w:bookmarkEnd w:id="28"/>
+                      <w:bookmarkEnd w:id="29"/>
                     </w:p>
                   </w:txbxContent>
                 </v:textbox>
@@ -10913,11 +10934,11 @@
       <w:pPr>
         <w:pStyle w:val="Cabealho3"/>
       </w:pPr>
-      <w:bookmarkStart w:id="29" w:name="_Toc509155792"/>
+      <w:bookmarkStart w:id="30" w:name="_Toc509155792"/>
       <w:r>
         <w:t>Cuidado com Prestador Inválido na Instituição</w:t>
       </w:r>
-      <w:bookmarkEnd w:id="29"/>
+      <w:bookmarkEnd w:id="30"/>
     </w:p>
     <w:p>
       <w:pPr>
@@ -11123,7 +11144,7 @@
                                 <w:sz w:val="20"/>
                               </w:rPr>
                             </w:pPr>
-                            <w:bookmarkStart w:id="30" w:name="_Toc509153623"/>
+                            <w:bookmarkStart w:id="31" w:name="_Toc509153623"/>
                             <w:r>
                               <w:rPr>
                                 <w:rFonts w:ascii="Arial" w:hAnsi="Arial" w:cs="Arial"/>
@@ -11174,7 +11195,7 @@
                               </w:rPr>
                               <w:t xml:space="preserve"> - Resultado do Invariante Prestador Inválido na Instituição</w:t>
                             </w:r>
-                            <w:bookmarkEnd w:id="30"/>
+                            <w:bookmarkEnd w:id="31"/>
                           </w:p>
                         </w:txbxContent>
                       </wps:txbx>
@@ -11206,7 +11227,7 @@
                           <w:sz w:val="20"/>
                         </w:rPr>
                       </w:pPr>
-                      <w:bookmarkStart w:id="31" w:name="_Toc509153623"/>
+                      <w:bookmarkStart w:id="32" w:name="_Toc509153623"/>
                       <w:r>
                         <w:rPr>
                           <w:rFonts w:ascii="Arial" w:hAnsi="Arial" w:cs="Arial"/>
@@ -11257,7 +11278,7 @@
                         </w:rPr>
                         <w:t xml:space="preserve"> - Resultado do Invariante Prestador Inválido na Instituição</w:t>
                       </w:r>
-                      <w:bookmarkEnd w:id="31"/>
+                      <w:bookmarkEnd w:id="32"/>
                     </w:p>
                   </w:txbxContent>
                 </v:textbox>
@@ -11321,7 +11342,7 @@
       <w:pPr>
         <w:pStyle w:val="Cabealho3"/>
       </w:pPr>
-      <w:bookmarkStart w:id="32" w:name="_Toc509155793"/>
+      <w:bookmarkStart w:id="33" w:name="_Toc509155793"/>
       <w:r>
         <w:t xml:space="preserve">Custo </w:t>
       </w:r>
@@ -11329,7 +11350,7 @@
       <w:r>
         <w:t>Inváldio</w:t>
       </w:r>
-      <w:bookmarkEnd w:id="32"/>
+      <w:bookmarkEnd w:id="33"/>
       <w:proofErr w:type="spellEnd"/>
     </w:p>
     <w:p>
@@ -11449,7 +11470,7 @@
                                 <w:sz w:val="20"/>
                               </w:rPr>
                             </w:pPr>
-                            <w:bookmarkStart w:id="33" w:name="_Toc509153624"/>
+                            <w:bookmarkStart w:id="34" w:name="_Toc509153624"/>
                             <w:r>
                               <w:rPr>
                                 <w:rFonts w:ascii="Arial" w:hAnsi="Arial" w:cs="Arial"/>
@@ -11507,7 +11528,7 @@
                               </w:rPr>
                               <w:t>Inválido</w:t>
                             </w:r>
-                            <w:bookmarkEnd w:id="33"/>
+                            <w:bookmarkEnd w:id="34"/>
                           </w:p>
                         </w:txbxContent>
                       </wps:txbx>
@@ -11539,7 +11560,7 @@
                           <w:sz w:val="20"/>
                         </w:rPr>
                       </w:pPr>
-                      <w:bookmarkStart w:id="34" w:name="_Toc509153624"/>
+                      <w:bookmarkStart w:id="35" w:name="_Toc509153624"/>
                       <w:r>
                         <w:rPr>
                           <w:rFonts w:ascii="Arial" w:hAnsi="Arial" w:cs="Arial"/>
@@ -11597,7 +11618,7 @@
                         </w:rPr>
                         <w:t>Inválido</w:t>
                       </w:r>
-                      <w:bookmarkEnd w:id="34"/>
+                      <w:bookmarkEnd w:id="35"/>
                     </w:p>
                   </w:txbxContent>
                 </v:textbox>
@@ -11682,14 +11703,14 @@
       <w:pPr>
         <w:pStyle w:val="Cabealho3"/>
       </w:pPr>
-      <w:bookmarkStart w:id="35" w:name="_Toc509155794"/>
+      <w:bookmarkStart w:id="36" w:name="_Toc509155794"/>
       <w:r>
         <w:t>Remoção de Utente</w:t>
       </w:r>
       <w:r>
         <w:t>/Prestador</w:t>
       </w:r>
-      <w:bookmarkEnd w:id="35"/>
+      <w:bookmarkEnd w:id="36"/>
     </w:p>
     <w:p>
       <w:pPr>
@@ -11975,7 +11996,7 @@
                                 <w:sz w:val="20"/>
                               </w:rPr>
                             </w:pPr>
-                            <w:bookmarkStart w:id="36" w:name="_Toc509153625"/>
+                            <w:bookmarkStart w:id="37" w:name="_Toc509153625"/>
                             <w:r>
                               <w:rPr>
                                 <w:rFonts w:ascii="Arial" w:hAnsi="Arial" w:cs="Arial"/>
@@ -12026,7 +12047,7 @@
                               </w:rPr>
                               <w:t xml:space="preserve"> - Resultado do Invariante Remover</w:t>
                             </w:r>
-                            <w:bookmarkEnd w:id="36"/>
+                            <w:bookmarkEnd w:id="37"/>
                           </w:p>
                         </w:txbxContent>
                       </wps:txbx>
@@ -12058,7 +12079,7 @@
                           <w:sz w:val="20"/>
                         </w:rPr>
                       </w:pPr>
-                      <w:bookmarkStart w:id="37" w:name="_Toc509153625"/>
+                      <w:bookmarkStart w:id="38" w:name="_Toc509153625"/>
                       <w:r>
                         <w:rPr>
                           <w:rFonts w:ascii="Arial" w:hAnsi="Arial" w:cs="Arial"/>
@@ -12109,7 +12130,7 @@
                         </w:rPr>
                         <w:t xml:space="preserve"> - Resultado do Invariante Remover</w:t>
                       </w:r>
-                      <w:bookmarkEnd w:id="37"/>
+                      <w:bookmarkEnd w:id="38"/>
                     </w:p>
                   </w:txbxContent>
                 </v:textbox>
@@ -12194,11 +12215,11 @@
       <w:pPr>
         <w:pStyle w:val="Cabealho3"/>
       </w:pPr>
-      <w:bookmarkStart w:id="38" w:name="_Toc509155795"/>
+      <w:bookmarkStart w:id="39" w:name="_Toc509155795"/>
       <w:r>
         <w:t>Especialidade Válida de um Prestador</w:t>
       </w:r>
-      <w:bookmarkEnd w:id="38"/>
+      <w:bookmarkEnd w:id="39"/>
     </w:p>
     <w:p>
       <w:pPr>
@@ -12668,7 +12689,7 @@
                                 <w:sz w:val="20"/>
                               </w:rPr>
                             </w:pPr>
-                            <w:bookmarkStart w:id="39" w:name="_Toc509153626"/>
+                            <w:bookmarkStart w:id="40" w:name="_Toc509153626"/>
                             <w:r>
                               <w:rPr>
                                 <w:rFonts w:ascii="Arial" w:hAnsi="Arial" w:cs="Arial"/>
@@ -12719,7 +12740,7 @@
                               </w:rPr>
                               <w:t xml:space="preserve"> - Resultado do Invariante Especialidade Inválida</w:t>
                             </w:r>
-                            <w:bookmarkEnd w:id="39"/>
+                            <w:bookmarkEnd w:id="40"/>
                           </w:p>
                         </w:txbxContent>
                       </wps:txbx>
@@ -12751,7 +12772,7 @@
                           <w:sz w:val="20"/>
                         </w:rPr>
                       </w:pPr>
-                      <w:bookmarkStart w:id="40" w:name="_Toc509153626"/>
+                      <w:bookmarkStart w:id="41" w:name="_Toc509153626"/>
                       <w:r>
                         <w:rPr>
                           <w:rFonts w:ascii="Arial" w:hAnsi="Arial" w:cs="Arial"/>
@@ -12802,7 +12823,7 @@
                         </w:rPr>
                         <w:t xml:space="preserve"> - Resultado do Invariante Especialidade Inválida</w:t>
                       </w:r>
-                      <w:bookmarkEnd w:id="40"/>
+                      <w:bookmarkEnd w:id="41"/>
                     </w:p>
                   </w:txbxContent>
                 </v:textbox>
@@ -12935,11 +12956,11 @@
       <w:pPr>
         <w:pStyle w:val="Cabealho3"/>
       </w:pPr>
-      <w:bookmarkStart w:id="41" w:name="_Toc509155796"/>
+      <w:bookmarkStart w:id="42" w:name="_Toc509155796"/>
       <w:r>
         <w:t>Instituições Válidas do Prestador</w:t>
       </w:r>
-      <w:bookmarkEnd w:id="41"/>
+      <w:bookmarkEnd w:id="42"/>
     </w:p>
     <w:p>
       <w:pPr>
@@ -13251,7 +13272,7 @@
                                 <w:sz w:val="20"/>
                               </w:rPr>
                             </w:pPr>
-                            <w:bookmarkStart w:id="42" w:name="_Toc509153627"/>
+                            <w:bookmarkStart w:id="43" w:name="_Toc509153627"/>
                             <w:r>
                               <w:rPr>
                                 <w:rFonts w:ascii="Arial" w:hAnsi="Arial" w:cs="Arial"/>
@@ -13302,7 +13323,7 @@
                               </w:rPr>
                               <w:t xml:space="preserve"> - Resultado do Invariante de Instituição Inválida</w:t>
                             </w:r>
-                            <w:bookmarkEnd w:id="42"/>
+                            <w:bookmarkEnd w:id="43"/>
                           </w:p>
                         </w:txbxContent>
                       </wps:txbx>
@@ -13333,7 +13354,7 @@
                           <w:sz w:val="20"/>
                         </w:rPr>
                       </w:pPr>
-                      <w:bookmarkStart w:id="43" w:name="_Toc509153627"/>
+                      <w:bookmarkStart w:id="44" w:name="_Toc509153627"/>
                       <w:r>
                         <w:rPr>
                           <w:rFonts w:ascii="Arial" w:hAnsi="Arial" w:cs="Arial"/>
@@ -13384,7 +13405,7 @@
                         </w:rPr>
                         <w:t xml:space="preserve"> - Resultado do Invariante de Instituição Inválida</w:t>
                       </w:r>
-                      <w:bookmarkEnd w:id="43"/>
+                      <w:bookmarkEnd w:id="44"/>
                     </w:p>
                   </w:txbxContent>
                 </v:textbox>
@@ -13500,11 +13521,11 @@
       <w:pPr>
         <w:pStyle w:val="Cabealho3"/>
       </w:pPr>
-      <w:bookmarkStart w:id="44" w:name="_Toc509155797"/>
+      <w:bookmarkStart w:id="45" w:name="_Toc509155797"/>
       <w:r>
         <w:t>Cuidado Igual</w:t>
       </w:r>
-      <w:bookmarkEnd w:id="44"/>
+      <w:bookmarkEnd w:id="45"/>
     </w:p>
     <w:p>
       <w:pPr>
@@ -13771,7 +13792,7 @@
                                 <w:color w:val="000000" w:themeColor="text1"/>
                               </w:rPr>
                             </w:pPr>
-                            <w:bookmarkStart w:id="45" w:name="_Toc509153628"/>
+                            <w:bookmarkStart w:id="46" w:name="_Toc509153628"/>
                             <w:r>
                               <w:rPr>
                                 <w:rFonts w:ascii="Arial" w:hAnsi="Arial" w:cs="Arial"/>
@@ -13822,7 +13843,7 @@
                               </w:rPr>
                               <w:t xml:space="preserve"> - Resultado de Adicionar Cuidado Repetido</w:t>
                             </w:r>
-                            <w:bookmarkEnd w:id="45"/>
+                            <w:bookmarkEnd w:id="46"/>
                           </w:p>
                         </w:txbxContent>
                       </wps:txbx>
@@ -13853,7 +13874,7 @@
                           <w:color w:val="000000" w:themeColor="text1"/>
                         </w:rPr>
                       </w:pPr>
-                      <w:bookmarkStart w:id="46" w:name="_Toc509153628"/>
+                      <w:bookmarkStart w:id="47" w:name="_Toc509153628"/>
                       <w:r>
                         <w:rPr>
                           <w:rFonts w:ascii="Arial" w:hAnsi="Arial" w:cs="Arial"/>
@@ -13904,7 +13925,7 @@
                         </w:rPr>
                         <w:t xml:space="preserve"> - Resultado de Adicionar Cuidado Repetido</w:t>
                       </w:r>
-                      <w:bookmarkEnd w:id="46"/>
+                      <w:bookmarkEnd w:id="47"/>
                     </w:p>
                   </w:txbxContent>
                 </v:textbox>
@@ -14013,11 +14034,11 @@
       <w:pPr>
         <w:pStyle w:val="Cabealho3"/>
       </w:pPr>
-      <w:bookmarkStart w:id="47" w:name="_Toc509155798"/>
+      <w:bookmarkStart w:id="48" w:name="_Toc509155798"/>
       <w:r>
         <w:t>Remoção de instituição</w:t>
       </w:r>
-      <w:bookmarkEnd w:id="47"/>
+      <w:bookmarkEnd w:id="48"/>
     </w:p>
     <w:p>
       <w:pPr>
@@ -14466,7 +14487,7 @@
                                 <w:sz w:val="20"/>
                               </w:rPr>
                             </w:pPr>
-                            <w:bookmarkStart w:id="48" w:name="_Toc509153629"/>
+                            <w:bookmarkStart w:id="49" w:name="_Toc509153629"/>
                             <w:r>
                               <w:rPr>
                                 <w:rFonts w:ascii="Arial" w:hAnsi="Arial" w:cs="Arial"/>
@@ -14517,7 +14538,7 @@
                               </w:rPr>
                               <w:t xml:space="preserve"> - Resultados Invariante Remover Instituição</w:t>
                             </w:r>
-                            <w:bookmarkEnd w:id="48"/>
+                            <w:bookmarkEnd w:id="49"/>
                           </w:p>
                         </w:txbxContent>
                       </wps:txbx>
@@ -14549,7 +14570,7 @@
                           <w:sz w:val="20"/>
                         </w:rPr>
                       </w:pPr>
-                      <w:bookmarkStart w:id="49" w:name="_Toc509153629"/>
+                      <w:bookmarkStart w:id="50" w:name="_Toc509153629"/>
                       <w:r>
                         <w:rPr>
                           <w:rFonts w:ascii="Arial" w:hAnsi="Arial" w:cs="Arial"/>
@@ -14600,7 +14621,7 @@
                         </w:rPr>
                         <w:t xml:space="preserve"> - Resultados Invariante Remover Instituição</w:t>
                       </w:r>
-                      <w:bookmarkEnd w:id="49"/>
+                      <w:bookmarkEnd w:id="50"/>
                     </w:p>
                   </w:txbxContent>
                 </v:textbox>
@@ -14692,21 +14713,21 @@
           <w:numId w:val="4"/>
         </w:numPr>
       </w:pPr>
-      <w:bookmarkStart w:id="50" w:name="_Toc509155799"/>
+      <w:bookmarkStart w:id="51" w:name="_Toc509155799"/>
       <w:r>
         <w:t>Predicados Propostos</w:t>
       </w:r>
-      <w:bookmarkEnd w:id="50"/>
+      <w:bookmarkEnd w:id="51"/>
     </w:p>
     <w:p>
       <w:pPr>
         <w:pStyle w:val="Cabealho3"/>
       </w:pPr>
-      <w:bookmarkStart w:id="51" w:name="_Toc509155800"/>
+      <w:bookmarkStart w:id="52" w:name="_Toc509155800"/>
       <w:r>
         <w:t>Identificar Utentes</w:t>
       </w:r>
-      <w:bookmarkEnd w:id="51"/>
+      <w:bookmarkEnd w:id="52"/>
     </w:p>
     <w:p>
       <w:pPr>
@@ -14926,7 +14947,7 @@
                                 <w:color w:val="000000" w:themeColor="text1"/>
                               </w:rPr>
                             </w:pPr>
-                            <w:bookmarkStart w:id="52" w:name="_Toc509153630"/>
+                            <w:bookmarkStart w:id="53" w:name="_Toc509153630"/>
                             <w:r>
                               <w:rPr>
                                 <w:rFonts w:ascii="Arial" w:hAnsi="Arial" w:cs="Arial"/>
@@ -14985,7 +15006,7 @@
                               </w:rPr>
                               <w:t>utenteID</w:t>
                             </w:r>
-                            <w:bookmarkEnd w:id="52"/>
+                            <w:bookmarkEnd w:id="53"/>
                             <w:proofErr w:type="spellEnd"/>
                           </w:p>
                         </w:txbxContent>
@@ -15016,7 +15037,7 @@
                           <w:color w:val="000000" w:themeColor="text1"/>
                         </w:rPr>
                       </w:pPr>
-                      <w:bookmarkStart w:id="53" w:name="_Toc509153630"/>
+                      <w:bookmarkStart w:id="54" w:name="_Toc509153630"/>
                       <w:r>
                         <w:rPr>
                           <w:rFonts w:ascii="Arial" w:hAnsi="Arial" w:cs="Arial"/>
@@ -15075,7 +15096,7 @@
                         </w:rPr>
                         <w:t>utenteID</w:t>
                       </w:r>
-                      <w:bookmarkEnd w:id="53"/>
+                      <w:bookmarkEnd w:id="54"/>
                       <w:proofErr w:type="spellEnd"/>
                     </w:p>
                   </w:txbxContent>
@@ -15158,11 +15179,11 @@
           <w:szCs w:val="28"/>
         </w:rPr>
       </w:pPr>
-      <w:bookmarkStart w:id="54" w:name="_Toc509155801"/>
+      <w:bookmarkStart w:id="55" w:name="_Toc509155801"/>
       <w:r>
         <w:t>Identificar as Instituições Prestadoras de Cuidados de Saúde</w:t>
       </w:r>
-      <w:bookmarkEnd w:id="54"/>
+      <w:bookmarkEnd w:id="55"/>
     </w:p>
     <w:p>
       <w:pPr>
@@ -15440,7 +15461,7 @@
                                 <w:color w:val="000000" w:themeColor="text1"/>
                               </w:rPr>
                             </w:pPr>
-                            <w:bookmarkStart w:id="55" w:name="_Toc509153631"/>
+                            <w:bookmarkStart w:id="56" w:name="_Toc509153631"/>
                             <w:r>
                               <w:rPr>
                                 <w:rFonts w:ascii="Arial" w:hAnsi="Arial" w:cs="Arial"/>
@@ -15497,7 +15518,7 @@
                               </w:rPr>
                               <w:t xml:space="preserve"> - Resultados do Predicado instituicoesPrestadoresCuidados</w:t>
                             </w:r>
-                            <w:bookmarkEnd w:id="55"/>
+                            <w:bookmarkEnd w:id="56"/>
                           </w:p>
                         </w:txbxContent>
                       </wps:txbx>
@@ -15528,7 +15549,7 @@
                           <w:color w:val="000000" w:themeColor="text1"/>
                         </w:rPr>
                       </w:pPr>
-                      <w:bookmarkStart w:id="56" w:name="_Toc509153631"/>
+                      <w:bookmarkStart w:id="57" w:name="_Toc509153631"/>
                       <w:r>
                         <w:rPr>
                           <w:rFonts w:ascii="Arial" w:hAnsi="Arial" w:cs="Arial"/>
@@ -15585,7 +15606,7 @@
                         </w:rPr>
                         <w:t xml:space="preserve"> - Resultados do Predicado instituicoesPrestadoresCuidados</w:t>
                       </w:r>
-                      <w:bookmarkEnd w:id="56"/>
+                      <w:bookmarkEnd w:id="57"/>
                     </w:p>
                   </w:txbxContent>
                 </v:textbox>
@@ -15662,11 +15683,11 @@
       <w:pPr>
         <w:pStyle w:val="Cabealho3"/>
       </w:pPr>
-      <w:bookmarkStart w:id="57" w:name="_Toc509155802"/>
+      <w:bookmarkStart w:id="58" w:name="_Toc509155802"/>
       <w:r>
         <w:t>Identificar Cuidados de Saúde prestados por instituição/cidade/datas</w:t>
       </w:r>
-      <w:bookmarkEnd w:id="57"/>
+      <w:bookmarkEnd w:id="58"/>
     </w:p>
     <w:p>
       <w:pPr>
@@ -15999,7 +16020,7 @@
                                 <w:color w:val="000000" w:themeColor="text1"/>
                               </w:rPr>
                             </w:pPr>
-                            <w:bookmarkStart w:id="58" w:name="_Toc509153632"/>
+                            <w:bookmarkStart w:id="59" w:name="_Toc509153632"/>
                             <w:r>
                               <w:rPr>
                                 <w:rFonts w:ascii="Arial" w:hAnsi="Arial" w:cs="Arial"/>
@@ -16056,7 +16077,7 @@
                               </w:rPr>
                               <w:t xml:space="preserve"> - Resultados do Predicado cuidadosSaudeCidade</w:t>
                             </w:r>
-                            <w:bookmarkEnd w:id="58"/>
+                            <w:bookmarkEnd w:id="59"/>
                           </w:p>
                         </w:txbxContent>
                       </wps:txbx>
@@ -16087,7 +16108,7 @@
                           <w:color w:val="000000" w:themeColor="text1"/>
                         </w:rPr>
                       </w:pPr>
-                      <w:bookmarkStart w:id="59" w:name="_Toc509153632"/>
+                      <w:bookmarkStart w:id="60" w:name="_Toc509153632"/>
                       <w:r>
                         <w:rPr>
                           <w:rFonts w:ascii="Arial" w:hAnsi="Arial" w:cs="Arial"/>
@@ -16144,7 +16165,7 @@
                         </w:rPr>
                         <w:t xml:space="preserve"> - Resultados do Predicado cuidadosSaudeCidade</w:t>
                       </w:r>
-                      <w:bookmarkEnd w:id="59"/>
+                      <w:bookmarkEnd w:id="60"/>
                     </w:p>
                   </w:txbxContent>
                 </v:textbox>
@@ -16219,12 +16240,12 @@
       <w:pPr>
         <w:pStyle w:val="Cabealho3"/>
       </w:pPr>
-      <w:bookmarkStart w:id="60" w:name="_Toc509155803"/>
+      <w:bookmarkStart w:id="61" w:name="_Toc509155803"/>
       <w:r>
         <w:lastRenderedPageBreak/>
         <w:t>Identificar os Utentes de um prestador/especialidade/instituição</w:t>
       </w:r>
-      <w:bookmarkEnd w:id="60"/>
+      <w:bookmarkEnd w:id="61"/>
     </w:p>
     <w:p>
       <w:pPr>
@@ -16507,7 +16528,7 @@
                                 <w:sz w:val="20"/>
                               </w:rPr>
                             </w:pPr>
-                            <w:bookmarkStart w:id="61" w:name="_Toc509153633"/>
+                            <w:bookmarkStart w:id="62" w:name="_Toc509153633"/>
                             <w:r>
                               <w:rPr>
                                 <w:rFonts w:ascii="Arial" w:hAnsi="Arial" w:cs="Arial"/>
@@ -16566,7 +16587,7 @@
                               </w:rPr>
                               <w:t>utentesDaEspecialidade</w:t>
                             </w:r>
-                            <w:bookmarkEnd w:id="61"/>
+                            <w:bookmarkEnd w:id="62"/>
                             <w:proofErr w:type="spellEnd"/>
                           </w:p>
                         </w:txbxContent>
@@ -16599,7 +16620,7 @@
                           <w:sz w:val="20"/>
                         </w:rPr>
                       </w:pPr>
-                      <w:bookmarkStart w:id="62" w:name="_Toc509153633"/>
+                      <w:bookmarkStart w:id="63" w:name="_Toc509153633"/>
                       <w:r>
                         <w:rPr>
                           <w:rFonts w:ascii="Arial" w:hAnsi="Arial" w:cs="Arial"/>
@@ -16658,7 +16679,7 @@
                         </w:rPr>
                         <w:t>utentesDaEspecialidade</w:t>
                       </w:r>
-                      <w:bookmarkEnd w:id="62"/>
+                      <w:bookmarkEnd w:id="63"/>
                       <w:proofErr w:type="spellEnd"/>
                     </w:p>
                   </w:txbxContent>
@@ -16777,12 +16798,12 @@
       <w:pPr>
         <w:pStyle w:val="Cabealho3"/>
       </w:pPr>
-      <w:bookmarkStart w:id="63" w:name="_Toc509155804"/>
+      <w:bookmarkStart w:id="64" w:name="_Toc509155804"/>
       <w:r>
         <w:lastRenderedPageBreak/>
         <w:t>Identificar cuidados de saúde realizados por utente/instituição/prestador</w:t>
       </w:r>
-      <w:bookmarkEnd w:id="63"/>
+      <w:bookmarkEnd w:id="64"/>
     </w:p>
     <w:p>
       <w:pPr>
@@ -16840,7 +16861,7 @@
                                 <w:sz w:val="20"/>
                               </w:rPr>
                             </w:pPr>
-                            <w:bookmarkStart w:id="64" w:name="_Toc509153634"/>
+                            <w:bookmarkStart w:id="65" w:name="_Toc509153634"/>
                             <w:r>
                               <w:rPr>
                                 <w:rFonts w:ascii="Arial" w:hAnsi="Arial" w:cs="Arial"/>
@@ -16899,7 +16920,7 @@
                               </w:rPr>
                               <w:t>cuidadosUtente</w:t>
                             </w:r>
-                            <w:bookmarkEnd w:id="64"/>
+                            <w:bookmarkEnd w:id="65"/>
                             <w:proofErr w:type="spellEnd"/>
                           </w:p>
                         </w:txbxContent>
@@ -16932,7 +16953,7 @@
                           <w:sz w:val="20"/>
                         </w:rPr>
                       </w:pPr>
-                      <w:bookmarkStart w:id="65" w:name="_Toc509153634"/>
+                      <w:bookmarkStart w:id="66" w:name="_Toc509153634"/>
                       <w:r>
                         <w:rPr>
                           <w:rFonts w:ascii="Arial" w:hAnsi="Arial" w:cs="Arial"/>
@@ -16991,7 +17012,7 @@
                         </w:rPr>
                         <w:t>cuidadosUtente</w:t>
                       </w:r>
-                      <w:bookmarkEnd w:id="65"/>
+                      <w:bookmarkEnd w:id="66"/>
                       <w:proofErr w:type="spellEnd"/>
                     </w:p>
                   </w:txbxContent>
@@ -17113,7 +17134,7 @@
       <w:pPr>
         <w:pStyle w:val="Cabealho3"/>
       </w:pPr>
-      <w:bookmarkStart w:id="66" w:name="_Toc509155805"/>
+      <w:bookmarkStart w:id="67" w:name="_Toc509155805"/>
       <w:r>
         <w:t xml:space="preserve">Determinar Todas as instituições/prestadores a que um Utente </w:t>
       </w:r>
@@ -17121,7 +17142,7 @@
       <w:r>
         <w:t>já Recorreu</w:t>
       </w:r>
-      <w:bookmarkEnd w:id="66"/>
+      <w:bookmarkEnd w:id="67"/>
       <w:proofErr w:type="gramEnd"/>
     </w:p>
     <w:p>
@@ -17129,12 +17150,7 @@
         <w:pStyle w:val="CorpoTexto"/>
       </w:pPr>
       <w:r>
-        <w:t>Para determinar todos os prestadores a que um utente recorreu decidimos criar um predicado, que manipula o conhecimento de um identificador do utente e a lista com os prestadores</w:t>
-      </w:r>
-      <w:bookmarkStart w:id="67" w:name="_GoBack"/>
-      <w:bookmarkEnd w:id="67"/>
-      <w:r>
-        <w:t xml:space="preserve"> recorridos. Neste predicado auxiliamo-nos no predicado </w:t>
+        <w:t xml:space="preserve">Para determinar todos os prestadores a que um utente recorreu decidimos criar um predicado, que manipula o conhecimento de um identificador do utente e a lista com os prestadores recorridos. Neste predicado auxiliamo-nos no predicado </w:t>
       </w:r>
       <w:proofErr w:type="spellStart"/>
       <w:r>
@@ -18550,16 +18566,87 @@
         <w:t>soluções</w:t>
       </w:r>
       <w:r>
-        <w:t xml:space="preserve"> obtivemos esta lista – L. Em seguida, tornou-se necessário ordená-la por forma decrescente. Como cada elemento da lista é um par, foi preciso escrever um novo predicado que fosse capaz de ordenar uma lista de pares. </w:t>
-      </w:r>
-      <w:r>
-        <w:rPr>
-          <w:highlight w:val="yellow"/>
-        </w:rPr>
-        <w:t>EXPLICAR A ORDENAPAR AQUI?</w:t>
-      </w:r>
-      <w:r>
-        <w:t xml:space="preserve"> Depois da lista estar ordenada, foi só aplicar um predicado, </w:t>
+        <w:t xml:space="preserve"> obtivemos esta lista – L. Em seguida, tornou-se necessário ordená-la por forma decrescente. Como cada elemento da lista é um par, foi preciso escrever um novo predicado que fosse capaz</w:t>
+      </w:r>
+      <w:r>
+        <w:t xml:space="preserve"> de ordenar uma lista de pares.</w:t>
+      </w:r>
+      <w:r>
+        <w:t xml:space="preserve"> O predicado ordena, como o nome indica, ordena uma lista. Manipula como conhecimento a lista desordenada e a lista ordenada. Este predicado apenas é chamado recursivamente e depois auxilia se no pr</w:t>
+      </w:r>
+      <w:r>
+        <w:t xml:space="preserve">edicado </w:t>
+      </w:r>
+      <w:proofErr w:type="spellStart"/>
+      <w:r>
+        <w:t>insereOrdenado</w:t>
+      </w:r>
+      <w:proofErr w:type="spellEnd"/>
+      <w:r>
+        <w:t>, in</w:t>
+      </w:r>
+      <w:r>
+        <w:t>serindo o elemento n</w:t>
+      </w:r>
+      <w:r>
+        <w:t xml:space="preserve">a lista ordenada recursivamente. </w:t>
+      </w:r>
+      <w:r>
+        <w:t xml:space="preserve">O predicado </w:t>
+      </w:r>
+      <w:proofErr w:type="spellStart"/>
+      <w:r>
+        <w:t>insereOrdenado</w:t>
+      </w:r>
+      <w:proofErr w:type="spellEnd"/>
+      <w:r>
+        <w:t xml:space="preserve"> manipula como conhecimento um elemento a inserir, a lista e a lista com o elemento inserido. Este predicado apenas verifica se o elemento é maior do que o elemento à cabeça da lista e cajo seja insere na cabeça da lista, caso seja menor invoca recursivamente na cauda da lista.</w:t>
+      </w:r>
+      <w:r>
+        <w:t xml:space="preserve"> </w:t>
+      </w:r>
+      <w:r>
+        <w:t>De referir que para comparação de elemen</w:t>
+      </w:r>
+      <w:r>
+        <w:t xml:space="preserve">tos utilizamos o @ visto que o </w:t>
+      </w:r>
+      <w:proofErr w:type="spellStart"/>
+      <w:r>
+        <w:t>SICS</w:t>
+      </w:r>
+      <w:r>
+        <w:t>tus</w:t>
+      </w:r>
+      <w:proofErr w:type="spellEnd"/>
+      <w:r>
+        <w:t xml:space="preserve"> interpreta este símbo</w:t>
+      </w:r>
+      <w:r>
+        <w:t>lo como comparador de diferentes</w:t>
+      </w:r>
+      <w:r>
+        <w:t xml:space="preserve"> “tipos” (</w:t>
+      </w:r>
+      <w:r>
+        <w:t xml:space="preserve">apesar destes não existirem em </w:t>
+      </w:r>
+      <w:proofErr w:type="spellStart"/>
+      <w:r>
+        <w:t>P</w:t>
+      </w:r>
+      <w:r>
+        <w:t>rolog</w:t>
+      </w:r>
+      <w:proofErr w:type="spellEnd"/>
+      <w:r>
+        <w:t>) podendo assim ordenar listas de pares ou de elementos.</w:t>
+      </w:r>
+      <w:r>
+        <w:t xml:space="preserve"> </w:t>
+      </w:r>
+      <w:r>
+        <w:t xml:space="preserve">Depois da lista estar ordenada, foi só aplicar um predicado, </w:t>
       </w:r>
       <w:r>
         <w:rPr>
@@ -18570,11 +18657,74 @@
       <w:r>
         <w:t>, que mantém apenas os primeiros N elementos de uma lista.</w:t>
       </w:r>
+      <w:r>
+        <w:t xml:space="preserve"> </w:t>
+      </w:r>
     </w:p>
     <w:p>
       <w:pPr>
         <w:pStyle w:val="CorpoTexto"/>
       </w:pPr>
+      <w:r>
+        <w:rPr>
+          <w:noProof/>
+        </w:rPr>
+        <w:drawing>
+          <wp:anchor distT="0" distB="0" distL="114300" distR="114300" simplePos="0" relativeHeight="251670528" behindDoc="0" locked="0" layoutInCell="1" allowOverlap="1" wp14:anchorId="24D70148" wp14:editId="28A6B06E">
+            <wp:simplePos x="0" y="0"/>
+            <wp:positionH relativeFrom="margin">
+              <wp:posOffset>1002665</wp:posOffset>
+            </wp:positionH>
+            <wp:positionV relativeFrom="paragraph">
+              <wp:posOffset>-5080</wp:posOffset>
+            </wp:positionV>
+            <wp:extent cx="3390900" cy="1323975"/>
+            <wp:effectExtent l="0" t="0" r="0" b="9525"/>
+            <wp:wrapTopAndBottom/>
+            <wp:docPr id="9" name="Imagem 9"/>
+            <wp:cNvGraphicFramePr>
+              <a:graphicFrameLocks xmlns:a="http://schemas.openxmlformats.org/drawingml/2006/main" noChangeAspect="1"/>
+            </wp:cNvGraphicFramePr>
+            <a:graphic xmlns:a="http://schemas.openxmlformats.org/drawingml/2006/main">
+              <a:graphicData uri="http://schemas.openxmlformats.org/drawingml/2006/picture">
+                <pic:pic xmlns:pic="http://schemas.openxmlformats.org/drawingml/2006/picture">
+                  <pic:nvPicPr>
+                    <pic:cNvPr id="9" name="utentesMaisCusto.png"/>
+                    <pic:cNvPicPr/>
+                  </pic:nvPicPr>
+                  <pic:blipFill>
+                    <a:blip r:embed="rId51">
+                      <a:extLst>
+                        <a:ext uri="{28A0092B-C50C-407E-A947-70E740481C1C}">
+                          <a14:useLocalDpi xmlns:a14="http://schemas.microsoft.com/office/drawing/2010/main" val="0"/>
+                        </a:ext>
+                      </a:extLst>
+                    </a:blip>
+                    <a:stretch>
+                      <a:fillRect/>
+                    </a:stretch>
+                  </pic:blipFill>
+                  <pic:spPr>
+                    <a:xfrm>
+                      <a:off x="0" y="0"/>
+                      <a:ext cx="3390900" cy="1323975"/>
+                    </a:xfrm>
+                    <a:prstGeom prst="rect">
+                      <a:avLst/>
+                    </a:prstGeom>
+                  </pic:spPr>
+                </pic:pic>
+              </a:graphicData>
+            </a:graphic>
+            <wp14:sizeRelH relativeFrom="page">
+              <wp14:pctWidth>0</wp14:pctWidth>
+            </wp14:sizeRelH>
+            <wp14:sizeRelV relativeFrom="page">
+              <wp14:pctHeight>0</wp14:pctHeight>
+            </wp14:sizeRelV>
+          </wp:anchor>
+        </w:drawing>
+      </w:r>
       <w:r>
         <w:rPr>
           <w:noProof/>
@@ -18582,7 +18732,7 @@
         <mc:AlternateContent>
           <mc:Choice Requires="wps">
             <w:drawing>
-              <wp:anchor distT="0" distB="0" distL="114300" distR="114300" simplePos="0" relativeHeight="251672576" behindDoc="0" locked="0" layoutInCell="1" allowOverlap="1" wp14:anchorId="45738A55" wp14:editId="10FF3D0F">
+              <wp:anchor distT="0" distB="0" distL="114300" distR="114300" simplePos="0" relativeHeight="251672576" behindDoc="0" locked="0" layoutInCell="1" allowOverlap="1" wp14:anchorId="45738A55" wp14:editId="3BFF9C20">
                 <wp:simplePos x="0" y="0"/>
                 <wp:positionH relativeFrom="column">
                   <wp:posOffset>1004570</wp:posOffset>
@@ -18790,66 +18940,6 @@
         </mc:AlternateContent>
       </w:r>
       <w:r>
-        <w:rPr>
-          <w:noProof/>
-        </w:rPr>
-        <w:drawing>
-          <wp:anchor distT="0" distB="0" distL="114300" distR="114300" simplePos="0" relativeHeight="251670528" behindDoc="0" locked="0" layoutInCell="1" allowOverlap="1" wp14:anchorId="24D70148" wp14:editId="4E477DF2">
-            <wp:simplePos x="0" y="0"/>
-            <wp:positionH relativeFrom="margin">
-              <wp:align>center</wp:align>
-            </wp:positionH>
-            <wp:positionV relativeFrom="paragraph">
-              <wp:posOffset>0</wp:posOffset>
-            </wp:positionV>
-            <wp:extent cx="3391373" cy="1324160"/>
-            <wp:effectExtent l="0" t="0" r="0" b="9525"/>
-            <wp:wrapTopAndBottom/>
-            <wp:docPr id="9" name="Imagem 9"/>
-            <wp:cNvGraphicFramePr>
-              <a:graphicFrameLocks xmlns:a="http://schemas.openxmlformats.org/drawingml/2006/main" noChangeAspect="1"/>
-            </wp:cNvGraphicFramePr>
-            <a:graphic xmlns:a="http://schemas.openxmlformats.org/drawingml/2006/main">
-              <a:graphicData uri="http://schemas.openxmlformats.org/drawingml/2006/picture">
-                <pic:pic xmlns:pic="http://schemas.openxmlformats.org/drawingml/2006/picture">
-                  <pic:nvPicPr>
-                    <pic:cNvPr id="9" name="utentesMaisCusto.png"/>
-                    <pic:cNvPicPr/>
-                  </pic:nvPicPr>
-                  <pic:blipFill>
-                    <a:blip r:embed="rId51">
-                      <a:extLst>
-                        <a:ext uri="{28A0092B-C50C-407E-A947-70E740481C1C}">
-                          <a14:useLocalDpi xmlns:a14="http://schemas.microsoft.com/office/drawing/2010/main" val="0"/>
-                        </a:ext>
-                      </a:extLst>
-                    </a:blip>
-                    <a:stretch>
-                      <a:fillRect/>
-                    </a:stretch>
-                  </pic:blipFill>
-                  <pic:spPr>
-                    <a:xfrm>
-                      <a:off x="0" y="0"/>
-                      <a:ext cx="3391373" cy="1324160"/>
-                    </a:xfrm>
-                    <a:prstGeom prst="rect">
-                      <a:avLst/>
-                    </a:prstGeom>
-                  </pic:spPr>
-                </pic:pic>
-              </a:graphicData>
-            </a:graphic>
-            <wp14:sizeRelH relativeFrom="page">
-              <wp14:pctWidth>0</wp14:pctWidth>
-            </wp14:sizeRelH>
-            <wp14:sizeRelV relativeFrom="page">
-              <wp14:pctHeight>0</wp14:pctHeight>
-            </wp14:sizeRelV>
-          </wp:anchor>
-        </w:drawing>
-      </w:r>
-      <w:r>
         <w:t>De acordo com a nossa base de conhecimento, os resultados apresentados são o que eram pretendidos.</w:t>
       </w:r>
     </w:p>
@@ -18868,7 +18958,11 @@
         <w:pStyle w:val="CorpoTexto"/>
       </w:pPr>
       <w:r>
-        <w:t>Na nossa base de conhecimento, como já foi referido anteriormente, optamos por acrescentar um predicado de instituição, pelo que nos pareceu necessário que fosse possível identificar instituições de diversas formas. Desta forma decidimos criar três predicados adicionais que permitissem identificar as instituições por tipo, cidade e especialidade.</w:t>
+        <w:t xml:space="preserve">Na nossa base de conhecimento, como já foi referido anteriormente, optamos por acrescentar um predicado de instituição, pelo que nos pareceu necessário que fosse possível </w:t>
+      </w:r>
+      <w:r>
+        <w:lastRenderedPageBreak/>
+        <w:t>identificar instituições de diversas formas. Desta forma decidimos criar três predicados adicionais que permitissem identificar as instituições por tipo, cidade e especialidade.</w:t>
       </w:r>
     </w:p>
     <w:p>
@@ -19003,7 +19097,6 @@
         <w:rPr>
           <w:noProof/>
         </w:rPr>
-        <w:lastRenderedPageBreak/>
         <mc:AlternateContent>
           <mc:Choice Requires="wps">
             <w:drawing>
@@ -19730,6 +19823,7 @@
         <w:pStyle w:val="CorpoTexto"/>
       </w:pPr>
       <w:r>
+        <w:lastRenderedPageBreak/>
         <w:t xml:space="preserve"> </w:t>
       </w:r>
       <w:r>
@@ -19950,7 +20044,7 @@
           <w:rPr>
             <w:noProof/>
           </w:rPr>
-          <w:t>20</w:t>
+          <w:t>ii</w:t>
         </w:r>
         <w:r>
           <w:fldChar w:fldCharType="end"/>
@@ -22719,7 +22813,7 @@
 </file>
 
 <file path=customXml/itemProps1.xml><?xml version="1.0" encoding="utf-8"?>
-<ds:datastoreItem xmlns:ds="http://schemas.openxmlformats.org/officeDocument/2006/customXml" ds:itemID="{8A05F0A5-01C4-4D43-B05E-4350FA7053EE}">
+<ds:datastoreItem xmlns:ds="http://schemas.openxmlformats.org/officeDocument/2006/customXml" ds:itemID="{D18E0092-9C5E-42F7-B325-394468EA87ED}">
   <ds:schemaRefs>
     <ds:schemaRef ds:uri="http://schemas.openxmlformats.org/officeDocument/2006/bibliography"/>
   </ds:schemaRefs>

</xml_diff>